<commit_message>
added quick create button on top on activities list
</commit_message>
<xml_diff>
--- a/doc/User guides/myAgilePomodoro_3.4.0.docx
+++ b/doc/User guides/myAgilePomodoro_3.4.0.docx
@@ -3098,26 +3098,110 @@
       <w:bookmarkEnd w:id="2"/>
     </w:p>
     <w:p>
+      <w:proofErr w:type="spellStart"/>
+      <w:proofErr w:type="gramStart"/>
       <w:r>
         <w:t>myAgilePomodoro</w:t>
       </w:r>
-      <w:r>
-        <w:t xml:space="preserve"> (mAP)</w:t>
-      </w:r>
-      <w:r>
-        <w:t xml:space="preserve"> is a micro and macro time management software based upon Agile's best practices and the time management technique called the Pomodoro Technique®. </w:t>
+      <w:proofErr w:type="spellEnd"/>
+      <w:proofErr w:type="gramEnd"/>
+      <w:r>
+        <w:t xml:space="preserve"> (</w:t>
+      </w:r>
+      <w:proofErr w:type="spellStart"/>
+      <w:r>
+        <w:t>mAP</w:t>
+      </w:r>
+      <w:proofErr w:type="spellEnd"/>
+      <w:r>
+        <w:t>)</w:t>
+      </w:r>
+      <w:r>
+        <w:t xml:space="preserve"> is a micro and macro time management software based upon </w:t>
+      </w:r>
+      <w:proofErr w:type="spellStart"/>
+      <w:r>
+        <w:t>Agile's</w:t>
+      </w:r>
+      <w:proofErr w:type="spellEnd"/>
+      <w:r>
+        <w:t xml:space="preserve"> best practices and the time management technique called the </w:t>
+      </w:r>
+      <w:proofErr w:type="spellStart"/>
+      <w:r>
+        <w:t>Pomodoro</w:t>
+      </w:r>
+      <w:proofErr w:type="spellEnd"/>
+      <w:r>
+        <w:t xml:space="preserve"> Technique®. </w:t>
       </w:r>
     </w:p>
     <w:p/>
     <w:p>
       <w:r>
-        <w:t>To make the most of mAP it is recommended to have knowledge of the Pomodoro Technique® (v1.3 and above) and Agile’s most common practices and artifacts (backlog management, iteration, story points...). Furthermore, mAP is "Agile methodology agnostic": to a certain extent, Scrum, RUP, XP… and even Kaban projects can be managed with mAP.</w:t>
+        <w:t xml:space="preserve">To make the most of </w:t>
+      </w:r>
+      <w:proofErr w:type="spellStart"/>
+      <w:r>
+        <w:t>mAP</w:t>
+      </w:r>
+      <w:proofErr w:type="spellEnd"/>
+      <w:r>
+        <w:t xml:space="preserve"> it is recommended to have knowledge of the </w:t>
+      </w:r>
+      <w:proofErr w:type="spellStart"/>
+      <w:r>
+        <w:t>Pomodoro</w:t>
+      </w:r>
+      <w:proofErr w:type="spellEnd"/>
+      <w:r>
+        <w:t xml:space="preserve"> Technique® (v1.3 and above) and </w:t>
+      </w:r>
+      <w:proofErr w:type="spellStart"/>
+      <w:r>
+        <w:t>Agile’s</w:t>
+      </w:r>
+      <w:proofErr w:type="spellEnd"/>
+      <w:r>
+        <w:t xml:space="preserve"> most common practices and artifacts (backlog management, iteration, story points...). Furthermore, </w:t>
+      </w:r>
+      <w:proofErr w:type="spellStart"/>
+      <w:r>
+        <w:t>mAP</w:t>
+      </w:r>
+      <w:proofErr w:type="spellEnd"/>
+      <w:r>
+        <w:t xml:space="preserve"> is "Agile methodology agnostic": to a certain extent, Scrum, RUP, XP… and even </w:t>
+      </w:r>
+      <w:proofErr w:type="spellStart"/>
+      <w:r>
+        <w:t>Kaban</w:t>
+      </w:r>
+      <w:proofErr w:type="spellEnd"/>
+      <w:r>
+        <w:t xml:space="preserve"> projects can be managed with </w:t>
+      </w:r>
+      <w:proofErr w:type="spellStart"/>
+      <w:r>
+        <w:t>mAP</w:t>
+      </w:r>
+      <w:proofErr w:type="spellEnd"/>
+      <w:r>
+        <w:t>.</w:t>
       </w:r>
     </w:p>
     <w:p/>
     <w:p>
       <w:r>
-        <w:t>Originally called "myPomodoro", Phil Karoo took over the project starting with version 1.0.</w:t>
+        <w:t>Originally called "</w:t>
+      </w:r>
+      <w:proofErr w:type="spellStart"/>
+      <w:r>
+        <w:t>myPomodoro</w:t>
+      </w:r>
+      <w:proofErr w:type="spellEnd"/>
+      <w:r>
+        <w:t>", Phil Karoo took over the project starting with version 1.0.</w:t>
       </w:r>
     </w:p>
     <w:p>
@@ -3131,12 +3215,16 @@
       <w:bookmarkEnd w:id="3"/>
     </w:p>
     <w:p>
+      <w:proofErr w:type="spellStart"/>
+      <w:proofErr w:type="gramStart"/>
       <w:r>
         <w:t>m</w:t>
       </w:r>
       <w:r>
         <w:t>AP</w:t>
       </w:r>
+      <w:proofErr w:type="spellEnd"/>
+      <w:proofErr w:type="gramEnd"/>
       <w:r>
         <w:t xml:space="preserve"> is a</w:t>
       </w:r>
@@ -3226,8 +3314,15 @@
       <w:r>
         <w:t xml:space="preserve"> </w:t>
       </w:r>
-      <w:r>
-        <w:t xml:space="preserve">mAP </w:t>
+      <w:proofErr w:type="spellStart"/>
+      <w:proofErr w:type="gramStart"/>
+      <w:r>
+        <w:t>mAP</w:t>
+      </w:r>
+      <w:proofErr w:type="spellEnd"/>
+      <w:proofErr w:type="gramEnd"/>
+      <w:r>
+        <w:t xml:space="preserve"> </w:t>
       </w:r>
       <w:r>
         <w:t xml:space="preserve">supports utf-8 providing the font </w:t>
@@ -3333,12 +3428,16 @@
       <w:bookmarkEnd w:id="4"/>
     </w:p>
     <w:p>
+      <w:proofErr w:type="spellStart"/>
+      <w:proofErr w:type="gramStart"/>
       <w:r>
         <w:t>m</w:t>
       </w:r>
       <w:r>
         <w:t>AP</w:t>
       </w:r>
+      <w:proofErr w:type="spellEnd"/>
+      <w:proofErr w:type="gramEnd"/>
       <w:r>
         <w:t xml:space="preserve"> is </w:t>
       </w:r>
@@ -3419,7 +3518,15 @@
         </w:drawing>
       </w:r>
       <w:r>
-        <w:t xml:space="preserve"> Terminology: mAP uses the word "task" for all items regardless of their type.</w:t>
+        <w:t xml:space="preserve"> Terminology: </w:t>
+      </w:r>
+      <w:proofErr w:type="spellStart"/>
+      <w:r>
+        <w:t>mAP</w:t>
+      </w:r>
+      <w:proofErr w:type="spellEnd"/>
+      <w:r>
+        <w:t xml:space="preserve"> uses the word "task" for all items regardless of their type.</w:t>
       </w:r>
     </w:p>
     <w:p>
@@ -3428,13 +3535,29 @@
       </w:pPr>
       <w:bookmarkStart w:id="5" w:name="_Toc412626448"/>
       <w:r>
-        <w:t>The Pomodoro Technique</w:t>
+        <w:t xml:space="preserve">The </w:t>
+      </w:r>
+      <w:proofErr w:type="spellStart"/>
+      <w:r>
+        <w:t>Pomodoro</w:t>
+      </w:r>
+      <w:proofErr w:type="spellEnd"/>
+      <w:r>
+        <w:t xml:space="preserve"> </w:t>
+      </w:r>
+      <w:proofErr w:type="spellStart"/>
+      <w:r>
+        <w:t>Technique</w:t>
       </w:r>
       <w:r>
         <w:t>®</w:t>
       </w:r>
       <w:r>
-        <w:t xml:space="preserve">’s </w:t>
+        <w:t>’s</w:t>
+      </w:r>
+      <w:proofErr w:type="spellEnd"/>
+      <w:r>
+        <w:t xml:space="preserve"> </w:t>
       </w:r>
       <w:r>
         <w:rPr>
@@ -3455,12 +3578,15 @@
       <w:r>
         <w:t xml:space="preserve"> </w:t>
       </w:r>
+      <w:proofErr w:type="spellStart"/>
       <w:r>
         <w:t>vs</w:t>
       </w:r>
-      <w:r>
-        <w:t xml:space="preserve"> </w:t>
-      </w:r>
+      <w:proofErr w:type="spellEnd"/>
+      <w:r>
+        <w:t xml:space="preserve"> </w:t>
+      </w:r>
+      <w:proofErr w:type="spellStart"/>
       <w:r>
         <w:rPr>
           <w:sz w:val="32"/>
@@ -3470,6 +3596,7 @@
         <w:t>mAP</w:t>
       </w:r>
       <w:bookmarkEnd w:id="5"/>
+      <w:proofErr w:type="spellEnd"/>
     </w:p>
     <w:p/>
     <w:p>
@@ -3482,8 +3609,13 @@
       <w:r>
         <w:t xml:space="preserve"> </w:t>
       </w:r>
-      <w:r>
-        <w:t xml:space="preserve">mAP </w:t>
+      <w:proofErr w:type="spellStart"/>
+      <w:r>
+        <w:t>mAP</w:t>
+      </w:r>
+      <w:proofErr w:type="spellEnd"/>
+      <w:r>
+        <w:t xml:space="preserve"> </w:t>
       </w:r>
       <w:r>
         <w:t>can</w:t>
@@ -3556,12 +3688,14 @@
                 <w:b/>
               </w:rPr>
             </w:pPr>
+            <w:proofErr w:type="spellStart"/>
             <w:r>
               <w:rPr>
                 <w:b/>
               </w:rPr>
               <w:t>mAP</w:t>
             </w:r>
+            <w:proofErr w:type="spellEnd"/>
           </w:p>
         </w:tc>
       </w:tr>
@@ -3572,7 +3706,15 @@
           </w:tcPr>
           <w:p>
             <w:r>
-              <w:t>A Pomodoro Consists of 25 minutes Plus a Five-Minute Break</w:t>
+              <w:t xml:space="preserve">A </w:t>
+            </w:r>
+            <w:proofErr w:type="spellStart"/>
+            <w:r>
+              <w:t>Pomodoro</w:t>
+            </w:r>
+            <w:proofErr w:type="spellEnd"/>
+            <w:r>
+              <w:t xml:space="preserve"> Consists of 25 minutes Plus a Five-Minute Break</w:t>
             </w:r>
           </w:p>
         </w:tc>
@@ -3595,8 +3737,15 @@
             </w:r>
           </w:p>
           <w:p>
-            <w:r>
-              <w:t xml:space="preserve">mAP allows shortening / </w:t>
+            <w:proofErr w:type="spellStart"/>
+            <w:proofErr w:type="gramStart"/>
+            <w:r>
+              <w:t>mAP</w:t>
+            </w:r>
+            <w:proofErr w:type="spellEnd"/>
+            <w:proofErr w:type="gramEnd"/>
+            <w:r>
+              <w:t xml:space="preserve"> allows shortening / </w:t>
             </w:r>
             <w:r>
               <w:t>lengthen</w:t>
@@ -3610,16 +3759,28 @@
             <w:r>
               <w:t xml:space="preserve"> </w:t>
             </w:r>
+            <w:proofErr w:type="spellStart"/>
             <w:r>
               <w:t>p</w:t>
             </w:r>
             <w:r>
-              <w:t>omodoros and short breaks.</w:t>
+              <w:t>omodoros</w:t>
+            </w:r>
+            <w:proofErr w:type="spellEnd"/>
+            <w:r>
+              <w:t xml:space="preserve"> and short breaks.</w:t>
             </w:r>
           </w:p>
           <w:p>
-            <w:r>
-              <w:t xml:space="preserve">mAP allows </w:t>
+            <w:proofErr w:type="spellStart"/>
+            <w:proofErr w:type="gramStart"/>
+            <w:r>
+              <w:t>mAP</w:t>
+            </w:r>
+            <w:proofErr w:type="spellEnd"/>
+            <w:proofErr w:type="gramEnd"/>
+            <w:r>
+              <w:t xml:space="preserve"> allows </w:t>
             </w:r>
             <w:r>
               <w:t>stopping</w:t>
@@ -3673,7 +3834,15 @@
           </w:tcPr>
           <w:p>
             <w:r>
-              <w:t>After Every Four Pomodoros Comes a 15-30 Minute Break</w:t>
+              <w:t xml:space="preserve">After Every Four </w:t>
+            </w:r>
+            <w:proofErr w:type="spellStart"/>
+            <w:r>
+              <w:t>Pomodoros</w:t>
+            </w:r>
+            <w:proofErr w:type="spellEnd"/>
+            <w:r>
+              <w:t xml:space="preserve"> Comes a 15-30 Minute Break</w:t>
             </w:r>
           </w:p>
         </w:tc>
@@ -3696,8 +3865,15 @@
             </w:r>
           </w:p>
           <w:p>
-            <w:r>
-              <w:t xml:space="preserve">mAP allows shortening / </w:t>
+            <w:proofErr w:type="spellStart"/>
+            <w:proofErr w:type="gramStart"/>
+            <w:r>
+              <w:t>mAP</w:t>
+            </w:r>
+            <w:proofErr w:type="spellEnd"/>
+            <w:proofErr w:type="gramEnd"/>
+            <w:r>
+              <w:t xml:space="preserve"> allows shortening / </w:t>
             </w:r>
             <w:r>
               <w:t>lengthen</w:t>
@@ -3713,8 +3889,15 @@
             </w:r>
           </w:p>
           <w:p>
-            <w:r>
-              <w:t xml:space="preserve">mAP allows stopping the timer after each long break using the </w:t>
+            <w:proofErr w:type="spellStart"/>
+            <w:proofErr w:type="gramStart"/>
+            <w:r>
+              <w:t>mAP</w:t>
+            </w:r>
+            <w:proofErr w:type="spellEnd"/>
+            <w:proofErr w:type="gramEnd"/>
+            <w:r>
+              <w:t xml:space="preserve"> allows stopping the timer after each long break using the </w:t>
             </w:r>
             <w:r>
               <w:t xml:space="preserve">timer’s </w:t>
@@ -3735,7 +3918,23 @@
           </w:tcPr>
           <w:p>
             <w:r>
-              <w:t>The Pomodoro Is Indivisible. There are no half or quarter Pomodoros.</w:t>
+              <w:t xml:space="preserve">The </w:t>
+            </w:r>
+            <w:proofErr w:type="spellStart"/>
+            <w:r>
+              <w:t>Pomodoro</w:t>
+            </w:r>
+            <w:proofErr w:type="spellEnd"/>
+            <w:r>
+              <w:t xml:space="preserve"> Is Indivisible. There are no half or quarter </w:t>
+            </w:r>
+            <w:proofErr w:type="spellStart"/>
+            <w:r>
+              <w:t>Pomodoros</w:t>
+            </w:r>
+            <w:proofErr w:type="spellEnd"/>
+            <w:r>
+              <w:t>.</w:t>
             </w:r>
           </w:p>
         </w:tc>
@@ -3744,17 +3943,32 @@
             <w:tcW w:w="4522" w:type="dxa"/>
           </w:tcPr>
           <w:p>
-            <w:r>
-              <w:t xml:space="preserve">mAP allows </w:t>
+            <w:proofErr w:type="spellStart"/>
+            <w:proofErr w:type="gramStart"/>
+            <w:r>
+              <w:t>mAP</w:t>
+            </w:r>
+            <w:proofErr w:type="spellEnd"/>
+            <w:proofErr w:type="gramEnd"/>
+            <w:r>
+              <w:t xml:space="preserve"> allows </w:t>
             </w:r>
             <w:r>
               <w:t>shortening</w:t>
             </w:r>
             <w:r>
-              <w:t xml:space="preserve"> p</w:t>
-            </w:r>
-            <w:r>
-              <w:t>omodoros.</w:t>
+              <w:t xml:space="preserve"> </w:t>
+            </w:r>
+            <w:proofErr w:type="spellStart"/>
+            <w:r>
+              <w:t>p</w:t>
+            </w:r>
+            <w:r>
+              <w:t>omodoros</w:t>
+            </w:r>
+            <w:proofErr w:type="spellEnd"/>
+            <w:r>
+              <w:t>.</w:t>
             </w:r>
           </w:p>
         </w:tc>
@@ -3766,7 +3980,15 @@
           </w:tcPr>
           <w:p>
             <w:r>
-              <w:t>If a Pomodoro Begins, It Has to Ring:</w:t>
+              <w:t xml:space="preserve">If a </w:t>
+            </w:r>
+            <w:proofErr w:type="spellStart"/>
+            <w:r>
+              <w:t>Pomodoro</w:t>
+            </w:r>
+            <w:proofErr w:type="spellEnd"/>
+            <w:r>
+              <w:t xml:space="preserve"> Begins, It Has to Ring:</w:t>
             </w:r>
           </w:p>
           <w:p>
@@ -3778,7 +4000,15 @@
               </w:numPr>
             </w:pPr>
             <w:r>
-              <w:t>If a Pomodoro is interrupted definitively – i.e. the interruption isn’t handled – it’s considered void, never begun, and it can’t be recorded with an X.</w:t>
+              <w:t xml:space="preserve">If a </w:t>
+            </w:r>
+            <w:proofErr w:type="spellStart"/>
+            <w:r>
+              <w:t>Pomodoro</w:t>
+            </w:r>
+            <w:proofErr w:type="spellEnd"/>
+            <w:r>
+              <w:t xml:space="preserve"> is interrupted definitively – i.e. the interruption isn’t handled – it’s considered void, never begun, and it can’t be recorded with an X.</w:t>
             </w:r>
           </w:p>
           <w:p>
@@ -3790,7 +4020,23 @@
               </w:numPr>
             </w:pPr>
             <w:r>
-              <w:t>If an activity is completed once a Pomodoro has already begun, continue reviewing the same activity until the Pomodoro rings.</w:t>
+              <w:t xml:space="preserve">If an activity is completed once a </w:t>
+            </w:r>
+            <w:proofErr w:type="spellStart"/>
+            <w:r>
+              <w:t>Pomodoro</w:t>
+            </w:r>
+            <w:proofErr w:type="spellEnd"/>
+            <w:r>
+              <w:t xml:space="preserve"> has already begun, continue reviewing the same activity until the </w:t>
+            </w:r>
+            <w:proofErr w:type="spellStart"/>
+            <w:r>
+              <w:t>Pomodoro</w:t>
+            </w:r>
+            <w:proofErr w:type="spellEnd"/>
+            <w:r>
+              <w:t xml:space="preserve"> rings.</w:t>
             </w:r>
           </w:p>
         </w:tc>
@@ -3847,8 +4093,15 @@
                 <w:numId w:val="39"/>
               </w:numPr>
             </w:pPr>
-            <w:r>
-              <w:t>mAP allows creating</w:t>
+            <w:proofErr w:type="spellStart"/>
+            <w:proofErr w:type="gramStart"/>
+            <w:r>
+              <w:t>mAP</w:t>
+            </w:r>
+            <w:proofErr w:type="spellEnd"/>
+            <w:proofErr w:type="gramEnd"/>
+            <w:r>
+              <w:t xml:space="preserve"> allows creating</w:t>
             </w:r>
             <w:r>
               <w:t xml:space="preserve"> unplanned tasks nonetheless.</w:t>
@@ -3862,18 +4115,30 @@
                 <w:numId w:val="39"/>
               </w:numPr>
             </w:pPr>
-            <w:r>
-              <w:t xml:space="preserve">mAP allows </w:t>
+            <w:proofErr w:type="spellStart"/>
+            <w:proofErr w:type="gramStart"/>
+            <w:r>
+              <w:t>mAP</w:t>
+            </w:r>
+            <w:proofErr w:type="spellEnd"/>
+            <w:proofErr w:type="gramEnd"/>
+            <w:r>
+              <w:t xml:space="preserve"> allows </w:t>
             </w:r>
             <w:r>
               <w:t>shortening</w:t>
             </w:r>
             <w:r>
-              <w:t xml:space="preserve"> p</w:t>
+              <w:t xml:space="preserve"> </w:t>
+            </w:r>
+            <w:proofErr w:type="spellStart"/>
+            <w:r>
+              <w:t>p</w:t>
             </w:r>
             <w:r>
               <w:t>omodoros</w:t>
             </w:r>
+            <w:proofErr w:type="spellEnd"/>
             <w:r>
               <w:t>.</w:t>
             </w:r>
@@ -3887,7 +4152,15 @@
           </w:tcPr>
           <w:p>
             <w:r>
-              <w:t>Protect the Pomodoro. Inform effectively, negotiate quickly to reschedule the interruption, call back the person who interrupted you as agreed.</w:t>
+              <w:t xml:space="preserve">Protect the </w:t>
+            </w:r>
+            <w:proofErr w:type="spellStart"/>
+            <w:r>
+              <w:t>Pomodoro</w:t>
+            </w:r>
+            <w:proofErr w:type="spellEnd"/>
+            <w:r>
+              <w:t>. Inform effectively, negotiate quickly to reschedule the interruption, call back the person who interrupted you as agreed.</w:t>
             </w:r>
           </w:p>
         </w:tc>
@@ -3896,8 +4169,15 @@
             <w:tcW w:w="4522" w:type="dxa"/>
           </w:tcPr>
           <w:p>
-            <w:r>
-              <w:t>mAP allows creat</w:t>
+            <w:proofErr w:type="spellStart"/>
+            <w:proofErr w:type="gramStart"/>
+            <w:r>
+              <w:t>mAP</w:t>
+            </w:r>
+            <w:proofErr w:type="spellEnd"/>
+            <w:proofErr w:type="gramEnd"/>
+            <w:r>
+              <w:t xml:space="preserve"> allows creat</w:t>
             </w:r>
             <w:r>
               <w:t>ing</w:t>
@@ -3915,7 +4195,15 @@
               <w:t xml:space="preserve">s </w:t>
             </w:r>
             <w:r>
-              <w:t>during pomodoros.</w:t>
+              <w:t xml:space="preserve">during </w:t>
+            </w:r>
+            <w:proofErr w:type="spellStart"/>
+            <w:r>
+              <w:t>pomodoros</w:t>
+            </w:r>
+            <w:proofErr w:type="spellEnd"/>
+            <w:r>
+              <w:t>.</w:t>
             </w:r>
           </w:p>
         </w:tc>
@@ -3927,7 +4215,15 @@
           </w:tcPr>
           <w:p>
             <w:r>
-              <w:t>If It Lasts More Than 5-7 Pomodoros, Break It Down. Complex activities should be divided into several activities.</w:t>
+              <w:t xml:space="preserve">If It Lasts More Than 5-7 </w:t>
+            </w:r>
+            <w:proofErr w:type="spellStart"/>
+            <w:r>
+              <w:t>Pomodoros</w:t>
+            </w:r>
+            <w:proofErr w:type="spellEnd"/>
+            <w:r>
+              <w:t>, Break It Down. Complex activities should be divided into several activities.</w:t>
             </w:r>
           </w:p>
         </w:tc>
@@ -3936,8 +4232,15 @@
             <w:tcW w:w="4522" w:type="dxa"/>
           </w:tcPr>
           <w:p>
-            <w:r>
-              <w:t>mAP allows duplicat</w:t>
+            <w:proofErr w:type="spellStart"/>
+            <w:proofErr w:type="gramStart"/>
+            <w:r>
+              <w:t>mAP</w:t>
+            </w:r>
+            <w:proofErr w:type="spellEnd"/>
+            <w:proofErr w:type="gramEnd"/>
+            <w:r>
+              <w:t xml:space="preserve"> allows duplicat</w:t>
             </w:r>
             <w:r>
               <w:t>ing</w:t>
@@ -3955,7 +4258,15 @@
           </w:tcPr>
           <w:p>
             <w:r>
-              <w:t>If It Lasts Less Than One Pomodoro, Add It Up. Simple tasks can be combined.</w:t>
+              <w:t xml:space="preserve">If It Lasts Less Than One </w:t>
+            </w:r>
+            <w:proofErr w:type="spellStart"/>
+            <w:r>
+              <w:t>Pomodoro</w:t>
+            </w:r>
+            <w:proofErr w:type="spellEnd"/>
+            <w:r>
+              <w:t>, Add It Up. Simple tasks can be combined.</w:t>
             </w:r>
           </w:p>
         </w:tc>
@@ -3964,8 +4275,15 @@
             <w:tcW w:w="4522" w:type="dxa"/>
           </w:tcPr>
           <w:p>
-            <w:r>
-              <w:t>mAP allows merg</w:t>
+            <w:proofErr w:type="spellStart"/>
+            <w:proofErr w:type="gramStart"/>
+            <w:r>
+              <w:t>mAP</w:t>
+            </w:r>
+            <w:proofErr w:type="spellEnd"/>
+            <w:proofErr w:type="gramEnd"/>
+            <w:r>
+              <w:t xml:space="preserve"> allows merg</w:t>
             </w:r>
             <w:r>
               <w:t>ing</w:t>
@@ -3978,14 +4296,29 @@
             </w:r>
           </w:p>
           <w:p>
-            <w:r>
-              <w:t xml:space="preserve">mAP allows starting tasks with no </w:t>
+            <w:proofErr w:type="spellStart"/>
+            <w:proofErr w:type="gramStart"/>
+            <w:r>
+              <w:t>mAP</w:t>
+            </w:r>
+            <w:proofErr w:type="spellEnd"/>
+            <w:proofErr w:type="gramEnd"/>
+            <w:r>
+              <w:t xml:space="preserve"> allows starting tasks with no </w:t>
             </w:r>
             <w:r>
               <w:t>estimation</w:t>
             </w:r>
             <w:r>
-              <w:t xml:space="preserve"> (0 pomodoro)</w:t>
+              <w:t xml:space="preserve"> (0 </w:t>
+            </w:r>
+            <w:proofErr w:type="spellStart"/>
+            <w:r>
+              <w:t>pomodoro</w:t>
+            </w:r>
+            <w:proofErr w:type="spellEnd"/>
+            <w:r>
+              <w:t>)</w:t>
             </w:r>
             <w:r>
               <w:t>.</w:t>
@@ -4000,7 +4333,23 @@
           </w:tcPr>
           <w:p>
             <w:r>
-              <w:t>Results Are Achieved Pomodoro after Pomodoro.</w:t>
+              <w:t xml:space="preserve">Results Are Achieved </w:t>
+            </w:r>
+            <w:proofErr w:type="spellStart"/>
+            <w:r>
+              <w:t>Pomodoro</w:t>
+            </w:r>
+            <w:proofErr w:type="spellEnd"/>
+            <w:r>
+              <w:t xml:space="preserve"> after </w:t>
+            </w:r>
+            <w:proofErr w:type="spellStart"/>
+            <w:r>
+              <w:t>Pomodoro</w:t>
+            </w:r>
+            <w:proofErr w:type="spellEnd"/>
+            <w:r>
+              <w:t>.</w:t>
             </w:r>
           </w:p>
         </w:tc>
@@ -4009,19 +4358,41 @@
             <w:tcW w:w="4522" w:type="dxa"/>
           </w:tcPr>
           <w:p>
-            <w:r>
-              <w:t xml:space="preserve">mAP measures accuracy and analyses errors (diff). </w:t>
+            <w:proofErr w:type="spellStart"/>
+            <w:proofErr w:type="gramStart"/>
+            <w:r>
+              <w:t>mAP</w:t>
+            </w:r>
+            <w:proofErr w:type="spellEnd"/>
+            <w:proofErr w:type="gramEnd"/>
+            <w:r>
+              <w:t xml:space="preserve"> measures accuracy and analyses errors (diff). </w:t>
             </w:r>
           </w:p>
           <w:p>
-            <w:r>
-              <w:t xml:space="preserve">mAP </w:t>
+            <w:proofErr w:type="spellStart"/>
+            <w:proofErr w:type="gramStart"/>
+            <w:r>
+              <w:t>mAP</w:t>
+            </w:r>
+            <w:proofErr w:type="spellEnd"/>
+            <w:proofErr w:type="gramEnd"/>
+            <w:r>
+              <w:t xml:space="preserve"> </w:t>
             </w:r>
             <w:r>
               <w:t>allows creating</w:t>
             </w:r>
             <w:r>
-              <w:t xml:space="preserve"> burn-up and burndown charts.</w:t>
+              <w:t xml:space="preserve"> burn-up and </w:t>
+            </w:r>
+            <w:proofErr w:type="spellStart"/>
+            <w:r>
+              <w:t>burndown</w:t>
+            </w:r>
+            <w:proofErr w:type="spellEnd"/>
+            <w:r>
+              <w:t xml:space="preserve"> charts.</w:t>
             </w:r>
           </w:p>
         </w:tc>
@@ -4033,7 +4404,15 @@
           </w:tcPr>
           <w:p>
             <w:r>
-              <w:t>The Next Pomodoro Will Go Better.</w:t>
+              <w:t xml:space="preserve">The Next </w:t>
+            </w:r>
+            <w:proofErr w:type="spellStart"/>
+            <w:r>
+              <w:t>Pomodoro</w:t>
+            </w:r>
+            <w:proofErr w:type="spellEnd"/>
+            <w:r>
+              <w:t xml:space="preserve"> Will Go Better.</w:t>
             </w:r>
           </w:p>
         </w:tc>
@@ -4043,7 +4422,15 @@
           </w:tcPr>
           <w:p>
             <w:r>
-              <w:t>Just stick to mAP ;-)</w:t>
+              <w:t xml:space="preserve">Just stick to </w:t>
+            </w:r>
+            <w:proofErr w:type="spellStart"/>
+            <w:r>
+              <w:t>mAP</w:t>
+            </w:r>
+            <w:proofErr w:type="spellEnd"/>
+            <w:r>
+              <w:t xml:space="preserve"> ;-)</w:t>
             </w:r>
           </w:p>
         </w:tc>
@@ -4051,13 +4438,26 @@
     </w:tbl>
     <w:p>
       <w:r>
-        <w:t xml:space="preserve">* as per the </w:t>
+        <w:t xml:space="preserve">* </w:t>
+      </w:r>
+      <w:proofErr w:type="gramStart"/>
+      <w:r>
+        <w:t>as</w:t>
+      </w:r>
+      <w:proofErr w:type="gramEnd"/>
+      <w:r>
+        <w:t xml:space="preserve"> per the </w:t>
       </w:r>
       <w:r>
         <w:t xml:space="preserve">official book of the </w:t>
       </w:r>
-      <w:r>
-        <w:t>Pomodoro Technique</w:t>
+      <w:proofErr w:type="spellStart"/>
+      <w:r>
+        <w:t>Pomodoro</w:t>
+      </w:r>
+      <w:proofErr w:type="spellEnd"/>
+      <w:r>
+        <w:t xml:space="preserve"> Technique</w:t>
       </w:r>
       <w:r>
         <w:t>®</w:t>
@@ -4077,12 +4477,16 @@
       <w:bookmarkEnd w:id="6"/>
     </w:p>
     <w:p>
+      <w:proofErr w:type="spellStart"/>
+      <w:proofErr w:type="gramStart"/>
       <w:r>
         <w:t>m</w:t>
       </w:r>
       <w:r>
         <w:t>AP</w:t>
       </w:r>
+      <w:proofErr w:type="spellEnd"/>
+      <w:proofErr w:type="gramEnd"/>
       <w:r>
         <w:t xml:space="preserve"> </w:t>
       </w:r>
@@ -4115,7 +4519,15 @@
         <w:t>Local database</w:t>
       </w:r>
       <w:r>
-        <w:t xml:space="preserve"> (SQLite)</w:t>
+        <w:t xml:space="preserve"> (</w:t>
+      </w:r>
+      <w:proofErr w:type="spellStart"/>
+      <w:r>
+        <w:t>SQLite</w:t>
+      </w:r>
+      <w:proofErr w:type="spellEnd"/>
+      <w:r>
+        <w:t>)</w:t>
       </w:r>
       <w:r>
         <w:t xml:space="preserve"> (default)</w:t>
@@ -4123,14 +4535,24 @@
       <w:r>
         <w:t xml:space="preserve">:  this is meant to be used by individuals. At first startup, </w:t>
       </w:r>
+      <w:proofErr w:type="spellStart"/>
       <w:r>
         <w:t>mAP</w:t>
       </w:r>
-      <w:r>
-        <w:t xml:space="preserve"> </w:t>
-      </w:r>
-      <w:r>
-        <w:t>will create its own local database file (myagilepomodoro.db).</w:t>
+      <w:proofErr w:type="spellEnd"/>
+      <w:r>
+        <w:t xml:space="preserve"> </w:t>
+      </w:r>
+      <w:r>
+        <w:t>will create its own local database file (</w:t>
+      </w:r>
+      <w:proofErr w:type="spellStart"/>
+      <w:r>
+        <w:t>myagilepomodoro.db</w:t>
+      </w:r>
+      <w:proofErr w:type="spellEnd"/>
+      <w:r>
+        <w:t>).</w:t>
       </w:r>
     </w:p>
     <w:p>
@@ -4153,19 +4575,35 @@
         <w:t>Remote database</w:t>
       </w:r>
       <w:r>
-        <w:t xml:space="preserve"> (M</w:t>
-      </w:r>
-      <w:r>
-        <w:t>ySQL): this is meant to be used by co-located small to medium size teams</w:t>
+        <w:t xml:space="preserve"> (</w:t>
+      </w:r>
+      <w:proofErr w:type="spellStart"/>
+      <w:r>
+        <w:t>M</w:t>
+      </w:r>
+      <w:r>
+        <w:t>ySQL</w:t>
+      </w:r>
+      <w:proofErr w:type="spellEnd"/>
+      <w:r>
+        <w:t>): this is meant to be used by co-located small to medium size teams</w:t>
       </w:r>
       <w:r>
         <w:t xml:space="preserve"> (see </w:t>
       </w:r>
-      <w:r>
-        <w:rPr>
-          <w:b/>
-        </w:rPr>
-        <w:t>MySQL configuration</w:t>
+      <w:proofErr w:type="spellStart"/>
+      <w:r>
+        <w:rPr>
+          <w:b/>
+        </w:rPr>
+        <w:t>MySQL</w:t>
+      </w:r>
+      <w:proofErr w:type="spellEnd"/>
+      <w:r>
+        <w:rPr>
+          <w:b/>
+        </w:rPr>
+        <w:t xml:space="preserve"> configuration</w:t>
       </w:r>
       <w:r>
         <w:t>)</w:t>
@@ -4176,12 +4614,16 @@
     </w:p>
     <w:p/>
     <w:p>
+      <w:proofErr w:type="spellStart"/>
+      <w:proofErr w:type="gramStart"/>
       <w:r>
         <w:t>m</w:t>
       </w:r>
       <w:r>
         <w:t>AP</w:t>
       </w:r>
+      <w:proofErr w:type="spellEnd"/>
+      <w:proofErr w:type="gramEnd"/>
       <w:r>
         <w:t xml:space="preserve"> </w:t>
       </w:r>
@@ -4234,7 +4676,15 @@
         <w:t>+</w:t>
       </w:r>
       <w:r>
-        <w:t xml:space="preserve"> Pomodoro </w:t>
+        <w:t xml:space="preserve"> </w:t>
+      </w:r>
+      <w:proofErr w:type="spellStart"/>
+      <w:r>
+        <w:t>Pomodoro</w:t>
+      </w:r>
+      <w:proofErr w:type="spellEnd"/>
+      <w:r>
+        <w:t xml:space="preserve"> </w:t>
       </w:r>
       <w:r>
         <w:t>modes</w:t>
@@ -4256,17 +4706,33 @@
           <w:numId w:val="40"/>
         </w:numPr>
       </w:pPr>
-      <w:r>
-        <w:rPr>
-          <w:b/>
-        </w:rPr>
-        <w:t>Pomodoro Mode</w:t>
+      <w:proofErr w:type="spellStart"/>
+      <w:r>
+        <w:rPr>
+          <w:b/>
+        </w:rPr>
+        <w:t>Pomodoro</w:t>
+      </w:r>
+      <w:proofErr w:type="spellEnd"/>
+      <w:r>
+        <w:rPr>
+          <w:b/>
+        </w:rPr>
+        <w:t xml:space="preserve"> Mode</w:t>
       </w:r>
       <w:r>
         <w:t>:</w:t>
       </w:r>
       <w:r>
-        <w:t xml:space="preserve"> only knowledge of the Pomodoro Technique® </w:t>
+        <w:t xml:space="preserve"> only knowledge of the </w:t>
+      </w:r>
+      <w:proofErr w:type="spellStart"/>
+      <w:r>
+        <w:t>Pomodoro</w:t>
+      </w:r>
+      <w:proofErr w:type="spellEnd"/>
+      <w:r>
+        <w:t xml:space="preserve"> Technique® </w:t>
       </w:r>
       <w:r>
         <w:t>is</w:t>
@@ -4348,11 +4814,19 @@
       <w:r>
         <w:t xml:space="preserve"> (see </w:t>
       </w:r>
-      <w:r>
-        <w:rPr>
-          <w:b/>
-        </w:rPr>
-        <w:t>mAP configuration</w:t>
+      <w:proofErr w:type="spellStart"/>
+      <w:r>
+        <w:rPr>
+          <w:b/>
+        </w:rPr>
+        <w:t>mAP</w:t>
+      </w:r>
+      <w:proofErr w:type="spellEnd"/>
+      <w:r>
+        <w:rPr>
+          <w:b/>
+        </w:rPr>
+        <w:t xml:space="preserve"> configuration</w:t>
       </w:r>
       <w:r>
         <w:t>).</w:t>
@@ -4368,9 +4842,11 @@
         <w:pStyle w:val="Heading2"/>
       </w:pPr>
       <w:bookmarkStart w:id="7" w:name="_Toc412626450"/>
+      <w:proofErr w:type="spellStart"/>
       <w:r>
         <w:t>MySQL</w:t>
       </w:r>
+      <w:proofErr w:type="spellEnd"/>
       <w:r>
         <w:t xml:space="preserve"> configuration</w:t>
       </w:r>
@@ -4400,10 +4876,18 @@
         <w:t>For that, utf</w:t>
       </w:r>
       <w:r>
-        <w:t>-8 encoding must be enabled in M</w:t>
-      </w:r>
-      <w:r>
-        <w:t>ySQL’s my.ini file:</w:t>
+        <w:t xml:space="preserve">-8 encoding must be enabled in </w:t>
+      </w:r>
+      <w:proofErr w:type="spellStart"/>
+      <w:r>
+        <w:t>M</w:t>
+      </w:r>
+      <w:r>
+        <w:t>ySQL’s</w:t>
+      </w:r>
+      <w:proofErr w:type="spellEnd"/>
+      <w:r>
+        <w:t xml:space="preserve"> my.ini file:</w:t>
       </w:r>
     </w:p>
     <w:p/>
@@ -4433,16 +4917,26 @@
             <w:pPr>
               <w:pStyle w:val="NoSpacing"/>
             </w:pPr>
-            <w:r>
-              <w:t>collation_server=utf8_unicode_ci</w:t>
+            <w:proofErr w:type="spellStart"/>
+            <w:r>
+              <w:t>collation_server</w:t>
+            </w:r>
+            <w:proofErr w:type="spellEnd"/>
+            <w:r>
+              <w:t>=utf8_unicode_ci</w:t>
             </w:r>
           </w:p>
           <w:p>
             <w:pPr>
               <w:pStyle w:val="NoSpacing"/>
             </w:pPr>
-            <w:r>
-              <w:t>character_set_server=utf8</w:t>
+            <w:proofErr w:type="spellStart"/>
+            <w:r>
+              <w:t>character_set_server</w:t>
+            </w:r>
+            <w:proofErr w:type="spellEnd"/>
+            <w:r>
+              <w:t>=utf8</w:t>
             </w:r>
           </w:p>
           <w:p>
@@ -4517,10 +5011,18 @@
         <w:t>sup</w:t>
       </w:r>
       <w:r>
-        <w:t>port utf-8 by itself. Refer to M</w:t>
-      </w:r>
-      <w:r>
-        <w:t>ySQL’s documentation.</w:t>
+        <w:t xml:space="preserve">port utf-8 by itself. Refer to </w:t>
+      </w:r>
+      <w:proofErr w:type="spellStart"/>
+      <w:r>
+        <w:t>M</w:t>
+      </w:r>
+      <w:r>
+        <w:t>ySQL’s</w:t>
+      </w:r>
+      <w:proofErr w:type="spellEnd"/>
+      <w:r>
+        <w:t xml:space="preserve"> documentation.</w:t>
       </w:r>
     </w:p>
     <w:p>
@@ -4544,11 +5046,16 @@
         <w:t xml:space="preserve">file called </w:t>
       </w:r>
       <w:r>
-        <w:t>"mysql.properties</w:t>
-      </w:r>
-      <w:r>
         <w:t>"</w:t>
       </w:r>
+      <w:proofErr w:type="spellStart"/>
+      <w:r>
+        <w:t>mysql.properties</w:t>
+      </w:r>
+      <w:proofErr w:type="spellEnd"/>
+      <w:r>
+        <w:t>"</w:t>
+      </w:r>
       <w:r>
         <w:t xml:space="preserve"> </w:t>
       </w:r>
@@ -4574,8 +5081,13 @@
         <w:t xml:space="preserve"> directory </w:t>
       </w:r>
       <w:r>
-        <w:t>where mAP</w:t>
-      </w:r>
+        <w:t xml:space="preserve">where </w:t>
+      </w:r>
+      <w:proofErr w:type="spellStart"/>
+      <w:r>
+        <w:t>mAP</w:t>
+      </w:r>
+      <w:proofErr w:type="spellEnd"/>
       <w:r>
         <w:t xml:space="preserve"> </w:t>
       </w:r>
@@ -4715,9 +5227,11 @@
       <w:r>
         <w:t xml:space="preserve">, </w:t>
       </w:r>
+      <w:proofErr w:type="spellStart"/>
       <w:r>
         <w:t>mAP</w:t>
       </w:r>
+      <w:proofErr w:type="spellEnd"/>
       <w:r>
         <w:t xml:space="preserve"> </w:t>
       </w:r>
@@ -4993,9 +5507,11 @@
       <w:r>
         <w:t xml:space="preserve"> </w:t>
       </w:r>
+      <w:proofErr w:type="spellStart"/>
       <w:r>
         <w:t>mAP</w:t>
       </w:r>
+      <w:proofErr w:type="spellEnd"/>
       <w:r>
         <w:t xml:space="preserve"> wi</w:t>
       </w:r>
@@ -5005,15 +5521,18 @@
       <w:r>
         <w:t xml:space="preserve">omodoro.log). </w:t>
       </w:r>
+      <w:proofErr w:type="gramStart"/>
       <w:r>
         <w:t>Most of the time, w</w:t>
       </w:r>
       <w:r>
         <w:t xml:space="preserve">hen an error happens, </w:t>
       </w:r>
+      <w:proofErr w:type="spellStart"/>
       <w:r>
         <w:t>mAP</w:t>
       </w:r>
+      <w:proofErr w:type="spellEnd"/>
       <w:r>
         <w:t xml:space="preserve"> will write </w:t>
       </w:r>
@@ -5042,7 +5561,11 @@
         <w:t>the file</w:t>
       </w:r>
       <w:r>
-        <w:t xml:space="preserve">. </w:t>
+        <w:t>.</w:t>
+      </w:r>
+      <w:proofErr w:type="gramEnd"/>
+      <w:r>
+        <w:t xml:space="preserve"> </w:t>
       </w:r>
     </w:p>
     <w:p/>
@@ -5091,9 +5614,13 @@
       <w:r>
         <w:t xml:space="preserve"> </w:t>
       </w:r>
+      <w:proofErr w:type="spellStart"/>
+      <w:proofErr w:type="gramStart"/>
       <w:r>
         <w:t>mAP</w:t>
       </w:r>
+      <w:proofErr w:type="spellEnd"/>
+      <w:proofErr w:type="gramEnd"/>
       <w:r>
         <w:t xml:space="preserve"> </w:t>
       </w:r>
@@ -5136,11 +5663,21 @@
         <w:t xml:space="preserve">be able to </w:t>
       </w:r>
       <w:r>
-        <w:t xml:space="preserve">export data to Google Drive, a text file called "google.properties" must be created in the directory where </w:t>
-      </w:r>
+        <w:t>export data to Google Drive, a text file called "</w:t>
+      </w:r>
+      <w:proofErr w:type="spellStart"/>
+      <w:r>
+        <w:t>google.properties</w:t>
+      </w:r>
+      <w:proofErr w:type="spellEnd"/>
+      <w:r>
+        <w:t xml:space="preserve">" must be created in the directory where </w:t>
+      </w:r>
+      <w:proofErr w:type="spellStart"/>
       <w:r>
         <w:t>mAP</w:t>
       </w:r>
+      <w:proofErr w:type="spellEnd"/>
       <w:r>
         <w:t xml:space="preserve"> is located</w:t>
       </w:r>
@@ -5172,18 +5709,33 @@
             <w:tcW w:w="5974" w:type="dxa"/>
           </w:tcPr>
           <w:p>
-            <w:r>
-              <w:t xml:space="preserve">clientid=&lt;client ID&gt; </w:t>
+            <w:proofErr w:type="spellStart"/>
+            <w:r>
+              <w:t>clientid</w:t>
+            </w:r>
+            <w:proofErr w:type="spellEnd"/>
+            <w:r>
+              <w:t xml:space="preserve">=&lt;client ID&gt; </w:t>
             </w:r>
           </w:p>
           <w:p>
-            <w:r>
-              <w:t>clientsecret=&lt;client secret&gt;</w:t>
+            <w:proofErr w:type="spellStart"/>
+            <w:r>
+              <w:t>clientsecret</w:t>
+            </w:r>
+            <w:proofErr w:type="spellEnd"/>
+            <w:r>
+              <w:t>=&lt;client secret&gt;</w:t>
             </w:r>
           </w:p>
           <w:p>
-            <w:r>
-              <w:t>redirecturi=&lt;redirect URI&gt;</w:t>
+            <w:proofErr w:type="spellStart"/>
+            <w:r>
+              <w:t>redirecturi</w:t>
+            </w:r>
+            <w:proofErr w:type="spellEnd"/>
+            <w:r>
+              <w:t>=&lt;redirect URI&gt;</w:t>
             </w:r>
           </w:p>
           <w:p>
@@ -5232,13 +5784,23 @@
             </w:r>
           </w:p>
           <w:p>
-            <w:r>
-              <w:t>clientsecret=mVtt-Bq4y672MCoJk88fB900</w:t>
+            <w:proofErr w:type="spellStart"/>
+            <w:r>
+              <w:t>clientsecret</w:t>
+            </w:r>
+            <w:proofErr w:type="spellEnd"/>
+            <w:r>
+              <w:t>=mVtt-Bq4y672MCoJk88fB900</w:t>
             </w:r>
           </w:p>
           <w:p>
-            <w:r>
-              <w:t>redirecturi=urn:ietf:wg:oauth:2.0:oob</w:t>
+            <w:proofErr w:type="spellStart"/>
+            <w:r>
+              <w:t>redirecturi</w:t>
+            </w:r>
+            <w:proofErr w:type="spellEnd"/>
+            <w:r>
+              <w:t>=urn:ietf:wg:oauth:2.0:oob</w:t>
             </w:r>
           </w:p>
         </w:tc>
@@ -5255,9 +5817,11 @@
       <w:r>
         <w:t xml:space="preserve">, </w:t>
       </w:r>
+      <w:proofErr w:type="spellStart"/>
       <w:r>
         <w:t>mAP</w:t>
       </w:r>
+      <w:proofErr w:type="spellEnd"/>
       <w:r>
         <w:t xml:space="preserve"> will add </w:t>
       </w:r>
@@ -5291,12 +5855,16 @@
         <w:pStyle w:val="Heading1"/>
       </w:pPr>
       <w:bookmarkStart w:id="10" w:name="_Toc412626453"/>
+      <w:proofErr w:type="spellStart"/>
+      <w:proofErr w:type="gramStart"/>
       <w:r>
         <w:t>m</w:t>
       </w:r>
       <w:r>
         <w:t>AP</w:t>
       </w:r>
+      <w:proofErr w:type="spellEnd"/>
+      <w:proofErr w:type="gramEnd"/>
       <w:r>
         <w:t xml:space="preserve"> configuration</w:t>
       </w:r>
@@ -5369,8 +5937,13 @@
         <w:t>:</w:t>
       </w:r>
       <w:r>
-        <w:t xml:space="preserve"> Agile + Pomodoro</w:t>
-      </w:r>
+        <w:t xml:space="preserve"> Agile + </w:t>
+      </w:r>
+      <w:proofErr w:type="spellStart"/>
+      <w:r>
+        <w:t>Pomodoro</w:t>
+      </w:r>
+      <w:proofErr w:type="spellEnd"/>
       <w:r>
         <w:t xml:space="preserve">. </w:t>
       </w:r>
@@ -5387,7 +5960,15 @@
         <w:t>I</w:t>
       </w:r>
       <w:r>
-        <w:t xml:space="preserve">t is Agile common practice </w:t>
+        <w:t xml:space="preserve">t is </w:t>
+      </w:r>
+      <w:proofErr w:type="gramStart"/>
+      <w:r>
+        <w:t>Agile</w:t>
+      </w:r>
+      <w:proofErr w:type="gramEnd"/>
+      <w:r>
+        <w:t xml:space="preserve"> common practice </w:t>
       </w:r>
       <w:r>
         <w:t xml:space="preserve">for tasks </w:t>
@@ -5423,11 +6004,32 @@
         <w:t xml:space="preserve"> which set </w:t>
       </w:r>
       <w:r>
-        <w:t>the max nb of pomodoros per task</w:t>
-      </w:r>
-      <w:r>
-        <w:t xml:space="preserve"> around 20 pomodoros</w:t>
-      </w:r>
+        <w:t xml:space="preserve">the max </w:t>
+      </w:r>
+      <w:proofErr w:type="spellStart"/>
+      <w:r>
+        <w:t>nb</w:t>
+      </w:r>
+      <w:proofErr w:type="spellEnd"/>
+      <w:r>
+        <w:t xml:space="preserve"> of </w:t>
+      </w:r>
+      <w:proofErr w:type="spellStart"/>
+      <w:r>
+        <w:t>pomodoros</w:t>
+      </w:r>
+      <w:proofErr w:type="spellEnd"/>
+      <w:r>
+        <w:t xml:space="preserve"> per task</w:t>
+      </w:r>
+      <w:r>
+        <w:t xml:space="preserve"> around 20 </w:t>
+      </w:r>
+      <w:proofErr w:type="spellStart"/>
+      <w:r>
+        <w:t>pomodoros</w:t>
+      </w:r>
+      <w:proofErr w:type="spellEnd"/>
       <w:r>
         <w:t xml:space="preserve"> of 25 minutes</w:t>
       </w:r>
@@ -5441,7 +6043,35 @@
         <w:rPr>
           <w:b/>
         </w:rPr>
-        <w:t>Max nb pom/task</w:t>
+        <w:t xml:space="preserve">Max </w:t>
+      </w:r>
+      <w:proofErr w:type="spellStart"/>
+      <w:r>
+        <w:rPr>
+          <w:b/>
+        </w:rPr>
+        <w:t>nb</w:t>
+      </w:r>
+      <w:proofErr w:type="spellEnd"/>
+      <w:r>
+        <w:rPr>
+          <w:b/>
+        </w:rPr>
+        <w:t xml:space="preserve"> </w:t>
+      </w:r>
+      <w:proofErr w:type="spellStart"/>
+      <w:r>
+        <w:rPr>
+          <w:b/>
+        </w:rPr>
+        <w:t>pom</w:t>
+      </w:r>
+      <w:proofErr w:type="spellEnd"/>
+      <w:r>
+        <w:rPr>
+          <w:b/>
+        </w:rPr>
+        <w:t>/task</w:t>
       </w:r>
       <w:r>
         <w:t>)</w:t>
@@ -5464,11 +6094,19 @@
           <w:b/>
         </w:rPr>
       </w:pPr>
-      <w:r>
-        <w:rPr>
-          <w:b/>
-        </w:rPr>
-        <w:t xml:space="preserve">Pomodoro </w:t>
+      <w:proofErr w:type="spellStart"/>
+      <w:r>
+        <w:rPr>
+          <w:b/>
+        </w:rPr>
+        <w:t>Pomodoro</w:t>
+      </w:r>
+      <w:proofErr w:type="spellEnd"/>
+      <w:r>
+        <w:rPr>
+          <w:b/>
+        </w:rPr>
+        <w:t xml:space="preserve"> </w:t>
       </w:r>
       <w:r>
         <w:rPr>
@@ -5491,8 +6129,13 @@
       <w:r>
         <w:t xml:space="preserve"> </w:t>
       </w:r>
-      <w:r>
-        <w:t>Pomodoro only</w:t>
+      <w:proofErr w:type="spellStart"/>
+      <w:r>
+        <w:t>Pomodoro</w:t>
+      </w:r>
+      <w:proofErr w:type="spellEnd"/>
+      <w:r>
+        <w:t xml:space="preserve"> only</w:t>
       </w:r>
       <w:r>
         <w:t>.</w:t>
@@ -5510,7 +6153,15 @@
         </w:rPr>
       </w:pPr>
       <w:r>
-        <w:t xml:space="preserve">It is Pomodoro common practice to </w:t>
+        <w:t xml:space="preserve">It is </w:t>
+      </w:r>
+      <w:proofErr w:type="spellStart"/>
+      <w:r>
+        <w:t>Pomodoro</w:t>
+      </w:r>
+      <w:proofErr w:type="spellEnd"/>
+      <w:r>
+        <w:t xml:space="preserve"> common practice to </w:t>
       </w:r>
       <w:r>
         <w:t>set</w:t>
@@ -5519,13 +6170,37 @@
         <w:t xml:space="preserve"> the </w:t>
       </w:r>
       <w:r>
-        <w:t>max nb of pomodoros per task</w:t>
+        <w:t xml:space="preserve">max </w:t>
+      </w:r>
+      <w:proofErr w:type="spellStart"/>
+      <w:r>
+        <w:t>nb</w:t>
+      </w:r>
+      <w:proofErr w:type="spellEnd"/>
+      <w:r>
+        <w:t xml:space="preserve"> of </w:t>
+      </w:r>
+      <w:proofErr w:type="spellStart"/>
+      <w:r>
+        <w:t>pomodoros</w:t>
+      </w:r>
+      <w:proofErr w:type="spellEnd"/>
+      <w:r>
+        <w:t xml:space="preserve"> per task</w:t>
       </w:r>
       <w:r>
         <w:t xml:space="preserve"> to </w:t>
       </w:r>
       <w:r>
-        <w:t>5 pomodoros of 25 minutes</w:t>
+        <w:t xml:space="preserve">5 </w:t>
+      </w:r>
+      <w:proofErr w:type="spellStart"/>
+      <w:r>
+        <w:t>pomodoros</w:t>
+      </w:r>
+      <w:proofErr w:type="spellEnd"/>
+      <w:r>
+        <w:t xml:space="preserve"> of 25 minutes</w:t>
       </w:r>
       <w:r>
         <w:t xml:space="preserve"> </w:t>
@@ -5537,7 +6212,35 @@
         <w:rPr>
           <w:b/>
         </w:rPr>
-        <w:t>Max nb pom/task</w:t>
+        <w:t xml:space="preserve">Max </w:t>
+      </w:r>
+      <w:proofErr w:type="spellStart"/>
+      <w:r>
+        <w:rPr>
+          <w:b/>
+        </w:rPr>
+        <w:t>nb</w:t>
+      </w:r>
+      <w:proofErr w:type="spellEnd"/>
+      <w:r>
+        <w:rPr>
+          <w:b/>
+        </w:rPr>
+        <w:t xml:space="preserve"> </w:t>
+      </w:r>
+      <w:proofErr w:type="spellStart"/>
+      <w:r>
+        <w:rPr>
+          <w:b/>
+        </w:rPr>
+        <w:t>pom</w:t>
+      </w:r>
+      <w:proofErr w:type="spellEnd"/>
+      <w:r>
+        <w:rPr>
+          <w:b/>
+        </w:rPr>
+        <w:t>/task</w:t>
       </w:r>
       <w:r>
         <w:t>)</w:t>
@@ -5554,11 +6257,19 @@
           <w:numId w:val="1"/>
         </w:numPr>
       </w:pPr>
-      <w:r>
-        <w:rPr>
-          <w:b/>
-        </w:rPr>
-        <w:t>Pomodoro length</w:t>
+      <w:proofErr w:type="spellStart"/>
+      <w:r>
+        <w:rPr>
+          <w:b/>
+        </w:rPr>
+        <w:t>Pomodoro</w:t>
+      </w:r>
+      <w:proofErr w:type="spellEnd"/>
+      <w:r>
+        <w:rPr>
+          <w:b/>
+        </w:rPr>
+        <w:t xml:space="preserve"> length</w:t>
       </w:r>
       <w:r>
         <w:t xml:space="preserve">: </w:t>
@@ -5566,7 +6277,15 @@
       <w:bookmarkStart w:id="13" w:name="OLE_LINK151"/>
       <w:bookmarkStart w:id="14" w:name="OLE_LINK152"/>
       <w:r>
-        <w:t>length of pomodoros (minutes). U</w:t>
+        <w:t xml:space="preserve">length of </w:t>
+      </w:r>
+      <w:proofErr w:type="spellStart"/>
+      <w:r>
+        <w:t>pomodoros</w:t>
+      </w:r>
+      <w:proofErr w:type="spellEnd"/>
+      <w:r>
+        <w:t xml:space="preserve"> (minutes). U</w:t>
       </w:r>
       <w:r>
         <w:t xml:space="preserve">sed </w:t>
@@ -5669,7 +6388,35 @@
         <w:rPr>
           <w:b/>
         </w:rPr>
-        <w:t>Max nb pom/</w:t>
+        <w:t xml:space="preserve">Max </w:t>
+      </w:r>
+      <w:proofErr w:type="spellStart"/>
+      <w:r>
+        <w:rPr>
+          <w:b/>
+        </w:rPr>
+        <w:t>nb</w:t>
+      </w:r>
+      <w:proofErr w:type="spellEnd"/>
+      <w:r>
+        <w:rPr>
+          <w:b/>
+        </w:rPr>
+        <w:t xml:space="preserve"> </w:t>
+      </w:r>
+      <w:proofErr w:type="spellStart"/>
+      <w:r>
+        <w:rPr>
+          <w:b/>
+        </w:rPr>
+        <w:t>pom</w:t>
+      </w:r>
+      <w:proofErr w:type="spellEnd"/>
+      <w:r>
+        <w:rPr>
+          <w:b/>
+        </w:rPr>
+        <w:t>/</w:t>
       </w:r>
       <w:r>
         <w:rPr>
@@ -5686,10 +6433,18 @@
         <w:t>m</w:t>
       </w:r>
       <w:r>
-        <w:t>aximum number of p</w:t>
-      </w:r>
-      <w:r>
-        <w:t xml:space="preserve">omodoros per </w:t>
+        <w:t xml:space="preserve">aximum number of </w:t>
+      </w:r>
+      <w:proofErr w:type="spellStart"/>
+      <w:r>
+        <w:t>p</w:t>
+      </w:r>
+      <w:r>
+        <w:t>omodoros</w:t>
+      </w:r>
+      <w:proofErr w:type="spellEnd"/>
+      <w:r>
+        <w:t xml:space="preserve"> per </w:t>
       </w:r>
       <w:r>
         <w:t>task</w:t>
@@ -5722,7 +6477,15 @@
         <w:t>with</w:t>
       </w:r>
       <w:r>
-        <w:t xml:space="preserve"> too many pomodoros.</w:t>
+        <w:t xml:space="preserve"> too many </w:t>
+      </w:r>
+      <w:proofErr w:type="spellStart"/>
+      <w:r>
+        <w:t>pomodoros</w:t>
+      </w:r>
+      <w:proofErr w:type="spellEnd"/>
+      <w:r>
+        <w:t>.</w:t>
       </w:r>
       <w:bookmarkEnd w:id="20"/>
       <w:bookmarkEnd w:id="21"/>
@@ -5739,7 +6502,35 @@
         <w:rPr>
           <w:b/>
         </w:rPr>
-        <w:t>Max nb pom/day</w:t>
+        <w:t xml:space="preserve">Max </w:t>
+      </w:r>
+      <w:proofErr w:type="spellStart"/>
+      <w:r>
+        <w:rPr>
+          <w:b/>
+        </w:rPr>
+        <w:t>nb</w:t>
+      </w:r>
+      <w:proofErr w:type="spellEnd"/>
+      <w:r>
+        <w:rPr>
+          <w:b/>
+        </w:rPr>
+        <w:t xml:space="preserve"> </w:t>
+      </w:r>
+      <w:proofErr w:type="spellStart"/>
+      <w:r>
+        <w:rPr>
+          <w:b/>
+        </w:rPr>
+        <w:t>pom</w:t>
+      </w:r>
+      <w:proofErr w:type="spellEnd"/>
+      <w:r>
+        <w:rPr>
+          <w:b/>
+        </w:rPr>
+        <w:t>/day</w:t>
       </w:r>
       <w:r>
         <w:rPr>
@@ -5750,12 +6541,14 @@
       <w:r>
         <w:t>(</w:t>
       </w:r>
+      <w:proofErr w:type="spellStart"/>
       <w:r>
         <w:rPr>
           <w:b/>
         </w:rPr>
         <w:t>Pomodoro</w:t>
       </w:r>
+      <w:proofErr w:type="spellEnd"/>
       <w:r>
         <w:t xml:space="preserve"> </w:t>
       </w:r>
@@ -5778,10 +6571,18 @@
         <w:t>axim</w:t>
       </w:r>
       <w:r>
-        <w:t>um number of p</w:t>
-      </w:r>
-      <w:r>
-        <w:t>omodoros per day.</w:t>
+        <w:t xml:space="preserve">um number of </w:t>
+      </w:r>
+      <w:proofErr w:type="spellStart"/>
+      <w:r>
+        <w:t>p</w:t>
+      </w:r>
+      <w:r>
+        <w:t>omodoros</w:t>
+      </w:r>
+      <w:proofErr w:type="spellEnd"/>
+      <w:r>
+        <w:t xml:space="preserve"> per day.</w:t>
       </w:r>
       <w:r>
         <w:t xml:space="preserve"> Used</w:t>
@@ -5796,19 +6597,32 @@
         <w:t xml:space="preserve">from adding </w:t>
       </w:r>
       <w:r>
-        <w:t>too many pomodoros</w:t>
-      </w:r>
+        <w:t xml:space="preserve">too many </w:t>
+      </w:r>
+      <w:proofErr w:type="spellStart"/>
+      <w:r>
+        <w:t>pomodoros</w:t>
+      </w:r>
+      <w:proofErr w:type="spellEnd"/>
       <w:r>
         <w:t xml:space="preserve"> to </w:t>
       </w:r>
       <w:r>
         <w:t xml:space="preserve">the </w:t>
       </w:r>
-      <w:r>
-        <w:rPr>
-          <w:b/>
-        </w:rPr>
-        <w:t xml:space="preserve">ToDo </w:t>
+      <w:proofErr w:type="spellStart"/>
+      <w:r>
+        <w:rPr>
+          <w:b/>
+        </w:rPr>
+        <w:t>ToDo</w:t>
+      </w:r>
+      <w:proofErr w:type="spellEnd"/>
+      <w:r>
+        <w:rPr>
+          <w:b/>
+        </w:rPr>
+        <w:t xml:space="preserve"> </w:t>
       </w:r>
       <w:r>
         <w:rPr>
@@ -5826,7 +6640,15 @@
         <w:t xml:space="preserve"> (</w:t>
       </w:r>
       <w:r>
-        <w:t>the Pomodoro Technique</w:t>
+        <w:t xml:space="preserve">the </w:t>
+      </w:r>
+      <w:proofErr w:type="spellStart"/>
+      <w:r>
+        <w:t>Pomodoro</w:t>
+      </w:r>
+      <w:proofErr w:type="spellEnd"/>
+      <w:r>
+        <w:t xml:space="preserve"> Technique</w:t>
       </w:r>
       <w:r>
         <w:t>®</w:t>
@@ -5838,7 +6660,15 @@
         <w:t xml:space="preserve"> the </w:t>
       </w:r>
       <w:r>
-        <w:t>"ToDo Today Sheet"</w:t>
+        <w:t>"</w:t>
+      </w:r>
+      <w:proofErr w:type="spellStart"/>
+      <w:r>
+        <w:t>ToDo</w:t>
+      </w:r>
+      <w:proofErr w:type="spellEnd"/>
+      <w:r>
+        <w:t xml:space="preserve"> Today Sheet"</w:t>
       </w:r>
       <w:r>
         <w:t xml:space="preserve"> </w:t>
@@ -5870,20 +6700,50 @@
           <w:numId w:val="1"/>
         </w:numPr>
       </w:pPr>
-      <w:r>
-        <w:rPr>
-          <w:b/>
-        </w:rPr>
-        <w:t>Nb pom/set</w:t>
+      <w:proofErr w:type="spellStart"/>
+      <w:r>
+        <w:rPr>
+          <w:b/>
+        </w:rPr>
+        <w:t>Nb</w:t>
+      </w:r>
+      <w:proofErr w:type="spellEnd"/>
+      <w:r>
+        <w:rPr>
+          <w:b/>
+        </w:rPr>
+        <w:t xml:space="preserve"> </w:t>
+      </w:r>
+      <w:proofErr w:type="spellStart"/>
+      <w:r>
+        <w:rPr>
+          <w:b/>
+        </w:rPr>
+        <w:t>pom</w:t>
+      </w:r>
+      <w:proofErr w:type="spellEnd"/>
+      <w:r>
+        <w:rPr>
+          <w:b/>
+        </w:rPr>
+        <w:t>/set</w:t>
       </w:r>
       <w:r>
         <w:t xml:space="preserve">: </w:t>
       </w:r>
       <w:r>
-        <w:t>number of p</w:t>
-      </w:r>
-      <w:r>
-        <w:t>omodoros per s</w:t>
+        <w:t xml:space="preserve">number of </w:t>
+      </w:r>
+      <w:proofErr w:type="spellStart"/>
+      <w:r>
+        <w:t>p</w:t>
+      </w:r>
+      <w:r>
+        <w:t>omodoros</w:t>
+      </w:r>
+      <w:proofErr w:type="spellEnd"/>
+      <w:r>
+        <w:t xml:space="preserve"> per s</w:t>
       </w:r>
       <w:r>
         <w:t xml:space="preserve">et. Used </w:t>
@@ -5906,17 +6766,27 @@
       <w:r>
         <w:t xml:space="preserve">ong breaks </w:t>
       </w:r>
+      <w:proofErr w:type="gramStart"/>
       <w:r>
         <w:t>happen</w:t>
       </w:r>
+      <w:proofErr w:type="gramEnd"/>
       <w:r>
         <w:t xml:space="preserve"> every s</w:t>
       </w:r>
       <w:r>
-        <w:t>et of p</w:t>
-      </w:r>
-      <w:r>
-        <w:t>omodoros.</w:t>
+        <w:t xml:space="preserve">et of </w:t>
+      </w:r>
+      <w:proofErr w:type="spellStart"/>
+      <w:r>
+        <w:t>p</w:t>
+      </w:r>
+      <w:r>
+        <w:t>omodoros</w:t>
+      </w:r>
+      <w:proofErr w:type="spellEnd"/>
+      <w:r>
+        <w:t>.</w:t>
       </w:r>
     </w:p>
     <w:p>
@@ -5978,11 +6848,16 @@
       <w:bookmarkEnd w:id="24"/>
       <w:bookmarkEnd w:id="25"/>
       <w:r>
-        <w:t>during p</w:t>
+        <w:t xml:space="preserve">during </w:t>
+      </w:r>
+      <w:proofErr w:type="spellStart"/>
+      <w:r>
+        <w:t>p</w:t>
       </w:r>
       <w:r>
         <w:t>omodoros</w:t>
       </w:r>
+      <w:proofErr w:type="spellEnd"/>
       <w:r>
         <w:t xml:space="preserve"> only</w:t>
       </w:r>
@@ -6017,16 +6892,32 @@
         <w:t xml:space="preserve">Ringing happens </w:t>
       </w:r>
       <w:r>
-        <w:t>at the end of p</w:t>
-      </w:r>
-      <w:r>
-        <w:t xml:space="preserve">omodoros and </w:t>
+        <w:t xml:space="preserve">at the end of </w:t>
+      </w:r>
+      <w:proofErr w:type="spellStart"/>
+      <w:r>
+        <w:t>p</w:t>
+      </w:r>
+      <w:r>
+        <w:t>omodoros</w:t>
+      </w:r>
+      <w:proofErr w:type="spellEnd"/>
+      <w:r>
+        <w:t xml:space="preserve"> and </w:t>
       </w:r>
       <w:r>
         <w:t xml:space="preserve">the </w:t>
       </w:r>
       <w:r>
-        <w:t>start of pomodoros after the break</w:t>
+        <w:t xml:space="preserve">start of </w:t>
+      </w:r>
+      <w:proofErr w:type="spellStart"/>
+      <w:r>
+        <w:t>pomodoros</w:t>
+      </w:r>
+      <w:proofErr w:type="spellEnd"/>
+      <w:r>
+        <w:t xml:space="preserve"> after the break</w:t>
       </w:r>
       <w:r>
         <w:t>.</w:t>
@@ -6088,12 +6979,33 @@
         <w:ind w:left="1440" w:firstLine="720"/>
       </w:pPr>
       <w:r>
-        <w:t>English (United States): MMM dd yyyy</w:t>
+        <w:t xml:space="preserve">English (United States): MMM </w:t>
+      </w:r>
+      <w:proofErr w:type="spellStart"/>
+      <w:r>
+        <w:t>dd</w:t>
+      </w:r>
+      <w:proofErr w:type="spellEnd"/>
+      <w:r>
+        <w:t xml:space="preserve"> </w:t>
+      </w:r>
+      <w:proofErr w:type="spellStart"/>
+      <w:r>
+        <w:t>yyyy</w:t>
       </w:r>
       <w:bookmarkStart w:id="28" w:name="OLE_LINK283"/>
       <w:bookmarkStart w:id="29" w:name="OLE_LINK284"/>
-      <w:r>
-        <w:t xml:space="preserve"> (eg. Sep 06 2011)</w:t>
+      <w:proofErr w:type="spellEnd"/>
+      <w:r>
+        <w:t xml:space="preserve"> (</w:t>
+      </w:r>
+      <w:proofErr w:type="spellStart"/>
+      <w:r>
+        <w:t>eg</w:t>
+      </w:r>
+      <w:proofErr w:type="spellEnd"/>
+      <w:r>
+        <w:t>. Sep 06 2011)</w:t>
       </w:r>
       <w:bookmarkEnd w:id="28"/>
       <w:bookmarkEnd w:id="29"/>
@@ -6104,7 +7016,31 @@
         <w:ind w:left="1440" w:firstLine="720"/>
       </w:pPr>
       <w:r>
-        <w:t>Others: dd MMM yyyy (eg. 06 Sep 2011)</w:t>
+        <w:t xml:space="preserve">Others: </w:t>
+      </w:r>
+      <w:proofErr w:type="spellStart"/>
+      <w:r>
+        <w:t>dd</w:t>
+      </w:r>
+      <w:proofErr w:type="spellEnd"/>
+      <w:r>
+        <w:t xml:space="preserve"> MMM </w:t>
+      </w:r>
+      <w:proofErr w:type="spellStart"/>
+      <w:r>
+        <w:t>yyyy</w:t>
+      </w:r>
+      <w:proofErr w:type="spellEnd"/>
+      <w:r>
+        <w:t xml:space="preserve"> (</w:t>
+      </w:r>
+      <w:proofErr w:type="spellStart"/>
+      <w:r>
+        <w:t>eg</w:t>
+      </w:r>
+      <w:proofErr w:type="spellEnd"/>
+      <w:r>
+        <w:t>. 06 Sep 2011)</w:t>
       </w:r>
     </w:p>
     <w:p>
@@ -6127,12 +7063,28 @@
         <w:ind w:left="1440" w:firstLine="720"/>
       </w:pPr>
       <w:r>
-        <w:t xml:space="preserve">English: hh:mm a </w:t>
+        <w:t xml:space="preserve">English: </w:t>
+      </w:r>
+      <w:proofErr w:type="spellStart"/>
+      <w:r>
+        <w:t>hh:mm</w:t>
+      </w:r>
+      <w:proofErr w:type="spellEnd"/>
+      <w:r>
+        <w:t xml:space="preserve"> a </w:t>
       </w:r>
       <w:bookmarkStart w:id="30" w:name="OLE_LINK285"/>
       <w:bookmarkStart w:id="31" w:name="OLE_LINK286"/>
       <w:r>
-        <w:t>(eg. 04:35 PM)</w:t>
+        <w:t>(</w:t>
+      </w:r>
+      <w:proofErr w:type="spellStart"/>
+      <w:r>
+        <w:t>eg</w:t>
+      </w:r>
+      <w:proofErr w:type="spellEnd"/>
+      <w:r>
+        <w:t>. 04:35 PM)</w:t>
       </w:r>
       <w:bookmarkEnd w:id="30"/>
       <w:bookmarkEnd w:id="31"/>
@@ -6143,7 +7095,23 @@
         <w:ind w:left="1440" w:firstLine="720"/>
       </w:pPr>
       <w:r>
-        <w:t>Others: HH:mm (eg. 16:35)</w:t>
+        <w:t xml:space="preserve">Others: </w:t>
+      </w:r>
+      <w:proofErr w:type="spellStart"/>
+      <w:r>
+        <w:t>HH:mm</w:t>
+      </w:r>
+      <w:proofErr w:type="spellEnd"/>
+      <w:r>
+        <w:t xml:space="preserve"> (</w:t>
+      </w:r>
+      <w:proofErr w:type="spellStart"/>
+      <w:r>
+        <w:t>eg</w:t>
+      </w:r>
+      <w:proofErr w:type="spellEnd"/>
+      <w:r>
+        <w:t>. 16:35)</w:t>
       </w:r>
     </w:p>
     <w:p>
@@ -6286,8 +7254,13 @@
       <w:r>
         <w:t>estimates (</w:t>
       </w:r>
-      <w:r>
-        <w:t xml:space="preserve">pomodoros </w:t>
+      <w:proofErr w:type="spellStart"/>
+      <w:r>
+        <w:t>pomodoros</w:t>
+      </w:r>
+      <w:proofErr w:type="spellEnd"/>
+      <w:r>
+        <w:t xml:space="preserve"> </w:t>
       </w:r>
       <w:r>
         <w:t>+</w:t>
@@ -6474,8 +7447,13 @@
               <w:t>2</w:t>
             </w:r>
             <w:r>
-              <w:t xml:space="preserve"> pom</w:t>
-            </w:r>
+              <w:t xml:space="preserve"> </w:t>
+            </w:r>
+            <w:proofErr w:type="spellStart"/>
+            <w:r>
+              <w:t>pom</w:t>
+            </w:r>
+            <w:proofErr w:type="spellEnd"/>
           </w:p>
         </w:tc>
         <w:tc>
@@ -6490,8 +7468,13 @@
               <w:t>4</w:t>
             </w:r>
             <w:r>
-              <w:t xml:space="preserve"> pom</w:t>
-            </w:r>
+              <w:t xml:space="preserve"> </w:t>
+            </w:r>
+            <w:proofErr w:type="spellStart"/>
+            <w:r>
+              <w:t>pom</w:t>
+            </w:r>
+            <w:proofErr w:type="spellEnd"/>
           </w:p>
         </w:tc>
       </w:tr>
@@ -6507,8 +7490,21 @@
             <w:pPr>
               <w:jc w:val="center"/>
             </w:pPr>
-            <w:r>
-              <w:t>Nb pom/set</w:t>
+            <w:proofErr w:type="spellStart"/>
+            <w:r>
+              <w:t>Nb</w:t>
+            </w:r>
+            <w:proofErr w:type="spellEnd"/>
+            <w:r>
+              <w:t xml:space="preserve"> </w:t>
+            </w:r>
+            <w:proofErr w:type="spellStart"/>
+            <w:r>
+              <w:t>pom</w:t>
+            </w:r>
+            <w:proofErr w:type="spellEnd"/>
+            <w:r>
+              <w:t>/set</w:t>
             </w:r>
           </w:p>
         </w:tc>
@@ -6527,8 +7523,13 @@
               <w:t>4</w:t>
             </w:r>
             <w:r>
-              <w:t xml:space="preserve"> pom</w:t>
-            </w:r>
+              <w:t xml:space="preserve"> </w:t>
+            </w:r>
+            <w:proofErr w:type="spellStart"/>
+            <w:r>
+              <w:t>pom</w:t>
+            </w:r>
+            <w:proofErr w:type="spellEnd"/>
           </w:p>
         </w:tc>
         <w:tc>
@@ -6546,8 +7547,13 @@
               <w:t>4</w:t>
             </w:r>
             <w:r>
-              <w:t xml:space="preserve"> pom</w:t>
-            </w:r>
+              <w:t xml:space="preserve"> </w:t>
+            </w:r>
+            <w:proofErr w:type="spellStart"/>
+            <w:r>
+              <w:t>pom</w:t>
+            </w:r>
+            <w:proofErr w:type="spellEnd"/>
           </w:p>
         </w:tc>
       </w:tr>
@@ -6603,7 +7609,21 @@
               <w:rPr>
                 <w:i/>
               </w:rPr>
-              <w:t>2 * Pomodoro length</w:t>
+              <w:t xml:space="preserve">2 * </w:t>
+            </w:r>
+            <w:proofErr w:type="spellStart"/>
+            <w:r>
+              <w:rPr>
+                <w:i/>
+              </w:rPr>
+              <w:t>Pomodoro</w:t>
+            </w:r>
+            <w:proofErr w:type="spellEnd"/>
+            <w:r>
+              <w:rPr>
+                <w:i/>
+              </w:rPr>
+              <w:t xml:space="preserve"> length</w:t>
             </w:r>
           </w:p>
           <w:p>
@@ -6654,7 +7674,21 @@
               <w:rPr>
                 <w:i/>
               </w:rPr>
-              <w:t xml:space="preserve"> * Pomodoro length</w:t>
+              <w:t xml:space="preserve"> * </w:t>
+            </w:r>
+            <w:proofErr w:type="spellStart"/>
+            <w:r>
+              <w:rPr>
+                <w:i/>
+              </w:rPr>
+              <w:t>Pomodoro</w:t>
+            </w:r>
+            <w:proofErr w:type="spellEnd"/>
+            <w:r>
+              <w:rPr>
+                <w:i/>
+              </w:rPr>
+              <w:t xml:space="preserve"> length</w:t>
             </w:r>
           </w:p>
           <w:p>
@@ -6722,8 +7756,13 @@
             <w:pPr>
               <w:jc w:val="center"/>
             </w:pPr>
-            <w:r>
-              <w:t>Pomodoro length</w:t>
+            <w:proofErr w:type="spellStart"/>
+            <w:r>
+              <w:t>Pomodoro</w:t>
+            </w:r>
+            <w:proofErr w:type="spellEnd"/>
+            <w:r>
+              <w:t xml:space="preserve"> length</w:t>
             </w:r>
           </w:p>
         </w:tc>
@@ -6934,7 +7973,15 @@
         <w:t xml:space="preserve">: </w:t>
       </w:r>
       <w:r>
-        <w:t xml:space="preserve">used to convert estimates (pomodoros) into time </w:t>
+        <w:t>used to convert estimates (</w:t>
+      </w:r>
+      <w:proofErr w:type="spellStart"/>
+      <w:r>
+        <w:t>pomodoros</w:t>
+      </w:r>
+      <w:proofErr w:type="spellEnd"/>
+      <w:r>
+        <w:t xml:space="preserve">) into time </w:t>
       </w:r>
       <w:r>
         <w:t>"</w:t>
@@ -7068,9 +8115,11 @@
             <w:r>
               <w:t xml:space="preserve"> (</w:t>
             </w:r>
+            <w:proofErr w:type="spellStart"/>
             <w:r>
               <w:t>pomodoros</w:t>
             </w:r>
+            <w:proofErr w:type="spellEnd"/>
             <w:r>
               <w:t>)</w:t>
             </w:r>
@@ -7088,8 +8137,13 @@
               <w:t>2</w:t>
             </w:r>
             <w:r>
-              <w:t xml:space="preserve"> pom</w:t>
-            </w:r>
+              <w:t xml:space="preserve"> </w:t>
+            </w:r>
+            <w:proofErr w:type="spellStart"/>
+            <w:r>
+              <w:t>pom</w:t>
+            </w:r>
+            <w:proofErr w:type="spellEnd"/>
           </w:p>
         </w:tc>
         <w:tc>
@@ -7104,8 +8158,13 @@
               <w:t>4</w:t>
             </w:r>
             <w:r>
-              <w:t xml:space="preserve"> pom</w:t>
-            </w:r>
+              <w:t xml:space="preserve"> </w:t>
+            </w:r>
+            <w:proofErr w:type="spellStart"/>
+            <w:r>
+              <w:t>pom</w:t>
+            </w:r>
+            <w:proofErr w:type="spellEnd"/>
           </w:p>
         </w:tc>
       </w:tr>
@@ -7121,8 +8180,21 @@
             <w:pPr>
               <w:jc w:val="center"/>
             </w:pPr>
-            <w:r>
-              <w:t>Nb pom/set</w:t>
+            <w:proofErr w:type="spellStart"/>
+            <w:r>
+              <w:t>Nb</w:t>
+            </w:r>
+            <w:proofErr w:type="spellEnd"/>
+            <w:r>
+              <w:t xml:space="preserve"> </w:t>
+            </w:r>
+            <w:proofErr w:type="spellStart"/>
+            <w:r>
+              <w:t>pom</w:t>
+            </w:r>
+            <w:proofErr w:type="spellEnd"/>
+            <w:r>
+              <w:t>/set</w:t>
             </w:r>
           </w:p>
         </w:tc>
@@ -7141,8 +8213,13 @@
               <w:t>4</w:t>
             </w:r>
             <w:r>
-              <w:t xml:space="preserve"> pom</w:t>
-            </w:r>
+              <w:t xml:space="preserve"> </w:t>
+            </w:r>
+            <w:proofErr w:type="spellStart"/>
+            <w:r>
+              <w:t>pom</w:t>
+            </w:r>
+            <w:proofErr w:type="spellEnd"/>
           </w:p>
         </w:tc>
         <w:tc>
@@ -7160,8 +8237,13 @@
               <w:t>4</w:t>
             </w:r>
             <w:r>
-              <w:t xml:space="preserve"> pom</w:t>
-            </w:r>
+              <w:t xml:space="preserve"> </w:t>
+            </w:r>
+            <w:proofErr w:type="spellStart"/>
+            <w:r>
+              <w:t>pom</w:t>
+            </w:r>
+            <w:proofErr w:type="spellEnd"/>
           </w:p>
         </w:tc>
       </w:tr>
@@ -7212,7 +8294,21 @@
               <w:rPr>
                 <w:i/>
               </w:rPr>
-              <w:t>2 * Pomodoro length</w:t>
+              <w:t xml:space="preserve">2 * </w:t>
+            </w:r>
+            <w:proofErr w:type="spellStart"/>
+            <w:r>
+              <w:rPr>
+                <w:i/>
+              </w:rPr>
+              <w:t>Pomodoro</w:t>
+            </w:r>
+            <w:proofErr w:type="spellEnd"/>
+            <w:r>
+              <w:rPr>
+                <w:i/>
+              </w:rPr>
+              <w:t xml:space="preserve"> length</w:t>
             </w:r>
           </w:p>
         </w:tc>
@@ -7243,7 +8339,21 @@
               <w:rPr>
                 <w:i/>
               </w:rPr>
-              <w:t xml:space="preserve"> * Pomodoro length</w:t>
+              <w:t xml:space="preserve"> * </w:t>
+            </w:r>
+            <w:proofErr w:type="spellStart"/>
+            <w:r>
+              <w:rPr>
+                <w:i/>
+              </w:rPr>
+              <w:t>Pomodoro</w:t>
+            </w:r>
+            <w:proofErr w:type="spellEnd"/>
+            <w:r>
+              <w:rPr>
+                <w:i/>
+              </w:rPr>
+              <w:t xml:space="preserve"> length</w:t>
             </w:r>
           </w:p>
           <w:p>
@@ -7263,8 +8373,13 @@
             <w:pPr>
               <w:jc w:val="center"/>
             </w:pPr>
-            <w:r>
-              <w:t>Pomodoro length</w:t>
+            <w:proofErr w:type="spellStart"/>
+            <w:r>
+              <w:t>Pomodoro</w:t>
+            </w:r>
+            <w:proofErr w:type="spellEnd"/>
+            <w:r>
+              <w:t xml:space="preserve"> length</w:t>
             </w:r>
           </w:p>
         </w:tc>
@@ -7401,9 +8516,11 @@
       <w:r>
         <w:t xml:space="preserve">set </w:t>
       </w:r>
+      <w:proofErr w:type="spellStart"/>
       <w:r>
         <w:t>mAP</w:t>
       </w:r>
+      <w:proofErr w:type="spellEnd"/>
       <w:r>
         <w:t xml:space="preserve"> </w:t>
       </w:r>
@@ -7467,9 +8584,11 @@
       <w:r>
         <w:t xml:space="preserve"> </w:t>
       </w:r>
+      <w:proofErr w:type="spellStart"/>
       <w:r>
         <w:t>mAP</w:t>
       </w:r>
+      <w:proofErr w:type="spellEnd"/>
       <w:r>
         <w:t xml:space="preserve"> </w:t>
       </w:r>
@@ -7504,7 +8623,15 @@
         <w:t>when</w:t>
       </w:r>
       <w:r>
-        <w:t xml:space="preserve"> a pomodoro starts (ring), ends (ring) or </w:t>
+        <w:t xml:space="preserve"> a </w:t>
+      </w:r>
+      <w:proofErr w:type="spellStart"/>
+      <w:r>
+        <w:t>pomodoro</w:t>
+      </w:r>
+      <w:proofErr w:type="spellEnd"/>
+      <w:r>
+        <w:t xml:space="preserve"> starts (ring), ends (ring) or </w:t>
       </w:r>
       <w:r>
         <w:t xml:space="preserve">a task </w:t>
@@ -7527,9 +8654,11 @@
       <w:r>
         <w:t xml:space="preserve"> </w:t>
       </w:r>
+      <w:proofErr w:type="spellStart"/>
       <w:r>
         <w:t>mAP</w:t>
       </w:r>
+      <w:proofErr w:type="spellEnd"/>
       <w:r>
         <w:t xml:space="preserve"> is minimized, in the System tray or in the background</w:t>
       </w:r>
@@ -7566,8 +8695,13 @@
       <w:r>
         <w:t xml:space="preserve"> </w:t>
       </w:r>
-      <w:r>
-        <w:t xml:space="preserve">mAP‘s </w:t>
+      <w:proofErr w:type="spellStart"/>
+      <w:r>
+        <w:t>mAP‘s</w:t>
+      </w:r>
+      <w:proofErr w:type="spellEnd"/>
+      <w:r>
+        <w:t xml:space="preserve"> </w:t>
       </w:r>
       <w:r>
         <w:t>look and feel</w:t>
@@ -7597,8 +8731,15 @@
       <w:bookmarkEnd w:id="32"/>
     </w:p>
     <w:p>
-      <w:r>
-        <w:t xml:space="preserve">mAP makes the </w:t>
+      <w:proofErr w:type="spellStart"/>
+      <w:proofErr w:type="gramStart"/>
+      <w:r>
+        <w:t>mAP</w:t>
+      </w:r>
+      <w:proofErr w:type="spellEnd"/>
+      <w:proofErr w:type="gramEnd"/>
+      <w:r>
+        <w:t xml:space="preserve"> makes the </w:t>
       </w:r>
       <w:r>
         <w:t xml:space="preserve">management of tasks </w:t>
@@ -7630,8 +8771,13 @@
       <w:r>
         <w:t xml:space="preserve">management of </w:t>
       </w:r>
-      <w:r>
-        <w:t>ToDo list</w:t>
+      <w:proofErr w:type="spellStart"/>
+      <w:r>
+        <w:t>ToDo</w:t>
+      </w:r>
+      <w:proofErr w:type="spellEnd"/>
+      <w:r>
+        <w:t xml:space="preserve"> list</w:t>
       </w:r>
       <w:r>
         <w:t>s</w:t>
@@ -7667,7 +8813,15 @@
         <w:t>gile</w:t>
       </w:r>
       <w:r>
-        <w:t xml:space="preserve"> Pomodoro Technician’s life</w:t>
+        <w:t xml:space="preserve"> </w:t>
+      </w:r>
+      <w:proofErr w:type="spellStart"/>
+      <w:r>
+        <w:t>Pomodoro</w:t>
+      </w:r>
+      <w:proofErr w:type="spellEnd"/>
+      <w:r>
+        <w:t xml:space="preserve"> Technician’s life</w:t>
       </w:r>
       <w:bookmarkEnd w:id="33"/>
     </w:p>
@@ -7718,12 +8872,14 @@
       <w:r>
         <w:t xml:space="preserve"> or </w:t>
       </w:r>
+      <w:proofErr w:type="spellStart"/>
       <w:r>
         <w:rPr>
           <w:b/>
         </w:rPr>
         <w:t>Pomodoro</w:t>
       </w:r>
+      <w:proofErr w:type="spellEnd"/>
       <w:r>
         <w:t>.</w:t>
       </w:r>
@@ -7866,7 +9022,15 @@
       <w:bookmarkEnd w:id="34"/>
       <w:bookmarkEnd w:id="35"/>
       <w:r>
-        <w:t>" in the Pomodoro Technique®)</w:t>
+        <w:t xml:space="preserve">" in the </w:t>
+      </w:r>
+      <w:proofErr w:type="spellStart"/>
+      <w:r>
+        <w:t>Pomodoro</w:t>
+      </w:r>
+      <w:proofErr w:type="spellEnd"/>
+      <w:r>
+        <w:t xml:space="preserve"> Technique®)</w:t>
       </w:r>
       <w:r>
         <w:t>.</w:t>
@@ -7898,11 +9062,19 @@
       <w:r>
         <w:t xml:space="preserve"> tasks to the </w:t>
       </w:r>
-      <w:r>
-        <w:rPr>
-          <w:b/>
-        </w:rPr>
-        <w:t xml:space="preserve">ToDo </w:t>
+      <w:proofErr w:type="spellStart"/>
+      <w:r>
+        <w:rPr>
+          <w:b/>
+        </w:rPr>
+        <w:t>ToDo</w:t>
+      </w:r>
+      <w:proofErr w:type="spellEnd"/>
+      <w:r>
+        <w:rPr>
+          <w:b/>
+        </w:rPr>
+        <w:t xml:space="preserve"> </w:t>
       </w:r>
       <w:r>
         <w:rPr>
@@ -7943,14 +9115,27 @@
       <w:r>
         <w:t>"</w:t>
       </w:r>
-      <w:r>
-        <w:t>ToDo Today Sheet</w:t>
+      <w:proofErr w:type="spellStart"/>
+      <w:r>
+        <w:t>ToDo</w:t>
+      </w:r>
+      <w:proofErr w:type="spellEnd"/>
+      <w:r>
+        <w:t xml:space="preserve"> Today Sheet</w:t>
       </w:r>
       <w:r>
         <w:t>"</w:t>
       </w:r>
       <w:r>
-        <w:t xml:space="preserve"> in the Pomodoro Technique®)</w:t>
+        <w:t xml:space="preserve"> in the </w:t>
+      </w:r>
+      <w:proofErr w:type="spellStart"/>
+      <w:r>
+        <w:t>Pomodoro</w:t>
+      </w:r>
+      <w:proofErr w:type="spellEnd"/>
+      <w:r>
+        <w:t xml:space="preserve"> Technique®)</w:t>
       </w:r>
       <w:r>
         <w:t>.</w:t>
@@ -7967,11 +9152,19 @@
       <w:r>
         <w:t xml:space="preserve"> (</w:t>
       </w:r>
-      <w:r>
-        <w:rPr>
-          <w:b/>
-        </w:rPr>
-        <w:t>Pomodoro Mode</w:t>
+      <w:proofErr w:type="spellStart"/>
+      <w:r>
+        <w:rPr>
+          <w:b/>
+        </w:rPr>
+        <w:t>Pomodoro</w:t>
+      </w:r>
+      <w:proofErr w:type="spellEnd"/>
+      <w:r>
+        <w:rPr>
+          <w:b/>
+        </w:rPr>
+        <w:t xml:space="preserve"> Mode</w:t>
       </w:r>
       <w:r>
         <w:t>)</w:t>
@@ -8018,11 +9211,19 @@
       <w:r>
         <w:t xml:space="preserve">Prioritize the </w:t>
       </w:r>
-      <w:r>
-        <w:rPr>
-          <w:b/>
-        </w:rPr>
-        <w:t xml:space="preserve">ToDo </w:t>
+      <w:proofErr w:type="spellStart"/>
+      <w:r>
+        <w:rPr>
+          <w:b/>
+        </w:rPr>
+        <w:t>ToDo</w:t>
+      </w:r>
+      <w:proofErr w:type="spellEnd"/>
+      <w:r>
+        <w:rPr>
+          <w:b/>
+        </w:rPr>
+        <w:t xml:space="preserve"> </w:t>
       </w:r>
       <w:r>
         <w:rPr>
@@ -8115,7 +9316,15 @@
         <w:t xml:space="preserve"> </w:t>
       </w:r>
       <w:r>
-        <w:t>the Pomodoro T</w:t>
+        <w:t xml:space="preserve">the </w:t>
+      </w:r>
+      <w:proofErr w:type="spellStart"/>
+      <w:r>
+        <w:t>Pomodoro</w:t>
+      </w:r>
+      <w:proofErr w:type="spellEnd"/>
+      <w:r>
+        <w:t xml:space="preserve"> T</w:t>
       </w:r>
       <w:r>
         <w:t>echnique</w:t>
@@ -8141,11 +9350,19 @@
       <w:r>
         <w:t xml:space="preserve"> (</w:t>
       </w:r>
-      <w:r>
-        <w:rPr>
-          <w:b/>
-        </w:rPr>
-        <w:t>Pomodoro Mode</w:t>
+      <w:proofErr w:type="spellStart"/>
+      <w:r>
+        <w:rPr>
+          <w:b/>
+        </w:rPr>
+        <w:t>Pomodoro</w:t>
+      </w:r>
+      <w:proofErr w:type="spellEnd"/>
+      <w:r>
+        <w:rPr>
+          <w:b/>
+        </w:rPr>
+        <w:t xml:space="preserve"> Mode</w:t>
       </w:r>
       <w:r>
         <w:t>)</w:t>
@@ -8259,7 +9476,15 @@
         <w:t>"</w:t>
       </w:r>
       <w:r>
-        <w:t xml:space="preserve"> in the Pomodoro Technique®)</w:t>
+        <w:t xml:space="preserve"> in the </w:t>
+      </w:r>
+      <w:proofErr w:type="spellStart"/>
+      <w:r>
+        <w:t>Pomodoro</w:t>
+      </w:r>
+      <w:proofErr w:type="spellEnd"/>
+      <w:r>
+        <w:t xml:space="preserve"> Technique®)</w:t>
       </w:r>
       <w:r>
         <w:t>.</w:t>
@@ -8285,11 +9510,19 @@
       <w:r>
         <w:t xml:space="preserve"> (</w:t>
       </w:r>
-      <w:r>
-        <w:rPr>
-          <w:b/>
-        </w:rPr>
-        <w:t>Pomodoro Mode</w:t>
+      <w:proofErr w:type="spellStart"/>
+      <w:r>
+        <w:rPr>
+          <w:b/>
+        </w:rPr>
+        <w:t>Pomodoro</w:t>
+      </w:r>
+      <w:proofErr w:type="spellEnd"/>
+      <w:r>
+        <w:rPr>
+          <w:b/>
+        </w:rPr>
+        <w:t xml:space="preserve"> Mode</w:t>
       </w:r>
       <w:r>
         <w:t>)</w:t>
@@ -8339,6 +9572,7 @@
       <w:r>
         <w:t xml:space="preserve"> </w:t>
       </w:r>
+      <w:proofErr w:type="spellStart"/>
       <w:r>
         <w:rPr>
           <w:b/>
@@ -8351,6 +9585,7 @@
         </w:rPr>
         <w:t>down</w:t>
       </w:r>
+      <w:proofErr w:type="spellEnd"/>
       <w:r>
         <w:rPr>
           <w:b/>
@@ -8443,9 +9678,11 @@
       <w:r>
         <w:t xml:space="preserve">: exit </w:t>
       </w:r>
+      <w:proofErr w:type="spellStart"/>
       <w:r>
         <w:t>mAP</w:t>
       </w:r>
+      <w:proofErr w:type="spellEnd"/>
       <w:r>
         <w:t>.</w:t>
       </w:r>
@@ -8656,11 +9893,19 @@
       <w:r>
         <w:t xml:space="preserve"> </w:t>
       </w:r>
-      <w:r>
-        <w:rPr>
-          <w:b/>
-        </w:rPr>
-        <w:t>ToDo List</w:t>
+      <w:proofErr w:type="spellStart"/>
+      <w:r>
+        <w:rPr>
+          <w:b/>
+        </w:rPr>
+        <w:t>ToDo</w:t>
+      </w:r>
+      <w:proofErr w:type="spellEnd"/>
+      <w:r>
+        <w:rPr>
+          <w:b/>
+        </w:rPr>
+        <w:t xml:space="preserve"> List</w:t>
       </w:r>
       <w:r>
         <w:t xml:space="preserve"> / </w:t>
@@ -8854,12 +10099,14 @@
       <w:r>
         <w:t xml:space="preserve">(see </w:t>
       </w:r>
+      <w:proofErr w:type="spellStart"/>
       <w:r>
         <w:rPr>
           <w:b/>
         </w:rPr>
         <w:t>ToDo</w:t>
       </w:r>
+      <w:proofErr w:type="spellEnd"/>
       <w:r>
         <w:rPr>
           <w:b/>
@@ -8900,7 +10147,15 @@
         <w:t>CTRL</w:t>
       </w:r>
       <w:r>
-        <w:t xml:space="preserve"> + A: select all</w:t>
+        <w:t xml:space="preserve"> + </w:t>
+      </w:r>
+      <w:proofErr w:type="gramStart"/>
+      <w:r>
+        <w:t>A</w:t>
+      </w:r>
+      <w:proofErr w:type="gramEnd"/>
+      <w:r>
+        <w:t>: select all</w:t>
       </w:r>
       <w:r>
         <w:t xml:space="preserve"> tasks.</w:t>
@@ -9025,12 +10280,14 @@
       <w:r>
         <w:t xml:space="preserve"> (see </w:t>
       </w:r>
+      <w:proofErr w:type="spellStart"/>
       <w:r>
         <w:rPr>
           <w:b/>
         </w:rPr>
         <w:t>ToDo</w:t>
       </w:r>
+      <w:proofErr w:type="spellEnd"/>
       <w:r>
         <w:rPr>
           <w:b/>
@@ -9113,8 +10370,13 @@
         <w:t>estimated</w:t>
       </w:r>
       <w:r>
-        <w:t xml:space="preserve"> pomodoro</w:t>
-      </w:r>
+        <w:t xml:space="preserve"> </w:t>
+      </w:r>
+      <w:proofErr w:type="spellStart"/>
+      <w:r>
+        <w:t>pomodoro</w:t>
+      </w:r>
+      <w:proofErr w:type="spellEnd"/>
       <w:r>
         <w:t xml:space="preserve"> set to 0</w:t>
       </w:r>
@@ -9194,7 +10456,15 @@
         <w:t xml:space="preserve"> the title</w:t>
       </w:r>
       <w:r>
-        <w:t>, overestimated and real pomodoros reset to 0</w:t>
+        <w:t xml:space="preserve">, overestimated and real </w:t>
+      </w:r>
+      <w:proofErr w:type="spellStart"/>
+      <w:r>
+        <w:t>pomodoros</w:t>
+      </w:r>
+      <w:proofErr w:type="spellEnd"/>
+      <w:r>
+        <w:t xml:space="preserve"> reset to 0</w:t>
       </w:r>
       <w:r>
         <w:t xml:space="preserve"> </w:t>
@@ -9235,12 +10505,14 @@
       <w:r>
         <w:t xml:space="preserve"> to </w:t>
       </w:r>
+      <w:proofErr w:type="spellStart"/>
       <w:r>
         <w:rPr>
           <w:b/>
         </w:rPr>
         <w:t>ToDo</w:t>
       </w:r>
+      <w:proofErr w:type="spellEnd"/>
       <w:r>
         <w:rPr>
           <w:b/>
@@ -9340,12 +10612,14 @@
           <w:numId w:val="14"/>
         </w:numPr>
       </w:pPr>
+      <w:proofErr w:type="spellStart"/>
       <w:r>
         <w:rPr>
           <w:b/>
         </w:rPr>
         <w:t>ToDo</w:t>
       </w:r>
+      <w:proofErr w:type="spellEnd"/>
       <w:r>
         <w:rPr>
           <w:b/>
@@ -9449,8 +10723,13 @@
         <w:t>estimated</w:t>
       </w:r>
       <w:r>
-        <w:t xml:space="preserve"> pomodoro</w:t>
-      </w:r>
+        <w:t xml:space="preserve"> </w:t>
+      </w:r>
+      <w:proofErr w:type="spellStart"/>
+      <w:r>
+        <w:t>pomodoro</w:t>
+      </w:r>
+      <w:proofErr w:type="spellEnd"/>
       <w:r>
         <w:t xml:space="preserve"> set to 0</w:t>
       </w:r>
@@ -9544,9 +10823,11 @@
       <w:r>
         <w:t xml:space="preserve">estimated </w:t>
       </w:r>
+      <w:proofErr w:type="spellStart"/>
       <w:r>
         <w:t>pomodoro</w:t>
       </w:r>
+      <w:proofErr w:type="spellEnd"/>
       <w:r>
         <w:t xml:space="preserve"> </w:t>
       </w:r>
@@ -9628,9 +10909,11 @@
       <w:r>
         <w:t xml:space="preserve">estimated </w:t>
       </w:r>
+      <w:proofErr w:type="spellStart"/>
       <w:r>
         <w:t>pomodoro</w:t>
       </w:r>
+      <w:proofErr w:type="spellEnd"/>
       <w:r>
         <w:t xml:space="preserve"> </w:t>
       </w:r>
@@ -9734,7 +11017,15 @@
         <w:t xml:space="preserve"> the title</w:t>
       </w:r>
       <w:r>
-        <w:t>, overestimated and real pomodoros reset to 0</w:t>
+        <w:t xml:space="preserve">, overestimated and real </w:t>
+      </w:r>
+      <w:proofErr w:type="spellStart"/>
+      <w:r>
+        <w:t>pomodoros</w:t>
+      </w:r>
+      <w:proofErr w:type="spellEnd"/>
+      <w:r>
+        <w:t xml:space="preserve"> reset to 0</w:t>
       </w:r>
       <w:r>
         <w:t>, iteration removed</w:t>
@@ -9975,7 +11266,15 @@
         <w:t xml:space="preserve"> the title</w:t>
       </w:r>
       <w:r>
-        <w:t>, overestimated and real pomodoros reset to 0</w:t>
+        <w:t xml:space="preserve">, overestimated and real </w:t>
+      </w:r>
+      <w:proofErr w:type="spellStart"/>
+      <w:r>
+        <w:t>pomodoros</w:t>
+      </w:r>
+      <w:proofErr w:type="spellEnd"/>
+      <w:r>
+        <w:t xml:space="preserve"> reset to 0</w:t>
       </w:r>
       <w:r>
         <w:t>, iteration removed</w:t>
@@ -10170,7 +11469,15 @@
         <w:t>CTRL</w:t>
       </w:r>
       <w:r>
-        <w:t xml:space="preserve"> + A: select all text.</w:t>
+        <w:t xml:space="preserve"> + </w:t>
+      </w:r>
+      <w:proofErr w:type="gramStart"/>
+      <w:r>
+        <w:t>A</w:t>
+      </w:r>
+      <w:proofErr w:type="gramEnd"/>
+      <w:r>
+        <w:t>: select all text.</w:t>
       </w:r>
     </w:p>
     <w:p>
@@ -10508,7 +11815,15 @@
         <w:t xml:space="preserve"> </w:t>
       </w:r>
       <w:r>
-        <w:t>The action of some buttons (eg Save) may be triggered by shortcuts</w:t>
+        <w:t>The action of some buttons (</w:t>
+      </w:r>
+      <w:proofErr w:type="spellStart"/>
+      <w:r>
+        <w:t>eg</w:t>
+      </w:r>
+      <w:proofErr w:type="spellEnd"/>
+      <w:r>
+        <w:t xml:space="preserve"> Save) may be triggered by shortcuts</w:t>
       </w:r>
       <w:r>
         <w:t>.</w:t>
@@ -10652,7 +11967,7 @@
         <w:t xml:space="preserve"> (</w:t>
       </w:r>
       <w:r>
-        <w:t>4</w:t>
+        <w:t>5</w:t>
       </w:r>
       <w:r>
         <w:t xml:space="preserve"> ways)</w:t>
@@ -10689,10 +12004,28 @@
         </w:numPr>
       </w:pPr>
       <w:r>
-        <w:t>Use shortcut</w:t>
-      </w:r>
-      <w:r>
-        <w:t>s (create, duplicate, unplanned, interruptions)</w:t>
+        <w:t>Use the quick create button</w:t>
+      </w:r>
+      <w:r>
+        <w:t xml:space="preserve"> </w:t>
+      </w:r>
+      <w:r>
+        <w:t xml:space="preserve">on top of </w:t>
+      </w:r>
+      <w:r>
+        <w:rPr>
+          <w:b/>
+        </w:rPr>
+        <w:t>Activity List</w:t>
+      </w:r>
+      <w:r>
+        <w:t xml:space="preserve"> / </w:t>
+      </w:r>
+      <w:r>
+        <w:rPr>
+          <w:b/>
+        </w:rPr>
+        <w:t>Backlog</w:t>
       </w:r>
     </w:p>
     <w:p>
@@ -10704,6 +12037,21 @@
         </w:numPr>
       </w:pPr>
       <w:r>
+        <w:t>Use shortcut</w:t>
+      </w:r>
+      <w:r>
+        <w:t>s (create, duplicate, unplanned, interruptions)</w:t>
+      </w:r>
+    </w:p>
+    <w:p>
+      <w:pPr>
+        <w:pStyle w:val="ListParagraph"/>
+        <w:numPr>
+          <w:ilvl w:val="0"/>
+          <w:numId w:val="3"/>
+        </w:numPr>
+      </w:pPr>
+      <w:r>
         <w:t xml:space="preserve">Create </w:t>
       </w:r>
       <w:r>
@@ -10779,11 +12127,19 @@
       <w:r>
         <w:t xml:space="preserve"> (</w:t>
       </w:r>
-      <w:r>
-        <w:rPr>
-          <w:b/>
-        </w:rPr>
-        <w:t>Pomodoro Mode</w:t>
+      <w:proofErr w:type="spellStart"/>
+      <w:r>
+        <w:rPr>
+          <w:b/>
+        </w:rPr>
+        <w:t>Pomodoro</w:t>
+      </w:r>
+      <w:proofErr w:type="spellEnd"/>
+      <w:r>
+        <w:rPr>
+          <w:b/>
+        </w:rPr>
+        <w:t xml:space="preserve"> Mode</w:t>
       </w:r>
       <w:r>
         <w:t>)</w:t>
@@ -10845,8 +12201,16 @@
         <w:rPr>
           <w:b/>
         </w:rPr>
-        <w:t>Estimated Pomodoros</w:t>
-      </w:r>
+        <w:t xml:space="preserve">Estimated </w:t>
+      </w:r>
+      <w:proofErr w:type="spellStart"/>
+      <w:r>
+        <w:rPr>
+          <w:b/>
+        </w:rPr>
+        <w:t>Pomodoros</w:t>
+      </w:r>
+      <w:proofErr w:type="spellEnd"/>
       <w:r>
         <w:t xml:space="preserve">: </w:t>
       </w:r>
@@ -10857,10 +12221,18 @@
         <w:t>n</w:t>
       </w:r>
       <w:r>
-        <w:t>umber of p</w:t>
-      </w:r>
-      <w:r>
-        <w:t xml:space="preserve">omodoros. This number can be decreased / increased by editing the </w:t>
+        <w:t xml:space="preserve">umber of </w:t>
+      </w:r>
+      <w:proofErr w:type="spellStart"/>
+      <w:r>
+        <w:t>p</w:t>
+      </w:r>
+      <w:r>
+        <w:t>omodoros</w:t>
+      </w:r>
+      <w:proofErr w:type="spellEnd"/>
+      <w:r>
+        <w:t xml:space="preserve">. This number can be decreased / increased by editing the </w:t>
       </w:r>
       <w:r>
         <w:t>task</w:t>
@@ -11306,11 +12678,19 @@
       <w:r>
         <w:t xml:space="preserve"> (</w:t>
       </w:r>
-      <w:r>
-        <w:rPr>
-          <w:b/>
-        </w:rPr>
-        <w:t>Pomodoro Mode</w:t>
+      <w:proofErr w:type="spellStart"/>
+      <w:r>
+        <w:rPr>
+          <w:b/>
+        </w:rPr>
+        <w:t>Pomodoro</w:t>
+      </w:r>
+      <w:proofErr w:type="spellEnd"/>
+      <w:r>
+        <w:rPr>
+          <w:b/>
+        </w:rPr>
+        <w:t xml:space="preserve"> Mode</w:t>
       </w:r>
       <w:r>
         <w:t xml:space="preserve">): </w:t>
@@ -11366,11 +12746,19 @@
       <w:r>
         <w:t xml:space="preserve"> (</w:t>
       </w:r>
-      <w:r>
-        <w:rPr>
-          <w:b/>
-        </w:rPr>
-        <w:t>Pomodoro Mode</w:t>
+      <w:proofErr w:type="spellStart"/>
+      <w:r>
+        <w:rPr>
+          <w:b/>
+        </w:rPr>
+        <w:t>Pomodoro</w:t>
+      </w:r>
+      <w:proofErr w:type="spellEnd"/>
+      <w:r>
+        <w:rPr>
+          <w:b/>
+        </w:rPr>
+        <w:t xml:space="preserve"> Mode</w:t>
       </w:r>
       <w:r>
         <w:t>)</w:t>
@@ -11391,13 +12779,21 @@
         <w:t>.</w:t>
       </w:r>
       <w:r>
-        <w:t xml:space="preserve"> The date is strike</w:t>
+        <w:t xml:space="preserve"> The date is </w:t>
+      </w:r>
+      <w:proofErr w:type="spellStart"/>
+      <w:r>
+        <w:t>strike</w:t>
       </w:r>
       <w:r>
         <w:t>n</w:t>
       </w:r>
       <w:r>
-        <w:t>through when the task is overdue.</w:t>
+        <w:t>through</w:t>
+      </w:r>
+      <w:proofErr w:type="spellEnd"/>
+      <w:r>
+        <w:t xml:space="preserve"> when the task is overdue.</w:t>
       </w:r>
     </w:p>
     <w:p>
@@ -11495,9 +12891,11 @@
       <w:r>
         <w:t xml:space="preserve"> </w:t>
       </w:r>
+      <w:proofErr w:type="spellStart"/>
       <w:r>
         <w:t>pomodoros</w:t>
       </w:r>
+      <w:proofErr w:type="spellEnd"/>
       <w:r>
         <w:t>.</w:t>
       </w:r>
@@ -12112,7 +13510,15 @@
       <w:bookmarkEnd w:id="57"/>
       <w:bookmarkEnd w:id="58"/>
       <w:r>
-        <w:t xml:space="preserve">is left empty, default name "myAgilePomodoro" is used; if this field contains some special characters not supported by the file system, the export </w:t>
+        <w:t>is left empty, default name "</w:t>
+      </w:r>
+      <w:proofErr w:type="spellStart"/>
+      <w:r>
+        <w:t>myAgilePomodoro</w:t>
+      </w:r>
+      <w:proofErr w:type="spellEnd"/>
+      <w:r>
+        <w:t xml:space="preserve">" is used; if this field contains some special characters not supported by the file system, the export </w:t>
       </w:r>
       <w:r>
         <w:t>will fail</w:t>
@@ -12290,12 +13696,14 @@
             <w:tcW w:w="1440" w:type="dxa"/>
           </w:tcPr>
           <w:p>
+            <w:proofErr w:type="spellStart"/>
             <w:r>
               <w:t>d</w:t>
             </w:r>
             <w:r>
               <w:t>d</w:t>
             </w:r>
+            <w:proofErr w:type="spellEnd"/>
           </w:p>
         </w:tc>
         <w:tc>
@@ -12524,12 +13932,14 @@
             <w:tcW w:w="1440" w:type="dxa"/>
           </w:tcPr>
           <w:p>
+            <w:proofErr w:type="spellStart"/>
             <w:r>
               <w:t>y</w:t>
             </w:r>
             <w:r>
               <w:t>y</w:t>
             </w:r>
+            <w:proofErr w:type="spellEnd"/>
           </w:p>
         </w:tc>
         <w:tc>
@@ -12565,12 +13975,14 @@
             <w:tcW w:w="1440" w:type="dxa"/>
           </w:tcPr>
           <w:p>
+            <w:proofErr w:type="spellStart"/>
             <w:r>
               <w:t>y</w:t>
             </w:r>
             <w:r>
               <w:t>yyy</w:t>
             </w:r>
+            <w:proofErr w:type="spellEnd"/>
           </w:p>
         </w:tc>
         <w:tc>
@@ -12591,7 +14003,23 @@
       </w:r>
       <w:r>
         <w:tab/>
-        <w:t xml:space="preserve">    Example: M/dd/yyyy </w:t>
+        <w:t xml:space="preserve">    Example: M/</w:t>
+      </w:r>
+      <w:proofErr w:type="spellStart"/>
+      <w:r>
+        <w:t>dd</w:t>
+      </w:r>
+      <w:proofErr w:type="spellEnd"/>
+      <w:r>
+        <w:t>/</w:t>
+      </w:r>
+      <w:proofErr w:type="spellStart"/>
+      <w:r>
+        <w:t>yyyy</w:t>
+      </w:r>
+      <w:proofErr w:type="spellEnd"/>
+      <w:r>
+        <w:t xml:space="preserve"> </w:t>
       </w:r>
       <w:r>
         <w:sym w:font="Wingdings" w:char="F0E0"/>
@@ -12652,9 +14080,13 @@
     </w:p>
     <w:p/>
     <w:p>
+      <w:proofErr w:type="spellStart"/>
+      <w:proofErr w:type="gramStart"/>
       <w:r>
         <w:t>mAP</w:t>
       </w:r>
+      <w:proofErr w:type="spellEnd"/>
+      <w:proofErr w:type="gramEnd"/>
       <w:r>
         <w:t xml:space="preserve"> creates a file with name "&lt;</w:t>
       </w:r>
@@ -12674,7 +14106,15 @@
         <w:t>File format</w:t>
       </w:r>
       <w:r>
-        <w:t>&gt;" in the directory where mAP is located.</w:t>
+        <w:t xml:space="preserve">&gt;" in the directory where </w:t>
+      </w:r>
+      <w:proofErr w:type="spellStart"/>
+      <w:r>
+        <w:t>mAP</w:t>
+      </w:r>
+      <w:proofErr w:type="spellEnd"/>
+      <w:r>
+        <w:t xml:space="preserve"> is located.</w:t>
       </w:r>
     </w:p>
     <w:p/>
@@ -12806,8 +14246,13 @@
       <w:r>
         <w:t xml:space="preserve">delete, </w:t>
       </w:r>
-      <w:r>
-        <w:t>generate test data…)</w:t>
+      <w:proofErr w:type="gramStart"/>
+      <w:r>
+        <w:t>generate</w:t>
+      </w:r>
+      <w:proofErr w:type="gramEnd"/>
+      <w:r>
+        <w:t xml:space="preserve"> test data…)</w:t>
       </w:r>
       <w:r>
         <w:t xml:space="preserve">. </w:t>
@@ -12928,7 +14373,15 @@
         <w:t>Separator</w:t>
       </w:r>
       <w:r>
-        <w:t xml:space="preserve"> for mAP to parse</w:t>
+        <w:t xml:space="preserve"> for </w:t>
+      </w:r>
+      <w:proofErr w:type="spellStart"/>
+      <w:r>
+        <w:t>mAP</w:t>
+      </w:r>
+      <w:proofErr w:type="spellEnd"/>
+      <w:r>
+        <w:t xml:space="preserve"> to parse</w:t>
       </w:r>
       <w:r>
         <w:t xml:space="preserve"> the import file</w:t>
@@ -13055,9 +14508,11 @@
         </w:drawing>
       </w:r>
       <w:bookmarkStart w:id="62" w:name="_Toc412626468"/>
+      <w:proofErr w:type="spellStart"/>
       <w:r>
         <w:t>ToDo</w:t>
       </w:r>
+      <w:proofErr w:type="spellEnd"/>
       <w:r>
         <w:t xml:space="preserve"> List / </w:t>
       </w:r>
@@ -13079,12 +14534,14 @@
       <w:r>
         <w:t xml:space="preserve"> </w:t>
       </w:r>
+      <w:proofErr w:type="spellStart"/>
       <w:r>
         <w:t>ToDo</w:t>
       </w:r>
       <w:r>
         <w:t>s</w:t>
       </w:r>
+      <w:proofErr w:type="spellEnd"/>
       <w:r>
         <w:t xml:space="preserve"> /</w:t>
       </w:r>
@@ -13143,11 +14600,19 @@
       <w:r>
         <w:t xml:space="preserve"> (</w:t>
       </w:r>
-      <w:r>
-        <w:rPr>
-          <w:b/>
-        </w:rPr>
-        <w:t>Pomodoro Mode</w:t>
+      <w:proofErr w:type="spellStart"/>
+      <w:r>
+        <w:rPr>
+          <w:b/>
+        </w:rPr>
+        <w:t>Pomodoro</w:t>
+      </w:r>
+      <w:proofErr w:type="spellEnd"/>
+      <w:r>
+        <w:rPr>
+          <w:b/>
+        </w:rPr>
+        <w:t xml:space="preserve"> Mode</w:t>
       </w:r>
       <w:r>
         <w:t xml:space="preserve">): </w:t>
@@ -13240,8 +14705,13 @@
         <w:t xml:space="preserve"> / estimated </w:t>
       </w:r>
       <w:r>
-        <w:t>(+ overestimated) pomodoros</w:t>
-      </w:r>
+        <w:t xml:space="preserve">(+ overestimated) </w:t>
+      </w:r>
+      <w:proofErr w:type="spellStart"/>
+      <w:r>
+        <w:t>pomodoros</w:t>
+      </w:r>
+      <w:proofErr w:type="spellEnd"/>
       <w:r>
         <w:t>.</w:t>
       </w:r>
@@ -13771,8 +15241,17 @@
                 <w:sz w:val="20"/>
                 <w:szCs w:val="20"/>
               </w:rPr>
-              <w:t>Void pom</w:t>
-            </w:r>
+              <w:t xml:space="preserve">Void </w:t>
+            </w:r>
+            <w:proofErr w:type="spellStart"/>
+            <w:r>
+              <w:rPr>
+                <w:sz w:val="20"/>
+                <w:szCs w:val="20"/>
+              </w:rPr>
+              <w:t>pom</w:t>
+            </w:r>
+            <w:proofErr w:type="spellEnd"/>
           </w:p>
           <w:p>
             <w:pPr>
@@ -13816,6 +15295,7 @@
                 <w:szCs w:val="20"/>
               </w:rPr>
             </w:pPr>
+            <w:proofErr w:type="spellStart"/>
             <w:r>
               <w:rPr>
                 <w:sz w:val="20"/>
@@ -13823,6 +15303,7 @@
               </w:rPr>
               <w:t>pom</w:t>
             </w:r>
+            <w:proofErr w:type="spellEnd"/>
             <w:r>
               <w:rPr>
                 <w:sz w:val="20"/>
@@ -13865,12 +15346,21 @@
                 <w:szCs w:val="20"/>
               </w:rPr>
             </w:pPr>
+            <w:proofErr w:type="spellStart"/>
             <w:r>
               <w:rPr>
                 <w:sz w:val="20"/>
                 <w:szCs w:val="20"/>
               </w:rPr>
-              <w:t>pom/break</w:t>
+              <w:t>pom</w:t>
+            </w:r>
+            <w:proofErr w:type="spellEnd"/>
+            <w:r>
+              <w:rPr>
+                <w:sz w:val="20"/>
+                <w:szCs w:val="20"/>
+              </w:rPr>
+              <w:t>/break</w:t>
             </w:r>
           </w:p>
         </w:tc>
@@ -13898,12 +15388,21 @@
               </w:rPr>
               <w:t xml:space="preserve"> </w:t>
             </w:r>
+            <w:proofErr w:type="spellStart"/>
             <w:r>
               <w:rPr>
                 <w:sz w:val="20"/>
                 <w:szCs w:val="20"/>
               </w:rPr>
-              <w:t>pom/break</w:t>
+              <w:t>pom</w:t>
+            </w:r>
+            <w:proofErr w:type="spellEnd"/>
+            <w:r>
+              <w:rPr>
+                <w:sz w:val="20"/>
+                <w:szCs w:val="20"/>
+              </w:rPr>
+              <w:t>/break</w:t>
             </w:r>
           </w:p>
         </w:tc>
@@ -13928,12 +15427,21 @@
               </w:rPr>
               <w:t xml:space="preserve"> </w:t>
             </w:r>
+            <w:proofErr w:type="spellStart"/>
             <w:r>
               <w:rPr>
                 <w:sz w:val="20"/>
                 <w:szCs w:val="20"/>
               </w:rPr>
-              <w:t>pom/break</w:t>
+              <w:t>pom</w:t>
+            </w:r>
+            <w:proofErr w:type="spellEnd"/>
+            <w:r>
+              <w:rPr>
+                <w:sz w:val="20"/>
+                <w:szCs w:val="20"/>
+              </w:rPr>
+              <w:t>/break</w:t>
             </w:r>
           </w:p>
         </w:tc>
@@ -14308,10 +15816,26 @@
               </w:rPr>
             </w:pPr>
             <w:r>
-              <w:t xml:space="preserve">Ringing happens at the end of pomodoros and </w:t>
-            </w:r>
-            <w:r>
-              <w:t>the start of pomodoros after the break</w:t>
+              <w:t xml:space="preserve">Ringing happens at the end of </w:t>
+            </w:r>
+            <w:proofErr w:type="spellStart"/>
+            <w:r>
+              <w:t>pomodoros</w:t>
+            </w:r>
+            <w:proofErr w:type="spellEnd"/>
+            <w:r>
+              <w:t xml:space="preserve"> and </w:t>
+            </w:r>
+            <w:r>
+              <w:t xml:space="preserve">the start of </w:t>
+            </w:r>
+            <w:proofErr w:type="spellStart"/>
+            <w:r>
+              <w:t>pomodoros</w:t>
+            </w:r>
+            <w:proofErr w:type="spellEnd"/>
+            <w:r>
+              <w:t xml:space="preserve"> after the break</w:t>
             </w:r>
             <w:r>
               <w:t>.</w:t>
@@ -14356,7 +15880,23 @@
                 <w:sz w:val="20"/>
                 <w:szCs w:val="20"/>
               </w:rPr>
-              <w:t>Set mAP to remain on top of others applications.</w:t>
+              <w:t xml:space="preserve">Set </w:t>
+            </w:r>
+            <w:proofErr w:type="spellStart"/>
+            <w:r>
+              <w:rPr>
+                <w:sz w:val="20"/>
+                <w:szCs w:val="20"/>
+              </w:rPr>
+              <w:t>mAP</w:t>
+            </w:r>
+            <w:proofErr w:type="spellEnd"/>
+            <w:r>
+              <w:rPr>
+                <w:sz w:val="20"/>
+                <w:szCs w:val="20"/>
+              </w:rPr>
+              <w:t xml:space="preserve"> to remain on top of others applications.</w:t>
             </w:r>
           </w:p>
           <w:p>
@@ -14438,43 +15978,55 @@
               </w:rPr>
               <w:t xml:space="preserve">The </w:t>
             </w:r>
+            <w:proofErr w:type="spellStart"/>
             <w:r>
               <w:rPr>
                 <w:b/>
                 <w:sz w:val="20"/>
                 <w:szCs w:val="20"/>
               </w:rPr>
-              <w:t>ToDo List</w:t>
-            </w:r>
-            <w:r>
-              <w:rPr>
-                <w:sz w:val="20"/>
-                <w:szCs w:val="20"/>
-              </w:rPr>
-              <w:t xml:space="preserve"> /</w:t>
-            </w:r>
+              <w:t>ToDo</w:t>
+            </w:r>
+            <w:proofErr w:type="spellEnd"/>
             <w:r>
               <w:rPr>
                 <w:b/>
                 <w:sz w:val="20"/>
                 <w:szCs w:val="20"/>
               </w:rPr>
-              <w:t xml:space="preserve"> Iteration</w:t>
+              <w:t xml:space="preserve"> List</w:t>
             </w:r>
             <w:r>
               <w:rPr>
                 <w:sz w:val="20"/>
                 <w:szCs w:val="20"/>
               </w:rPr>
-              <w:t xml:space="preserve"> </w:t>
-            </w:r>
-            <w:r>
-              <w:rPr>
+              <w:t xml:space="preserve"> /</w:t>
+            </w:r>
+            <w:r>
+              <w:rPr>
+                <w:b/>
                 <w:sz w:val="20"/>
                 <w:szCs w:val="20"/>
               </w:rPr>
+              <w:t xml:space="preserve"> Iteration</w:t>
+            </w:r>
+            <w:r>
+              <w:rPr>
+                <w:sz w:val="20"/>
+                <w:szCs w:val="20"/>
+              </w:rPr>
+              <w:t xml:space="preserve"> </w:t>
+            </w:r>
+            <w:proofErr w:type="gramStart"/>
+            <w:r>
+              <w:rPr>
+                <w:sz w:val="20"/>
+                <w:szCs w:val="20"/>
+              </w:rPr>
               <w:t>provides</w:t>
             </w:r>
+            <w:proofErr w:type="gramEnd"/>
             <w:r>
               <w:rPr>
                 <w:sz w:val="20"/>
@@ -14647,7 +16199,15 @@
         <w:t>By the time</w:t>
       </w:r>
       <w:r>
-        <w:t>, if the task has been changed by someone else, mAP will ask you to update the list.</w:t>
+        <w:t xml:space="preserve">, if the task has been changed by someone else, </w:t>
+      </w:r>
+      <w:proofErr w:type="spellStart"/>
+      <w:r>
+        <w:t>mAP</w:t>
+      </w:r>
+      <w:proofErr w:type="spellEnd"/>
+      <w:r>
+        <w:t xml:space="preserve"> will ask you to update the list.</w:t>
       </w:r>
     </w:p>
     <w:p>
@@ -14744,8 +16304,13 @@
         <w:t xml:space="preserve">the </w:t>
       </w:r>
       <w:r>
-        <w:t>next pomodoro</w:t>
-      </w:r>
+        <w:t xml:space="preserve">next </w:t>
+      </w:r>
+      <w:proofErr w:type="spellStart"/>
+      <w:r>
+        <w:t>pomodoro</w:t>
+      </w:r>
+      <w:proofErr w:type="spellEnd"/>
       <w:r>
         <w:t xml:space="preserve"> to come</w:t>
       </w:r>
@@ -14768,7 +16333,15 @@
         <w:t>ait for the timer to ring</w:t>
       </w:r>
       <w:r>
-        <w:t xml:space="preserve"> (end of pomodoro)</w:t>
+        <w:t xml:space="preserve"> (end of </w:t>
+      </w:r>
+      <w:proofErr w:type="spellStart"/>
+      <w:r>
+        <w:t>pomodoro</w:t>
+      </w:r>
+      <w:proofErr w:type="spellEnd"/>
+      <w:r>
+        <w:t>)</w:t>
       </w:r>
       <w:r>
         <w:t>.</w:t>
@@ -14842,7 +16415,15 @@
         <w:t xml:space="preserve"> </w:t>
       </w:r>
       <w:r>
-        <w:t>By the time, if the task has been changed by someone else, mAP will automatically update the task.</w:t>
+        <w:t xml:space="preserve">By the time, if the task has been changed by someone else, </w:t>
+      </w:r>
+      <w:proofErr w:type="spellStart"/>
+      <w:r>
+        <w:t>mAP</w:t>
+      </w:r>
+      <w:proofErr w:type="spellEnd"/>
+      <w:r>
+        <w:t xml:space="preserve"> will automatically update the task.</w:t>
       </w:r>
     </w:p>
     <w:p>
@@ -14910,7 +16491,15 @@
         <w:t xml:space="preserve"> </w:t>
       </w:r>
       <w:r>
-        <w:t>By the time, if the task has been finished by someone else, mAP will automatically overestimate the task</w:t>
+        <w:t xml:space="preserve">By the time, if the task has been finished by someone else, </w:t>
+      </w:r>
+      <w:proofErr w:type="spellStart"/>
+      <w:r>
+        <w:t>mAP</w:t>
+      </w:r>
+      <w:proofErr w:type="spellEnd"/>
+      <w:r>
+        <w:t xml:space="preserve"> will automatically overestimate the task</w:t>
       </w:r>
       <w:r>
         <w:t xml:space="preserve"> by 1</w:t>
@@ -14919,8 +16508,13 @@
         <w:t xml:space="preserve"> </w:t>
       </w:r>
       <w:r>
-        <w:t>to record the pomodoro</w:t>
-      </w:r>
+        <w:t xml:space="preserve">to record the </w:t>
+      </w:r>
+      <w:proofErr w:type="spellStart"/>
+      <w:r>
+        <w:t>pomodoro</w:t>
+      </w:r>
+      <w:proofErr w:type="spellEnd"/>
       <w:r>
         <w:t>.</w:t>
       </w:r>
@@ -14966,7 +16560,15 @@
         <w:t xml:space="preserve">the </w:t>
       </w:r>
       <w:r>
-        <w:t>next pomodoro to come, review</w:t>
+        <w:t xml:space="preserve">next </w:t>
+      </w:r>
+      <w:proofErr w:type="spellStart"/>
+      <w:r>
+        <w:t>pomodoro</w:t>
+      </w:r>
+      <w:proofErr w:type="spellEnd"/>
+      <w:r>
+        <w:t xml:space="preserve"> to come, review</w:t>
       </w:r>
       <w:r>
         <w:t xml:space="preserve"> its details, add a </w:t>
@@ -14980,11 +16582,19 @@
       <w:r>
         <w:t xml:space="preserve"> (</w:t>
       </w:r>
-      <w:r>
-        <w:rPr>
-          <w:b/>
-        </w:rPr>
-        <w:t>Pomodoro Mode</w:t>
+      <w:proofErr w:type="spellStart"/>
+      <w:r>
+        <w:rPr>
+          <w:b/>
+        </w:rPr>
+        <w:t>Pomodoro</w:t>
+      </w:r>
+      <w:proofErr w:type="spellEnd"/>
+      <w:r>
+        <w:rPr>
+          <w:b/>
+        </w:rPr>
+        <w:t xml:space="preserve"> Mode</w:t>
       </w:r>
       <w:r>
         <w:t>)</w:t>
@@ -15050,7 +16660,15 @@
         <w:t xml:space="preserve">end of break; </w:t>
       </w:r>
       <w:r>
-        <w:t>start of pomodoro)</w:t>
+        <w:t xml:space="preserve">start of </w:t>
+      </w:r>
+      <w:proofErr w:type="spellStart"/>
+      <w:r>
+        <w:t>pomodoro</w:t>
+      </w:r>
+      <w:proofErr w:type="spellEnd"/>
+      <w:r>
+        <w:t>)</w:t>
       </w:r>
       <w:r>
         <w:t xml:space="preserve"> </w:t>
@@ -15154,7 +16772,15 @@
         <w:t xml:space="preserve">By the </w:t>
       </w:r>
       <w:r>
-        <w:t xml:space="preserve">time, if the task has been changed by someone else, mAP </w:t>
+        <w:t xml:space="preserve">time, if the task has been changed by someone else, </w:t>
+      </w:r>
+      <w:proofErr w:type="spellStart"/>
+      <w:r>
+        <w:t>mAP</w:t>
+      </w:r>
+      <w:proofErr w:type="spellEnd"/>
+      <w:r>
+        <w:t xml:space="preserve"> </w:t>
       </w:r>
       <w:r>
         <w:t xml:space="preserve">will </w:t>
@@ -15191,8 +16817,13 @@
       <w:r>
         <w:t xml:space="preserve"> timer stops itself when all </w:t>
       </w:r>
-      <w:r>
-        <w:t>pomodoros of the task are done</w:t>
+      <w:proofErr w:type="spellStart"/>
+      <w:r>
+        <w:t>pomodoros</w:t>
+      </w:r>
+      <w:proofErr w:type="spellEnd"/>
+      <w:r>
+        <w:t xml:space="preserve"> of the task are done</w:t>
       </w:r>
       <w:bookmarkEnd w:id="72"/>
       <w:bookmarkEnd w:id="73"/>
@@ -15265,7 +16896,15 @@
         <w:t xml:space="preserve"> </w:t>
       </w:r>
       <w:r>
-        <w:t>By the time, if the task has been changed by someone else, mAP will automatically update the task.</w:t>
+        <w:t xml:space="preserve">By the time, if the task has been changed by someone else, </w:t>
+      </w:r>
+      <w:proofErr w:type="spellStart"/>
+      <w:r>
+        <w:t>mAP</w:t>
+      </w:r>
+      <w:proofErr w:type="spellEnd"/>
+      <w:r>
+        <w:t xml:space="preserve"> will automatically update the task.</w:t>
       </w:r>
     </w:p>
     <w:p/>
@@ -15312,16 +16951,32 @@
         </w:drawing>
       </w:r>
       <w:r>
-        <w:t xml:space="preserve"> As per the Pomodoro Technique®, i</w:t>
+        <w:t xml:space="preserve"> As per the </w:t>
+      </w:r>
+      <w:proofErr w:type="spellStart"/>
+      <w:r>
+        <w:t>Pomodoro</w:t>
+      </w:r>
+      <w:proofErr w:type="spellEnd"/>
+      <w:r>
+        <w:t xml:space="preserve"> Technique®, i</w:t>
       </w:r>
       <w:r>
         <w:t xml:space="preserve">cons </w:t>
       </w:r>
       <w:r>
-        <w:t>are used to show p</w:t>
-      </w:r>
-      <w:r>
-        <w:t>omodoros and interruptions:</w:t>
+        <w:t xml:space="preserve">are used to show </w:t>
+      </w:r>
+      <w:proofErr w:type="spellStart"/>
+      <w:r>
+        <w:t>p</w:t>
+      </w:r>
+      <w:r>
+        <w:t>omodoros</w:t>
+      </w:r>
+      <w:proofErr w:type="spellEnd"/>
+      <w:r>
+        <w:t xml:space="preserve"> and interruptions:</w:t>
       </w:r>
     </w:p>
     <w:p>
@@ -15332,8 +16987,13 @@
           <w:numId w:val="15"/>
         </w:numPr>
       </w:pPr>
-      <w:r>
-        <w:t xml:space="preserve">Pomodoro: </w:t>
+      <w:proofErr w:type="spellStart"/>
+      <w:r>
+        <w:t>Pomodoro</w:t>
+      </w:r>
+      <w:proofErr w:type="spellEnd"/>
+      <w:r>
+        <w:t xml:space="preserve">: </w:t>
       </w:r>
       <w:r>
         <w:rPr>
@@ -15399,7 +17059,15 @@
         </w:numPr>
       </w:pPr>
       <w:r>
-        <w:t xml:space="preserve">Real Pomodoro: </w:t>
+        <w:t xml:space="preserve">Real </w:t>
+      </w:r>
+      <w:proofErr w:type="spellStart"/>
+      <w:r>
+        <w:t>Pomodoro</w:t>
+      </w:r>
+      <w:proofErr w:type="spellEnd"/>
+      <w:r>
+        <w:t xml:space="preserve">: </w:t>
       </w:r>
       <w:r>
         <w:rPr>
@@ -15656,10 +17324,18 @@
         <w:t xml:space="preserve">: </w:t>
       </w:r>
       <w:r>
-        <w:t xml:space="preserve"> all p</w:t>
-      </w:r>
-      <w:r>
-        <w:t>omodoros done</w:t>
+        <w:t xml:space="preserve"> all </w:t>
+      </w:r>
+      <w:proofErr w:type="spellStart"/>
+      <w:r>
+        <w:t>p</w:t>
+      </w:r>
+      <w:r>
+        <w:t>omodoros</w:t>
+      </w:r>
+      <w:proofErr w:type="spellEnd"/>
+      <w:r>
+        <w:t xml:space="preserve"> done</w:t>
       </w:r>
     </w:p>
     <w:p>
@@ -15716,7 +17392,15 @@
         <w:t>erging</w:t>
       </w:r>
       <w:r>
-        <w:t xml:space="preserve"> tab, </w:t>
+        <w:t xml:space="preserve"> </w:t>
+      </w:r>
+      <w:proofErr w:type="gramStart"/>
+      <w:r>
+        <w:t>tab,</w:t>
+      </w:r>
+      <w:proofErr w:type="gramEnd"/>
+      <w:r>
+        <w:t xml:space="preserve"> </w:t>
       </w:r>
       <w:r>
         <w:t>set the details of the new task</w:t>
@@ -15754,11 +17438,19 @@
       <w:r>
         <w:t xml:space="preserve">added to the </w:t>
       </w:r>
-      <w:r>
-        <w:rPr>
-          <w:b/>
-        </w:rPr>
-        <w:t>ToDo List</w:t>
+      <w:proofErr w:type="spellStart"/>
+      <w:r>
+        <w:rPr>
+          <w:b/>
+        </w:rPr>
+        <w:t>ToDo</w:t>
+      </w:r>
+      <w:proofErr w:type="spellEnd"/>
+      <w:r>
+        <w:rPr>
+          <w:b/>
+        </w:rPr>
+        <w:t xml:space="preserve"> List</w:t>
       </w:r>
       <w:r>
         <w:t xml:space="preserve"> </w:t>
@@ -15775,11 +17467,19 @@
       <w:r>
         <w:t xml:space="preserve"> (</w:t>
       </w:r>
-      <w:r>
-        <w:rPr>
-          <w:b/>
-        </w:rPr>
-        <w:t>Pomodoro Mode</w:t>
+      <w:proofErr w:type="spellStart"/>
+      <w:r>
+        <w:rPr>
+          <w:b/>
+        </w:rPr>
+        <w:t>Pomodoro</w:t>
+      </w:r>
+      <w:proofErr w:type="spellEnd"/>
+      <w:r>
+        <w:rPr>
+          <w:b/>
+        </w:rPr>
+        <w:t xml:space="preserve"> Mode</w:t>
       </w:r>
       <w:r>
         <w:t>)</w:t>
@@ -15828,7 +17528,15 @@
         <w:t>R</w:t>
       </w:r>
       <w:r>
-        <w:t xml:space="preserve">eal pomodoros are </w:t>
+        <w:t xml:space="preserve">eal </w:t>
+      </w:r>
+      <w:proofErr w:type="spellStart"/>
+      <w:r>
+        <w:t>pomodoros</w:t>
+      </w:r>
+      <w:proofErr w:type="spellEnd"/>
+      <w:r>
+        <w:t xml:space="preserve"> are </w:t>
       </w:r>
       <w:r>
         <w:t>summ</w:t>
@@ -16130,11 +17838,19 @@
       <w:r>
         <w:t xml:space="preserve"> (</w:t>
       </w:r>
-      <w:r>
-        <w:rPr>
-          <w:b/>
-        </w:rPr>
-        <w:t>Pomodoro Mode</w:t>
+      <w:proofErr w:type="spellStart"/>
+      <w:r>
+        <w:rPr>
+          <w:b/>
+        </w:rPr>
+        <w:t>Pomodoro</w:t>
+      </w:r>
+      <w:proofErr w:type="spellEnd"/>
+      <w:r>
+        <w:rPr>
+          <w:b/>
+        </w:rPr>
+        <w:t xml:space="preserve"> Mode</w:t>
       </w:r>
       <w:r>
         <w:t>)</w:t>
@@ -16184,8 +17900,13 @@
         <w:t xml:space="preserve">: </w:t>
       </w:r>
       <w:r>
-        <w:t>void the pomodoro</w:t>
-      </w:r>
+        <w:t xml:space="preserve">void the </w:t>
+      </w:r>
+      <w:proofErr w:type="spellStart"/>
+      <w:r>
+        <w:t>pomodoro</w:t>
+      </w:r>
+      <w:proofErr w:type="spellEnd"/>
       <w:r>
         <w:t xml:space="preserve"> of the running task</w:t>
       </w:r>
@@ -16254,11 +17975,19 @@
       <w:r>
         <w:t>(</w:t>
       </w:r>
-      <w:r>
-        <w:rPr>
-          <w:b/>
-        </w:rPr>
-        <w:t>Pomodoro Mode</w:t>
+      <w:proofErr w:type="spellStart"/>
+      <w:r>
+        <w:rPr>
+          <w:b/>
+        </w:rPr>
+        <w:t>Pomodoro</w:t>
+      </w:r>
+      <w:proofErr w:type="spellEnd"/>
+      <w:r>
+        <w:rPr>
+          <w:b/>
+        </w:rPr>
+        <w:t xml:space="preserve"> Mode</w:t>
       </w:r>
       <w:r>
         <w:t xml:space="preserve">) </w:t>
@@ -16299,11 +18028,19 @@
       <w:r>
         <w:t xml:space="preserve">added to the </w:t>
       </w:r>
-      <w:r>
-        <w:rPr>
-          <w:b/>
-        </w:rPr>
-        <w:t>ToDo List</w:t>
+      <w:proofErr w:type="spellStart"/>
+      <w:r>
+        <w:rPr>
+          <w:b/>
+        </w:rPr>
+        <w:t>ToDo</w:t>
+      </w:r>
+      <w:proofErr w:type="spellEnd"/>
+      <w:r>
+        <w:rPr>
+          <w:b/>
+        </w:rPr>
+        <w:t xml:space="preserve"> List</w:t>
       </w:r>
       <w:r>
         <w:t xml:space="preserve"> </w:t>
@@ -16379,13 +18116,29 @@
         <w:t xml:space="preserve"> </w:t>
       </w:r>
       <w:r>
-        <w:t xml:space="preserve">in the directory where mAP </w:t>
+        <w:t xml:space="preserve">in the directory where </w:t>
+      </w:r>
+      <w:proofErr w:type="spellStart"/>
+      <w:r>
+        <w:t>mAP</w:t>
+      </w:r>
+      <w:proofErr w:type="spellEnd"/>
+      <w:r>
+        <w:t xml:space="preserve"> </w:t>
       </w:r>
       <w:r>
         <w:t>is located</w:t>
       </w:r>
       <w:r>
-        <w:t xml:space="preserve">. Make it short as mAP will loop over </w:t>
+        <w:t xml:space="preserve">. Make it short as </w:t>
+      </w:r>
+      <w:proofErr w:type="spellStart"/>
+      <w:r>
+        <w:t>mAP</w:t>
+      </w:r>
+      <w:proofErr w:type="spellEnd"/>
+      <w:r>
+        <w:t xml:space="preserve"> will loop over </w:t>
       </w:r>
       <w:r>
         <w:t>it</w:t>
@@ -16429,14 +18182,26 @@
       <w:r>
         <w:t xml:space="preserve">in the directory where </w:t>
       </w:r>
+      <w:proofErr w:type="spellStart"/>
       <w:r>
         <w:t>mAP</w:t>
       </w:r>
+      <w:proofErr w:type="spellEnd"/>
       <w:r>
         <w:t xml:space="preserve"> is located</w:t>
       </w:r>
       <w:r>
-        <w:t xml:space="preserve">. mAP </w:t>
+        <w:t xml:space="preserve">. </w:t>
+      </w:r>
+      <w:proofErr w:type="spellStart"/>
+      <w:proofErr w:type="gramStart"/>
+      <w:r>
+        <w:t>mAP</w:t>
+      </w:r>
+      <w:proofErr w:type="spellEnd"/>
+      <w:proofErr w:type="gramEnd"/>
+      <w:r>
+        <w:t xml:space="preserve"> </w:t>
       </w:r>
       <w:r>
         <w:t>will play</w:t>
@@ -16465,8 +18230,13 @@
       <w:r>
         <w:t xml:space="preserve"> </w:t>
       </w:r>
-      <w:r>
-        <w:t xml:space="preserve">pomodoro after </w:t>
+      <w:proofErr w:type="spellStart"/>
+      <w:r>
+        <w:t>pomodoro</w:t>
+      </w:r>
+      <w:proofErr w:type="spellEnd"/>
+      <w:r>
+        <w:t xml:space="preserve"> after </w:t>
       </w:r>
       <w:r>
         <w:t xml:space="preserve">a </w:t>
@@ -16643,8 +18413,13 @@
         <w:t>)</w:t>
       </w:r>
       <w:r>
-        <w:t xml:space="preserve"> pomodoros</w:t>
-      </w:r>
+        <w:t xml:space="preserve"> </w:t>
+      </w:r>
+      <w:proofErr w:type="spellStart"/>
+      <w:r>
+        <w:t>pomodoros</w:t>
+      </w:r>
+      <w:proofErr w:type="spellEnd"/>
       <w:r>
         <w:t>.</w:t>
       </w:r>
@@ -16723,10 +18498,18 @@
         <w:t xml:space="preserve">100% means that </w:t>
       </w:r>
       <w:r>
-        <w:t>all p</w:t>
-      </w:r>
-      <w:r>
-        <w:t xml:space="preserve">omodoros </w:t>
+        <w:t xml:space="preserve">all </w:t>
+      </w:r>
+      <w:proofErr w:type="spellStart"/>
+      <w:r>
+        <w:t>p</w:t>
+      </w:r>
+      <w:r>
+        <w:t>omodoros</w:t>
+      </w:r>
+      <w:proofErr w:type="spellEnd"/>
+      <w:r>
+        <w:t xml:space="preserve"> </w:t>
       </w:r>
       <w:r>
         <w:t>have been</w:t>
@@ -16851,11 +18634,19 @@
       <w:r>
         <w:t xml:space="preserve"> (</w:t>
       </w:r>
-      <w:r>
-        <w:rPr>
-          <w:b/>
-        </w:rPr>
-        <w:t>Pomodoro Mode</w:t>
+      <w:proofErr w:type="spellStart"/>
+      <w:r>
+        <w:rPr>
+          <w:b/>
+        </w:rPr>
+        <w:t>Pomodoro</w:t>
+      </w:r>
+      <w:proofErr w:type="spellEnd"/>
+      <w:r>
+        <w:rPr>
+          <w:b/>
+        </w:rPr>
+        <w:t xml:space="preserve"> Mode</w:t>
       </w:r>
       <w:r>
         <w:t>)</w:t>
@@ -17044,8 +18835,13 @@
         <w:t xml:space="preserve"> (+ overestimated)</w:t>
       </w:r>
       <w:r>
-        <w:t xml:space="preserve"> pomodoros</w:t>
-      </w:r>
+        <w:t xml:space="preserve"> </w:t>
+      </w:r>
+      <w:proofErr w:type="spellStart"/>
+      <w:r>
+        <w:t>pomodoros</w:t>
+      </w:r>
+      <w:proofErr w:type="spellEnd"/>
       <w:r>
         <w:t>.</w:t>
       </w:r>
@@ -17098,8 +18894,13 @@
         <w:t>estimate</w:t>
       </w:r>
       <w:r>
-        <w:t>d pomodoros</w:t>
-      </w:r>
+        <w:t xml:space="preserve">d </w:t>
+      </w:r>
+      <w:proofErr w:type="spellStart"/>
+      <w:r>
+        <w:t>pomodoros</w:t>
+      </w:r>
+      <w:proofErr w:type="spellEnd"/>
       <w:r>
         <w:t xml:space="preserve"> (Diff I = </w:t>
       </w:r>
@@ -17196,8 +18997,13 @@
         <w:t xml:space="preserve"> (+ overestimated)</w:t>
       </w:r>
       <w:r>
-        <w:t xml:space="preserve"> pomodoros</w:t>
-      </w:r>
+        <w:t xml:space="preserve"> </w:t>
+      </w:r>
+      <w:proofErr w:type="spellStart"/>
+      <w:r>
+        <w:t>pomodoros</w:t>
+      </w:r>
+      <w:proofErr w:type="spellEnd"/>
       <w:r>
         <w:t xml:space="preserve"> (Diff II = </w:t>
       </w:r>
@@ -17270,7 +19076,15 @@
         <w:t>.</w:t>
       </w:r>
       <w:r>
-        <w:t xml:space="preserve"> This value is displayed only if there are overestimated pomodoros.</w:t>
+        <w:t xml:space="preserve"> This value is displayed only if there are overestimated </w:t>
+      </w:r>
+      <w:proofErr w:type="spellStart"/>
+      <w:r>
+        <w:t>pomodoros</w:t>
+      </w:r>
+      <w:proofErr w:type="spellEnd"/>
+      <w:r>
+        <w:t>.</w:t>
       </w:r>
     </w:p>
     <w:p>
@@ -17386,9 +19200,11 @@
         </w:drawing>
       </w:r>
       <w:bookmarkStart w:id="99" w:name="_Toc412626480"/>
+      <w:proofErr w:type="spellStart"/>
       <w:r>
         <w:t>Burndown</w:t>
       </w:r>
+      <w:proofErr w:type="spellEnd"/>
       <w:r>
         <w:t xml:space="preserve"> </w:t>
       </w:r>
@@ -17447,12 +19263,14 @@
       <w:r>
         <w:t xml:space="preserve"> </w:t>
       </w:r>
+      <w:proofErr w:type="spellStart"/>
       <w:r>
         <w:rPr>
           <w:b/>
         </w:rPr>
         <w:t>Burndown</w:t>
       </w:r>
+      <w:proofErr w:type="spellEnd"/>
       <w:r>
         <w:t xml:space="preserve"> or</w:t>
       </w:r>
@@ -17525,12 +19343,14 @@
           <w:numId w:val="13"/>
         </w:numPr>
       </w:pPr>
+      <w:proofErr w:type="spellStart"/>
       <w:r>
         <w:rPr>
           <w:b/>
         </w:rPr>
         <w:t>Burndown</w:t>
       </w:r>
+      <w:proofErr w:type="spellEnd"/>
       <w:r>
         <w:rPr>
           <w:b/>
@@ -17834,8 +19654,13 @@
       <w:r>
         <w:t>"</w:t>
       </w:r>
-      <w:r>
-        <w:t>Burndown Chart</w:t>
+      <w:proofErr w:type="spellStart"/>
+      <w:r>
+        <w:t>Burndown</w:t>
+      </w:r>
+      <w:proofErr w:type="spellEnd"/>
+      <w:r>
+        <w:t xml:space="preserve"> Chart</w:t>
       </w:r>
       <w:r>
         <w:t>"</w:t>
@@ -18219,11 +20044,19 @@
           <w:numId w:val="13"/>
         </w:numPr>
       </w:pPr>
-      <w:r>
-        <w:rPr>
-          <w:b/>
-        </w:rPr>
-        <w:t>ToDo List</w:t>
+      <w:proofErr w:type="spellStart"/>
+      <w:r>
+        <w:rPr>
+          <w:b/>
+        </w:rPr>
+        <w:t>ToDo</w:t>
+      </w:r>
+      <w:proofErr w:type="spellEnd"/>
+      <w:r>
+        <w:rPr>
+          <w:b/>
+        </w:rPr>
+        <w:t xml:space="preserve"> List</w:t>
       </w:r>
       <w:r>
         <w:t xml:space="preserve"> /</w:t>
@@ -18250,10 +20083,18 @@
         <w:t xml:space="preserve"> uncompleted tasks. </w:t>
       </w:r>
       <w:r>
-        <w:t>This is only relevant to b</w:t>
-      </w:r>
-      <w:r>
-        <w:t>urndown charts.</w:t>
+        <w:t xml:space="preserve">This is only relevant to </w:t>
+      </w:r>
+      <w:proofErr w:type="spellStart"/>
+      <w:r>
+        <w:t>b</w:t>
+      </w:r>
+      <w:r>
+        <w:t>urndown</w:t>
+      </w:r>
+      <w:proofErr w:type="spellEnd"/>
+      <w:r>
+        <w:t xml:space="preserve"> charts.</w:t>
       </w:r>
     </w:p>
     <w:p>
@@ -18467,7 +20308,15 @@
         <w:t>"</w:t>
       </w:r>
       <w:r>
-        <w:t xml:space="preserve"> of the corresponding x-axis coordinate (day or iteration). Example for burndown chart: 413 story points remaining at the end of the 5</w:t>
+        <w:t xml:space="preserve"> of the corresponding x-axis coordinate (day or iteration). Example for </w:t>
+      </w:r>
+      <w:proofErr w:type="spellStart"/>
+      <w:r>
+        <w:t>burndown</w:t>
+      </w:r>
+      <w:proofErr w:type="spellEnd"/>
+      <w:r>
+        <w:t xml:space="preserve"> chart: 413 story points remaining at the end of the 5</w:t>
       </w:r>
       <w:r>
         <w:rPr>
@@ -18535,8 +20384,13 @@
         <w:t xml:space="preserve"> themes</w:t>
       </w:r>
       <w:r>
-        <w:t xml:space="preserve"> used in mAP</w:t>
-      </w:r>
+        <w:t xml:space="preserve"> used in </w:t>
+      </w:r>
+      <w:proofErr w:type="spellStart"/>
+      <w:r>
+        <w:t>mAP</w:t>
+      </w:r>
+      <w:proofErr w:type="spellEnd"/>
     </w:p>
     <w:p>
       <w:pPr>
@@ -18570,9 +20424,11 @@
           <w:numId w:val="42"/>
         </w:numPr>
       </w:pPr>
+      <w:proofErr w:type="spellStart"/>
       <w:r>
         <w:t>NimROD</w:t>
       </w:r>
+      <w:proofErr w:type="spellEnd"/>
     </w:p>
     <w:p>
       <w:pPr>
@@ -18606,9 +20462,11 @@
           <w:numId w:val="42"/>
         </w:numPr>
       </w:pPr>
+      <w:proofErr w:type="spellStart"/>
       <w:r>
         <w:t>JGoodies</w:t>
       </w:r>
+      <w:proofErr w:type="spellEnd"/>
     </w:p>
     <w:p>
       <w:pPr>
@@ -18684,9 +20542,11 @@
           <w:numId w:val="42"/>
         </w:numPr>
       </w:pPr>
+      <w:proofErr w:type="spellStart"/>
       <w:r>
         <w:t>Seaglass</w:t>
       </w:r>
+      <w:proofErr w:type="spellEnd"/>
     </w:p>
     <w:p>
       <w:pPr>
@@ -18724,8 +20584,13 @@
         </w:numPr>
       </w:pPr>
       <w:r>
-        <w:t xml:space="preserve"> JTatoo</w:t>
-      </w:r>
+        <w:t xml:space="preserve"> </w:t>
+      </w:r>
+      <w:proofErr w:type="spellStart"/>
+      <w:r>
+        <w:t>JTatoo</w:t>
+      </w:r>
+      <w:proofErr w:type="spellEnd"/>
     </w:p>
     <w:p>
       <w:pPr>
@@ -18763,8 +20628,13 @@
     </w:p>
     <w:p>
       <w:r>
-        <w:t>Main free libraries used in mAP</w:t>
-      </w:r>
+        <w:t xml:space="preserve">Main free libraries used in </w:t>
+      </w:r>
+      <w:proofErr w:type="spellStart"/>
+      <w:r>
+        <w:t>mAP</w:t>
+      </w:r>
+      <w:proofErr w:type="spellEnd"/>
     </w:p>
     <w:p>
       <w:pPr>
@@ -18774,9 +20644,11 @@
           <w:numId w:val="42"/>
         </w:numPr>
       </w:pPr>
+      <w:proofErr w:type="spellStart"/>
       <w:r>
         <w:t>SwingX</w:t>
       </w:r>
+      <w:proofErr w:type="spellEnd"/>
     </w:p>
     <w:p>
       <w:pPr>
@@ -18786,9 +20658,11 @@
           <w:numId w:val="42"/>
         </w:numPr>
       </w:pPr>
+      <w:proofErr w:type="spellStart"/>
       <w:r>
         <w:t>OpenCSV</w:t>
       </w:r>
+      <w:proofErr w:type="spellEnd"/>
     </w:p>
     <w:p>
       <w:pPr>
@@ -18822,9 +20696,11 @@
           <w:numId w:val="42"/>
         </w:numPr>
       </w:pPr>
+      <w:proofErr w:type="spellStart"/>
       <w:r>
         <w:t>JFreeChart</w:t>
       </w:r>
+      <w:proofErr w:type="spellEnd"/>
     </w:p>
     <w:p>
       <w:pPr>
@@ -18834,8 +20710,13 @@
           <w:numId w:val="42"/>
         </w:numPr>
       </w:pPr>
-      <w:r>
-        <w:t>Joda Time</w:t>
+      <w:proofErr w:type="spellStart"/>
+      <w:r>
+        <w:t>Joda</w:t>
+      </w:r>
+      <w:proofErr w:type="spellEnd"/>
+      <w:r>
+        <w:t xml:space="preserve"> Time</w:t>
       </w:r>
     </w:p>
     <w:p>
@@ -18859,12 +20740,14 @@
           <w:numId w:val="42"/>
         </w:numPr>
       </w:pPr>
+      <w:proofErr w:type="spellStart"/>
       <w:r>
         <w:t>JS</w:t>
       </w:r>
       <w:r>
         <w:t>oup</w:t>
       </w:r>
+      <w:proofErr w:type="spellEnd"/>
     </w:p>
     <w:p/>
     <w:sectPr>
@@ -18920,7 +20803,7 @@
             <w:rPr>
               <w:noProof/>
             </w:rPr>
-            <w:t>3</w:t>
+            <w:t>10</w:t>
           </w:r>
         </w:fldSimple>
       </w:p>
@@ -18976,7 +20859,7 @@
         <v:path o:extrusionok="f" gradientshapeok="t" o:connecttype="rect"/>
         <o:lock v:ext="edit" aspectratio="t"/>
       </v:shapetype>
-      <v:shape id="_x0000_i1050" type="#_x0000_t75" alt="pomodoro16.png" style="width:16.3pt;height:16.3pt;visibility:visible;mso-wrap-style:square" o:bullet="t">
+      <v:shape id="_x0000_i1029" type="#_x0000_t75" alt="pomodoro16.png" style="width:16.3pt;height:16.3pt;visibility:visible;mso-wrap-style:square" o:bullet="t">
         <v:imagedata r:id="rId1" o:title="pomodoro16"/>
       </v:shape>
     </w:pict>
@@ -24227,7 +26110,7 @@
 </file>
 
 <file path=customXml/itemProps1.xml><?xml version="1.0" encoding="utf-8"?>
-<ds:datastoreItem xmlns:ds="http://schemas.openxmlformats.org/officeDocument/2006/customXml" ds:itemID="{0C0E84E2-1597-41AF-92F9-F77FBF29008D}">
+<ds:datastoreItem xmlns:ds="http://schemas.openxmlformats.org/officeDocument/2006/customXml" ds:itemID="{E3DD84B2-99FE-4707-A0F4-5F56AA997D6E}">
   <ds:schemaRefs>
     <ds:schemaRef ds:uri="http://schemas.openxmlformats.org/officeDocument/2006/bibliography"/>
   </ds:schemaRefs>

</xml_diff>

<commit_message>
finished adding quick buttons to duplicate and create unplanned, external and internal interruptions
</commit_message>
<xml_diff>
--- a/doc/User guides/myAgilePomodoro_3.4.0.docx
+++ b/doc/User guides/myAgilePomodoro_3.4.0.docx
@@ -321,7 +321,7 @@
             </w:rPr>
             <w:fldChar w:fldCharType="separate"/>
           </w:r>
-          <w:hyperlink w:anchor="_Toc412626445" w:history="1">
+          <w:hyperlink w:anchor="_Toc412908264" w:history="1">
             <w:r>
               <w:rPr>
                 <w:rStyle w:val="Hyperlink"/>
@@ -348,7 +348,7 @@
                 <w:noProof/>
                 <w:webHidden/>
               </w:rPr>
-              <w:instrText xml:space="preserve"> PAGEREF _Toc412626445 \h </w:instrText>
+              <w:instrText xml:space="preserve"> PAGEREF _Toc412908264 \h </w:instrText>
             </w:r>
             <w:r>
               <w:rPr>
@@ -391,7 +391,7 @@
               <w:lang w:val="fr-FR" w:eastAsia="fr-FR"/>
             </w:rPr>
           </w:pPr>
-          <w:hyperlink w:anchor="_Toc412626446" w:history="1">
+          <w:hyperlink w:anchor="_Toc412908265" w:history="1">
             <w:r>
               <w:rPr>
                 <w:rStyle w:val="Hyperlink"/>
@@ -418,7 +418,7 @@
                 <w:noProof/>
                 <w:webHidden/>
               </w:rPr>
-              <w:instrText xml:space="preserve"> PAGEREF _Toc412626446 \h </w:instrText>
+              <w:instrText xml:space="preserve"> PAGEREF _Toc412908265 \h </w:instrText>
             </w:r>
             <w:r>
               <w:rPr>
@@ -461,7 +461,7 @@
               <w:lang w:val="fr-FR" w:eastAsia="fr-FR"/>
             </w:rPr>
           </w:pPr>
-          <w:hyperlink w:anchor="_Toc412626447" w:history="1">
+          <w:hyperlink w:anchor="_Toc412908266" w:history="1">
             <w:r>
               <w:rPr>
                 <w:rStyle w:val="Hyperlink"/>
@@ -488,7 +488,7 @@
                 <w:noProof/>
                 <w:webHidden/>
               </w:rPr>
-              <w:instrText xml:space="preserve"> PAGEREF _Toc412626447 \h </w:instrText>
+              <w:instrText xml:space="preserve"> PAGEREF _Toc412908266 \h </w:instrText>
             </w:r>
             <w:r>
               <w:rPr>
@@ -531,7 +531,7 @@
               <w:lang w:val="fr-FR" w:eastAsia="fr-FR"/>
             </w:rPr>
           </w:pPr>
-          <w:hyperlink w:anchor="_Toc412626448" w:history="1">
+          <w:hyperlink w:anchor="_Toc412908267" w:history="1">
             <w:r>
               <w:rPr>
                 <w:rStyle w:val="Hyperlink"/>
@@ -558,7 +558,7 @@
                 <w:noProof/>
                 <w:webHidden/>
               </w:rPr>
-              <w:instrText xml:space="preserve"> PAGEREF _Toc412626448 \h </w:instrText>
+              <w:instrText xml:space="preserve"> PAGEREF _Toc412908267 \h </w:instrText>
             </w:r>
             <w:r>
               <w:rPr>
@@ -578,7 +578,7 @@
                 <w:noProof/>
                 <w:webHidden/>
               </w:rPr>
-              <w:t>3</w:t>
+              <w:t>4</w:t>
             </w:r>
             <w:r>
               <w:rPr>
@@ -601,7 +601,7 @@
               <w:lang w:val="fr-FR" w:eastAsia="fr-FR"/>
             </w:rPr>
           </w:pPr>
-          <w:hyperlink w:anchor="_Toc412626449" w:history="1">
+          <w:hyperlink w:anchor="_Toc412908268" w:history="1">
             <w:r>
               <w:rPr>
                 <w:rStyle w:val="Hyperlink"/>
@@ -628,7 +628,7 @@
                 <w:noProof/>
                 <w:webHidden/>
               </w:rPr>
-              <w:instrText xml:space="preserve"> PAGEREF _Toc412626449 \h </w:instrText>
+              <w:instrText xml:space="preserve"> PAGEREF _Toc412908268 \h </w:instrText>
             </w:r>
             <w:r>
               <w:rPr>
@@ -648,7 +648,7 @@
                 <w:noProof/>
                 <w:webHidden/>
               </w:rPr>
-              <w:t>4</w:t>
+              <w:t>5</w:t>
             </w:r>
             <w:r>
               <w:rPr>
@@ -668,7 +668,7 @@
               <w:lang w:val="fr-FR" w:eastAsia="fr-FR"/>
             </w:rPr>
           </w:pPr>
-          <w:hyperlink w:anchor="_Toc412626450" w:history="1">
+          <w:hyperlink w:anchor="_Toc412908269" w:history="1">
             <w:r>
               <w:rPr>
                 <w:rStyle w:val="Hyperlink"/>
@@ -695,7 +695,7 @@
                 <w:noProof/>
                 <w:webHidden/>
               </w:rPr>
-              <w:instrText xml:space="preserve"> PAGEREF _Toc412626450 \h </w:instrText>
+              <w:instrText xml:space="preserve"> PAGEREF _Toc412908269 \h </w:instrText>
             </w:r>
             <w:r>
               <w:rPr>
@@ -735,7 +735,7 @@
               <w:lang w:val="fr-FR" w:eastAsia="fr-FR"/>
             </w:rPr>
           </w:pPr>
-          <w:hyperlink w:anchor="_Toc412626451" w:history="1">
+          <w:hyperlink w:anchor="_Toc412908270" w:history="1">
             <w:r>
               <w:rPr>
                 <w:rStyle w:val="Hyperlink"/>
@@ -762,7 +762,7 @@
                 <w:noProof/>
                 <w:webHidden/>
               </w:rPr>
-              <w:instrText xml:space="preserve"> PAGEREF _Toc412626451 \h </w:instrText>
+              <w:instrText xml:space="preserve"> PAGEREF _Toc412908270 \h </w:instrText>
             </w:r>
             <w:r>
               <w:rPr>
@@ -802,7 +802,7 @@
               <w:lang w:val="fr-FR" w:eastAsia="fr-FR"/>
             </w:rPr>
           </w:pPr>
-          <w:hyperlink w:anchor="_Toc412626452" w:history="1">
+          <w:hyperlink w:anchor="_Toc412908271" w:history="1">
             <w:r>
               <w:rPr>
                 <w:rStyle w:val="Hyperlink"/>
@@ -829,7 +829,7 @@
                 <w:noProof/>
                 <w:webHidden/>
               </w:rPr>
-              <w:instrText xml:space="preserve"> PAGEREF _Toc412626452 \h </w:instrText>
+              <w:instrText xml:space="preserve"> PAGEREF _Toc412908271 \h </w:instrText>
             </w:r>
             <w:r>
               <w:rPr>
@@ -872,7 +872,7 @@
               <w:lang w:val="fr-FR" w:eastAsia="fr-FR"/>
             </w:rPr>
           </w:pPr>
-          <w:hyperlink w:anchor="_Toc412626453" w:history="1">
+          <w:hyperlink w:anchor="_Toc412908272" w:history="1">
             <w:r>
               <w:rPr>
                 <w:rStyle w:val="Hyperlink"/>
@@ -899,7 +899,7 @@
                 <w:noProof/>
                 <w:webHidden/>
               </w:rPr>
-              <w:instrText xml:space="preserve"> PAGEREF _Toc412626453 \h </w:instrText>
+              <w:instrText xml:space="preserve"> PAGEREF _Toc412908272 \h </w:instrText>
             </w:r>
             <w:r>
               <w:rPr>
@@ -939,7 +939,7 @@
               <w:lang w:val="fr-FR" w:eastAsia="fr-FR"/>
             </w:rPr>
           </w:pPr>
-          <w:hyperlink w:anchor="_Toc412626454" w:history="1">
+          <w:hyperlink w:anchor="_Toc412908273" w:history="1">
             <w:r>
               <w:rPr>
                 <w:rStyle w:val="Hyperlink"/>
@@ -966,7 +966,7 @@
                 <w:noProof/>
                 <w:webHidden/>
               </w:rPr>
-              <w:instrText xml:space="preserve"> PAGEREF _Toc412626454 \h </w:instrText>
+              <w:instrText xml:space="preserve"> PAGEREF _Toc412908273 \h </w:instrText>
             </w:r>
             <w:r>
               <w:rPr>
@@ -1009,7 +1009,7 @@
               <w:lang w:val="fr-FR" w:eastAsia="fr-FR"/>
             </w:rPr>
           </w:pPr>
-          <w:hyperlink w:anchor="_Toc412626455" w:history="1">
+          <w:hyperlink w:anchor="_Toc412908274" w:history="1">
             <w:r>
               <w:rPr>
                 <w:rStyle w:val="Hyperlink"/>
@@ -1036,7 +1036,7 @@
                 <w:noProof/>
                 <w:webHidden/>
               </w:rPr>
-              <w:instrText xml:space="preserve"> PAGEREF _Toc412626455 \h </w:instrText>
+              <w:instrText xml:space="preserve"> PAGEREF _Toc412908274 \h </w:instrText>
             </w:r>
             <w:r>
               <w:rPr>
@@ -1079,7 +1079,7 @@
               <w:lang w:val="fr-FR" w:eastAsia="fr-FR"/>
             </w:rPr>
           </w:pPr>
-          <w:hyperlink w:anchor="_Toc412626456" w:history="1">
+          <w:hyperlink w:anchor="_Toc412908275" w:history="1">
             <w:r>
               <w:rPr>
                 <w:rStyle w:val="Hyperlink"/>
@@ -1106,7 +1106,7 @@
                 <w:noProof/>
                 <w:webHidden/>
               </w:rPr>
-              <w:instrText xml:space="preserve"> PAGEREF _Toc412626456 \h </w:instrText>
+              <w:instrText xml:space="preserve"> PAGEREF _Toc412908275 \h </w:instrText>
             </w:r>
             <w:r>
               <w:rPr>
@@ -1149,7 +1149,7 @@
               <w:lang w:val="fr-FR" w:eastAsia="fr-FR"/>
             </w:rPr>
           </w:pPr>
-          <w:hyperlink w:anchor="_Toc412626457" w:history="1">
+          <w:hyperlink w:anchor="_Toc412908276" w:history="1">
             <w:r>
               <w:rPr>
                 <w:rStyle w:val="Hyperlink"/>
@@ -1176,7 +1176,7 @@
                 <w:noProof/>
                 <w:webHidden/>
               </w:rPr>
-              <w:instrText xml:space="preserve"> PAGEREF _Toc412626457 \h </w:instrText>
+              <w:instrText xml:space="preserve"> PAGEREF _Toc412908276 \h </w:instrText>
             </w:r>
             <w:r>
               <w:rPr>
@@ -1219,7 +1219,7 @@
               <w:lang w:val="fr-FR" w:eastAsia="fr-FR"/>
             </w:rPr>
           </w:pPr>
-          <w:hyperlink w:anchor="_Toc412626458" w:history="1">
+          <w:hyperlink w:anchor="_Toc412908277" w:history="1">
             <w:r>
               <w:rPr>
                 <w:rStyle w:val="Hyperlink"/>
@@ -1246,7 +1246,7 @@
                 <w:noProof/>
                 <w:webHidden/>
               </w:rPr>
-              <w:instrText xml:space="preserve"> PAGEREF _Toc412626458 \h </w:instrText>
+              <w:instrText xml:space="preserve"> PAGEREF _Toc412908277 \h </w:instrText>
             </w:r>
             <w:r>
               <w:rPr>
@@ -1286,7 +1286,7 @@
               <w:lang w:val="fr-FR" w:eastAsia="fr-FR"/>
             </w:rPr>
           </w:pPr>
-          <w:hyperlink w:anchor="_Toc412626459" w:history="1">
+          <w:hyperlink w:anchor="_Toc412908278" w:history="1">
             <w:r>
               <w:rPr>
                 <w:rStyle w:val="Hyperlink"/>
@@ -1313,7 +1313,7 @@
                 <w:noProof/>
                 <w:webHidden/>
               </w:rPr>
-              <w:instrText xml:space="preserve"> PAGEREF _Toc412626459 \h </w:instrText>
+              <w:instrText xml:space="preserve"> PAGEREF _Toc412908278 \h </w:instrText>
             </w:r>
             <w:r>
               <w:rPr>
@@ -1356,13 +1356,13 @@
               <w:lang w:val="fr-FR" w:eastAsia="fr-FR"/>
             </w:rPr>
           </w:pPr>
-          <w:hyperlink w:anchor="_Toc412626460" w:history="1">
+          <w:hyperlink w:anchor="_Toc412908279" w:history="1">
             <w:r>
               <w:rPr>
                 <w:rStyle w:val="Hyperlink"/>
                 <w:noProof/>
               </w:rPr>
-              <w:t>How to create tasks (4 ways)</w:t>
+              <w:t>How to create tasks (5 ways)</w:t>
             </w:r>
             <w:r>
               <w:rPr>
@@ -1383,7 +1383,7 @@
                 <w:noProof/>
                 <w:webHidden/>
               </w:rPr>
-              <w:instrText xml:space="preserve"> PAGEREF _Toc412626460 \h </w:instrText>
+              <w:instrText xml:space="preserve"> PAGEREF _Toc412908279 \h </w:instrText>
             </w:r>
             <w:r>
               <w:rPr>
@@ -1426,7 +1426,7 @@
               <w:lang w:val="fr-FR" w:eastAsia="fr-FR"/>
             </w:rPr>
           </w:pPr>
-          <w:hyperlink w:anchor="_Toc412626461" w:history="1">
+          <w:hyperlink w:anchor="_Toc412908280" w:history="1">
             <w:r>
               <w:rPr>
                 <w:rStyle w:val="Hyperlink"/>
@@ -1453,7 +1453,7 @@
                 <w:noProof/>
                 <w:webHidden/>
               </w:rPr>
-              <w:instrText xml:space="preserve"> PAGEREF _Toc412626461 \h </w:instrText>
+              <w:instrText xml:space="preserve"> PAGEREF _Toc412908280 \h </w:instrText>
             </w:r>
             <w:r>
               <w:rPr>
@@ -1493,7 +1493,7 @@
               <w:lang w:val="fr-FR" w:eastAsia="fr-FR"/>
             </w:rPr>
           </w:pPr>
-          <w:hyperlink w:anchor="_Toc412626462" w:history="1">
+          <w:hyperlink w:anchor="_Toc412908281" w:history="1">
             <w:r>
               <w:rPr>
                 <w:rStyle w:val="Hyperlink"/>
@@ -1520,7 +1520,7 @@
                 <w:noProof/>
                 <w:webHidden/>
               </w:rPr>
-              <w:instrText xml:space="preserve"> PAGEREF _Toc412626462 \h </w:instrText>
+              <w:instrText xml:space="preserve"> PAGEREF _Toc412908281 \h </w:instrText>
             </w:r>
             <w:r>
               <w:rPr>
@@ -1563,7 +1563,7 @@
               <w:lang w:val="fr-FR" w:eastAsia="fr-FR"/>
             </w:rPr>
           </w:pPr>
-          <w:hyperlink w:anchor="_Toc412626463" w:history="1">
+          <w:hyperlink w:anchor="_Toc412908282" w:history="1">
             <w:r>
               <w:rPr>
                 <w:rStyle w:val="Hyperlink"/>
@@ -1590,7 +1590,7 @@
                 <w:noProof/>
                 <w:webHidden/>
               </w:rPr>
-              <w:instrText xml:space="preserve"> PAGEREF _Toc412626463 \h </w:instrText>
+              <w:instrText xml:space="preserve"> PAGEREF _Toc412908282 \h </w:instrText>
             </w:r>
             <w:r>
               <w:rPr>
@@ -1633,13 +1633,13 @@
               <w:lang w:val="fr-FR" w:eastAsia="fr-FR"/>
             </w:rPr>
           </w:pPr>
-          <w:hyperlink w:anchor="_Toc412626464" w:history="1">
+          <w:hyperlink w:anchor="_Toc412908283" w:history="1">
             <w:r>
               <w:rPr>
                 <w:rStyle w:val="Hyperlink"/>
                 <w:noProof/>
               </w:rPr>
-              <w:t>How to use a task as template</w:t>
+              <w:t>How to use the quick toolbar</w:t>
             </w:r>
             <w:r>
               <w:rPr>
@@ -1660,7 +1660,7 @@
                 <w:noProof/>
                 <w:webHidden/>
               </w:rPr>
-              <w:instrText xml:space="preserve"> PAGEREF _Toc412626464 \h </w:instrText>
+              <w:instrText xml:space="preserve"> PAGEREF _Toc412908283 \h </w:instrText>
             </w:r>
             <w:r>
               <w:rPr>
@@ -1703,13 +1703,13 @@
               <w:lang w:val="fr-FR" w:eastAsia="fr-FR"/>
             </w:rPr>
           </w:pPr>
-          <w:hyperlink w:anchor="_Toc412626465" w:history="1">
+          <w:hyperlink w:anchor="_Toc412908284" w:history="1">
             <w:r>
               <w:rPr>
                 <w:rStyle w:val="Hyperlink"/>
                 <w:noProof/>
               </w:rPr>
-              <w:t>How to edit a task</w:t>
+              <w:t>How to use a task as template</w:t>
             </w:r>
             <w:r>
               <w:rPr>
@@ -1730,7 +1730,7 @@
                 <w:noProof/>
                 <w:webHidden/>
               </w:rPr>
-              <w:instrText xml:space="preserve"> PAGEREF _Toc412626465 \h </w:instrText>
+              <w:instrText xml:space="preserve"> PAGEREF _Toc412908284 \h </w:instrText>
             </w:r>
             <w:r>
               <w:rPr>
@@ -1750,7 +1750,7 @@
                 <w:noProof/>
                 <w:webHidden/>
               </w:rPr>
-              <w:t>11</w:t>
+              <w:t>12</w:t>
             </w:r>
             <w:r>
               <w:rPr>
@@ -1773,13 +1773,13 @@
               <w:lang w:val="fr-FR" w:eastAsia="fr-FR"/>
             </w:rPr>
           </w:pPr>
-          <w:hyperlink w:anchor="_Toc412626466" w:history="1">
+          <w:hyperlink w:anchor="_Toc412908285" w:history="1">
             <w:r>
               <w:rPr>
                 <w:rStyle w:val="Hyperlink"/>
                 <w:noProof/>
               </w:rPr>
-              <w:t>How to export data</w:t>
+              <w:t>How to edit a task</w:t>
             </w:r>
             <w:r>
               <w:rPr>
@@ -1800,7 +1800,7 @@
                 <w:noProof/>
                 <w:webHidden/>
               </w:rPr>
-              <w:instrText xml:space="preserve"> PAGEREF _Toc412626466 \h </w:instrText>
+              <w:instrText xml:space="preserve"> PAGEREF _Toc412908285 \h </w:instrText>
             </w:r>
             <w:r>
               <w:rPr>
@@ -1843,13 +1843,13 @@
               <w:lang w:val="fr-FR" w:eastAsia="fr-FR"/>
             </w:rPr>
           </w:pPr>
-          <w:hyperlink w:anchor="_Toc412626467" w:history="1">
+          <w:hyperlink w:anchor="_Toc412908286" w:history="1">
             <w:r>
               <w:rPr>
                 <w:rStyle w:val="Hyperlink"/>
                 <w:noProof/>
               </w:rPr>
-              <w:t>How to import data</w:t>
+              <w:t>How to export data</w:t>
             </w:r>
             <w:r>
               <w:rPr>
@@ -1870,7 +1870,7 @@
                 <w:noProof/>
                 <w:webHidden/>
               </w:rPr>
-              <w:instrText xml:space="preserve"> PAGEREF _Toc412626467 \h </w:instrText>
+              <w:instrText xml:space="preserve"> PAGEREF _Toc412908286 \h </w:instrText>
             </w:r>
             <w:r>
               <w:rPr>
@@ -1890,74 +1890,7 @@
                 <w:noProof/>
                 <w:webHidden/>
               </w:rPr>
-              <w:t>13</w:t>
-            </w:r>
-            <w:r>
-              <w:rPr>
-                <w:noProof/>
-                <w:webHidden/>
-              </w:rPr>
-              <w:fldChar w:fldCharType="end"/>
-            </w:r>
-          </w:hyperlink>
-        </w:p>
-        <w:p>
-          <w:pPr>
-            <w:pStyle w:val="TOC2"/>
-            <w:rPr>
-              <w:rFonts w:asciiTheme="minorHAnsi" w:eastAsiaTheme="minorEastAsia" w:hAnsiTheme="minorHAnsi" w:cstheme="minorBidi"/>
-              <w:noProof/>
-              <w:lang w:val="fr-FR" w:eastAsia="fr-FR"/>
-            </w:rPr>
-          </w:pPr>
-          <w:hyperlink w:anchor="_Toc412626468" w:history="1">
-            <w:r>
-              <w:rPr>
-                <w:rStyle w:val="Hyperlink"/>
-                <w:noProof/>
-              </w:rPr>
-              <w:t>ToDo List / Iteration Backlog</w:t>
-            </w:r>
-            <w:r>
-              <w:rPr>
-                <w:noProof/>
-                <w:webHidden/>
-              </w:rPr>
-              <w:tab/>
-            </w:r>
-            <w:r>
-              <w:rPr>
-                <w:noProof/>
-                <w:webHidden/>
-              </w:rPr>
-              <w:fldChar w:fldCharType="begin"/>
-            </w:r>
-            <w:r>
-              <w:rPr>
-                <w:noProof/>
-                <w:webHidden/>
-              </w:rPr>
-              <w:instrText xml:space="preserve"> PAGEREF _Toc412626468 \h </w:instrText>
-            </w:r>
-            <w:r>
-              <w:rPr>
-                <w:noProof/>
-                <w:webHidden/>
-              </w:rPr>
-            </w:r>
-            <w:r>
-              <w:rPr>
-                <w:noProof/>
-                <w:webHidden/>
-              </w:rPr>
-              <w:fldChar w:fldCharType="separate"/>
-            </w:r>
-            <w:r>
-              <w:rPr>
-                <w:noProof/>
-                <w:webHidden/>
-              </w:rPr>
-              <w:t>13</w:t>
+              <w:t>12</w:t>
             </w:r>
             <w:r>
               <w:rPr>
@@ -1980,13 +1913,13 @@
               <w:lang w:val="fr-FR" w:eastAsia="fr-FR"/>
             </w:rPr>
           </w:pPr>
-          <w:hyperlink w:anchor="_Toc412626469" w:history="1">
+          <w:hyperlink w:anchor="_Toc412908287" w:history="1">
             <w:r>
               <w:rPr>
                 <w:rStyle w:val="Hyperlink"/>
                 <w:noProof/>
               </w:rPr>
-              <w:t>How to read the table</w:t>
+              <w:t>How to import data</w:t>
             </w:r>
             <w:r>
               <w:rPr>
@@ -2007,7 +1940,74 @@
                 <w:noProof/>
                 <w:webHidden/>
               </w:rPr>
-              <w:instrText xml:space="preserve"> PAGEREF _Toc412626469 \h </w:instrText>
+              <w:instrText xml:space="preserve"> PAGEREF _Toc412908287 \h </w:instrText>
+            </w:r>
+            <w:r>
+              <w:rPr>
+                <w:noProof/>
+                <w:webHidden/>
+              </w:rPr>
+            </w:r>
+            <w:r>
+              <w:rPr>
+                <w:noProof/>
+                <w:webHidden/>
+              </w:rPr>
+              <w:fldChar w:fldCharType="separate"/>
+            </w:r>
+            <w:r>
+              <w:rPr>
+                <w:noProof/>
+                <w:webHidden/>
+              </w:rPr>
+              <w:t>13</w:t>
+            </w:r>
+            <w:r>
+              <w:rPr>
+                <w:noProof/>
+                <w:webHidden/>
+              </w:rPr>
+              <w:fldChar w:fldCharType="end"/>
+            </w:r>
+          </w:hyperlink>
+        </w:p>
+        <w:p>
+          <w:pPr>
+            <w:pStyle w:val="TOC2"/>
+            <w:rPr>
+              <w:rFonts w:asciiTheme="minorHAnsi" w:eastAsiaTheme="minorEastAsia" w:hAnsiTheme="minorHAnsi" w:cstheme="minorBidi"/>
+              <w:noProof/>
+              <w:lang w:val="fr-FR" w:eastAsia="fr-FR"/>
+            </w:rPr>
+          </w:pPr>
+          <w:hyperlink w:anchor="_Toc412908288" w:history="1">
+            <w:r>
+              <w:rPr>
+                <w:rStyle w:val="Hyperlink"/>
+                <w:noProof/>
+              </w:rPr>
+              <w:t>ToDo List / Iteration Backlog</w:t>
+            </w:r>
+            <w:r>
+              <w:rPr>
+                <w:noProof/>
+                <w:webHidden/>
+              </w:rPr>
+              <w:tab/>
+            </w:r>
+            <w:r>
+              <w:rPr>
+                <w:noProof/>
+                <w:webHidden/>
+              </w:rPr>
+              <w:fldChar w:fldCharType="begin"/>
+            </w:r>
+            <w:r>
+              <w:rPr>
+                <w:noProof/>
+                <w:webHidden/>
+              </w:rPr>
+              <w:instrText xml:space="preserve"> PAGEREF _Toc412908288 \h </w:instrText>
             </w:r>
             <w:r>
               <w:rPr>
@@ -2050,13 +2050,13 @@
               <w:lang w:val="fr-FR" w:eastAsia="fr-FR"/>
             </w:rPr>
           </w:pPr>
-          <w:hyperlink w:anchor="_Toc412626470" w:history="1">
+          <w:hyperlink w:anchor="_Toc412908289" w:history="1">
             <w:r>
               <w:rPr>
                 <w:rStyle w:val="Hyperlink"/>
                 <w:noProof/>
               </w:rPr>
-              <w:t>How to prioritize tasks</w:t>
+              <w:t>How to read the table</w:t>
             </w:r>
             <w:r>
               <w:rPr>
@@ -2077,7 +2077,7 @@
                 <w:noProof/>
                 <w:webHidden/>
               </w:rPr>
-              <w:instrText xml:space="preserve"> PAGEREF _Toc412626470 \h </w:instrText>
+              <w:instrText xml:space="preserve"> PAGEREF _Toc412908289 \h </w:instrText>
             </w:r>
             <w:r>
               <w:rPr>
@@ -2120,13 +2120,13 @@
               <w:lang w:val="fr-FR" w:eastAsia="fr-FR"/>
             </w:rPr>
           </w:pPr>
-          <w:hyperlink w:anchor="_Toc412626471" w:history="1">
+          <w:hyperlink w:anchor="_Toc412908290" w:history="1">
             <w:r>
               <w:rPr>
                 <w:rStyle w:val="Hyperlink"/>
                 <w:noProof/>
               </w:rPr>
-              <w:t>How to use the timer</w:t>
+              <w:t>How to prioritize tasks</w:t>
             </w:r>
             <w:r>
               <w:rPr>
@@ -2147,7 +2147,7 @@
                 <w:noProof/>
                 <w:webHidden/>
               </w:rPr>
-              <w:instrText xml:space="preserve"> PAGEREF _Toc412626471 \h </w:instrText>
+              <w:instrText xml:space="preserve"> PAGEREF _Toc412908290 \h </w:instrText>
             </w:r>
             <w:r>
               <w:rPr>
@@ -2190,13 +2190,13 @@
               <w:lang w:val="fr-FR" w:eastAsia="fr-FR"/>
             </w:rPr>
           </w:pPr>
-          <w:hyperlink w:anchor="_Toc412626472" w:history="1">
+          <w:hyperlink w:anchor="_Toc412908291" w:history="1">
             <w:r>
               <w:rPr>
                 <w:rStyle w:val="Hyperlink"/>
                 <w:noProof/>
               </w:rPr>
-              <w:t>How to use the timer’s toolbar</w:t>
+              <w:t>How to use the quick toolbar</w:t>
             </w:r>
             <w:r>
               <w:rPr>
@@ -2217,7 +2217,7 @@
                 <w:noProof/>
                 <w:webHidden/>
               </w:rPr>
-              <w:instrText xml:space="preserve"> PAGEREF _Toc412626472 \h </w:instrText>
+              <w:instrText xml:space="preserve"> PAGEREF _Toc412908291 \h </w:instrText>
             </w:r>
             <w:r>
               <w:rPr>
@@ -2260,13 +2260,13 @@
               <w:lang w:val="fr-FR" w:eastAsia="fr-FR"/>
             </w:rPr>
           </w:pPr>
-          <w:hyperlink w:anchor="_Toc412626473" w:history="1">
+          <w:hyperlink w:anchor="_Toc412908292" w:history="1">
             <w:r>
               <w:rPr>
                 <w:rStyle w:val="Hyperlink"/>
                 <w:noProof/>
               </w:rPr>
-              <w:t>How to work with the timer</w:t>
+              <w:t>How to use the timer</w:t>
             </w:r>
             <w:r>
               <w:rPr>
@@ -2287,7 +2287,7 @@
                 <w:noProof/>
                 <w:webHidden/>
               </w:rPr>
-              <w:instrText xml:space="preserve"> PAGEREF _Toc412626473 \h </w:instrText>
+              <w:instrText xml:space="preserve"> PAGEREF _Toc412908292 \h </w:instrText>
             </w:r>
             <w:r>
               <w:rPr>
@@ -2307,7 +2307,7 @@
                 <w:noProof/>
                 <w:webHidden/>
               </w:rPr>
-              <w:t>14</w:t>
+              <w:t>13</w:t>
             </w:r>
             <w:r>
               <w:rPr>
@@ -2330,13 +2330,13 @@
               <w:lang w:val="fr-FR" w:eastAsia="fr-FR"/>
             </w:rPr>
           </w:pPr>
-          <w:hyperlink w:anchor="_Toc412626474" w:history="1">
+          <w:hyperlink w:anchor="_Toc412908293" w:history="1">
             <w:r>
               <w:rPr>
                 <w:rStyle w:val="Hyperlink"/>
                 <w:noProof/>
               </w:rPr>
-              <w:t>How to merge tasks</w:t>
+              <w:t>How to use the timer’s toolbar</w:t>
             </w:r>
             <w:r>
               <w:rPr>
@@ -2357,7 +2357,7 @@
                 <w:noProof/>
                 <w:webHidden/>
               </w:rPr>
-              <w:instrText xml:space="preserve"> PAGEREF _Toc412626474 \h </w:instrText>
+              <w:instrText xml:space="preserve"> PAGEREF _Toc412908293 \h </w:instrText>
             </w:r>
             <w:r>
               <w:rPr>
@@ -2400,13 +2400,13 @@
               <w:lang w:val="fr-FR" w:eastAsia="fr-FR"/>
             </w:rPr>
           </w:pPr>
-          <w:hyperlink w:anchor="_Toc412626475" w:history="1">
+          <w:hyperlink w:anchor="_Toc412908294" w:history="1">
             <w:r>
               <w:rPr>
                 <w:rStyle w:val="Hyperlink"/>
                 <w:noProof/>
               </w:rPr>
-              <w:t>How to handle interruptions</w:t>
+              <w:t>How to work with the timer</w:t>
             </w:r>
             <w:r>
               <w:rPr>
@@ -2427,7 +2427,7 @@
                 <w:noProof/>
                 <w:webHidden/>
               </w:rPr>
-              <w:instrText xml:space="preserve"> PAGEREF _Toc412626475 \h </w:instrText>
+              <w:instrText xml:space="preserve"> PAGEREF _Toc412908294 \h </w:instrText>
             </w:r>
             <w:r>
               <w:rPr>
@@ -2447,7 +2447,7 @@
                 <w:noProof/>
                 <w:webHidden/>
               </w:rPr>
-              <w:t>15</w:t>
+              <w:t>14</w:t>
             </w:r>
             <w:r>
               <w:rPr>
@@ -2470,13 +2470,13 @@
               <w:lang w:val="fr-FR" w:eastAsia="fr-FR"/>
             </w:rPr>
           </w:pPr>
-          <w:hyperlink w:anchor="_Toc412626476" w:history="1">
+          <w:hyperlink w:anchor="_Toc412908295" w:history="1">
             <w:r>
               <w:rPr>
                 <w:rStyle w:val="Hyperlink"/>
                 <w:noProof/>
               </w:rPr>
-              <w:t>How to customize sounds</w:t>
+              <w:t>How to merge tasks</w:t>
             </w:r>
             <w:r>
               <w:rPr>
@@ -2497,74 +2497,7 @@
                 <w:noProof/>
                 <w:webHidden/>
               </w:rPr>
-              <w:instrText xml:space="preserve"> PAGEREF _Toc412626476 \h </w:instrText>
-            </w:r>
-            <w:r>
-              <w:rPr>
-                <w:noProof/>
-                <w:webHidden/>
-              </w:rPr>
-            </w:r>
-            <w:r>
-              <w:rPr>
-                <w:noProof/>
-                <w:webHidden/>
-              </w:rPr>
-              <w:fldChar w:fldCharType="separate"/>
-            </w:r>
-            <w:r>
-              <w:rPr>
-                <w:noProof/>
-                <w:webHidden/>
-              </w:rPr>
-              <w:t>15</w:t>
-            </w:r>
-            <w:r>
-              <w:rPr>
-                <w:noProof/>
-                <w:webHidden/>
-              </w:rPr>
-              <w:fldChar w:fldCharType="end"/>
-            </w:r>
-          </w:hyperlink>
-        </w:p>
-        <w:p>
-          <w:pPr>
-            <w:pStyle w:val="TOC2"/>
-            <w:rPr>
-              <w:rFonts w:asciiTheme="minorHAnsi" w:eastAsiaTheme="minorEastAsia" w:hAnsiTheme="minorHAnsi" w:cstheme="minorBidi"/>
-              <w:noProof/>
-              <w:lang w:val="fr-FR" w:eastAsia="fr-FR"/>
-            </w:rPr>
-          </w:pPr>
-          <w:hyperlink w:anchor="_Toc412626477" w:history="1">
-            <w:r>
-              <w:rPr>
-                <w:rStyle w:val="Hyperlink"/>
-                <w:noProof/>
-              </w:rPr>
-              <w:t>Report List / Release Backlog</w:t>
-            </w:r>
-            <w:r>
-              <w:rPr>
-                <w:noProof/>
-                <w:webHidden/>
-              </w:rPr>
-              <w:tab/>
-            </w:r>
-            <w:r>
-              <w:rPr>
-                <w:noProof/>
-                <w:webHidden/>
-              </w:rPr>
-              <w:fldChar w:fldCharType="begin"/>
-            </w:r>
-            <w:r>
-              <w:rPr>
-                <w:noProof/>
-                <w:webHidden/>
-              </w:rPr>
-              <w:instrText xml:space="preserve"> PAGEREF _Toc412626477 \h </w:instrText>
+              <w:instrText xml:space="preserve"> PAGEREF _Toc412908295 \h </w:instrText>
             </w:r>
             <w:r>
               <w:rPr>
@@ -2607,13 +2540,13 @@
               <w:lang w:val="fr-FR" w:eastAsia="fr-FR"/>
             </w:rPr>
           </w:pPr>
-          <w:hyperlink w:anchor="_Toc412626478" w:history="1">
+          <w:hyperlink w:anchor="_Toc412908296" w:history="1">
             <w:r>
               <w:rPr>
                 <w:rStyle w:val="Hyperlink"/>
                 <w:noProof/>
               </w:rPr>
-              <w:t>How to read the table’s border</w:t>
+              <w:t>How to handle interruptions</w:t>
             </w:r>
             <w:r>
               <w:rPr>
@@ -2634,7 +2567,7 @@
                 <w:noProof/>
                 <w:webHidden/>
               </w:rPr>
-              <w:instrText xml:space="preserve"> PAGEREF _Toc412626478 \h </w:instrText>
+              <w:instrText xml:space="preserve"> PAGEREF _Toc412908296 \h </w:instrText>
             </w:r>
             <w:r>
               <w:rPr>
@@ -2677,13 +2610,13 @@
               <w:lang w:val="fr-FR" w:eastAsia="fr-FR"/>
             </w:rPr>
           </w:pPr>
-          <w:hyperlink w:anchor="_Toc412626479" w:history="1">
+          <w:hyperlink w:anchor="_Toc412908297" w:history="1">
             <w:r>
               <w:rPr>
                 <w:rStyle w:val="Hyperlink"/>
                 <w:noProof/>
               </w:rPr>
-              <w:t>How to read the table</w:t>
+              <w:t>How to customize sounds</w:t>
             </w:r>
             <w:r>
               <w:rPr>
@@ -2704,7 +2637,7 @@
                 <w:noProof/>
                 <w:webHidden/>
               </w:rPr>
-              <w:instrText xml:space="preserve"> PAGEREF _Toc412626479 \h </w:instrText>
+              <w:instrText xml:space="preserve"> PAGEREF _Toc412908297 \h </w:instrText>
             </w:r>
             <w:r>
               <w:rPr>
@@ -2744,13 +2677,13 @@
               <w:lang w:val="fr-FR" w:eastAsia="fr-FR"/>
             </w:rPr>
           </w:pPr>
-          <w:hyperlink w:anchor="_Toc412626480" w:history="1">
+          <w:hyperlink w:anchor="_Toc412908298" w:history="1">
             <w:r>
               <w:rPr>
                 <w:rStyle w:val="Hyperlink"/>
                 <w:noProof/>
               </w:rPr>
-              <w:t>Burndown / Burn-up Chart</w:t>
+              <w:t>Report List / Release Backlog</w:t>
             </w:r>
             <w:r>
               <w:rPr>
@@ -2771,7 +2704,7 @@
                 <w:noProof/>
                 <w:webHidden/>
               </w:rPr>
-              <w:instrText xml:space="preserve"> PAGEREF _Toc412626480 \h </w:instrText>
+              <w:instrText xml:space="preserve"> PAGEREF _Toc412908298 \h </w:instrText>
             </w:r>
             <w:r>
               <w:rPr>
@@ -2814,12 +2747,289 @@
               <w:lang w:val="fr-FR" w:eastAsia="fr-FR"/>
             </w:rPr>
           </w:pPr>
-          <w:hyperlink w:anchor="_Toc412626481" w:history="1">
+          <w:hyperlink w:anchor="_Toc412908299" w:history="1">
             <w:r>
               <w:rPr>
                 <w:rStyle w:val="Hyperlink"/>
                 <w:noProof/>
               </w:rPr>
+              <w:t>How to read the table’s border</w:t>
+            </w:r>
+            <w:r>
+              <w:rPr>
+                <w:noProof/>
+                <w:webHidden/>
+              </w:rPr>
+              <w:tab/>
+            </w:r>
+            <w:r>
+              <w:rPr>
+                <w:noProof/>
+                <w:webHidden/>
+              </w:rPr>
+              <w:fldChar w:fldCharType="begin"/>
+            </w:r>
+            <w:r>
+              <w:rPr>
+                <w:noProof/>
+                <w:webHidden/>
+              </w:rPr>
+              <w:instrText xml:space="preserve"> PAGEREF _Toc412908299 \h </w:instrText>
+            </w:r>
+            <w:r>
+              <w:rPr>
+                <w:noProof/>
+                <w:webHidden/>
+              </w:rPr>
+            </w:r>
+            <w:r>
+              <w:rPr>
+                <w:noProof/>
+                <w:webHidden/>
+              </w:rPr>
+              <w:fldChar w:fldCharType="separate"/>
+            </w:r>
+            <w:r>
+              <w:rPr>
+                <w:noProof/>
+                <w:webHidden/>
+              </w:rPr>
+              <w:t>16</w:t>
+            </w:r>
+            <w:r>
+              <w:rPr>
+                <w:noProof/>
+                <w:webHidden/>
+              </w:rPr>
+              <w:fldChar w:fldCharType="end"/>
+            </w:r>
+          </w:hyperlink>
+        </w:p>
+        <w:p>
+          <w:pPr>
+            <w:pStyle w:val="TOC3"/>
+            <w:tabs>
+              <w:tab w:val="right" w:leader="dot" w:pos="9016"/>
+            </w:tabs>
+            <w:rPr>
+              <w:rFonts w:asciiTheme="minorHAnsi" w:eastAsiaTheme="minorEastAsia" w:hAnsiTheme="minorHAnsi" w:cstheme="minorBidi"/>
+              <w:noProof/>
+              <w:lang w:val="fr-FR" w:eastAsia="fr-FR"/>
+            </w:rPr>
+          </w:pPr>
+          <w:hyperlink w:anchor="_Toc412908300" w:history="1">
+            <w:r>
+              <w:rPr>
+                <w:rStyle w:val="Hyperlink"/>
+                <w:noProof/>
+              </w:rPr>
+              <w:t>How to read the table</w:t>
+            </w:r>
+            <w:r>
+              <w:rPr>
+                <w:noProof/>
+                <w:webHidden/>
+              </w:rPr>
+              <w:tab/>
+            </w:r>
+            <w:r>
+              <w:rPr>
+                <w:noProof/>
+                <w:webHidden/>
+              </w:rPr>
+              <w:fldChar w:fldCharType="begin"/>
+            </w:r>
+            <w:r>
+              <w:rPr>
+                <w:noProof/>
+                <w:webHidden/>
+              </w:rPr>
+              <w:instrText xml:space="preserve"> PAGEREF _Toc412908300 \h </w:instrText>
+            </w:r>
+            <w:r>
+              <w:rPr>
+                <w:noProof/>
+                <w:webHidden/>
+              </w:rPr>
+            </w:r>
+            <w:r>
+              <w:rPr>
+                <w:noProof/>
+                <w:webHidden/>
+              </w:rPr>
+              <w:fldChar w:fldCharType="separate"/>
+            </w:r>
+            <w:r>
+              <w:rPr>
+                <w:noProof/>
+                <w:webHidden/>
+              </w:rPr>
+              <w:t>16</w:t>
+            </w:r>
+            <w:r>
+              <w:rPr>
+                <w:noProof/>
+                <w:webHidden/>
+              </w:rPr>
+              <w:fldChar w:fldCharType="end"/>
+            </w:r>
+          </w:hyperlink>
+        </w:p>
+        <w:p>
+          <w:pPr>
+            <w:pStyle w:val="TOC3"/>
+            <w:tabs>
+              <w:tab w:val="right" w:leader="dot" w:pos="9016"/>
+            </w:tabs>
+            <w:rPr>
+              <w:rFonts w:asciiTheme="minorHAnsi" w:eastAsiaTheme="minorEastAsia" w:hAnsiTheme="minorHAnsi" w:cstheme="minorBidi"/>
+              <w:noProof/>
+              <w:lang w:val="fr-FR" w:eastAsia="fr-FR"/>
+            </w:rPr>
+          </w:pPr>
+          <w:hyperlink w:anchor="_Toc412908301" w:history="1">
+            <w:r>
+              <w:rPr>
+                <w:rStyle w:val="Hyperlink"/>
+                <w:noProof/>
+              </w:rPr>
+              <w:t>How to use the quick toolbar</w:t>
+            </w:r>
+            <w:r>
+              <w:rPr>
+                <w:noProof/>
+                <w:webHidden/>
+              </w:rPr>
+              <w:tab/>
+            </w:r>
+            <w:r>
+              <w:rPr>
+                <w:noProof/>
+                <w:webHidden/>
+              </w:rPr>
+              <w:fldChar w:fldCharType="begin"/>
+            </w:r>
+            <w:r>
+              <w:rPr>
+                <w:noProof/>
+                <w:webHidden/>
+              </w:rPr>
+              <w:instrText xml:space="preserve"> PAGEREF _Toc412908301 \h </w:instrText>
+            </w:r>
+            <w:r>
+              <w:rPr>
+                <w:noProof/>
+                <w:webHidden/>
+              </w:rPr>
+            </w:r>
+            <w:r>
+              <w:rPr>
+                <w:noProof/>
+                <w:webHidden/>
+              </w:rPr>
+              <w:fldChar w:fldCharType="separate"/>
+            </w:r>
+            <w:r>
+              <w:rPr>
+                <w:noProof/>
+                <w:webHidden/>
+              </w:rPr>
+              <w:t>16</w:t>
+            </w:r>
+            <w:r>
+              <w:rPr>
+                <w:noProof/>
+                <w:webHidden/>
+              </w:rPr>
+              <w:fldChar w:fldCharType="end"/>
+            </w:r>
+          </w:hyperlink>
+        </w:p>
+        <w:p>
+          <w:pPr>
+            <w:pStyle w:val="TOC2"/>
+            <w:rPr>
+              <w:rFonts w:asciiTheme="minorHAnsi" w:eastAsiaTheme="minorEastAsia" w:hAnsiTheme="minorHAnsi" w:cstheme="minorBidi"/>
+              <w:noProof/>
+              <w:lang w:val="fr-FR" w:eastAsia="fr-FR"/>
+            </w:rPr>
+          </w:pPr>
+          <w:hyperlink w:anchor="_Toc412908302" w:history="1">
+            <w:r>
+              <w:rPr>
+                <w:rStyle w:val="Hyperlink"/>
+                <w:noProof/>
+              </w:rPr>
+              <w:t>Burndown / Burn-up Chart</w:t>
+            </w:r>
+            <w:r>
+              <w:rPr>
+                <w:noProof/>
+                <w:webHidden/>
+              </w:rPr>
+              <w:tab/>
+            </w:r>
+            <w:r>
+              <w:rPr>
+                <w:noProof/>
+                <w:webHidden/>
+              </w:rPr>
+              <w:fldChar w:fldCharType="begin"/>
+            </w:r>
+            <w:r>
+              <w:rPr>
+                <w:noProof/>
+                <w:webHidden/>
+              </w:rPr>
+              <w:instrText xml:space="preserve"> PAGEREF _Toc412908302 \h </w:instrText>
+            </w:r>
+            <w:r>
+              <w:rPr>
+                <w:noProof/>
+                <w:webHidden/>
+              </w:rPr>
+            </w:r>
+            <w:r>
+              <w:rPr>
+                <w:noProof/>
+                <w:webHidden/>
+              </w:rPr>
+              <w:fldChar w:fldCharType="separate"/>
+            </w:r>
+            <w:r>
+              <w:rPr>
+                <w:noProof/>
+                <w:webHidden/>
+              </w:rPr>
+              <w:t>16</w:t>
+            </w:r>
+            <w:r>
+              <w:rPr>
+                <w:noProof/>
+                <w:webHidden/>
+              </w:rPr>
+              <w:fldChar w:fldCharType="end"/>
+            </w:r>
+          </w:hyperlink>
+        </w:p>
+        <w:p>
+          <w:pPr>
+            <w:pStyle w:val="TOC3"/>
+            <w:tabs>
+              <w:tab w:val="right" w:leader="dot" w:pos="9016"/>
+            </w:tabs>
+            <w:rPr>
+              <w:rFonts w:asciiTheme="minorHAnsi" w:eastAsiaTheme="minorEastAsia" w:hAnsiTheme="minorHAnsi" w:cstheme="minorBidi"/>
+              <w:noProof/>
+              <w:lang w:val="fr-FR" w:eastAsia="fr-FR"/>
+            </w:rPr>
+          </w:pPr>
+          <w:hyperlink w:anchor="_Toc412908303" w:history="1">
+            <w:r>
+              <w:rPr>
+                <w:rStyle w:val="Hyperlink"/>
+                <w:noProof/>
+              </w:rPr>
               <w:t>How to create charts</w:t>
             </w:r>
             <w:r>
@@ -2841,7 +3051,7 @@
                 <w:noProof/>
                 <w:webHidden/>
               </w:rPr>
-              <w:instrText xml:space="preserve"> PAGEREF _Toc412626481 \h </w:instrText>
+              <w:instrText xml:space="preserve"> PAGEREF _Toc412908303 \h </w:instrText>
             </w:r>
             <w:r>
               <w:rPr>
@@ -2884,7 +3094,7 @@
               <w:lang w:val="fr-FR" w:eastAsia="fr-FR"/>
             </w:rPr>
           </w:pPr>
-          <w:hyperlink w:anchor="_Toc412626482" w:history="1">
+          <w:hyperlink w:anchor="_Toc412908304" w:history="1">
             <w:r>
               <w:rPr>
                 <w:rStyle w:val="Hyperlink"/>
@@ -2911,7 +3121,7 @@
                 <w:noProof/>
                 <w:webHidden/>
               </w:rPr>
-              <w:instrText xml:space="preserve"> PAGEREF _Toc412626482 \h </w:instrText>
+              <w:instrText xml:space="preserve"> PAGEREF _Toc412908304 \h </w:instrText>
             </w:r>
             <w:r>
               <w:rPr>
@@ -2931,7 +3141,7 @@
                 <w:noProof/>
                 <w:webHidden/>
               </w:rPr>
-              <w:t>17</w:t>
+              <w:t>18</w:t>
             </w:r>
             <w:r>
               <w:rPr>
@@ -2951,7 +3161,7 @@
               <w:lang w:val="fr-FR" w:eastAsia="fr-FR"/>
             </w:rPr>
           </w:pPr>
-          <w:hyperlink w:anchor="_Toc412626483" w:history="1">
+          <w:hyperlink w:anchor="_Toc412908305" w:history="1">
             <w:r>
               <w:rPr>
                 <w:rStyle w:val="Hyperlink"/>
@@ -2978,7 +3188,7 @@
                 <w:noProof/>
                 <w:webHidden/>
               </w:rPr>
-              <w:instrText xml:space="preserve"> PAGEREF _Toc412626483 \h </w:instrText>
+              <w:instrText xml:space="preserve"> PAGEREF _Toc412908305 \h </w:instrText>
             </w:r>
             <w:r>
               <w:rPr>
@@ -2998,7 +3208,7 @@
                 <w:noProof/>
                 <w:webHidden/>
               </w:rPr>
-              <w:t>17</w:t>
+              <w:t>18</w:t>
             </w:r>
             <w:r>
               <w:rPr>
@@ -3018,7 +3228,7 @@
               <w:lang w:val="fr-FR" w:eastAsia="fr-FR"/>
             </w:rPr>
           </w:pPr>
-          <w:hyperlink w:anchor="_Toc412626484" w:history="1">
+          <w:hyperlink w:anchor="_Toc412908306" w:history="1">
             <w:r>
               <w:rPr>
                 <w:rStyle w:val="Hyperlink"/>
@@ -3045,7 +3255,7 @@
                 <w:noProof/>
                 <w:webHidden/>
               </w:rPr>
-              <w:instrText xml:space="preserve"> PAGEREF _Toc412626484 \h </w:instrText>
+              <w:instrText xml:space="preserve"> PAGEREF _Toc412908306 \h </w:instrText>
             </w:r>
             <w:r>
               <w:rPr>
@@ -3065,7 +3275,7 @@
                 <w:noProof/>
                 <w:webHidden/>
               </w:rPr>
-              <w:t>17</w:t>
+              <w:t>18</w:t>
             </w:r>
             <w:r>
               <w:rPr>
@@ -3091,7 +3301,7 @@
       <w:pPr>
         <w:pStyle w:val="Heading1"/>
       </w:pPr>
-      <w:bookmarkStart w:id="2" w:name="_Toc412626445"/>
+      <w:bookmarkStart w:id="2" w:name="_Toc412908264"/>
       <w:r>
         <w:t>About</w:t>
       </w:r>
@@ -3208,7 +3418,7 @@
       <w:pPr>
         <w:pStyle w:val="Heading1"/>
       </w:pPr>
-      <w:bookmarkStart w:id="3" w:name="_Toc412626446"/>
+      <w:bookmarkStart w:id="3" w:name="_Toc412908265"/>
       <w:r>
         <w:t>Application</w:t>
       </w:r>
@@ -3421,7 +3631,7 @@
       <w:pPr>
         <w:pStyle w:val="Heading1"/>
       </w:pPr>
-      <w:bookmarkStart w:id="4" w:name="_Toc412626447"/>
+      <w:bookmarkStart w:id="4" w:name="_Toc412908266"/>
       <w:r>
         <w:t>License</w:t>
       </w:r>
@@ -3533,8 +3743,9 @@
       <w:pPr>
         <w:pStyle w:val="Heading1"/>
       </w:pPr>
-      <w:bookmarkStart w:id="5" w:name="_Toc412626448"/>
-      <w:r>
+      <w:bookmarkStart w:id="5" w:name="_Toc412908267"/>
+      <w:r>
+        <w:lastRenderedPageBreak/>
         <w:t xml:space="preserve">The </w:t>
       </w:r>
       <w:proofErr w:type="spellStart"/>
@@ -3672,7 +3883,6 @@
               <w:rPr>
                 <w:b/>
               </w:rPr>
-              <w:lastRenderedPageBreak/>
               <w:t>Rule</w:t>
             </w:r>
           </w:p>
@@ -4470,8 +4680,9 @@
       <w:pPr>
         <w:pStyle w:val="Heading1"/>
       </w:pPr>
-      <w:bookmarkStart w:id="6" w:name="_Toc412626449"/>
-      <w:r>
+      <w:bookmarkStart w:id="6" w:name="_Toc412908268"/>
+      <w:r>
+        <w:lastRenderedPageBreak/>
         <w:t>Configuration</w:t>
       </w:r>
       <w:bookmarkEnd w:id="6"/>
@@ -4515,7 +4726,6 @@
         <w:rPr>
           <w:b/>
         </w:rPr>
-        <w:lastRenderedPageBreak/>
         <w:t>Local database</w:t>
       </w:r>
       <w:r>
@@ -4841,7 +5051,7 @@
       <w:pPr>
         <w:pStyle w:val="Heading2"/>
       </w:pPr>
-      <w:bookmarkStart w:id="7" w:name="_Toc412626450"/>
+      <w:bookmarkStart w:id="7" w:name="_Toc412908269"/>
       <w:proofErr w:type="spellStart"/>
       <w:r>
         <w:t>MySQL</w:t>
@@ -5491,7 +5701,7 @@
       <w:pPr>
         <w:pStyle w:val="Heading2"/>
       </w:pPr>
-      <w:bookmarkStart w:id="8" w:name="_Toc412626451"/>
+      <w:bookmarkStart w:id="8" w:name="_Toc412908270"/>
       <w:r>
         <w:t>Logger</w:t>
       </w:r>
@@ -5649,7 +5859,7 @@
       <w:pPr>
         <w:pStyle w:val="Heading2"/>
       </w:pPr>
-      <w:bookmarkStart w:id="9" w:name="_Toc412626452"/>
+      <w:bookmarkStart w:id="9" w:name="_Toc412908271"/>
       <w:r>
         <w:t>Google Drive configuration</w:t>
       </w:r>
@@ -5854,7 +6064,7 @@
       <w:pPr>
         <w:pStyle w:val="Heading1"/>
       </w:pPr>
-      <w:bookmarkStart w:id="10" w:name="_Toc412626453"/>
+      <w:bookmarkStart w:id="10" w:name="_Toc412908272"/>
       <w:proofErr w:type="spellStart"/>
       <w:proofErr w:type="gramStart"/>
       <w:r>
@@ -5874,7 +6084,7 @@
       <w:pPr>
         <w:pStyle w:val="Heading2"/>
       </w:pPr>
-      <w:bookmarkStart w:id="11" w:name="_Toc412626454"/>
+      <w:bookmarkStart w:id="11" w:name="_Toc412908273"/>
       <w:r>
         <w:t>P</w:t>
       </w:r>
@@ -5892,7 +6102,7 @@
       <w:pPr>
         <w:pStyle w:val="Heading3"/>
       </w:pPr>
-      <w:bookmarkStart w:id="12" w:name="_Toc412626455"/>
+      <w:bookmarkStart w:id="12" w:name="_Toc412908274"/>
       <w:r>
         <w:t>How to set the preferences</w:t>
       </w:r>
@@ -8724,7 +8934,7 @@
       <w:pPr>
         <w:pStyle w:val="Heading1"/>
       </w:pPr>
-      <w:bookmarkStart w:id="32" w:name="_Toc412626456"/>
+      <w:bookmarkStart w:id="32" w:name="_Toc412908275"/>
       <w:r>
         <w:t>Getting Started</w:t>
       </w:r>
@@ -8799,7 +9009,7 @@
       <w:pPr>
         <w:pStyle w:val="Heading3"/>
       </w:pPr>
-      <w:bookmarkStart w:id="33" w:name="_Toc412626457"/>
+      <w:bookmarkStart w:id="33" w:name="_Toc412908276"/>
       <w:r>
         <w:t>One</w:t>
       </w:r>
@@ -9606,7 +9816,7 @@
       <w:pPr>
         <w:pStyle w:val="Heading3"/>
       </w:pPr>
-      <w:bookmarkStart w:id="36" w:name="_Toc412626458"/>
+      <w:bookmarkStart w:id="36" w:name="_Toc412908277"/>
       <w:r>
         <w:lastRenderedPageBreak/>
         <w:t xml:space="preserve">How to </w:t>
@@ -11932,7 +12142,7 @@
           </wp:anchor>
         </w:drawing>
       </w:r>
-      <w:bookmarkStart w:id="37" w:name="_Toc412626459"/>
+      <w:bookmarkStart w:id="37" w:name="_Toc412908278"/>
       <w:r>
         <w:t>New</w:t>
       </w:r>
@@ -11956,7 +12166,7 @@
       <w:pPr>
         <w:pStyle w:val="Heading3"/>
       </w:pPr>
-      <w:bookmarkStart w:id="38" w:name="_Toc412626460"/>
+      <w:bookmarkStart w:id="38" w:name="_Toc412908279"/>
       <w:r>
         <w:t>How to c</w:t>
       </w:r>
@@ -12089,7 +12299,7 @@
       <w:pPr>
         <w:pStyle w:val="Heading3"/>
       </w:pPr>
-      <w:bookmarkStart w:id="39" w:name="_Toc412626461"/>
+      <w:bookmarkStart w:id="39" w:name="_Toc412908280"/>
       <w:r>
         <w:lastRenderedPageBreak/>
         <w:t>How to use the</w:t>
@@ -12625,7 +12835,7 @@
           </wp:anchor>
         </w:drawing>
       </w:r>
-      <w:bookmarkStart w:id="50" w:name="_Toc412626462"/>
+      <w:bookmarkStart w:id="50" w:name="_Toc412908281"/>
       <w:r>
         <w:t>Ac</w:t>
       </w:r>
@@ -12655,7 +12865,7 @@
       <w:pPr>
         <w:pStyle w:val="Heading3"/>
       </w:pPr>
-      <w:bookmarkStart w:id="51" w:name="_Toc412626463"/>
+      <w:bookmarkStart w:id="51" w:name="_Toc412908282"/>
       <w:r>
         <w:t>How to read the table</w:t>
       </w:r>
@@ -12962,102 +13172,470 @@
     </w:p>
     <w:p/>
     <w:p>
-      <w:r>
-        <w:t>(</w:t>
-      </w:r>
-      <w:r>
-        <w:rPr>
-          <w:b/>
-        </w:rPr>
-        <w:t>Remote database</w:t>
-      </w:r>
-      <w:r>
-        <w:t xml:space="preserve">) </w:t>
-      </w:r>
-      <w:r>
-        <w:rPr>
-          <w:noProof/>
-          <w:lang w:val="fr-FR" w:eastAsia="fr-FR"/>
-        </w:rPr>
-        <w:drawing>
-          <wp:inline distT="0" distB="0" distL="0" distR="0">
-            <wp:extent cx="209579" cy="209579"/>
-            <wp:effectExtent l="19050" t="0" r="0" b="0"/>
-            <wp:docPr id="18" name="Picture 17" descr="refresh.png"/>
-            <wp:cNvGraphicFramePr>
-              <a:graphicFrameLocks xmlns:a="http://schemas.openxmlformats.org/drawingml/2006/main" noChangeAspect="1"/>
-            </wp:cNvGraphicFramePr>
-            <a:graphic xmlns:a="http://schemas.openxmlformats.org/drawingml/2006/main">
-              <a:graphicData uri="http://schemas.openxmlformats.org/drawingml/2006/picture">
-                <pic:pic xmlns:pic="http://schemas.openxmlformats.org/drawingml/2006/picture">
-                  <pic:nvPicPr>
-                    <pic:cNvPr id="0" name="refresh.png"/>
-                    <pic:cNvPicPr/>
-                  </pic:nvPicPr>
-                  <pic:blipFill>
-                    <a:blip r:embed="rId16" cstate="print"/>
-                    <a:stretch>
-                      <a:fillRect/>
-                    </a:stretch>
-                  </pic:blipFill>
-                  <pic:spPr>
-                    <a:xfrm>
-                      <a:off x="0" y="0"/>
-                      <a:ext cx="209579" cy="209579"/>
-                    </a:xfrm>
-                    <a:prstGeom prst="rect">
-                      <a:avLst/>
-                    </a:prstGeom>
-                  </pic:spPr>
-                </pic:pic>
-              </a:graphicData>
-            </a:graphic>
-          </wp:inline>
-        </w:drawing>
-      </w:r>
-      <w:r>
-        <w:t xml:space="preserve"> </w:t>
-      </w:r>
-      <w:r>
-        <w:t>Press t</w:t>
-      </w:r>
-      <w:r>
-        <w:t xml:space="preserve">his </w:t>
-      </w:r>
-      <w:r>
-        <w:t>icon</w:t>
-      </w:r>
-      <w:r>
-        <w:t xml:space="preserve"> </w:t>
-      </w:r>
-      <w:r>
-        <w:t xml:space="preserve">to </w:t>
-      </w:r>
-      <w:r>
-        <w:t>update the list from the database</w:t>
-      </w:r>
-      <w:r>
-        <w:t xml:space="preserve"> to synchronize with </w:t>
-      </w:r>
-      <w:r>
-        <w:t xml:space="preserve">the </w:t>
-      </w:r>
-      <w:r>
-        <w:t>other team members’ work</w:t>
-      </w:r>
-      <w:r>
-        <w:t>.</w:t>
-      </w:r>
-    </w:p>
-    <w:p>
       <w:pPr>
         <w:pStyle w:val="Heading3"/>
       </w:pPr>
-      <w:bookmarkStart w:id="52" w:name="_Toc412626464"/>
+      <w:bookmarkStart w:id="52" w:name="_Toc412908283"/>
+      <w:r>
+        <w:t>How to</w:t>
+      </w:r>
+      <w:r>
+        <w:t xml:space="preserve"> use</w:t>
+      </w:r>
+      <w:r>
+        <w:t xml:space="preserve"> the </w:t>
+      </w:r>
+      <w:r>
+        <w:t>quick toolbar</w:t>
+      </w:r>
+      <w:bookmarkEnd w:id="52"/>
+    </w:p>
+    <w:tbl>
+      <w:tblPr>
+        <w:tblStyle w:val="TableGrid"/>
+        <w:tblW w:w="7905" w:type="dxa"/>
+        <w:tblLayout w:type="fixed"/>
+        <w:tblLook w:val="04A0"/>
+      </w:tblPr>
+      <w:tblGrid>
+        <w:gridCol w:w="2376"/>
+        <w:gridCol w:w="2268"/>
+        <w:gridCol w:w="3261"/>
+      </w:tblGrid>
+      <w:tr>
+        <w:tc>
+          <w:tcPr>
+            <w:tcW w:w="2376" w:type="dxa"/>
+            <w:shd w:val="pct5" w:color="auto" w:fill="auto"/>
+          </w:tcPr>
+          <w:p>
+            <w:pPr>
+              <w:jc w:val="center"/>
+            </w:pPr>
+            <w:r>
+              <w:rPr>
+                <w:noProof/>
+                <w:lang w:val="fr-FR" w:eastAsia="fr-FR"/>
+              </w:rPr>
+              <w:drawing>
+                <wp:inline distT="0" distB="0" distL="0" distR="0">
+                  <wp:extent cx="241540" cy="241540"/>
+                  <wp:effectExtent l="19050" t="0" r="6110" b="0"/>
+                  <wp:docPr id="53" name="Picture 50" descr="create.png"/>
+                  <wp:cNvGraphicFramePr>
+                    <a:graphicFrameLocks xmlns:a="http://schemas.openxmlformats.org/drawingml/2006/main" noChangeAspect="1"/>
+                  </wp:cNvGraphicFramePr>
+                  <a:graphic xmlns:a="http://schemas.openxmlformats.org/drawingml/2006/main">
+                    <a:graphicData uri="http://schemas.openxmlformats.org/drawingml/2006/picture">
+                      <pic:pic xmlns:pic="http://schemas.openxmlformats.org/drawingml/2006/picture">
+                        <pic:nvPicPr>
+                          <pic:cNvPr id="0" name="create.png"/>
+                          <pic:cNvPicPr/>
+                        </pic:nvPicPr>
+                        <pic:blipFill>
+                          <a:blip r:embed="rId16" cstate="print"/>
+                          <a:stretch>
+                            <a:fillRect/>
+                          </a:stretch>
+                        </pic:blipFill>
+                        <pic:spPr>
+                          <a:xfrm>
+                            <a:off x="0" y="0"/>
+                            <a:ext cx="243622" cy="243622"/>
+                          </a:xfrm>
+                          <a:prstGeom prst="rect">
+                            <a:avLst/>
+                          </a:prstGeom>
+                        </pic:spPr>
+                      </pic:pic>
+                    </a:graphicData>
+                  </a:graphic>
+                </wp:inline>
+              </w:drawing>
+            </w:r>
+          </w:p>
+        </w:tc>
+        <w:tc>
+          <w:tcPr>
+            <w:tcW w:w="2268" w:type="dxa"/>
+            <w:shd w:val="pct5" w:color="auto" w:fill="auto"/>
+          </w:tcPr>
+          <w:p>
+            <w:pPr>
+              <w:jc w:val="center"/>
+            </w:pPr>
+            <w:r>
+              <w:rPr>
+                <w:noProof/>
+                <w:lang w:val="fr-FR" w:eastAsia="fr-FR"/>
+              </w:rPr>
+              <w:drawing>
+                <wp:inline distT="0" distB="0" distL="0" distR="0">
+                  <wp:extent cx="241540" cy="241540"/>
+                  <wp:effectExtent l="19050" t="0" r="6110" b="0"/>
+                  <wp:docPr id="54" name="Picture 51" descr="duplicate.png"/>
+                  <wp:cNvGraphicFramePr>
+                    <a:graphicFrameLocks xmlns:a="http://schemas.openxmlformats.org/drawingml/2006/main" noChangeAspect="1"/>
+                  </wp:cNvGraphicFramePr>
+                  <a:graphic xmlns:a="http://schemas.openxmlformats.org/drawingml/2006/main">
+                    <a:graphicData uri="http://schemas.openxmlformats.org/drawingml/2006/picture">
+                      <pic:pic xmlns:pic="http://schemas.openxmlformats.org/drawingml/2006/picture">
+                        <pic:nvPicPr>
+                          <pic:cNvPr id="0" name="duplicate.png"/>
+                          <pic:cNvPicPr/>
+                        </pic:nvPicPr>
+                        <pic:blipFill>
+                          <a:blip r:embed="rId17" cstate="print"/>
+                          <a:stretch>
+                            <a:fillRect/>
+                          </a:stretch>
+                        </pic:blipFill>
+                        <pic:spPr>
+                          <a:xfrm>
+                            <a:off x="0" y="0"/>
+                            <a:ext cx="239877" cy="239877"/>
+                          </a:xfrm>
+                          <a:prstGeom prst="rect">
+                            <a:avLst/>
+                          </a:prstGeom>
+                        </pic:spPr>
+                      </pic:pic>
+                    </a:graphicData>
+                  </a:graphic>
+                </wp:inline>
+              </w:drawing>
+            </w:r>
+          </w:p>
+        </w:tc>
+        <w:tc>
+          <w:tcPr>
+            <w:tcW w:w="3261" w:type="dxa"/>
+            <w:shd w:val="pct5" w:color="auto" w:fill="auto"/>
+          </w:tcPr>
+          <w:p>
+            <w:pPr>
+              <w:jc w:val="center"/>
+              <w:rPr>
+                <w:noProof/>
+                <w:lang w:val="fr-FR" w:eastAsia="fr-FR"/>
+              </w:rPr>
+            </w:pPr>
+            <w:r>
+              <w:rPr>
+                <w:noProof/>
+                <w:lang w:val="fr-FR" w:eastAsia="fr-FR"/>
+              </w:rPr>
+              <w:drawing>
+                <wp:inline distT="0" distB="0" distL="0" distR="0">
+                  <wp:extent cx="284672" cy="284672"/>
+                  <wp:effectExtent l="19050" t="0" r="1078" b="0"/>
+                  <wp:docPr id="62" name="Picture 17" descr="refresh.png"/>
+                  <wp:cNvGraphicFramePr>
+                    <a:graphicFrameLocks xmlns:a="http://schemas.openxmlformats.org/drawingml/2006/main" noChangeAspect="1"/>
+                  </wp:cNvGraphicFramePr>
+                  <a:graphic xmlns:a="http://schemas.openxmlformats.org/drawingml/2006/main">
+                    <a:graphicData uri="http://schemas.openxmlformats.org/drawingml/2006/picture">
+                      <pic:pic xmlns:pic="http://schemas.openxmlformats.org/drawingml/2006/picture">
+                        <pic:nvPicPr>
+                          <pic:cNvPr id="0" name="refresh.png"/>
+                          <pic:cNvPicPr/>
+                        </pic:nvPicPr>
+                        <pic:blipFill>
+                          <a:blip r:embed="rId18" cstate="print"/>
+                          <a:stretch>
+                            <a:fillRect/>
+                          </a:stretch>
+                        </pic:blipFill>
+                        <pic:spPr>
+                          <a:xfrm>
+                            <a:off x="0" y="0"/>
+                            <a:ext cx="288171" cy="288171"/>
+                          </a:xfrm>
+                          <a:prstGeom prst="rect">
+                            <a:avLst/>
+                          </a:prstGeom>
+                        </pic:spPr>
+                      </pic:pic>
+                    </a:graphicData>
+                  </a:graphic>
+                </wp:inline>
+              </w:drawing>
+            </w:r>
+          </w:p>
+        </w:tc>
+      </w:tr>
+      <w:tr>
+        <w:tc>
+          <w:tcPr>
+            <w:tcW w:w="2376" w:type="dxa"/>
+          </w:tcPr>
+          <w:p>
+            <w:pPr>
+              <w:rPr>
+                <w:noProof/>
+                <w:sz w:val="20"/>
+                <w:szCs w:val="20"/>
+                <w:lang w:val="fr-FR" w:eastAsia="fr-FR"/>
+              </w:rPr>
+            </w:pPr>
+            <w:r>
+              <w:rPr>
+                <w:noProof/>
+                <w:sz w:val="20"/>
+                <w:szCs w:val="20"/>
+                <w:lang w:val="fr-FR" w:eastAsia="fr-FR"/>
+              </w:rPr>
+              <w:t>Create task.</w:t>
+            </w:r>
+          </w:p>
+          <w:p>
+            <w:pPr>
+              <w:rPr>
+                <w:noProof/>
+                <w:sz w:val="20"/>
+                <w:szCs w:val="20"/>
+                <w:lang w:val="fr-FR" w:eastAsia="fr-FR"/>
+              </w:rPr>
+            </w:pPr>
+          </w:p>
+          <w:p>
+            <w:pPr>
+              <w:rPr>
+                <w:noProof/>
+                <w:sz w:val="20"/>
+                <w:szCs w:val="20"/>
+                <w:lang w:val="fr-FR" w:eastAsia="fr-FR"/>
+              </w:rPr>
+            </w:pPr>
+          </w:p>
+          <w:p>
+            <w:pPr>
+              <w:rPr>
+                <w:noProof/>
+                <w:sz w:val="20"/>
+                <w:szCs w:val="20"/>
+                <w:lang w:val="fr-FR" w:eastAsia="fr-FR"/>
+              </w:rPr>
+            </w:pPr>
+          </w:p>
+          <w:p>
+            <w:pPr>
+              <w:rPr>
+                <w:noProof/>
+                <w:sz w:val="20"/>
+                <w:szCs w:val="20"/>
+                <w:lang w:val="fr-FR" w:eastAsia="fr-FR"/>
+              </w:rPr>
+            </w:pPr>
+          </w:p>
+          <w:p>
+            <w:pPr>
+              <w:rPr>
+                <w:noProof/>
+                <w:sz w:val="20"/>
+                <w:szCs w:val="20"/>
+                <w:lang w:val="fr-FR" w:eastAsia="fr-FR"/>
+              </w:rPr>
+            </w:pPr>
+          </w:p>
+          <w:p/>
+          <w:p>
+            <w:pPr>
+              <w:rPr>
+                <w:noProof/>
+                <w:sz w:val="20"/>
+                <w:szCs w:val="20"/>
+                <w:lang w:val="fr-FR" w:eastAsia="fr-FR"/>
+              </w:rPr>
+            </w:pPr>
+            <w:r>
+              <w:t>Shortcut: CTRL + T</w:t>
+            </w:r>
+          </w:p>
+        </w:tc>
+        <w:tc>
+          <w:tcPr>
+            <w:tcW w:w="2268" w:type="dxa"/>
+          </w:tcPr>
+          <w:p>
+            <w:pPr>
+              <w:rPr>
+                <w:sz w:val="20"/>
+                <w:szCs w:val="20"/>
+              </w:rPr>
+            </w:pPr>
+            <w:r>
+              <w:rPr>
+                <w:sz w:val="20"/>
+                <w:szCs w:val="20"/>
+              </w:rPr>
+              <w:t>Duplicate task.</w:t>
+            </w:r>
+            <w:r>
+              <w:rPr>
+                <w:sz w:val="20"/>
+                <w:szCs w:val="20"/>
+              </w:rPr>
+              <w:t xml:space="preserve"> </w:t>
+            </w:r>
+          </w:p>
+          <w:p>
+            <w:pPr>
+              <w:rPr>
+                <w:sz w:val="20"/>
+                <w:szCs w:val="20"/>
+              </w:rPr>
+            </w:pPr>
+            <w:r>
+              <w:rPr>
+                <w:sz w:val="20"/>
+                <w:szCs w:val="20"/>
+              </w:rPr>
+              <w:t xml:space="preserve">Make a copy of the selected task in </w:t>
+            </w:r>
+            <w:r>
+              <w:rPr>
+                <w:b/>
+              </w:rPr>
+              <w:t>Activity List</w:t>
+            </w:r>
+            <w:r>
+              <w:t xml:space="preserve"> / </w:t>
+            </w:r>
+            <w:r>
+              <w:rPr>
+                <w:b/>
+              </w:rPr>
+              <w:t>Backlog</w:t>
+            </w:r>
+            <w:r>
+              <w:t>.</w:t>
+            </w:r>
+          </w:p>
+          <w:p>
+            <w:pPr>
+              <w:rPr>
+                <w:sz w:val="20"/>
+                <w:szCs w:val="20"/>
+              </w:rPr>
+            </w:pPr>
+          </w:p>
+          <w:p>
+            <w:pPr>
+              <w:rPr>
+                <w:sz w:val="20"/>
+                <w:szCs w:val="20"/>
+              </w:rPr>
+            </w:pPr>
+          </w:p>
+          <w:p>
+            <w:pPr>
+              <w:rPr>
+                <w:sz w:val="20"/>
+                <w:szCs w:val="20"/>
+              </w:rPr>
+            </w:pPr>
+            <w:r>
+              <w:t>Shortcut: CTRL + D</w:t>
+            </w:r>
+          </w:p>
+        </w:tc>
+        <w:tc>
+          <w:tcPr>
+            <w:tcW w:w="3261" w:type="dxa"/>
+          </w:tcPr>
+          <w:p>
+            <w:pPr>
+              <w:rPr>
+                <w:sz w:val="20"/>
+                <w:szCs w:val="20"/>
+              </w:rPr>
+            </w:pPr>
+            <w:r>
+              <w:t>(</w:t>
+            </w:r>
+            <w:r>
+              <w:rPr>
+                <w:b/>
+              </w:rPr>
+              <w:t>Remote database</w:t>
+            </w:r>
+            <w:r>
+              <w:t>)</w:t>
+            </w:r>
+          </w:p>
+          <w:p>
+            <w:pPr>
+              <w:rPr>
+                <w:sz w:val="20"/>
+                <w:szCs w:val="20"/>
+              </w:rPr>
+            </w:pPr>
+            <w:r>
+              <w:rPr>
+                <w:sz w:val="20"/>
+                <w:szCs w:val="20"/>
+              </w:rPr>
+              <w:t>Refresh</w:t>
+            </w:r>
+            <w:r>
+              <w:rPr>
+                <w:sz w:val="20"/>
+                <w:szCs w:val="20"/>
+              </w:rPr>
+              <w:t xml:space="preserve"> the</w:t>
+            </w:r>
+            <w:r>
+              <w:rPr>
+                <w:sz w:val="20"/>
+                <w:szCs w:val="20"/>
+              </w:rPr>
+              <w:t xml:space="preserve"> list</w:t>
+            </w:r>
+            <w:r>
+              <w:rPr>
+                <w:sz w:val="20"/>
+                <w:szCs w:val="20"/>
+              </w:rPr>
+              <w:t>.</w:t>
+            </w:r>
+            <w:r>
+              <w:rPr>
+                <w:sz w:val="20"/>
+                <w:szCs w:val="20"/>
+              </w:rPr>
+              <w:t xml:space="preserve"> </w:t>
+            </w:r>
+          </w:p>
+          <w:p>
+            <w:pPr>
+              <w:rPr>
+                <w:sz w:val="20"/>
+                <w:szCs w:val="20"/>
+              </w:rPr>
+            </w:pPr>
+            <w:r>
+              <w:t>Press this icon to update the list from the database to synchronize with the other team members’ work.</w:t>
+            </w:r>
+          </w:p>
+        </w:tc>
+      </w:tr>
+    </w:tbl>
+    <w:p/>
+    <w:p>
+      <w:pPr>
+        <w:pStyle w:val="Heading3"/>
+      </w:pPr>
+    </w:p>
+    <w:p>
+      <w:pPr>
+        <w:pStyle w:val="Heading3"/>
+      </w:pPr>
+      <w:bookmarkStart w:id="53" w:name="_Toc412908284"/>
       <w:r>
         <w:t>How to use a task as template</w:t>
       </w:r>
-      <w:bookmarkEnd w:id="52"/>
+      <w:bookmarkEnd w:id="53"/>
     </w:p>
     <w:p>
       <w:pPr>
@@ -13129,11 +13707,11 @@
       <w:pPr>
         <w:pStyle w:val="Heading3"/>
       </w:pPr>
-      <w:bookmarkStart w:id="53" w:name="_Toc412626465"/>
+      <w:bookmarkStart w:id="54" w:name="_Toc412908285"/>
       <w:r>
         <w:t>How to edit a task</w:t>
       </w:r>
-      <w:bookmarkEnd w:id="53"/>
+      <w:bookmarkEnd w:id="54"/>
     </w:p>
     <w:p>
       <w:pPr>
@@ -13156,7 +13734,6 @@
         </w:numPr>
       </w:pPr>
       <w:r>
-        <w:lastRenderedPageBreak/>
         <w:t>(</w:t>
       </w:r>
       <w:r>
@@ -13192,7 +13769,7 @@
                     <pic:cNvPicPr/>
                   </pic:nvPicPr>
                   <pic:blipFill>
-                    <a:blip r:embed="rId16" cstate="print"/>
+                    <a:blip r:embed="rId18" cstate="print"/>
                     <a:stretch>
                       <a:fillRect/>
                     </a:stretch>
@@ -13408,11 +13985,11 @@
       <w:pPr>
         <w:pStyle w:val="Heading3"/>
       </w:pPr>
-      <w:bookmarkStart w:id="54" w:name="_Toc412626466"/>
+      <w:bookmarkStart w:id="55" w:name="_Toc412908286"/>
       <w:r>
         <w:t>How to export data</w:t>
       </w:r>
-      <w:bookmarkEnd w:id="54"/>
+      <w:bookmarkEnd w:id="55"/>
     </w:p>
     <w:p>
       <w:pPr>
@@ -13497,37 +14074,37 @@
       <w:r>
         <w:t xml:space="preserve">name of the export file. This field is mandatory </w:t>
       </w:r>
-      <w:bookmarkStart w:id="55" w:name="OLE_LINK210"/>
-      <w:bookmarkStart w:id="56" w:name="OLE_LINK211"/>
+      <w:bookmarkStart w:id="56" w:name="OLE_LINK210"/>
+      <w:bookmarkStart w:id="57" w:name="OLE_LINK211"/>
       <w:r>
         <w:t>(</w:t>
       </w:r>
-      <w:bookmarkStart w:id="57" w:name="OLE_LINK212"/>
-      <w:bookmarkStart w:id="58" w:name="OLE_LINK213"/>
+      <w:bookmarkStart w:id="58" w:name="OLE_LINK212"/>
+      <w:bookmarkStart w:id="59" w:name="OLE_LINK213"/>
       <w:r>
         <w:t xml:space="preserve">if this field </w:t>
       </w:r>
+      <w:bookmarkEnd w:id="58"/>
+      <w:bookmarkEnd w:id="59"/>
+      <w:r>
+        <w:t>is left empty, default name "</w:t>
+      </w:r>
+      <w:proofErr w:type="spellStart"/>
+      <w:r>
+        <w:t>myAgilePomodoro</w:t>
+      </w:r>
+      <w:proofErr w:type="spellEnd"/>
+      <w:r>
+        <w:t xml:space="preserve">" is used; if this field contains some special characters not supported by the file system, the export </w:t>
+      </w:r>
+      <w:r>
+        <w:t>will fail</w:t>
+      </w:r>
+      <w:r>
+        <w:t>)</w:t>
+      </w:r>
+      <w:bookmarkEnd w:id="56"/>
       <w:bookmarkEnd w:id="57"/>
-      <w:bookmarkEnd w:id="58"/>
-      <w:r>
-        <w:t>is left empty, default name "</w:t>
-      </w:r>
-      <w:proofErr w:type="spellStart"/>
-      <w:r>
-        <w:t>myAgilePomodoro</w:t>
-      </w:r>
-      <w:proofErr w:type="spellEnd"/>
-      <w:r>
-        <w:t xml:space="preserve">" is used; if this field contains some special characters not supported by the file system, the export </w:t>
-      </w:r>
-      <w:r>
-        <w:t>will fail</w:t>
-      </w:r>
-      <w:r>
-        <w:t>)</w:t>
-      </w:r>
-      <w:bookmarkEnd w:id="55"/>
-      <w:bookmarkEnd w:id="56"/>
       <w:r>
         <w:t>.</w:t>
       </w:r>
@@ -13549,13 +14126,13 @@
       <w:r>
         <w:t xml:space="preserve">: set of supported file formats. </w:t>
       </w:r>
-      <w:bookmarkStart w:id="59" w:name="OLE_LINK206"/>
-      <w:bookmarkStart w:id="60" w:name="OLE_LINK207"/>
+      <w:bookmarkStart w:id="60" w:name="OLE_LINK206"/>
+      <w:bookmarkStart w:id="61" w:name="OLE_LINK207"/>
       <w:r>
         <w:t>This field is mandatory.</w:t>
       </w:r>
-      <w:bookmarkEnd w:id="59"/>
       <w:bookmarkEnd w:id="60"/>
+      <w:bookmarkEnd w:id="61"/>
     </w:p>
     <w:p>
       <w:pPr>
@@ -14208,7 +14785,7 @@
                     <pic:cNvPicPr/>
                   </pic:nvPicPr>
                   <pic:blipFill>
-                    <a:blip r:embed="rId17" cstate="print"/>
+                    <a:blip r:embed="rId19" cstate="print"/>
                     <a:stretch>
                       <a:fillRect/>
                     </a:stretch>
@@ -14295,15 +14872,14 @@
       <w:pPr>
         <w:pStyle w:val="Heading3"/>
       </w:pPr>
-      <w:bookmarkStart w:id="61" w:name="_Toc412626467"/>
-      <w:r>
-        <w:lastRenderedPageBreak/>
+      <w:bookmarkStart w:id="62" w:name="_Toc412908287"/>
+      <w:r>
         <w:t>How to impor</w:t>
       </w:r>
       <w:r>
         <w:t>t data</w:t>
       </w:r>
-      <w:bookmarkEnd w:id="61"/>
+      <w:bookmarkEnd w:id="62"/>
     </w:p>
     <w:p>
       <w:r>
@@ -14487,7 +15063,7 @@
                     <pic:cNvPicPr/>
                   </pic:nvPicPr>
                   <pic:blipFill>
-                    <a:blip r:embed="rId18" cstate="print"/>
+                    <a:blip r:embed="rId20" cstate="print"/>
                     <a:stretch>
                       <a:fillRect/>
                     </a:stretch>
@@ -14507,7 +15083,7 @@
           </wp:anchor>
         </w:drawing>
       </w:r>
-      <w:bookmarkStart w:id="62" w:name="_Toc412626468"/>
+      <w:bookmarkStart w:id="63" w:name="_Toc412908288"/>
       <w:proofErr w:type="spellStart"/>
       <w:r>
         <w:t>ToDo</w:t>
@@ -14522,7 +15098,7 @@
       <w:r>
         <w:t xml:space="preserve"> Backlog</w:t>
       </w:r>
-      <w:bookmarkEnd w:id="62"/>
+      <w:bookmarkEnd w:id="63"/>
     </w:p>
     <w:p>
       <w:r>
@@ -14556,11 +15132,11 @@
       <w:pPr>
         <w:pStyle w:val="Heading3"/>
       </w:pPr>
-      <w:bookmarkStart w:id="63" w:name="_Toc412626469"/>
+      <w:bookmarkStart w:id="64" w:name="_Toc412908289"/>
       <w:r>
         <w:t>How to read the table</w:t>
       </w:r>
-      <w:bookmarkEnd w:id="63"/>
+      <w:bookmarkEnd w:id="64"/>
     </w:p>
     <w:p>
       <w:pPr>
@@ -14774,7 +15350,7 @@
       <w:pPr>
         <w:pStyle w:val="Heading3"/>
       </w:pPr>
-      <w:bookmarkStart w:id="64" w:name="_Toc412626470"/>
+      <w:bookmarkStart w:id="65" w:name="_Toc412908290"/>
       <w:r>
         <w:t>How to p</w:t>
       </w:r>
@@ -14787,7 +15363,7 @@
       <w:r>
         <w:t xml:space="preserve"> tasks</w:t>
       </w:r>
-      <w:bookmarkEnd w:id="64"/>
+      <w:bookmarkEnd w:id="65"/>
     </w:p>
     <w:p>
       <w:pPr>
@@ -14835,12 +15411,473 @@
       <w:pPr>
         <w:pStyle w:val="Heading3"/>
       </w:pPr>
-    </w:p>
+      <w:bookmarkStart w:id="66" w:name="_Toc412908291"/>
+      <w:r>
+        <w:t>How to</w:t>
+      </w:r>
+      <w:r>
+        <w:t xml:space="preserve"> use</w:t>
+      </w:r>
+      <w:r>
+        <w:t xml:space="preserve"> the </w:t>
+      </w:r>
+      <w:r>
+        <w:t>quick toolbar</w:t>
+      </w:r>
+      <w:bookmarkEnd w:id="66"/>
+    </w:p>
+    <w:tbl>
+      <w:tblPr>
+        <w:tblStyle w:val="TableGrid"/>
+        <w:tblW w:w="8613" w:type="dxa"/>
+        <w:tblLayout w:type="fixed"/>
+        <w:tblLook w:val="04A0"/>
+      </w:tblPr>
+      <w:tblGrid>
+        <w:gridCol w:w="2235"/>
+        <w:gridCol w:w="2126"/>
+        <w:gridCol w:w="1984"/>
+        <w:gridCol w:w="2268"/>
+      </w:tblGrid>
+      <w:tr>
+        <w:tc>
+          <w:tcPr>
+            <w:tcW w:w="2235" w:type="dxa"/>
+            <w:shd w:val="pct5" w:color="auto" w:fill="auto"/>
+          </w:tcPr>
+          <w:p>
+            <w:pPr>
+              <w:jc w:val="center"/>
+            </w:pPr>
+            <w:r>
+              <w:rPr>
+                <w:noProof/>
+                <w:lang w:val="fr-FR" w:eastAsia="fr-FR"/>
+              </w:rPr>
+              <w:drawing>
+                <wp:inline distT="0" distB="0" distL="0" distR="0">
+                  <wp:extent cx="241540" cy="241540"/>
+                  <wp:effectExtent l="19050" t="0" r="6110" b="0"/>
+                  <wp:docPr id="78" name="Picture 51" descr="duplicate.png"/>
+                  <wp:cNvGraphicFramePr>
+                    <a:graphicFrameLocks xmlns:a="http://schemas.openxmlformats.org/drawingml/2006/main" noChangeAspect="1"/>
+                  </wp:cNvGraphicFramePr>
+                  <a:graphic xmlns:a="http://schemas.openxmlformats.org/drawingml/2006/main">
+                    <a:graphicData uri="http://schemas.openxmlformats.org/drawingml/2006/picture">
+                      <pic:pic xmlns:pic="http://schemas.openxmlformats.org/drawingml/2006/picture">
+                        <pic:nvPicPr>
+                          <pic:cNvPr id="0" name="duplicate.png"/>
+                          <pic:cNvPicPr/>
+                        </pic:nvPicPr>
+                        <pic:blipFill>
+                          <a:blip r:embed="rId17" cstate="print"/>
+                          <a:stretch>
+                            <a:fillRect/>
+                          </a:stretch>
+                        </pic:blipFill>
+                        <pic:spPr>
+                          <a:xfrm>
+                            <a:off x="0" y="0"/>
+                            <a:ext cx="239877" cy="239877"/>
+                          </a:xfrm>
+                          <a:prstGeom prst="rect">
+                            <a:avLst/>
+                          </a:prstGeom>
+                        </pic:spPr>
+                      </pic:pic>
+                    </a:graphicData>
+                  </a:graphic>
+                </wp:inline>
+              </w:drawing>
+            </w:r>
+          </w:p>
+        </w:tc>
+        <w:tc>
+          <w:tcPr>
+            <w:tcW w:w="2126" w:type="dxa"/>
+            <w:shd w:val="pct5" w:color="auto" w:fill="auto"/>
+          </w:tcPr>
+          <w:p>
+            <w:pPr>
+              <w:jc w:val="center"/>
+              <w:rPr>
+                <w:noProof/>
+                <w:lang w:val="fr-FR" w:eastAsia="fr-FR"/>
+              </w:rPr>
+            </w:pPr>
+            <w:r>
+              <w:rPr>
+                <w:noProof/>
+                <w:lang w:val="fr-FR" w:eastAsia="fr-FR"/>
+              </w:rPr>
+              <w:drawing>
+                <wp:inline distT="0" distB="0" distL="0" distR="0">
+                  <wp:extent cx="250166" cy="250166"/>
+                  <wp:effectExtent l="19050" t="0" r="0" b="0"/>
+                  <wp:docPr id="79" name="Picture 75" descr="external.png"/>
+                  <wp:cNvGraphicFramePr>
+                    <a:graphicFrameLocks xmlns:a="http://schemas.openxmlformats.org/drawingml/2006/main" noChangeAspect="1"/>
+                  </wp:cNvGraphicFramePr>
+                  <a:graphic xmlns:a="http://schemas.openxmlformats.org/drawingml/2006/main">
+                    <a:graphicData uri="http://schemas.openxmlformats.org/drawingml/2006/picture">
+                      <pic:pic xmlns:pic="http://schemas.openxmlformats.org/drawingml/2006/picture">
+                        <pic:nvPicPr>
+                          <pic:cNvPr id="0" name="external.png"/>
+                          <pic:cNvPicPr/>
+                        </pic:nvPicPr>
+                        <pic:blipFill>
+                          <a:blip r:embed="rId21" cstate="print"/>
+                          <a:stretch>
+                            <a:fillRect/>
+                          </a:stretch>
+                        </pic:blipFill>
+                        <pic:spPr>
+                          <a:xfrm>
+                            <a:off x="0" y="0"/>
+                            <a:ext cx="248443" cy="248443"/>
+                          </a:xfrm>
+                          <a:prstGeom prst="rect">
+                            <a:avLst/>
+                          </a:prstGeom>
+                        </pic:spPr>
+                      </pic:pic>
+                    </a:graphicData>
+                  </a:graphic>
+                </wp:inline>
+              </w:drawing>
+            </w:r>
+          </w:p>
+        </w:tc>
+        <w:tc>
+          <w:tcPr>
+            <w:tcW w:w="1984" w:type="dxa"/>
+            <w:shd w:val="pct5" w:color="auto" w:fill="auto"/>
+          </w:tcPr>
+          <w:p>
+            <w:pPr>
+              <w:jc w:val="center"/>
+              <w:rPr>
+                <w:noProof/>
+                <w:lang w:val="fr-FR" w:eastAsia="fr-FR"/>
+              </w:rPr>
+            </w:pPr>
+            <w:r>
+              <w:rPr>
+                <w:noProof/>
+                <w:lang w:val="fr-FR" w:eastAsia="fr-FR"/>
+              </w:rPr>
+              <w:drawing>
+                <wp:inline distT="0" distB="0" distL="0" distR="0">
+                  <wp:extent cx="250166" cy="250166"/>
+                  <wp:effectExtent l="19050" t="0" r="0" b="0"/>
+                  <wp:docPr id="80" name="Picture 76" descr="internal.png"/>
+                  <wp:cNvGraphicFramePr>
+                    <a:graphicFrameLocks xmlns:a="http://schemas.openxmlformats.org/drawingml/2006/main" noChangeAspect="1"/>
+                  </wp:cNvGraphicFramePr>
+                  <a:graphic xmlns:a="http://schemas.openxmlformats.org/drawingml/2006/main">
+                    <a:graphicData uri="http://schemas.openxmlformats.org/drawingml/2006/picture">
+                      <pic:pic xmlns:pic="http://schemas.openxmlformats.org/drawingml/2006/picture">
+                        <pic:nvPicPr>
+                          <pic:cNvPr id="0" name="internal.png"/>
+                          <pic:cNvPicPr/>
+                        </pic:nvPicPr>
+                        <pic:blipFill>
+                          <a:blip r:embed="rId22" cstate="print"/>
+                          <a:stretch>
+                            <a:fillRect/>
+                          </a:stretch>
+                        </pic:blipFill>
+                        <pic:spPr>
+                          <a:xfrm>
+                            <a:off x="0" y="0"/>
+                            <a:ext cx="248443" cy="248443"/>
+                          </a:xfrm>
+                          <a:prstGeom prst="rect">
+                            <a:avLst/>
+                          </a:prstGeom>
+                        </pic:spPr>
+                      </pic:pic>
+                    </a:graphicData>
+                  </a:graphic>
+                </wp:inline>
+              </w:drawing>
+            </w:r>
+          </w:p>
+        </w:tc>
+        <w:tc>
+          <w:tcPr>
+            <w:tcW w:w="2268" w:type="dxa"/>
+            <w:shd w:val="pct5" w:color="auto" w:fill="auto"/>
+          </w:tcPr>
+          <w:p>
+            <w:pPr>
+              <w:jc w:val="center"/>
+              <w:rPr>
+                <w:noProof/>
+                <w:lang w:val="fr-FR" w:eastAsia="fr-FR"/>
+              </w:rPr>
+            </w:pPr>
+            <w:r>
+              <w:rPr>
+                <w:noProof/>
+                <w:lang w:val="fr-FR" w:eastAsia="fr-FR"/>
+              </w:rPr>
+              <w:drawing>
+                <wp:inline distT="0" distB="0" distL="0" distR="0">
+                  <wp:extent cx="284672" cy="284672"/>
+                  <wp:effectExtent l="19050" t="0" r="1078" b="0"/>
+                  <wp:docPr id="81" name="Picture 17" descr="refresh.png"/>
+                  <wp:cNvGraphicFramePr>
+                    <a:graphicFrameLocks xmlns:a="http://schemas.openxmlformats.org/drawingml/2006/main" noChangeAspect="1"/>
+                  </wp:cNvGraphicFramePr>
+                  <a:graphic xmlns:a="http://schemas.openxmlformats.org/drawingml/2006/main">
+                    <a:graphicData uri="http://schemas.openxmlformats.org/drawingml/2006/picture">
+                      <pic:pic xmlns:pic="http://schemas.openxmlformats.org/drawingml/2006/picture">
+                        <pic:nvPicPr>
+                          <pic:cNvPr id="0" name="refresh.png"/>
+                          <pic:cNvPicPr/>
+                        </pic:nvPicPr>
+                        <pic:blipFill>
+                          <a:blip r:embed="rId18" cstate="print"/>
+                          <a:stretch>
+                            <a:fillRect/>
+                          </a:stretch>
+                        </pic:blipFill>
+                        <pic:spPr>
+                          <a:xfrm>
+                            <a:off x="0" y="0"/>
+                            <a:ext cx="288171" cy="288171"/>
+                          </a:xfrm>
+                          <a:prstGeom prst="rect">
+                            <a:avLst/>
+                          </a:prstGeom>
+                        </pic:spPr>
+                      </pic:pic>
+                    </a:graphicData>
+                  </a:graphic>
+                </wp:inline>
+              </w:drawing>
+            </w:r>
+          </w:p>
+        </w:tc>
+      </w:tr>
+      <w:tr>
+        <w:tc>
+          <w:tcPr>
+            <w:tcW w:w="2235" w:type="dxa"/>
+          </w:tcPr>
+          <w:p>
+            <w:pPr>
+              <w:rPr>
+                <w:sz w:val="20"/>
+                <w:szCs w:val="20"/>
+              </w:rPr>
+            </w:pPr>
+            <w:r>
+              <w:rPr>
+                <w:sz w:val="20"/>
+                <w:szCs w:val="20"/>
+              </w:rPr>
+              <w:t xml:space="preserve">Duplicate task. </w:t>
+            </w:r>
+          </w:p>
+          <w:p>
+            <w:pPr>
+              <w:rPr>
+                <w:sz w:val="20"/>
+                <w:szCs w:val="20"/>
+              </w:rPr>
+            </w:pPr>
+            <w:r>
+              <w:rPr>
+                <w:sz w:val="20"/>
+                <w:szCs w:val="20"/>
+              </w:rPr>
+              <w:t xml:space="preserve">Make a copy of the selected task in </w:t>
+            </w:r>
+            <w:r>
+              <w:rPr>
+                <w:b/>
+              </w:rPr>
+              <w:t>Activity List</w:t>
+            </w:r>
+            <w:r>
+              <w:t xml:space="preserve"> / </w:t>
+            </w:r>
+            <w:r>
+              <w:rPr>
+                <w:b/>
+              </w:rPr>
+              <w:t>Backlog</w:t>
+            </w:r>
+            <w:r>
+              <w:t>.</w:t>
+            </w:r>
+          </w:p>
+          <w:p>
+            <w:pPr>
+              <w:rPr>
+                <w:sz w:val="20"/>
+                <w:szCs w:val="20"/>
+              </w:rPr>
+            </w:pPr>
+          </w:p>
+          <w:p>
+            <w:pPr>
+              <w:rPr>
+                <w:sz w:val="20"/>
+                <w:szCs w:val="20"/>
+              </w:rPr>
+            </w:pPr>
+            <w:r>
+              <w:t>Shortcut: CTRL + D</w:t>
+            </w:r>
+          </w:p>
+        </w:tc>
+        <w:tc>
+          <w:tcPr>
+            <w:tcW w:w="2126" w:type="dxa"/>
+          </w:tcPr>
+          <w:p>
+            <w:pPr>
+              <w:rPr>
+                <w:sz w:val="20"/>
+                <w:szCs w:val="20"/>
+              </w:rPr>
+            </w:pPr>
+            <w:r>
+              <w:rPr>
+                <w:sz w:val="20"/>
+                <w:szCs w:val="20"/>
+              </w:rPr>
+              <w:t>Create external interruption.</w:t>
+            </w:r>
+          </w:p>
+          <w:p>
+            <w:pPr>
+              <w:rPr>
+                <w:sz w:val="20"/>
+                <w:szCs w:val="20"/>
+              </w:rPr>
+            </w:pPr>
+          </w:p>
+          <w:p/>
+          <w:p/>
+          <w:p/>
+          <w:p>
+            <w:pPr>
+              <w:rPr>
+                <w:sz w:val="20"/>
+                <w:szCs w:val="20"/>
+              </w:rPr>
+            </w:pPr>
+            <w:r>
+              <w:t>Shortcut: CTRL + E</w:t>
+            </w:r>
+          </w:p>
+        </w:tc>
+        <w:tc>
+          <w:tcPr>
+            <w:tcW w:w="1984" w:type="dxa"/>
+          </w:tcPr>
+          <w:p>
+            <w:pPr>
+              <w:rPr>
+                <w:sz w:val="20"/>
+                <w:szCs w:val="20"/>
+              </w:rPr>
+            </w:pPr>
+            <w:r>
+              <w:rPr>
+                <w:sz w:val="20"/>
+                <w:szCs w:val="20"/>
+              </w:rPr>
+              <w:t>Create internal interruption.</w:t>
+            </w:r>
+          </w:p>
+          <w:p>
+            <w:pPr>
+              <w:rPr>
+                <w:sz w:val="20"/>
+                <w:szCs w:val="20"/>
+              </w:rPr>
+            </w:pPr>
+          </w:p>
+          <w:p/>
+          <w:p/>
+          <w:p/>
+          <w:p>
+            <w:pPr>
+              <w:rPr>
+                <w:sz w:val="20"/>
+                <w:szCs w:val="20"/>
+              </w:rPr>
+            </w:pPr>
+            <w:r>
+              <w:t>Shortcut: CTRL + I</w:t>
+            </w:r>
+          </w:p>
+        </w:tc>
+        <w:tc>
+          <w:tcPr>
+            <w:tcW w:w="2268" w:type="dxa"/>
+          </w:tcPr>
+          <w:p>
+            <w:pPr>
+              <w:rPr>
+                <w:sz w:val="20"/>
+                <w:szCs w:val="20"/>
+              </w:rPr>
+            </w:pPr>
+            <w:r>
+              <w:t>(</w:t>
+            </w:r>
+            <w:r>
+              <w:rPr>
+                <w:b/>
+              </w:rPr>
+              <w:t>Remote database</w:t>
+            </w:r>
+            <w:r>
+              <w:t>)</w:t>
+            </w:r>
+          </w:p>
+          <w:p>
+            <w:pPr>
+              <w:rPr>
+                <w:sz w:val="20"/>
+                <w:szCs w:val="20"/>
+              </w:rPr>
+            </w:pPr>
+            <w:r>
+              <w:rPr>
+                <w:sz w:val="20"/>
+                <w:szCs w:val="20"/>
+              </w:rPr>
+              <w:t xml:space="preserve">Refresh the list. </w:t>
+            </w:r>
+          </w:p>
+          <w:p>
+            <w:pPr>
+              <w:rPr>
+                <w:sz w:val="20"/>
+                <w:szCs w:val="20"/>
+              </w:rPr>
+            </w:pPr>
+          </w:p>
+        </w:tc>
+      </w:tr>
+    </w:tbl>
     <w:p>
       <w:pPr>
         <w:pStyle w:val="Heading3"/>
       </w:pPr>
-      <w:bookmarkStart w:id="65" w:name="_Toc412626471"/>
+    </w:p>
+    <w:p>
+      <w:pPr>
+        <w:pStyle w:val="Heading3"/>
+      </w:pPr>
+      <w:bookmarkStart w:id="67" w:name="_Toc412908292"/>
       <w:r>
         <w:t>How to</w:t>
       </w:r>
@@ -14850,7 +15887,7 @@
       <w:r>
         <w:t xml:space="preserve"> the timer</w:t>
       </w:r>
-      <w:bookmarkEnd w:id="65"/>
+      <w:bookmarkEnd w:id="67"/>
     </w:p>
     <w:tbl>
       <w:tblPr>
@@ -14898,7 +15935,7 @@
                           <pic:cNvPicPr/>
                         </pic:nvPicPr>
                         <pic:blipFill>
-                          <a:blip r:embed="rId19" cstate="print"/>
+                          <a:blip r:embed="rId23" cstate="print"/>
                           <a:stretch>
                             <a:fillRect/>
                           </a:stretch>
@@ -14950,7 +15987,7 @@
                           <pic:cNvPicPr/>
                         </pic:nvPicPr>
                         <pic:blipFill>
-                          <a:blip r:embed="rId20" cstate="print"/>
+                          <a:blip r:embed="rId24" cstate="print"/>
                           <a:stretch>
                             <a:fillRect/>
                           </a:stretch>
@@ -15002,7 +16039,7 @@
                           <pic:cNvPicPr/>
                         </pic:nvPicPr>
                         <pic:blipFill>
-                          <a:blip r:embed="rId21" cstate="print"/>
+                          <a:blip r:embed="rId25" cstate="print"/>
                           <a:stretch>
                             <a:fillRect/>
                           </a:stretch>
@@ -15054,7 +16091,7 @@
                           <pic:cNvPicPr/>
                         </pic:nvPicPr>
                         <pic:blipFill>
-                          <a:blip r:embed="rId22" cstate="print"/>
+                          <a:blip r:embed="rId26" cstate="print"/>
                           <a:stretch>
                             <a:fillRect/>
                           </a:stretch>
@@ -15106,7 +16143,7 @@
                           <pic:cNvPicPr/>
                         </pic:nvPicPr>
                         <pic:blipFill>
-                          <a:blip r:embed="rId23" cstate="print"/>
+                          <a:blip r:embed="rId27" cstate="print"/>
                           <a:stretch>
                             <a:fillRect/>
                           </a:stretch>
@@ -15158,7 +16195,7 @@
                           <pic:cNvPicPr/>
                         </pic:nvPicPr>
                         <pic:blipFill>
-                          <a:blip r:embed="rId24" cstate="print"/>
+                          <a:blip r:embed="rId28" cstate="print"/>
                           <a:stretch>
                             <a:fillRect/>
                           </a:stretch>
@@ -15221,6 +16258,7 @@
                 <w:szCs w:val="20"/>
                 <w:lang w:val="fr-FR" w:eastAsia="fr-FR"/>
               </w:rPr>
+              <w:lastRenderedPageBreak/>
               <w:t>pomodoro</w:t>
             </w:r>
           </w:p>
@@ -15241,6 +16279,7 @@
                 <w:sz w:val="20"/>
                 <w:szCs w:val="20"/>
               </w:rPr>
+              <w:lastRenderedPageBreak/>
               <w:t xml:space="preserve">Void </w:t>
             </w:r>
             <w:proofErr w:type="spellStart"/>
@@ -15265,6 +16304,7 @@
                 <w:sz w:val="20"/>
                 <w:szCs w:val="20"/>
               </w:rPr>
+              <w:lastRenderedPageBreak/>
               <w:t>Stop break</w:t>
             </w:r>
           </w:p>
@@ -15285,6 +16325,7 @@
                 <w:sz w:val="20"/>
                 <w:szCs w:val="20"/>
               </w:rPr>
+              <w:lastRenderedPageBreak/>
               <w:t>Pause</w:t>
             </w:r>
           </w:p>
@@ -15301,6 +16342,7 @@
                 <w:sz w:val="20"/>
                 <w:szCs w:val="20"/>
               </w:rPr>
+              <w:lastRenderedPageBreak/>
               <w:t>pom</w:t>
             </w:r>
             <w:proofErr w:type="spellEnd"/>
@@ -15336,6 +16378,7 @@
                 <w:sz w:val="20"/>
                 <w:szCs w:val="20"/>
               </w:rPr>
+              <w:lastRenderedPageBreak/>
               <w:t>Resume</w:t>
             </w:r>
           </w:p>
@@ -15352,6 +16395,7 @@
                 <w:sz w:val="20"/>
                 <w:szCs w:val="20"/>
               </w:rPr>
+              <w:lastRenderedPageBreak/>
               <w:t>pom</w:t>
             </w:r>
             <w:proofErr w:type="spellEnd"/>
@@ -15376,6 +16420,7 @@
               </w:rPr>
             </w:pPr>
             <w:r>
+              <w:lastRenderedPageBreak/>
               <w:t>L</w:t>
             </w:r>
             <w:r>
@@ -15394,6 +16439,7 @@
                 <w:sz w:val="20"/>
                 <w:szCs w:val="20"/>
               </w:rPr>
+              <w:lastRenderedPageBreak/>
               <w:t>pom</w:t>
             </w:r>
             <w:proofErr w:type="spellEnd"/>
@@ -15418,6 +16464,7 @@
               </w:rPr>
             </w:pPr>
             <w:r>
+              <w:lastRenderedPageBreak/>
               <w:t>Shorten</w:t>
             </w:r>
             <w:r>
@@ -15433,6 +16480,7 @@
                 <w:sz w:val="20"/>
                 <w:szCs w:val="20"/>
               </w:rPr>
+              <w:lastRenderedPageBreak/>
               <w:t>pom</w:t>
             </w:r>
             <w:proofErr w:type="spellEnd"/>
@@ -15456,7 +16504,7 @@
       <w:pPr>
         <w:pStyle w:val="Heading3"/>
       </w:pPr>
-      <w:bookmarkStart w:id="66" w:name="_Toc412626472"/>
+      <w:bookmarkStart w:id="68" w:name="_Toc412908293"/>
       <w:r>
         <w:t>How to</w:t>
       </w:r>
@@ -15472,7 +16520,7 @@
       <w:r>
         <w:t>bar</w:t>
       </w:r>
-      <w:bookmarkEnd w:id="66"/>
+      <w:bookmarkEnd w:id="68"/>
     </w:p>
     <w:tbl>
       <w:tblPr>
@@ -15518,7 +16566,7 @@
                           <pic:cNvPicPr/>
                         </pic:nvPicPr>
                         <pic:blipFill>
-                          <a:blip r:embed="rId25" cstate="print"/>
+                          <a:blip r:embed="rId29" cstate="print"/>
                           <a:stretch>
                             <a:fillRect/>
                           </a:stretch>
@@ -15570,7 +16618,7 @@
                           <pic:cNvPicPr/>
                         </pic:nvPicPr>
                         <pic:blipFill>
-                          <a:blip r:embed="rId26" cstate="print"/>
+                          <a:blip r:embed="rId30" cstate="print"/>
                           <a:stretch>
                             <a:fillRect/>
                           </a:stretch>
@@ -15622,7 +16670,7 @@
                           <pic:cNvPicPr/>
                         </pic:nvPicPr>
                         <pic:blipFill>
-                          <a:blip r:embed="rId27" cstate="print"/>
+                          <a:blip r:embed="rId31" cstate="print"/>
                           <a:stretch>
                             <a:fillRect/>
                           </a:stretch>
@@ -15678,7 +16726,7 @@
                           <pic:cNvPicPr/>
                         </pic:nvPicPr>
                         <pic:blipFill>
-                          <a:blip r:embed="rId28" cstate="print"/>
+                          <a:blip r:embed="rId32" cstate="print"/>
                           <a:stretch>
                             <a:fillRect/>
                           </a:stretch>
@@ -16092,17 +17140,16 @@
       <w:pPr>
         <w:pStyle w:val="Heading3"/>
       </w:pPr>
-      <w:bookmarkStart w:id="67" w:name="_Toc412626473"/>
-      <w:r>
-        <w:lastRenderedPageBreak/>
+      <w:bookmarkStart w:id="69" w:name="_Toc412908294"/>
+      <w:r>
         <w:t>How to w</w:t>
       </w:r>
       <w:r>
         <w:t>ork with the timer</w:t>
       </w:r>
-      <w:bookmarkStart w:id="68" w:name="OLE_LINK69"/>
-      <w:bookmarkStart w:id="69" w:name="OLE_LINK70"/>
-      <w:bookmarkEnd w:id="67"/>
+      <w:bookmarkStart w:id="70" w:name="OLE_LINK69"/>
+      <w:bookmarkStart w:id="71" w:name="OLE_LINK70"/>
+      <w:bookmarkEnd w:id="69"/>
     </w:p>
     <w:p>
       <w:pPr>
@@ -16172,7 +17219,7 @@
                     <pic:cNvPicPr/>
                   </pic:nvPicPr>
                   <pic:blipFill>
-                    <a:blip r:embed="rId16" cstate="print"/>
+                    <a:blip r:embed="rId18" cstate="print"/>
                     <a:stretch>
                       <a:fillRect/>
                     </a:stretch>
@@ -16233,8 +17280,8 @@
       <w:r>
         <w:t xml:space="preserve">You may </w:t>
       </w:r>
-      <w:bookmarkStart w:id="70" w:name="OLE_LINK103"/>
-      <w:bookmarkStart w:id="71" w:name="OLE_LINK104"/>
+      <w:bookmarkStart w:id="72" w:name="OLE_LINK103"/>
+      <w:bookmarkStart w:id="73" w:name="OLE_LINK104"/>
       <w:r>
         <w:t xml:space="preserve">create </w:t>
       </w:r>
@@ -16280,8 +17327,8 @@
       <w:r>
         <w:t>.</w:t>
       </w:r>
-      <w:bookmarkEnd w:id="70"/>
-      <w:bookmarkEnd w:id="71"/>
+      <w:bookmarkEnd w:id="72"/>
+      <w:bookmarkEnd w:id="73"/>
     </w:p>
     <w:p>
       <w:pPr>
@@ -16391,7 +17438,7 @@
                     <pic:cNvPicPr/>
                   </pic:nvPicPr>
                   <pic:blipFill>
-                    <a:blip r:embed="rId16" cstate="print"/>
+                    <a:blip r:embed="rId18" cstate="print"/>
                     <a:stretch>
                       <a:fillRect/>
                     </a:stretch>
@@ -16467,7 +17514,7 @@
                     <pic:cNvPicPr/>
                   </pic:nvPicPr>
                   <pic:blipFill>
-                    <a:blip r:embed="rId16" cstate="print"/>
+                    <a:blip r:embed="rId18" cstate="print"/>
                     <a:stretch>
                       <a:fillRect/>
                     </a:stretch>
@@ -16536,8 +17583,8 @@
       <w:r>
         <w:t>.</w:t>
       </w:r>
-      <w:bookmarkEnd w:id="68"/>
-      <w:bookmarkEnd w:id="69"/>
+      <w:bookmarkEnd w:id="70"/>
+      <w:bookmarkEnd w:id="71"/>
     </w:p>
     <w:p>
       <w:pPr>
@@ -16745,7 +17792,7 @@
                     <pic:cNvPicPr/>
                   </pic:nvPicPr>
                   <pic:blipFill>
-                    <a:blip r:embed="rId16" cstate="print"/>
+                    <a:blip r:embed="rId18" cstate="print"/>
                     <a:stretch>
                       <a:fillRect/>
                     </a:stretch>
@@ -16806,8 +17853,8 @@
           <w:numId w:val="7"/>
         </w:numPr>
       </w:pPr>
-      <w:bookmarkStart w:id="72" w:name="OLE_LINK272"/>
-      <w:bookmarkStart w:id="73" w:name="OLE_LINK273"/>
+      <w:bookmarkStart w:id="74" w:name="OLE_LINK272"/>
+      <w:bookmarkStart w:id="75" w:name="OLE_LINK273"/>
       <w:r>
         <w:t>T</w:t>
       </w:r>
@@ -16825,8 +17872,8 @@
       <w:r>
         <w:t xml:space="preserve"> of the task are done</w:t>
       </w:r>
-      <w:bookmarkEnd w:id="72"/>
-      <w:bookmarkEnd w:id="73"/>
+      <w:bookmarkEnd w:id="74"/>
+      <w:bookmarkEnd w:id="75"/>
       <w:r>
         <w:t>.</w:t>
       </w:r>
@@ -16872,7 +17919,7 @@
                     <pic:cNvPicPr/>
                   </pic:nvPicPr>
                   <pic:blipFill>
-                    <a:blip r:embed="rId16" cstate="print"/>
+                    <a:blip r:embed="rId18" cstate="print"/>
                     <a:stretch>
                       <a:fillRect/>
                     </a:stretch>
@@ -16914,6 +17961,7 @@
           <w:noProof/>
           <w:lang w:val="fr-FR" w:eastAsia="fr-FR"/>
         </w:rPr>
+        <w:lastRenderedPageBreak/>
         <w:drawing>
           <wp:inline distT="0" distB="0" distL="0" distR="0">
             <wp:extent cx="203246" cy="203246"/>
@@ -17018,7 +18066,7 @@
                     </pic:cNvPicPr>
                   </pic:nvPicPr>
                   <pic:blipFill>
-                    <a:blip r:embed="rId29" cstate="print"/>
+                    <a:blip r:embed="rId33" cstate="print"/>
                     <a:srcRect/>
                     <a:stretch>
                       <a:fillRect/>
@@ -17092,7 +18140,7 @@
                     </pic:cNvPicPr>
                   </pic:nvPicPr>
                   <pic:blipFill>
-                    <a:blip r:embed="rId30" cstate="print"/>
+                    <a:blip r:embed="rId34" cstate="print"/>
                     <a:srcRect/>
                     <a:stretch>
                       <a:fillRect/>
@@ -17158,7 +18206,7 @@
                     </pic:cNvPicPr>
                   </pic:nvPicPr>
                   <pic:blipFill>
-                    <a:blip r:embed="rId31" cstate="print"/>
+                    <a:blip r:embed="rId35" cstate="print"/>
                     <a:srcRect/>
                     <a:stretch>
                       <a:fillRect/>
@@ -17221,7 +18269,7 @@
                     </pic:cNvPicPr>
                   </pic:nvPicPr>
                   <pic:blipFill>
-                    <a:blip r:embed="rId32" cstate="print"/>
+                    <a:blip r:embed="rId36" cstate="print"/>
                     <a:srcRect/>
                     <a:stretch>
                       <a:fillRect/>
@@ -17282,11 +18330,11 @@
       <w:r>
         <w:t xml:space="preserve">Black: </w:t>
       </w:r>
-      <w:bookmarkStart w:id="74" w:name="OLE_LINK266"/>
+      <w:bookmarkStart w:id="76" w:name="OLE_LINK266"/>
       <w:r>
         <w:t>not running</w:t>
       </w:r>
-      <w:bookmarkEnd w:id="74"/>
+      <w:bookmarkEnd w:id="76"/>
     </w:p>
     <w:p>
       <w:pPr>
@@ -17342,7 +18390,7 @@
       <w:pPr>
         <w:pStyle w:val="Heading3"/>
       </w:pPr>
-      <w:bookmarkStart w:id="75" w:name="_Toc412626474"/>
+      <w:bookmarkStart w:id="77" w:name="_Toc412908295"/>
       <w:r>
         <w:t xml:space="preserve">How to </w:t>
       </w:r>
@@ -17352,7 +18400,7 @@
       <w:r>
         <w:t xml:space="preserve"> tasks</w:t>
       </w:r>
-      <w:bookmarkEnd w:id="75"/>
+      <w:bookmarkEnd w:id="77"/>
     </w:p>
     <w:p>
       <w:pPr>
@@ -17362,8 +18410,8 @@
           <w:numId w:val="25"/>
         </w:numPr>
       </w:pPr>
-      <w:bookmarkStart w:id="76" w:name="OLE_LINK260"/>
-      <w:bookmarkStart w:id="77" w:name="OLE_LINK261"/>
+      <w:bookmarkStart w:id="78" w:name="OLE_LINK260"/>
+      <w:bookmarkStart w:id="79" w:name="OLE_LINK261"/>
       <w:r>
         <w:t>Select</w:t>
       </w:r>
@@ -17524,7 +18572,6 @@
         </w:numPr>
       </w:pPr>
       <w:r>
-        <w:lastRenderedPageBreak/>
         <w:t>R</w:t>
       </w:r>
       <w:r>
@@ -17705,14 +18752,14 @@
       <w:pPr>
         <w:pStyle w:val="Heading3"/>
       </w:pPr>
-      <w:bookmarkStart w:id="78" w:name="_Toc412626475"/>
+      <w:bookmarkStart w:id="80" w:name="_Toc412908296"/>
       <w:r>
         <w:t xml:space="preserve">How to </w:t>
       </w:r>
       <w:r>
         <w:t>handle interruptions</w:t>
       </w:r>
-      <w:bookmarkEnd w:id="78"/>
+      <w:bookmarkEnd w:id="80"/>
     </w:p>
     <w:p>
       <w:pPr>
@@ -17894,8 +18941,8 @@
       <w:r>
         <w:t>urgent</w:t>
       </w:r>
-      <w:bookmarkEnd w:id="76"/>
-      <w:bookmarkEnd w:id="77"/>
+      <w:bookmarkEnd w:id="78"/>
+      <w:bookmarkEnd w:id="79"/>
       <w:r>
         <w:t xml:space="preserve">: </w:t>
       </w:r>
@@ -18080,7 +19127,7 @@
       <w:pPr>
         <w:pStyle w:val="Heading3"/>
       </w:pPr>
-      <w:bookmarkStart w:id="79" w:name="_Toc412626476"/>
+      <w:bookmarkStart w:id="81" w:name="_Toc412908297"/>
       <w:r>
         <w:t xml:space="preserve">How to </w:t>
       </w:r>
@@ -18090,7 +19137,7 @@
       <w:r>
         <w:t>s</w:t>
       </w:r>
-      <w:bookmarkEnd w:id="79"/>
+      <w:bookmarkEnd w:id="81"/>
     </w:p>
     <w:p>
       <w:pPr>
@@ -18255,6 +19302,7 @@
           <w:noProof/>
           <w:lang w:val="fr-FR" w:eastAsia="fr-FR"/>
         </w:rPr>
+        <w:lastRenderedPageBreak/>
         <w:drawing>
           <wp:anchor distT="0" distB="0" distL="114300" distR="114300" simplePos="0" relativeHeight="251664384" behindDoc="0" locked="0" layoutInCell="1" allowOverlap="1">
             <wp:simplePos x="0" y="0"/>
@@ -18279,7 +19327,7 @@
                     <pic:cNvPicPr/>
                   </pic:nvPicPr>
                   <pic:blipFill>
-                    <a:blip r:embed="rId33" cstate="print"/>
+                    <a:blip r:embed="rId37" cstate="print"/>
                     <a:stretch>
                       <a:fillRect/>
                     </a:stretch>
@@ -18299,11 +19347,11 @@
           </wp:anchor>
         </w:drawing>
       </w:r>
-      <w:bookmarkStart w:id="80" w:name="_Toc412626477"/>
+      <w:bookmarkStart w:id="82" w:name="_Toc412908298"/>
       <w:r>
         <w:t>Report List / Release Backlog</w:t>
       </w:r>
-      <w:bookmarkEnd w:id="80"/>
+      <w:bookmarkEnd w:id="82"/>
     </w:p>
     <w:p>
       <w:r>
@@ -18329,11 +19377,16 @@
       <w:pPr>
         <w:pStyle w:val="Heading3"/>
       </w:pPr>
-      <w:bookmarkStart w:id="81" w:name="_Toc412626478"/>
+    </w:p>
+    <w:p>
+      <w:pPr>
+        <w:pStyle w:val="Heading3"/>
+      </w:pPr>
+      <w:bookmarkStart w:id="83" w:name="_Toc412908299"/>
       <w:r>
         <w:t>How to read the table’s border</w:t>
       </w:r>
-      <w:bookmarkEnd w:id="81"/>
+      <w:bookmarkEnd w:id="83"/>
     </w:p>
     <w:p>
       <w:pPr>
@@ -18606,14 +19659,14 @@
       <w:pPr>
         <w:pStyle w:val="Heading3"/>
       </w:pPr>
-      <w:bookmarkStart w:id="82" w:name="_Toc412626479"/>
+      <w:bookmarkStart w:id="84" w:name="_Toc412908300"/>
       <w:r>
         <w:t xml:space="preserve">How to </w:t>
       </w:r>
       <w:r>
         <w:t>read the table</w:t>
       </w:r>
-      <w:bookmarkEnd w:id="82"/>
+      <w:bookmarkEnd w:id="84"/>
     </w:p>
     <w:p>
       <w:pPr>
@@ -18623,8 +19676,8 @@
           <w:numId w:val="6"/>
         </w:numPr>
       </w:pPr>
-      <w:bookmarkStart w:id="83" w:name="OLE_LINK271"/>
-      <w:bookmarkStart w:id="84" w:name="OLE_LINK280"/>
+      <w:bookmarkStart w:id="85" w:name="OLE_LINK271"/>
+      <w:bookmarkStart w:id="86" w:name="OLE_LINK280"/>
       <w:r>
         <w:rPr>
           <w:b/>
@@ -18705,31 +19758,31 @@
       <w:r>
         <w:t xml:space="preserve">: </w:t>
       </w:r>
-      <w:bookmarkStart w:id="85" w:name="OLE_LINK79"/>
-      <w:bookmarkStart w:id="86" w:name="OLE_LINK80"/>
+      <w:bookmarkStart w:id="87" w:name="OLE_LINK79"/>
+      <w:bookmarkStart w:id="88" w:name="OLE_LINK80"/>
       <w:r>
         <w:t>d</w:t>
       </w:r>
       <w:r>
         <w:t xml:space="preserve">ate </w:t>
       </w:r>
-      <w:bookmarkStart w:id="87" w:name="OLE_LINK164"/>
-      <w:bookmarkStart w:id="88" w:name="OLE_LINK165"/>
+      <w:bookmarkStart w:id="89" w:name="OLE_LINK164"/>
+      <w:bookmarkStart w:id="90" w:name="OLE_LINK165"/>
       <w:r>
         <w:t xml:space="preserve">of </w:t>
       </w:r>
+      <w:bookmarkEnd w:id="89"/>
+      <w:bookmarkEnd w:id="90"/>
+      <w:r>
+        <w:t>completion</w:t>
+      </w:r>
+      <w:r>
+        <w:t>.</w:t>
+      </w:r>
+      <w:bookmarkEnd w:id="85"/>
+      <w:bookmarkEnd w:id="86"/>
       <w:bookmarkEnd w:id="87"/>
       <w:bookmarkEnd w:id="88"/>
-      <w:r>
-        <w:t>completion</w:t>
-      </w:r>
-      <w:r>
-        <w:t>.</w:t>
-      </w:r>
-      <w:bookmarkEnd w:id="83"/>
-      <w:bookmarkEnd w:id="84"/>
-      <w:bookmarkEnd w:id="85"/>
-      <w:bookmarkEnd w:id="86"/>
     </w:p>
     <w:p>
       <w:pPr>
@@ -18790,17 +19843,16 @@
           <w:numId w:val="6"/>
         </w:numPr>
       </w:pPr>
-      <w:bookmarkStart w:id="89" w:name="OLE_LINK85"/>
-      <w:bookmarkStart w:id="90" w:name="OLE_LINK86"/>
-      <w:r>
-        <w:rPr>
-          <w:b/>
-        </w:rPr>
-        <w:lastRenderedPageBreak/>
+      <w:bookmarkStart w:id="91" w:name="OLE_LINK85"/>
+      <w:bookmarkStart w:id="92" w:name="OLE_LINK86"/>
+      <w:r>
+        <w:rPr>
+          <w:b/>
+        </w:rPr>
         <w:t>Estimated</w:t>
       </w:r>
-      <w:bookmarkEnd w:id="89"/>
-      <w:bookmarkEnd w:id="90"/>
+      <w:bookmarkEnd w:id="91"/>
+      <w:bookmarkEnd w:id="92"/>
       <w:r>
         <w:t xml:space="preserve">: </w:t>
       </w:r>
@@ -18904,10 +19956,10 @@
       <w:r>
         <w:t xml:space="preserve"> (Diff I = </w:t>
       </w:r>
-      <w:bookmarkStart w:id="91" w:name="OLE_LINK89"/>
-      <w:bookmarkStart w:id="92" w:name="OLE_LINK90"/>
-      <w:bookmarkStart w:id="93" w:name="OLE_LINK113"/>
-      <w:bookmarkStart w:id="94" w:name="OLE_LINK114"/>
+      <w:bookmarkStart w:id="93" w:name="OLE_LINK89"/>
+      <w:bookmarkStart w:id="94" w:name="OLE_LINK90"/>
+      <w:bookmarkStart w:id="95" w:name="OLE_LINK113"/>
+      <w:bookmarkStart w:id="96" w:name="OLE_LINK114"/>
       <w:r>
         <w:rPr>
           <w:i/>
@@ -18932,10 +19984,10 @@
         </w:rPr>
         <w:t>stimated</w:t>
       </w:r>
-      <w:bookmarkEnd w:id="91"/>
-      <w:bookmarkEnd w:id="92"/>
       <w:bookmarkEnd w:id="93"/>
       <w:bookmarkEnd w:id="94"/>
+      <w:bookmarkEnd w:id="95"/>
+      <w:bookmarkEnd w:id="96"/>
       <w:r>
         <w:t>)</w:t>
       </w:r>
@@ -19007,8 +20059,8 @@
       <w:r>
         <w:t xml:space="preserve"> (Diff II = </w:t>
       </w:r>
-      <w:bookmarkStart w:id="95" w:name="OLE_LINK131"/>
-      <w:bookmarkStart w:id="96" w:name="OLE_LINK132"/>
+      <w:bookmarkStart w:id="97" w:name="OLE_LINK131"/>
+      <w:bookmarkStart w:id="98" w:name="OLE_LINK132"/>
       <w:r>
         <w:rPr>
           <w:i/>
@@ -19033,8 +20085,8 @@
         </w:rPr>
         <w:t xml:space="preserve"> </w:t>
       </w:r>
-      <w:bookmarkStart w:id="97" w:name="OLE_LINK111"/>
-      <w:bookmarkStart w:id="98" w:name="OLE_LINK112"/>
+      <w:bookmarkStart w:id="99" w:name="OLE_LINK111"/>
+      <w:bookmarkStart w:id="100" w:name="OLE_LINK112"/>
       <w:r>
         <w:rPr>
           <w:i/>
@@ -19065,10 +20117,10 @@
         </w:rPr>
         <w:t>verestimated</w:t>
       </w:r>
-      <w:bookmarkEnd w:id="95"/>
-      <w:bookmarkEnd w:id="96"/>
       <w:bookmarkEnd w:id="97"/>
       <w:bookmarkEnd w:id="98"/>
+      <w:bookmarkEnd w:id="99"/>
+      <w:bookmarkEnd w:id="100"/>
       <w:r>
         <w:t>)</w:t>
       </w:r>
@@ -19141,6 +20193,269 @@
         <w:t>)</w:t>
       </w:r>
     </w:p>
+    <w:p>
+      <w:pPr>
+        <w:pStyle w:val="Heading3"/>
+      </w:pPr>
+      <w:bookmarkStart w:id="101" w:name="_Toc412908301"/>
+      <w:r>
+        <w:t>How to</w:t>
+      </w:r>
+      <w:r>
+        <w:t xml:space="preserve"> use</w:t>
+      </w:r>
+      <w:r>
+        <w:t xml:space="preserve"> the </w:t>
+      </w:r>
+      <w:r>
+        <w:t>quick toolbar</w:t>
+      </w:r>
+      <w:bookmarkEnd w:id="101"/>
+    </w:p>
+    <w:tbl>
+      <w:tblPr>
+        <w:tblStyle w:val="TableGrid"/>
+        <w:tblW w:w="4786" w:type="dxa"/>
+        <w:tblLayout w:type="fixed"/>
+        <w:tblLook w:val="04A0"/>
+      </w:tblPr>
+      <w:tblGrid>
+        <w:gridCol w:w="2376"/>
+        <w:gridCol w:w="2410"/>
+      </w:tblGrid>
+      <w:tr>
+        <w:tc>
+          <w:tcPr>
+            <w:tcW w:w="2376" w:type="dxa"/>
+            <w:shd w:val="pct5" w:color="auto" w:fill="auto"/>
+          </w:tcPr>
+          <w:p>
+            <w:pPr>
+              <w:jc w:val="center"/>
+            </w:pPr>
+            <w:r>
+              <w:rPr>
+                <w:noProof/>
+                <w:lang w:val="fr-FR" w:eastAsia="fr-FR"/>
+              </w:rPr>
+              <w:drawing>
+                <wp:inline distT="0" distB="0" distL="0" distR="0">
+                  <wp:extent cx="241540" cy="241540"/>
+                  <wp:effectExtent l="19050" t="0" r="6110" b="0"/>
+                  <wp:docPr id="89" name="Picture 51" descr="duplicate.png"/>
+                  <wp:cNvGraphicFramePr>
+                    <a:graphicFrameLocks xmlns:a="http://schemas.openxmlformats.org/drawingml/2006/main" noChangeAspect="1"/>
+                  </wp:cNvGraphicFramePr>
+                  <a:graphic xmlns:a="http://schemas.openxmlformats.org/drawingml/2006/main">
+                    <a:graphicData uri="http://schemas.openxmlformats.org/drawingml/2006/picture">
+                      <pic:pic xmlns:pic="http://schemas.openxmlformats.org/drawingml/2006/picture">
+                        <pic:nvPicPr>
+                          <pic:cNvPr id="0" name="duplicate.png"/>
+                          <pic:cNvPicPr/>
+                        </pic:nvPicPr>
+                        <pic:blipFill>
+                          <a:blip r:embed="rId17" cstate="print"/>
+                          <a:stretch>
+                            <a:fillRect/>
+                          </a:stretch>
+                        </pic:blipFill>
+                        <pic:spPr>
+                          <a:xfrm>
+                            <a:off x="0" y="0"/>
+                            <a:ext cx="239877" cy="239877"/>
+                          </a:xfrm>
+                          <a:prstGeom prst="rect">
+                            <a:avLst/>
+                          </a:prstGeom>
+                        </pic:spPr>
+                      </pic:pic>
+                    </a:graphicData>
+                  </a:graphic>
+                </wp:inline>
+              </w:drawing>
+            </w:r>
+          </w:p>
+        </w:tc>
+        <w:tc>
+          <w:tcPr>
+            <w:tcW w:w="2410" w:type="dxa"/>
+            <w:shd w:val="pct5" w:color="auto" w:fill="auto"/>
+          </w:tcPr>
+          <w:p>
+            <w:pPr>
+              <w:jc w:val="center"/>
+              <w:rPr>
+                <w:noProof/>
+                <w:lang w:val="fr-FR" w:eastAsia="fr-FR"/>
+              </w:rPr>
+            </w:pPr>
+            <w:r>
+              <w:rPr>
+                <w:noProof/>
+                <w:lang w:val="fr-FR" w:eastAsia="fr-FR"/>
+              </w:rPr>
+              <w:drawing>
+                <wp:inline distT="0" distB="0" distL="0" distR="0">
+                  <wp:extent cx="284672" cy="284672"/>
+                  <wp:effectExtent l="19050" t="0" r="1078" b="0"/>
+                  <wp:docPr id="90" name="Picture 17" descr="refresh.png"/>
+                  <wp:cNvGraphicFramePr>
+                    <a:graphicFrameLocks xmlns:a="http://schemas.openxmlformats.org/drawingml/2006/main" noChangeAspect="1"/>
+                  </wp:cNvGraphicFramePr>
+                  <a:graphic xmlns:a="http://schemas.openxmlformats.org/drawingml/2006/main">
+                    <a:graphicData uri="http://schemas.openxmlformats.org/drawingml/2006/picture">
+                      <pic:pic xmlns:pic="http://schemas.openxmlformats.org/drawingml/2006/picture">
+                        <pic:nvPicPr>
+                          <pic:cNvPr id="0" name="refresh.png"/>
+                          <pic:cNvPicPr/>
+                        </pic:nvPicPr>
+                        <pic:blipFill>
+                          <a:blip r:embed="rId18" cstate="print"/>
+                          <a:stretch>
+                            <a:fillRect/>
+                          </a:stretch>
+                        </pic:blipFill>
+                        <pic:spPr>
+                          <a:xfrm>
+                            <a:off x="0" y="0"/>
+                            <a:ext cx="288171" cy="288171"/>
+                          </a:xfrm>
+                          <a:prstGeom prst="rect">
+                            <a:avLst/>
+                          </a:prstGeom>
+                        </pic:spPr>
+                      </pic:pic>
+                    </a:graphicData>
+                  </a:graphic>
+                </wp:inline>
+              </w:drawing>
+            </w:r>
+          </w:p>
+        </w:tc>
+      </w:tr>
+      <w:tr>
+        <w:tc>
+          <w:tcPr>
+            <w:tcW w:w="2376" w:type="dxa"/>
+          </w:tcPr>
+          <w:p>
+            <w:pPr>
+              <w:rPr>
+                <w:sz w:val="20"/>
+                <w:szCs w:val="20"/>
+              </w:rPr>
+            </w:pPr>
+            <w:r>
+              <w:rPr>
+                <w:sz w:val="20"/>
+                <w:szCs w:val="20"/>
+              </w:rPr>
+              <w:t xml:space="preserve">Duplicate task. </w:t>
+            </w:r>
+          </w:p>
+          <w:p>
+            <w:pPr>
+              <w:rPr>
+                <w:sz w:val="20"/>
+                <w:szCs w:val="20"/>
+              </w:rPr>
+            </w:pPr>
+            <w:r>
+              <w:rPr>
+                <w:sz w:val="20"/>
+                <w:szCs w:val="20"/>
+              </w:rPr>
+              <w:t xml:space="preserve">Make a copy of the selected task in </w:t>
+            </w:r>
+            <w:r>
+              <w:rPr>
+                <w:b/>
+              </w:rPr>
+              <w:t>Activity List</w:t>
+            </w:r>
+            <w:r>
+              <w:t xml:space="preserve"> / </w:t>
+            </w:r>
+            <w:r>
+              <w:rPr>
+                <w:b/>
+              </w:rPr>
+              <w:t>Backlog</w:t>
+            </w:r>
+            <w:r>
+              <w:t>.</w:t>
+            </w:r>
+          </w:p>
+          <w:p>
+            <w:pPr>
+              <w:rPr>
+                <w:sz w:val="20"/>
+                <w:szCs w:val="20"/>
+              </w:rPr>
+            </w:pPr>
+          </w:p>
+          <w:p>
+            <w:pPr>
+              <w:rPr>
+                <w:sz w:val="20"/>
+                <w:szCs w:val="20"/>
+              </w:rPr>
+            </w:pPr>
+            <w:r>
+              <w:t>Shortcut: CTRL + D</w:t>
+            </w:r>
+          </w:p>
+        </w:tc>
+        <w:tc>
+          <w:tcPr>
+            <w:tcW w:w="2410" w:type="dxa"/>
+          </w:tcPr>
+          <w:p>
+            <w:pPr>
+              <w:rPr>
+                <w:sz w:val="20"/>
+                <w:szCs w:val="20"/>
+              </w:rPr>
+            </w:pPr>
+            <w:r>
+              <w:t>(</w:t>
+            </w:r>
+            <w:r>
+              <w:rPr>
+                <w:b/>
+              </w:rPr>
+              <w:t>Remote database</w:t>
+            </w:r>
+            <w:r>
+              <w:t>)</w:t>
+            </w:r>
+          </w:p>
+          <w:p>
+            <w:pPr>
+              <w:rPr>
+                <w:sz w:val="20"/>
+                <w:szCs w:val="20"/>
+              </w:rPr>
+            </w:pPr>
+            <w:r>
+              <w:rPr>
+                <w:sz w:val="20"/>
+                <w:szCs w:val="20"/>
+              </w:rPr>
+              <w:t xml:space="preserve">Refresh the list. </w:t>
+            </w:r>
+          </w:p>
+          <w:p>
+            <w:pPr>
+              <w:rPr>
+                <w:sz w:val="20"/>
+                <w:szCs w:val="20"/>
+              </w:rPr>
+            </w:pPr>
+          </w:p>
+        </w:tc>
+      </w:tr>
+    </w:tbl>
     <w:p>
       <w:pPr>
         <w:pStyle w:val="Heading2"/>
@@ -19179,7 +20494,7 @@
                     <pic:cNvPicPr/>
                   </pic:nvPicPr>
                   <pic:blipFill>
-                    <a:blip r:embed="rId34" cstate="print"/>
+                    <a:blip r:embed="rId38" cstate="print"/>
                     <a:stretch>
                       <a:fillRect/>
                     </a:stretch>
@@ -19199,7 +20514,7 @@
           </wp:anchor>
         </w:drawing>
       </w:r>
-      <w:bookmarkStart w:id="99" w:name="_Toc412626480"/>
+      <w:bookmarkStart w:id="102" w:name="_Toc412908302"/>
       <w:proofErr w:type="spellStart"/>
       <w:r>
         <w:t>Burndown</w:t>
@@ -19220,7 +20535,7 @@
       <w:r>
         <w:t>Chart</w:t>
       </w:r>
-      <w:bookmarkEnd w:id="99"/>
+      <w:bookmarkEnd w:id="102"/>
     </w:p>
     <w:p>
       <w:r>
@@ -19240,14 +20555,14 @@
       <w:pPr>
         <w:pStyle w:val="Heading3"/>
       </w:pPr>
-      <w:bookmarkStart w:id="100" w:name="_Toc412626481"/>
+      <w:bookmarkStart w:id="103" w:name="_Toc412908303"/>
       <w:r>
         <w:t xml:space="preserve">How to </w:t>
       </w:r>
       <w:r>
         <w:t>create charts</w:t>
       </w:r>
-      <w:bookmarkEnd w:id="100"/>
+      <w:bookmarkEnd w:id="103"/>
     </w:p>
     <w:p>
       <w:pPr>
@@ -19385,6 +20700,7 @@
         <w:rPr>
           <w:b/>
         </w:rPr>
+        <w:lastRenderedPageBreak/>
         <w:t>%</w:t>
       </w:r>
       <w:r>
@@ -20002,7 +21318,6 @@
         <w:rPr>
           <w:b/>
         </w:rPr>
-        <w:lastRenderedPageBreak/>
         <w:t>Saturdays</w:t>
       </w:r>
       <w:r>
@@ -20348,21 +21663,22 @@
       <w:pPr>
         <w:pStyle w:val="Heading1"/>
       </w:pPr>
-      <w:bookmarkStart w:id="101" w:name="_Toc412626482"/>
-      <w:r>
+      <w:bookmarkStart w:id="104" w:name="_Toc412908304"/>
+      <w:r>
+        <w:lastRenderedPageBreak/>
         <w:t>Annex</w:t>
       </w:r>
-      <w:bookmarkEnd w:id="101"/>
+      <w:bookmarkEnd w:id="104"/>
     </w:p>
     <w:p>
       <w:pPr>
         <w:pStyle w:val="Heading2"/>
       </w:pPr>
-      <w:bookmarkStart w:id="102" w:name="_Toc412626483"/>
+      <w:bookmarkStart w:id="105" w:name="_Toc412908305"/>
       <w:r>
         <w:t>Themes</w:t>
       </w:r>
-      <w:bookmarkEnd w:id="102"/>
+      <w:bookmarkEnd w:id="105"/>
     </w:p>
     <w:p>
       <w:r>
@@ -20620,11 +21936,11 @@
       <w:pPr>
         <w:pStyle w:val="Heading2"/>
       </w:pPr>
-      <w:bookmarkStart w:id="103" w:name="_Toc412626484"/>
+      <w:bookmarkStart w:id="106" w:name="_Toc412908306"/>
       <w:r>
         <w:t>Libraries</w:t>
       </w:r>
-      <w:bookmarkEnd w:id="103"/>
+      <w:bookmarkEnd w:id="106"/>
     </w:p>
     <w:p>
       <w:r>
@@ -20728,7 +22044,6 @@
         </w:numPr>
       </w:pPr>
       <w:r>
-        <w:lastRenderedPageBreak/>
         <w:t>Google Drive API</w:t>
       </w:r>
     </w:p>
@@ -20751,7 +22066,7 @@
     </w:p>
     <w:p/>
     <w:sectPr>
-      <w:footerReference w:type="default" r:id="rId35"/>
+      <w:footerReference w:type="default" r:id="rId39"/>
       <w:pgSz w:w="11906" w:h="16838" w:code="9"/>
       <w:pgMar w:top="1440" w:right="1440" w:bottom="1440" w:left="1440" w:header="709" w:footer="709" w:gutter="0"/>
       <w:pgNumType w:start="1"/>
@@ -20803,7 +22118,7 @@
             <w:rPr>
               <w:noProof/>
             </w:rPr>
-            <w:t>10</w:t>
+            <w:t>2</w:t>
           </w:r>
         </w:fldSimple>
       </w:p>
@@ -20859,7 +22174,7 @@
         <v:path o:extrusionok="f" gradientshapeok="t" o:connecttype="rect"/>
         <o:lock v:ext="edit" aspectratio="t"/>
       </v:shapetype>
-      <v:shape id="_x0000_i1029" type="#_x0000_t75" alt="pomodoro16.png" style="width:16.3pt;height:16.3pt;visibility:visible;mso-wrap-style:square" o:bullet="t">
+      <v:shape id="_x0000_i1072" type="#_x0000_t75" alt="pomodoro16.png" style="width:16.3pt;height:16.3pt;visibility:visible;mso-wrap-style:square" o:bullet="t">
         <v:imagedata r:id="rId1" o:title="pomodoro16"/>
       </v:shape>
     </w:pict>
@@ -26110,7 +27425,7 @@
 </file>
 
 <file path=customXml/itemProps1.xml><?xml version="1.0" encoding="utf-8"?>
-<ds:datastoreItem xmlns:ds="http://schemas.openxmlformats.org/officeDocument/2006/customXml" ds:itemID="{E3DD84B2-99FE-4707-A0F4-5F56AA997D6E}">
+<ds:datastoreItem xmlns:ds="http://schemas.openxmlformats.org/officeDocument/2006/customXml" ds:itemID="{079C9282-0500-4D23-AE4E-7EFBDFB0E188}">
   <ds:schemaRefs>
     <ds:schemaRef ds:uri="http://schemas.openxmlformats.org/officeDocument/2006/bibliography"/>
   </ds:schemaRefs>

</xml_diff>

<commit_message>
added quick overestimation button
</commit_message>
<xml_diff>
--- a/doc/User guides/myAgilePomodoro_3.4.0.docx
+++ b/doc/User guides/myAgilePomodoro_3.4.0.docx
@@ -321,7 +321,7 @@
             </w:rPr>
             <w:fldChar w:fldCharType="separate"/>
           </w:r>
-          <w:hyperlink w:anchor="_Toc412908264" w:history="1">
+          <w:hyperlink w:anchor="_Toc413006891" w:history="1">
             <w:r>
               <w:rPr>
                 <w:rStyle w:val="Hyperlink"/>
@@ -348,7 +348,7 @@
                 <w:noProof/>
                 <w:webHidden/>
               </w:rPr>
-              <w:instrText xml:space="preserve"> PAGEREF _Toc412908264 \h </w:instrText>
+              <w:instrText xml:space="preserve"> PAGEREF _Toc413006891 \h </w:instrText>
             </w:r>
             <w:r>
               <w:rPr>
@@ -391,7 +391,7 @@
               <w:lang w:val="fr-FR" w:eastAsia="fr-FR"/>
             </w:rPr>
           </w:pPr>
-          <w:hyperlink w:anchor="_Toc412908265" w:history="1">
+          <w:hyperlink w:anchor="_Toc413006892" w:history="1">
             <w:r>
               <w:rPr>
                 <w:rStyle w:val="Hyperlink"/>
@@ -418,7 +418,7 @@
                 <w:noProof/>
                 <w:webHidden/>
               </w:rPr>
-              <w:instrText xml:space="preserve"> PAGEREF _Toc412908265 \h </w:instrText>
+              <w:instrText xml:space="preserve"> PAGEREF _Toc413006892 \h </w:instrText>
             </w:r>
             <w:r>
               <w:rPr>
@@ -461,7 +461,7 @@
               <w:lang w:val="fr-FR" w:eastAsia="fr-FR"/>
             </w:rPr>
           </w:pPr>
-          <w:hyperlink w:anchor="_Toc412908266" w:history="1">
+          <w:hyperlink w:anchor="_Toc413006893" w:history="1">
             <w:r>
               <w:rPr>
                 <w:rStyle w:val="Hyperlink"/>
@@ -488,7 +488,7 @@
                 <w:noProof/>
                 <w:webHidden/>
               </w:rPr>
-              <w:instrText xml:space="preserve"> PAGEREF _Toc412908266 \h </w:instrText>
+              <w:instrText xml:space="preserve"> PAGEREF _Toc413006893 \h </w:instrText>
             </w:r>
             <w:r>
               <w:rPr>
@@ -531,7 +531,7 @@
               <w:lang w:val="fr-FR" w:eastAsia="fr-FR"/>
             </w:rPr>
           </w:pPr>
-          <w:hyperlink w:anchor="_Toc412908267" w:history="1">
+          <w:hyperlink w:anchor="_Toc413006894" w:history="1">
             <w:r>
               <w:rPr>
                 <w:rStyle w:val="Hyperlink"/>
@@ -558,7 +558,7 @@
                 <w:noProof/>
                 <w:webHidden/>
               </w:rPr>
-              <w:instrText xml:space="preserve"> PAGEREF _Toc412908267 \h </w:instrText>
+              <w:instrText xml:space="preserve"> PAGEREF _Toc413006894 \h </w:instrText>
             </w:r>
             <w:r>
               <w:rPr>
@@ -601,7 +601,7 @@
               <w:lang w:val="fr-FR" w:eastAsia="fr-FR"/>
             </w:rPr>
           </w:pPr>
-          <w:hyperlink w:anchor="_Toc412908268" w:history="1">
+          <w:hyperlink w:anchor="_Toc413006895" w:history="1">
             <w:r>
               <w:rPr>
                 <w:rStyle w:val="Hyperlink"/>
@@ -628,7 +628,7 @@
                 <w:noProof/>
                 <w:webHidden/>
               </w:rPr>
-              <w:instrText xml:space="preserve"> PAGEREF _Toc412908268 \h </w:instrText>
+              <w:instrText xml:space="preserve"> PAGEREF _Toc413006895 \h </w:instrText>
             </w:r>
             <w:r>
               <w:rPr>
@@ -668,7 +668,7 @@
               <w:lang w:val="fr-FR" w:eastAsia="fr-FR"/>
             </w:rPr>
           </w:pPr>
-          <w:hyperlink w:anchor="_Toc412908269" w:history="1">
+          <w:hyperlink w:anchor="_Toc413006896" w:history="1">
             <w:r>
               <w:rPr>
                 <w:rStyle w:val="Hyperlink"/>
@@ -695,7 +695,7 @@
                 <w:noProof/>
                 <w:webHidden/>
               </w:rPr>
-              <w:instrText xml:space="preserve"> PAGEREF _Toc412908269 \h </w:instrText>
+              <w:instrText xml:space="preserve"> PAGEREF _Toc413006896 \h </w:instrText>
             </w:r>
             <w:r>
               <w:rPr>
@@ -735,7 +735,7 @@
               <w:lang w:val="fr-FR" w:eastAsia="fr-FR"/>
             </w:rPr>
           </w:pPr>
-          <w:hyperlink w:anchor="_Toc412908270" w:history="1">
+          <w:hyperlink w:anchor="_Toc413006897" w:history="1">
             <w:r>
               <w:rPr>
                 <w:rStyle w:val="Hyperlink"/>
@@ -762,7 +762,7 @@
                 <w:noProof/>
                 <w:webHidden/>
               </w:rPr>
-              <w:instrText xml:space="preserve"> PAGEREF _Toc412908270 \h </w:instrText>
+              <w:instrText xml:space="preserve"> PAGEREF _Toc413006897 \h </w:instrText>
             </w:r>
             <w:r>
               <w:rPr>
@@ -802,7 +802,7 @@
               <w:lang w:val="fr-FR" w:eastAsia="fr-FR"/>
             </w:rPr>
           </w:pPr>
-          <w:hyperlink w:anchor="_Toc412908271" w:history="1">
+          <w:hyperlink w:anchor="_Toc413006898" w:history="1">
             <w:r>
               <w:rPr>
                 <w:rStyle w:val="Hyperlink"/>
@@ -829,7 +829,7 @@
                 <w:noProof/>
                 <w:webHidden/>
               </w:rPr>
-              <w:instrText xml:space="preserve"> PAGEREF _Toc412908271 \h </w:instrText>
+              <w:instrText xml:space="preserve"> PAGEREF _Toc413006898 \h </w:instrText>
             </w:r>
             <w:r>
               <w:rPr>
@@ -872,7 +872,7 @@
               <w:lang w:val="fr-FR" w:eastAsia="fr-FR"/>
             </w:rPr>
           </w:pPr>
-          <w:hyperlink w:anchor="_Toc412908272" w:history="1">
+          <w:hyperlink w:anchor="_Toc413006899" w:history="1">
             <w:r>
               <w:rPr>
                 <w:rStyle w:val="Hyperlink"/>
@@ -899,7 +899,7 @@
                 <w:noProof/>
                 <w:webHidden/>
               </w:rPr>
-              <w:instrText xml:space="preserve"> PAGEREF _Toc412908272 \h </w:instrText>
+              <w:instrText xml:space="preserve"> PAGEREF _Toc413006899 \h </w:instrText>
             </w:r>
             <w:r>
               <w:rPr>
@@ -939,7 +939,7 @@
               <w:lang w:val="fr-FR" w:eastAsia="fr-FR"/>
             </w:rPr>
           </w:pPr>
-          <w:hyperlink w:anchor="_Toc412908273" w:history="1">
+          <w:hyperlink w:anchor="_Toc413006900" w:history="1">
             <w:r>
               <w:rPr>
                 <w:rStyle w:val="Hyperlink"/>
@@ -966,7 +966,7 @@
                 <w:noProof/>
                 <w:webHidden/>
               </w:rPr>
-              <w:instrText xml:space="preserve"> PAGEREF _Toc412908273 \h </w:instrText>
+              <w:instrText xml:space="preserve"> PAGEREF _Toc413006900 \h </w:instrText>
             </w:r>
             <w:r>
               <w:rPr>
@@ -1009,7 +1009,7 @@
               <w:lang w:val="fr-FR" w:eastAsia="fr-FR"/>
             </w:rPr>
           </w:pPr>
-          <w:hyperlink w:anchor="_Toc412908274" w:history="1">
+          <w:hyperlink w:anchor="_Toc413006901" w:history="1">
             <w:r>
               <w:rPr>
                 <w:rStyle w:val="Hyperlink"/>
@@ -1036,7 +1036,7 @@
                 <w:noProof/>
                 <w:webHidden/>
               </w:rPr>
-              <w:instrText xml:space="preserve"> PAGEREF _Toc412908274 \h </w:instrText>
+              <w:instrText xml:space="preserve"> PAGEREF _Toc413006901 \h </w:instrText>
             </w:r>
             <w:r>
               <w:rPr>
@@ -1079,7 +1079,7 @@
               <w:lang w:val="fr-FR" w:eastAsia="fr-FR"/>
             </w:rPr>
           </w:pPr>
-          <w:hyperlink w:anchor="_Toc412908275" w:history="1">
+          <w:hyperlink w:anchor="_Toc413006902" w:history="1">
             <w:r>
               <w:rPr>
                 <w:rStyle w:val="Hyperlink"/>
@@ -1106,7 +1106,7 @@
                 <w:noProof/>
                 <w:webHidden/>
               </w:rPr>
-              <w:instrText xml:space="preserve"> PAGEREF _Toc412908275 \h </w:instrText>
+              <w:instrText xml:space="preserve"> PAGEREF _Toc413006902 \h </w:instrText>
             </w:r>
             <w:r>
               <w:rPr>
@@ -1149,7 +1149,7 @@
               <w:lang w:val="fr-FR" w:eastAsia="fr-FR"/>
             </w:rPr>
           </w:pPr>
-          <w:hyperlink w:anchor="_Toc412908276" w:history="1">
+          <w:hyperlink w:anchor="_Toc413006903" w:history="1">
             <w:r>
               <w:rPr>
                 <w:rStyle w:val="Hyperlink"/>
@@ -1176,7 +1176,7 @@
                 <w:noProof/>
                 <w:webHidden/>
               </w:rPr>
-              <w:instrText xml:space="preserve"> PAGEREF _Toc412908276 \h </w:instrText>
+              <w:instrText xml:space="preserve"> PAGEREF _Toc413006903 \h </w:instrText>
             </w:r>
             <w:r>
               <w:rPr>
@@ -1219,7 +1219,7 @@
               <w:lang w:val="fr-FR" w:eastAsia="fr-FR"/>
             </w:rPr>
           </w:pPr>
-          <w:hyperlink w:anchor="_Toc412908277" w:history="1">
+          <w:hyperlink w:anchor="_Toc413006904" w:history="1">
             <w:r>
               <w:rPr>
                 <w:rStyle w:val="Hyperlink"/>
@@ -1246,7 +1246,7 @@
                 <w:noProof/>
                 <w:webHidden/>
               </w:rPr>
-              <w:instrText xml:space="preserve"> PAGEREF _Toc412908277 \h </w:instrText>
+              <w:instrText xml:space="preserve"> PAGEREF _Toc413006904 \h </w:instrText>
             </w:r>
             <w:r>
               <w:rPr>
@@ -1286,7 +1286,7 @@
               <w:lang w:val="fr-FR" w:eastAsia="fr-FR"/>
             </w:rPr>
           </w:pPr>
-          <w:hyperlink w:anchor="_Toc412908278" w:history="1">
+          <w:hyperlink w:anchor="_Toc413006905" w:history="1">
             <w:r>
               <w:rPr>
                 <w:rStyle w:val="Hyperlink"/>
@@ -1313,7 +1313,7 @@
                 <w:noProof/>
                 <w:webHidden/>
               </w:rPr>
-              <w:instrText xml:space="preserve"> PAGEREF _Toc412908278 \h </w:instrText>
+              <w:instrText xml:space="preserve"> PAGEREF _Toc413006905 \h </w:instrText>
             </w:r>
             <w:r>
               <w:rPr>
@@ -1356,7 +1356,7 @@
               <w:lang w:val="fr-FR" w:eastAsia="fr-FR"/>
             </w:rPr>
           </w:pPr>
-          <w:hyperlink w:anchor="_Toc412908279" w:history="1">
+          <w:hyperlink w:anchor="_Toc413006906" w:history="1">
             <w:r>
               <w:rPr>
                 <w:rStyle w:val="Hyperlink"/>
@@ -1383,7 +1383,7 @@
                 <w:noProof/>
                 <w:webHidden/>
               </w:rPr>
-              <w:instrText xml:space="preserve"> PAGEREF _Toc412908279 \h </w:instrText>
+              <w:instrText xml:space="preserve"> PAGEREF _Toc413006906 \h </w:instrText>
             </w:r>
             <w:r>
               <w:rPr>
@@ -1426,7 +1426,7 @@
               <w:lang w:val="fr-FR" w:eastAsia="fr-FR"/>
             </w:rPr>
           </w:pPr>
-          <w:hyperlink w:anchor="_Toc412908280" w:history="1">
+          <w:hyperlink w:anchor="_Toc413006907" w:history="1">
             <w:r>
               <w:rPr>
                 <w:rStyle w:val="Hyperlink"/>
@@ -1453,7 +1453,7 @@
                 <w:noProof/>
                 <w:webHidden/>
               </w:rPr>
-              <w:instrText xml:space="preserve"> PAGEREF _Toc412908280 \h </w:instrText>
+              <w:instrText xml:space="preserve"> PAGEREF _Toc413006907 \h </w:instrText>
             </w:r>
             <w:r>
               <w:rPr>
@@ -1493,7 +1493,7 @@
               <w:lang w:val="fr-FR" w:eastAsia="fr-FR"/>
             </w:rPr>
           </w:pPr>
-          <w:hyperlink w:anchor="_Toc412908281" w:history="1">
+          <w:hyperlink w:anchor="_Toc413006908" w:history="1">
             <w:r>
               <w:rPr>
                 <w:rStyle w:val="Hyperlink"/>
@@ -1520,7 +1520,7 @@
                 <w:noProof/>
                 <w:webHidden/>
               </w:rPr>
-              <w:instrText xml:space="preserve"> PAGEREF _Toc412908281 \h </w:instrText>
+              <w:instrText xml:space="preserve"> PAGEREF _Toc413006908 \h </w:instrText>
             </w:r>
             <w:r>
               <w:rPr>
@@ -1563,7 +1563,7 @@
               <w:lang w:val="fr-FR" w:eastAsia="fr-FR"/>
             </w:rPr>
           </w:pPr>
-          <w:hyperlink w:anchor="_Toc412908282" w:history="1">
+          <w:hyperlink w:anchor="_Toc413006909" w:history="1">
             <w:r>
               <w:rPr>
                 <w:rStyle w:val="Hyperlink"/>
@@ -1590,7 +1590,7 @@
                 <w:noProof/>
                 <w:webHidden/>
               </w:rPr>
-              <w:instrText xml:space="preserve"> PAGEREF _Toc412908282 \h </w:instrText>
+              <w:instrText xml:space="preserve"> PAGEREF _Toc413006909 \h </w:instrText>
             </w:r>
             <w:r>
               <w:rPr>
@@ -1633,7 +1633,7 @@
               <w:lang w:val="fr-FR" w:eastAsia="fr-FR"/>
             </w:rPr>
           </w:pPr>
-          <w:hyperlink w:anchor="_Toc412908283" w:history="1">
+          <w:hyperlink w:anchor="_Toc413006910" w:history="1">
             <w:r>
               <w:rPr>
                 <w:rStyle w:val="Hyperlink"/>
@@ -1660,7 +1660,7 @@
                 <w:noProof/>
                 <w:webHidden/>
               </w:rPr>
-              <w:instrText xml:space="preserve"> PAGEREF _Toc412908283 \h </w:instrText>
+              <w:instrText xml:space="preserve"> PAGEREF _Toc413006910 \h </w:instrText>
             </w:r>
             <w:r>
               <w:rPr>
@@ -1703,7 +1703,7 @@
               <w:lang w:val="fr-FR" w:eastAsia="fr-FR"/>
             </w:rPr>
           </w:pPr>
-          <w:hyperlink w:anchor="_Toc412908284" w:history="1">
+          <w:hyperlink w:anchor="_Toc413006911" w:history="1">
             <w:r>
               <w:rPr>
                 <w:rStyle w:val="Hyperlink"/>
@@ -1730,7 +1730,7 @@
                 <w:noProof/>
                 <w:webHidden/>
               </w:rPr>
-              <w:instrText xml:space="preserve"> PAGEREF _Toc412908284 \h </w:instrText>
+              <w:instrText xml:space="preserve"> PAGEREF _Toc413006911 \h </w:instrText>
             </w:r>
             <w:r>
               <w:rPr>
@@ -1773,7 +1773,7 @@
               <w:lang w:val="fr-FR" w:eastAsia="fr-FR"/>
             </w:rPr>
           </w:pPr>
-          <w:hyperlink w:anchor="_Toc412908285" w:history="1">
+          <w:hyperlink w:anchor="_Toc413006912" w:history="1">
             <w:r>
               <w:rPr>
                 <w:rStyle w:val="Hyperlink"/>
@@ -1800,7 +1800,7 @@
                 <w:noProof/>
                 <w:webHidden/>
               </w:rPr>
-              <w:instrText xml:space="preserve"> PAGEREF _Toc412908285 \h </w:instrText>
+              <w:instrText xml:space="preserve"> PAGEREF _Toc413006912 \h </w:instrText>
             </w:r>
             <w:r>
               <w:rPr>
@@ -1843,7 +1843,7 @@
               <w:lang w:val="fr-FR" w:eastAsia="fr-FR"/>
             </w:rPr>
           </w:pPr>
-          <w:hyperlink w:anchor="_Toc412908286" w:history="1">
+          <w:hyperlink w:anchor="_Toc413006913" w:history="1">
             <w:r>
               <w:rPr>
                 <w:rStyle w:val="Hyperlink"/>
@@ -1870,7 +1870,7 @@
                 <w:noProof/>
                 <w:webHidden/>
               </w:rPr>
-              <w:instrText xml:space="preserve"> PAGEREF _Toc412908286 \h </w:instrText>
+              <w:instrText xml:space="preserve"> PAGEREF _Toc413006913 \h </w:instrText>
             </w:r>
             <w:r>
               <w:rPr>
@@ -1913,7 +1913,7 @@
               <w:lang w:val="fr-FR" w:eastAsia="fr-FR"/>
             </w:rPr>
           </w:pPr>
-          <w:hyperlink w:anchor="_Toc412908287" w:history="1">
+          <w:hyperlink w:anchor="_Toc413006914" w:history="1">
             <w:r>
               <w:rPr>
                 <w:rStyle w:val="Hyperlink"/>
@@ -1940,7 +1940,7 @@
                 <w:noProof/>
                 <w:webHidden/>
               </w:rPr>
-              <w:instrText xml:space="preserve"> PAGEREF _Toc412908287 \h </w:instrText>
+              <w:instrText xml:space="preserve"> PAGEREF _Toc413006914 \h </w:instrText>
             </w:r>
             <w:r>
               <w:rPr>
@@ -1980,7 +1980,7 @@
               <w:lang w:val="fr-FR" w:eastAsia="fr-FR"/>
             </w:rPr>
           </w:pPr>
-          <w:hyperlink w:anchor="_Toc412908288" w:history="1">
+          <w:hyperlink w:anchor="_Toc413006915" w:history="1">
             <w:r>
               <w:rPr>
                 <w:rStyle w:val="Hyperlink"/>
@@ -2007,7 +2007,7 @@
                 <w:noProof/>
                 <w:webHidden/>
               </w:rPr>
-              <w:instrText xml:space="preserve"> PAGEREF _Toc412908288 \h </w:instrText>
+              <w:instrText xml:space="preserve"> PAGEREF _Toc413006915 \h </w:instrText>
             </w:r>
             <w:r>
               <w:rPr>
@@ -2050,7 +2050,7 @@
               <w:lang w:val="fr-FR" w:eastAsia="fr-FR"/>
             </w:rPr>
           </w:pPr>
-          <w:hyperlink w:anchor="_Toc412908289" w:history="1">
+          <w:hyperlink w:anchor="_Toc413006916" w:history="1">
             <w:r>
               <w:rPr>
                 <w:rStyle w:val="Hyperlink"/>
@@ -2077,7 +2077,7 @@
                 <w:noProof/>
                 <w:webHidden/>
               </w:rPr>
-              <w:instrText xml:space="preserve"> PAGEREF _Toc412908289 \h </w:instrText>
+              <w:instrText xml:space="preserve"> PAGEREF _Toc413006916 \h </w:instrText>
             </w:r>
             <w:r>
               <w:rPr>
@@ -2120,7 +2120,7 @@
               <w:lang w:val="fr-FR" w:eastAsia="fr-FR"/>
             </w:rPr>
           </w:pPr>
-          <w:hyperlink w:anchor="_Toc412908290" w:history="1">
+          <w:hyperlink w:anchor="_Toc413006917" w:history="1">
             <w:r>
               <w:rPr>
                 <w:rStyle w:val="Hyperlink"/>
@@ -2147,7 +2147,7 @@
                 <w:noProof/>
                 <w:webHidden/>
               </w:rPr>
-              <w:instrText xml:space="preserve"> PAGEREF _Toc412908290 \h </w:instrText>
+              <w:instrText xml:space="preserve"> PAGEREF _Toc413006917 \h </w:instrText>
             </w:r>
             <w:r>
               <w:rPr>
@@ -2190,7 +2190,7 @@
               <w:lang w:val="fr-FR" w:eastAsia="fr-FR"/>
             </w:rPr>
           </w:pPr>
-          <w:hyperlink w:anchor="_Toc412908291" w:history="1">
+          <w:hyperlink w:anchor="_Toc413006918" w:history="1">
             <w:r>
               <w:rPr>
                 <w:rStyle w:val="Hyperlink"/>
@@ -2217,7 +2217,7 @@
                 <w:noProof/>
                 <w:webHidden/>
               </w:rPr>
-              <w:instrText xml:space="preserve"> PAGEREF _Toc412908291 \h </w:instrText>
+              <w:instrText xml:space="preserve"> PAGEREF _Toc413006918 \h </w:instrText>
             </w:r>
             <w:r>
               <w:rPr>
@@ -2260,7 +2260,7 @@
               <w:lang w:val="fr-FR" w:eastAsia="fr-FR"/>
             </w:rPr>
           </w:pPr>
-          <w:hyperlink w:anchor="_Toc412908292" w:history="1">
+          <w:hyperlink w:anchor="_Toc413006919" w:history="1">
             <w:r>
               <w:rPr>
                 <w:rStyle w:val="Hyperlink"/>
@@ -2287,7 +2287,7 @@
                 <w:noProof/>
                 <w:webHidden/>
               </w:rPr>
-              <w:instrText xml:space="preserve"> PAGEREF _Toc412908292 \h </w:instrText>
+              <w:instrText xml:space="preserve"> PAGEREF _Toc413006919 \h </w:instrText>
             </w:r>
             <w:r>
               <w:rPr>
@@ -2330,7 +2330,7 @@
               <w:lang w:val="fr-FR" w:eastAsia="fr-FR"/>
             </w:rPr>
           </w:pPr>
-          <w:hyperlink w:anchor="_Toc412908293" w:history="1">
+          <w:hyperlink w:anchor="_Toc413006920" w:history="1">
             <w:r>
               <w:rPr>
                 <w:rStyle w:val="Hyperlink"/>
@@ -2357,7 +2357,7 @@
                 <w:noProof/>
                 <w:webHidden/>
               </w:rPr>
-              <w:instrText xml:space="preserve"> PAGEREF _Toc412908293 \h </w:instrText>
+              <w:instrText xml:space="preserve"> PAGEREF _Toc413006920 \h </w:instrText>
             </w:r>
             <w:r>
               <w:rPr>
@@ -2400,7 +2400,7 @@
               <w:lang w:val="fr-FR" w:eastAsia="fr-FR"/>
             </w:rPr>
           </w:pPr>
-          <w:hyperlink w:anchor="_Toc412908294" w:history="1">
+          <w:hyperlink w:anchor="_Toc413006921" w:history="1">
             <w:r>
               <w:rPr>
                 <w:rStyle w:val="Hyperlink"/>
@@ -2427,7 +2427,7 @@
                 <w:noProof/>
                 <w:webHidden/>
               </w:rPr>
-              <w:instrText xml:space="preserve"> PAGEREF _Toc412908294 \h </w:instrText>
+              <w:instrText xml:space="preserve"> PAGEREF _Toc413006921 \h </w:instrText>
             </w:r>
             <w:r>
               <w:rPr>
@@ -2470,7 +2470,7 @@
               <w:lang w:val="fr-FR" w:eastAsia="fr-FR"/>
             </w:rPr>
           </w:pPr>
-          <w:hyperlink w:anchor="_Toc412908295" w:history="1">
+          <w:hyperlink w:anchor="_Toc413006922" w:history="1">
             <w:r>
               <w:rPr>
                 <w:rStyle w:val="Hyperlink"/>
@@ -2497,7 +2497,7 @@
                 <w:noProof/>
                 <w:webHidden/>
               </w:rPr>
-              <w:instrText xml:space="preserve"> PAGEREF _Toc412908295 \h </w:instrText>
+              <w:instrText xml:space="preserve"> PAGEREF _Toc413006922 \h </w:instrText>
             </w:r>
             <w:r>
               <w:rPr>
@@ -2540,7 +2540,7 @@
               <w:lang w:val="fr-FR" w:eastAsia="fr-FR"/>
             </w:rPr>
           </w:pPr>
-          <w:hyperlink w:anchor="_Toc412908296" w:history="1">
+          <w:hyperlink w:anchor="_Toc413006923" w:history="1">
             <w:r>
               <w:rPr>
                 <w:rStyle w:val="Hyperlink"/>
@@ -2567,7 +2567,7 @@
                 <w:noProof/>
                 <w:webHidden/>
               </w:rPr>
-              <w:instrText xml:space="preserve"> PAGEREF _Toc412908296 \h </w:instrText>
+              <w:instrText xml:space="preserve"> PAGEREF _Toc413006923 \h </w:instrText>
             </w:r>
             <w:r>
               <w:rPr>
@@ -2610,7 +2610,7 @@
               <w:lang w:val="fr-FR" w:eastAsia="fr-FR"/>
             </w:rPr>
           </w:pPr>
-          <w:hyperlink w:anchor="_Toc412908297" w:history="1">
+          <w:hyperlink w:anchor="_Toc413006924" w:history="1">
             <w:r>
               <w:rPr>
                 <w:rStyle w:val="Hyperlink"/>
@@ -2637,7 +2637,7 @@
                 <w:noProof/>
                 <w:webHidden/>
               </w:rPr>
-              <w:instrText xml:space="preserve"> PAGEREF _Toc412908297 \h </w:instrText>
+              <w:instrText xml:space="preserve"> PAGEREF _Toc413006924 \h </w:instrText>
             </w:r>
             <w:r>
               <w:rPr>
@@ -2677,7 +2677,7 @@
               <w:lang w:val="fr-FR" w:eastAsia="fr-FR"/>
             </w:rPr>
           </w:pPr>
-          <w:hyperlink w:anchor="_Toc412908298" w:history="1">
+          <w:hyperlink w:anchor="_Toc413006925" w:history="1">
             <w:r>
               <w:rPr>
                 <w:rStyle w:val="Hyperlink"/>
@@ -2704,7 +2704,7 @@
                 <w:noProof/>
                 <w:webHidden/>
               </w:rPr>
-              <w:instrText xml:space="preserve"> PAGEREF _Toc412908298 \h </w:instrText>
+              <w:instrText xml:space="preserve"> PAGEREF _Toc413006925 \h </w:instrText>
             </w:r>
             <w:r>
               <w:rPr>
@@ -2747,7 +2747,7 @@
               <w:lang w:val="fr-FR" w:eastAsia="fr-FR"/>
             </w:rPr>
           </w:pPr>
-          <w:hyperlink w:anchor="_Toc412908299" w:history="1">
+          <w:hyperlink w:anchor="_Toc413006926" w:history="1">
             <w:r>
               <w:rPr>
                 <w:rStyle w:val="Hyperlink"/>
@@ -2774,7 +2774,7 @@
                 <w:noProof/>
                 <w:webHidden/>
               </w:rPr>
-              <w:instrText xml:space="preserve"> PAGEREF _Toc412908299 \h </w:instrText>
+              <w:instrText xml:space="preserve"> PAGEREF _Toc413006926 \h </w:instrText>
             </w:r>
             <w:r>
               <w:rPr>
@@ -2817,7 +2817,7 @@
               <w:lang w:val="fr-FR" w:eastAsia="fr-FR"/>
             </w:rPr>
           </w:pPr>
-          <w:hyperlink w:anchor="_Toc412908300" w:history="1">
+          <w:hyperlink w:anchor="_Toc413006927" w:history="1">
             <w:r>
               <w:rPr>
                 <w:rStyle w:val="Hyperlink"/>
@@ -2844,7 +2844,7 @@
                 <w:noProof/>
                 <w:webHidden/>
               </w:rPr>
-              <w:instrText xml:space="preserve"> PAGEREF _Toc412908300 \h </w:instrText>
+              <w:instrText xml:space="preserve"> PAGEREF _Toc413006927 \h </w:instrText>
             </w:r>
             <w:r>
               <w:rPr>
@@ -2887,7 +2887,7 @@
               <w:lang w:val="fr-FR" w:eastAsia="fr-FR"/>
             </w:rPr>
           </w:pPr>
-          <w:hyperlink w:anchor="_Toc412908301" w:history="1">
+          <w:hyperlink w:anchor="_Toc413006928" w:history="1">
             <w:r>
               <w:rPr>
                 <w:rStyle w:val="Hyperlink"/>
@@ -2914,7 +2914,7 @@
                 <w:noProof/>
                 <w:webHidden/>
               </w:rPr>
-              <w:instrText xml:space="preserve"> PAGEREF _Toc412908301 \h </w:instrText>
+              <w:instrText xml:space="preserve"> PAGEREF _Toc413006928 \h </w:instrText>
             </w:r>
             <w:r>
               <w:rPr>
@@ -2954,7 +2954,7 @@
               <w:lang w:val="fr-FR" w:eastAsia="fr-FR"/>
             </w:rPr>
           </w:pPr>
-          <w:hyperlink w:anchor="_Toc412908302" w:history="1">
+          <w:hyperlink w:anchor="_Toc413006929" w:history="1">
             <w:r>
               <w:rPr>
                 <w:rStyle w:val="Hyperlink"/>
@@ -2981,7 +2981,7 @@
                 <w:noProof/>
                 <w:webHidden/>
               </w:rPr>
-              <w:instrText xml:space="preserve"> PAGEREF _Toc412908302 \h </w:instrText>
+              <w:instrText xml:space="preserve"> PAGEREF _Toc413006929 \h </w:instrText>
             </w:r>
             <w:r>
               <w:rPr>
@@ -3024,7 +3024,7 @@
               <w:lang w:val="fr-FR" w:eastAsia="fr-FR"/>
             </w:rPr>
           </w:pPr>
-          <w:hyperlink w:anchor="_Toc412908303" w:history="1">
+          <w:hyperlink w:anchor="_Toc413006930" w:history="1">
             <w:r>
               <w:rPr>
                 <w:rStyle w:val="Hyperlink"/>
@@ -3051,7 +3051,7 @@
                 <w:noProof/>
                 <w:webHidden/>
               </w:rPr>
-              <w:instrText xml:space="preserve"> PAGEREF _Toc412908303 \h </w:instrText>
+              <w:instrText xml:space="preserve"> PAGEREF _Toc413006930 \h </w:instrText>
             </w:r>
             <w:r>
               <w:rPr>
@@ -3071,7 +3071,7 @@
                 <w:noProof/>
                 <w:webHidden/>
               </w:rPr>
-              <w:t>16</w:t>
+              <w:t>17</w:t>
             </w:r>
             <w:r>
               <w:rPr>
@@ -3094,7 +3094,7 @@
               <w:lang w:val="fr-FR" w:eastAsia="fr-FR"/>
             </w:rPr>
           </w:pPr>
-          <w:hyperlink w:anchor="_Toc412908304" w:history="1">
+          <w:hyperlink w:anchor="_Toc413006931" w:history="1">
             <w:r>
               <w:rPr>
                 <w:rStyle w:val="Hyperlink"/>
@@ -3121,7 +3121,7 @@
                 <w:noProof/>
                 <w:webHidden/>
               </w:rPr>
-              <w:instrText xml:space="preserve"> PAGEREF _Toc412908304 \h </w:instrText>
+              <w:instrText xml:space="preserve"> PAGEREF _Toc413006931 \h </w:instrText>
             </w:r>
             <w:r>
               <w:rPr>
@@ -3161,7 +3161,7 @@
               <w:lang w:val="fr-FR" w:eastAsia="fr-FR"/>
             </w:rPr>
           </w:pPr>
-          <w:hyperlink w:anchor="_Toc412908305" w:history="1">
+          <w:hyperlink w:anchor="_Toc413006932" w:history="1">
             <w:r>
               <w:rPr>
                 <w:rStyle w:val="Hyperlink"/>
@@ -3188,7 +3188,7 @@
                 <w:noProof/>
                 <w:webHidden/>
               </w:rPr>
-              <w:instrText xml:space="preserve"> PAGEREF _Toc412908305 \h </w:instrText>
+              <w:instrText xml:space="preserve"> PAGEREF _Toc413006932 \h </w:instrText>
             </w:r>
             <w:r>
               <w:rPr>
@@ -3228,7 +3228,7 @@
               <w:lang w:val="fr-FR" w:eastAsia="fr-FR"/>
             </w:rPr>
           </w:pPr>
-          <w:hyperlink w:anchor="_Toc412908306" w:history="1">
+          <w:hyperlink w:anchor="_Toc413006933" w:history="1">
             <w:r>
               <w:rPr>
                 <w:rStyle w:val="Hyperlink"/>
@@ -3255,7 +3255,7 @@
                 <w:noProof/>
                 <w:webHidden/>
               </w:rPr>
-              <w:instrText xml:space="preserve"> PAGEREF _Toc412908306 \h </w:instrText>
+              <w:instrText xml:space="preserve"> PAGEREF _Toc413006933 \h </w:instrText>
             </w:r>
             <w:r>
               <w:rPr>
@@ -3301,7 +3301,7 @@
       <w:pPr>
         <w:pStyle w:val="Heading1"/>
       </w:pPr>
-      <w:bookmarkStart w:id="2" w:name="_Toc412908264"/>
+      <w:bookmarkStart w:id="2" w:name="_Toc413006891"/>
       <w:r>
         <w:t>About</w:t>
       </w:r>
@@ -3418,7 +3418,7 @@
       <w:pPr>
         <w:pStyle w:val="Heading1"/>
       </w:pPr>
-      <w:bookmarkStart w:id="3" w:name="_Toc412908265"/>
+      <w:bookmarkStart w:id="3" w:name="_Toc413006892"/>
       <w:r>
         <w:t>Application</w:t>
       </w:r>
@@ -3631,7 +3631,7 @@
       <w:pPr>
         <w:pStyle w:val="Heading1"/>
       </w:pPr>
-      <w:bookmarkStart w:id="4" w:name="_Toc412908266"/>
+      <w:bookmarkStart w:id="4" w:name="_Toc413006893"/>
       <w:r>
         <w:t>License</w:t>
       </w:r>
@@ -3743,7 +3743,7 @@
       <w:pPr>
         <w:pStyle w:val="Heading1"/>
       </w:pPr>
-      <w:bookmarkStart w:id="5" w:name="_Toc412908267"/>
+      <w:bookmarkStart w:id="5" w:name="_Toc413006894"/>
       <w:r>
         <w:lastRenderedPageBreak/>
         <w:t xml:space="preserve">The </w:t>
@@ -4680,7 +4680,7 @@
       <w:pPr>
         <w:pStyle w:val="Heading1"/>
       </w:pPr>
-      <w:bookmarkStart w:id="6" w:name="_Toc412908268"/>
+      <w:bookmarkStart w:id="6" w:name="_Toc413006895"/>
       <w:r>
         <w:lastRenderedPageBreak/>
         <w:t>Configuration</w:t>
@@ -5051,7 +5051,7 @@
       <w:pPr>
         <w:pStyle w:val="Heading2"/>
       </w:pPr>
-      <w:bookmarkStart w:id="7" w:name="_Toc412908269"/>
+      <w:bookmarkStart w:id="7" w:name="_Toc413006896"/>
       <w:proofErr w:type="spellStart"/>
       <w:r>
         <w:t>MySQL</w:t>
@@ -5701,7 +5701,7 @@
       <w:pPr>
         <w:pStyle w:val="Heading2"/>
       </w:pPr>
-      <w:bookmarkStart w:id="8" w:name="_Toc412908270"/>
+      <w:bookmarkStart w:id="8" w:name="_Toc413006897"/>
       <w:r>
         <w:t>Logger</w:t>
       </w:r>
@@ -5859,7 +5859,7 @@
       <w:pPr>
         <w:pStyle w:val="Heading2"/>
       </w:pPr>
-      <w:bookmarkStart w:id="9" w:name="_Toc412908271"/>
+      <w:bookmarkStart w:id="9" w:name="_Toc413006898"/>
       <w:r>
         <w:t>Google Drive configuration</w:t>
       </w:r>
@@ -6064,7 +6064,7 @@
       <w:pPr>
         <w:pStyle w:val="Heading1"/>
       </w:pPr>
-      <w:bookmarkStart w:id="10" w:name="_Toc412908272"/>
+      <w:bookmarkStart w:id="10" w:name="_Toc413006899"/>
       <w:proofErr w:type="spellStart"/>
       <w:proofErr w:type="gramStart"/>
       <w:r>
@@ -6084,7 +6084,7 @@
       <w:pPr>
         <w:pStyle w:val="Heading2"/>
       </w:pPr>
-      <w:bookmarkStart w:id="11" w:name="_Toc412908273"/>
+      <w:bookmarkStart w:id="11" w:name="_Toc413006900"/>
       <w:r>
         <w:t>P</w:t>
       </w:r>
@@ -6102,7 +6102,7 @@
       <w:pPr>
         <w:pStyle w:val="Heading3"/>
       </w:pPr>
-      <w:bookmarkStart w:id="12" w:name="_Toc412908274"/>
+      <w:bookmarkStart w:id="12" w:name="_Toc413006901"/>
       <w:r>
         <w:t>How to set the preferences</w:t>
       </w:r>
@@ -8934,7 +8934,7 @@
       <w:pPr>
         <w:pStyle w:val="Heading1"/>
       </w:pPr>
-      <w:bookmarkStart w:id="32" w:name="_Toc412908275"/>
+      <w:bookmarkStart w:id="32" w:name="_Toc413006902"/>
       <w:r>
         <w:t>Getting Started</w:t>
       </w:r>
@@ -9009,7 +9009,7 @@
       <w:pPr>
         <w:pStyle w:val="Heading3"/>
       </w:pPr>
-      <w:bookmarkStart w:id="33" w:name="_Toc412908276"/>
+      <w:bookmarkStart w:id="33" w:name="_Toc413006903"/>
       <w:r>
         <w:t>One</w:t>
       </w:r>
@@ -9816,7 +9816,7 @@
       <w:pPr>
         <w:pStyle w:val="Heading3"/>
       </w:pPr>
-      <w:bookmarkStart w:id="36" w:name="_Toc412908277"/>
+      <w:bookmarkStart w:id="36" w:name="_Toc413006904"/>
       <w:r>
         <w:lastRenderedPageBreak/>
         <w:t xml:space="preserve">How to </w:t>
@@ -12142,7 +12142,7 @@
           </wp:anchor>
         </w:drawing>
       </w:r>
-      <w:bookmarkStart w:id="37" w:name="_Toc412908278"/>
+      <w:bookmarkStart w:id="37" w:name="_Toc413006905"/>
       <w:r>
         <w:t>New</w:t>
       </w:r>
@@ -12166,7 +12166,7 @@
       <w:pPr>
         <w:pStyle w:val="Heading3"/>
       </w:pPr>
-      <w:bookmarkStart w:id="38" w:name="_Toc412908279"/>
+      <w:bookmarkStart w:id="38" w:name="_Toc413006906"/>
       <w:r>
         <w:t>How to c</w:t>
       </w:r>
@@ -12299,7 +12299,7 @@
       <w:pPr>
         <w:pStyle w:val="Heading3"/>
       </w:pPr>
-      <w:bookmarkStart w:id="39" w:name="_Toc412908280"/>
+      <w:bookmarkStart w:id="39" w:name="_Toc413006907"/>
       <w:r>
         <w:lastRenderedPageBreak/>
         <w:t>How to use the</w:t>
@@ -12835,7 +12835,7 @@
           </wp:anchor>
         </w:drawing>
       </w:r>
-      <w:bookmarkStart w:id="50" w:name="_Toc412908281"/>
+      <w:bookmarkStart w:id="50" w:name="_Toc413006908"/>
       <w:r>
         <w:t>Ac</w:t>
       </w:r>
@@ -12865,7 +12865,7 @@
       <w:pPr>
         <w:pStyle w:val="Heading3"/>
       </w:pPr>
-      <w:bookmarkStart w:id="51" w:name="_Toc412908282"/>
+      <w:bookmarkStart w:id="51" w:name="_Toc413006909"/>
       <w:r>
         <w:t>How to read the table</w:t>
       </w:r>
@@ -13175,7 +13175,7 @@
       <w:pPr>
         <w:pStyle w:val="Heading3"/>
       </w:pPr>
-      <w:bookmarkStart w:id="52" w:name="_Toc412908283"/>
+      <w:bookmarkStart w:id="52" w:name="_Toc413006910"/>
       <w:r>
         <w:t>How to</w:t>
       </w:r>
@@ -13198,14 +13198,14 @@
         <w:tblLook w:val="04A0"/>
       </w:tblPr>
       <w:tblGrid>
-        <w:gridCol w:w="2376"/>
-        <w:gridCol w:w="2268"/>
+        <w:gridCol w:w="2093"/>
+        <w:gridCol w:w="2551"/>
         <w:gridCol w:w="3261"/>
       </w:tblGrid>
       <w:tr>
         <w:tc>
           <w:tcPr>
-            <w:tcW w:w="2376" w:type="dxa"/>
+            <w:tcW w:w="2093" w:type="dxa"/>
             <w:shd w:val="pct5" w:color="auto" w:fill="auto"/>
           </w:tcPr>
           <w:p>
@@ -13257,7 +13257,7 @@
         </w:tc>
         <w:tc>
           <w:tcPr>
-            <w:tcW w:w="2268" w:type="dxa"/>
+            <w:tcW w:w="2551" w:type="dxa"/>
             <w:shd w:val="pct5" w:color="auto" w:fill="auto"/>
           </w:tcPr>
           <w:p>
@@ -13367,7 +13367,7 @@
       <w:tr>
         <w:tc>
           <w:tcPr>
-            <w:tcW w:w="2376" w:type="dxa"/>
+            <w:tcW w:w="2093" w:type="dxa"/>
           </w:tcPr>
           <w:p>
             <w:pPr>
@@ -13385,7 +13385,25 @@
                 <w:szCs w:val="20"/>
                 <w:lang w:val="fr-FR" w:eastAsia="fr-FR"/>
               </w:rPr>
-              <w:t>Create task.</w:t>
+              <w:t xml:space="preserve">Create </w:t>
+            </w:r>
+            <w:r>
+              <w:rPr>
+                <w:noProof/>
+                <w:sz w:val="20"/>
+                <w:szCs w:val="20"/>
+                <w:lang w:val="fr-FR" w:eastAsia="fr-FR"/>
+              </w:rPr>
+              <w:t xml:space="preserve">a </w:t>
+            </w:r>
+            <w:r>
+              <w:rPr>
+                <w:noProof/>
+                <w:sz w:val="20"/>
+                <w:szCs w:val="20"/>
+                <w:lang w:val="fr-FR" w:eastAsia="fr-FR"/>
+              </w:rPr>
+              <w:t>task.</w:t>
             </w:r>
           </w:p>
           <w:p>
@@ -13455,7 +13473,7 @@
         </w:tc>
         <w:tc>
           <w:tcPr>
-            <w:tcW w:w="2268" w:type="dxa"/>
+            <w:tcW w:w="2551" w:type="dxa"/>
           </w:tcPr>
           <w:p>
             <w:pPr>
@@ -13469,7 +13487,21 @@
                 <w:sz w:val="20"/>
                 <w:szCs w:val="20"/>
               </w:rPr>
-              <w:t>Duplicate task.</w:t>
+              <w:t xml:space="preserve">Duplicate </w:t>
+            </w:r>
+            <w:r>
+              <w:rPr>
+                <w:sz w:val="20"/>
+                <w:szCs w:val="20"/>
+              </w:rPr>
+              <w:t xml:space="preserve">the selected </w:t>
+            </w:r>
+            <w:r>
+              <w:rPr>
+                <w:sz w:val="20"/>
+                <w:szCs w:val="20"/>
+              </w:rPr>
+              <w:t>task.</w:t>
             </w:r>
             <w:r>
               <w:rPr>
@@ -13631,7 +13663,7 @@
       <w:pPr>
         <w:pStyle w:val="Heading3"/>
       </w:pPr>
-      <w:bookmarkStart w:id="53" w:name="_Toc412908284"/>
+      <w:bookmarkStart w:id="53" w:name="_Toc413006911"/>
       <w:r>
         <w:t>How to use a task as template</w:t>
       </w:r>
@@ -13707,7 +13739,7 @@
       <w:pPr>
         <w:pStyle w:val="Heading3"/>
       </w:pPr>
-      <w:bookmarkStart w:id="54" w:name="_Toc412908285"/>
+      <w:bookmarkStart w:id="54" w:name="_Toc413006912"/>
       <w:r>
         <w:t>How to edit a task</w:t>
       </w:r>
@@ -13985,7 +14017,7 @@
       <w:pPr>
         <w:pStyle w:val="Heading3"/>
       </w:pPr>
-      <w:bookmarkStart w:id="55" w:name="_Toc412908286"/>
+      <w:bookmarkStart w:id="55" w:name="_Toc413006913"/>
       <w:r>
         <w:t>How to export data</w:t>
       </w:r>
@@ -14872,7 +14904,7 @@
       <w:pPr>
         <w:pStyle w:val="Heading3"/>
       </w:pPr>
-      <w:bookmarkStart w:id="62" w:name="_Toc412908287"/>
+      <w:bookmarkStart w:id="62" w:name="_Toc413006914"/>
       <w:r>
         <w:t>How to impor</w:t>
       </w:r>
@@ -15083,7 +15115,7 @@
           </wp:anchor>
         </w:drawing>
       </w:r>
-      <w:bookmarkStart w:id="63" w:name="_Toc412908288"/>
+      <w:bookmarkStart w:id="63" w:name="_Toc413006915"/>
       <w:proofErr w:type="spellStart"/>
       <w:r>
         <w:t>ToDo</w:t>
@@ -15132,7 +15164,7 @@
       <w:pPr>
         <w:pStyle w:val="Heading3"/>
       </w:pPr>
-      <w:bookmarkStart w:id="64" w:name="_Toc412908289"/>
+      <w:bookmarkStart w:id="64" w:name="_Toc413006916"/>
       <w:r>
         <w:t>How to read the table</w:t>
       </w:r>
@@ -15350,7 +15382,7 @@
       <w:pPr>
         <w:pStyle w:val="Heading3"/>
       </w:pPr>
-      <w:bookmarkStart w:id="65" w:name="_Toc412908290"/>
+      <w:bookmarkStart w:id="65" w:name="_Toc413006917"/>
       <w:r>
         <w:t>How to p</w:t>
       </w:r>
@@ -15411,7 +15443,7 @@
       <w:pPr>
         <w:pStyle w:val="Heading3"/>
       </w:pPr>
-      <w:bookmarkStart w:id="66" w:name="_Toc412908291"/>
+      <w:bookmarkStart w:id="66" w:name="_Toc413006918"/>
       <w:r>
         <w:t>How to</w:t>
       </w:r>
@@ -15429,20 +15461,77 @@
     <w:tbl>
       <w:tblPr>
         <w:tblStyle w:val="TableGrid"/>
-        <w:tblW w:w="8613" w:type="dxa"/>
+        <w:tblW w:w="9289" w:type="dxa"/>
         <w:tblLayout w:type="fixed"/>
         <w:tblLook w:val="04A0"/>
       </w:tblPr>
       <w:tblGrid>
-        <w:gridCol w:w="2235"/>
+        <w:gridCol w:w="1526"/>
         <w:gridCol w:w="2126"/>
-        <w:gridCol w:w="1984"/>
-        <w:gridCol w:w="2268"/>
+        <w:gridCol w:w="2126"/>
+        <w:gridCol w:w="1985"/>
+        <w:gridCol w:w="1526"/>
       </w:tblGrid>
       <w:tr>
         <w:tc>
           <w:tcPr>
-            <w:tcW w:w="2235" w:type="dxa"/>
+            <w:tcW w:w="1526" w:type="dxa"/>
+            <w:shd w:val="pct5" w:color="auto" w:fill="auto"/>
+          </w:tcPr>
+          <w:p>
+            <w:pPr>
+              <w:jc w:val="center"/>
+              <w:rPr>
+                <w:noProof/>
+                <w:lang w:val="fr-FR" w:eastAsia="fr-FR"/>
+              </w:rPr>
+            </w:pPr>
+            <w:r>
+              <w:rPr>
+                <w:noProof/>
+                <w:lang w:val="fr-FR" w:eastAsia="fr-FR"/>
+              </w:rPr>
+              <w:drawing>
+                <wp:inline distT="0" distB="0" distL="0" distR="0">
+                  <wp:extent cx="215661" cy="215661"/>
+                  <wp:effectExtent l="19050" t="0" r="0" b="0"/>
+                  <wp:docPr id="43" name="Picture 42" descr="plusone.png"/>
+                  <wp:cNvGraphicFramePr>
+                    <a:graphicFrameLocks xmlns:a="http://schemas.openxmlformats.org/drawingml/2006/main" noChangeAspect="1"/>
+                  </wp:cNvGraphicFramePr>
+                  <a:graphic xmlns:a="http://schemas.openxmlformats.org/drawingml/2006/main">
+                    <a:graphicData uri="http://schemas.openxmlformats.org/drawingml/2006/picture">
+                      <pic:pic xmlns:pic="http://schemas.openxmlformats.org/drawingml/2006/picture">
+                        <pic:nvPicPr>
+                          <pic:cNvPr id="0" name="plusone.png"/>
+                          <pic:cNvPicPr/>
+                        </pic:nvPicPr>
+                        <pic:blipFill>
+                          <a:blip r:embed="rId21" cstate="print"/>
+                          <a:stretch>
+                            <a:fillRect/>
+                          </a:stretch>
+                        </pic:blipFill>
+                        <pic:spPr>
+                          <a:xfrm>
+                            <a:off x="0" y="0"/>
+                            <a:ext cx="211697" cy="211697"/>
+                          </a:xfrm>
+                          <a:prstGeom prst="rect">
+                            <a:avLst/>
+                          </a:prstGeom>
+                        </pic:spPr>
+                      </pic:pic>
+                    </a:graphicData>
+                  </a:graphic>
+                </wp:inline>
+              </w:drawing>
+            </w:r>
+          </w:p>
+        </w:tc>
+        <w:tc>
+          <w:tcPr>
+            <w:tcW w:w="2126" w:type="dxa"/>
             <w:shd w:val="pct5" w:color="auto" w:fill="auto"/>
           </w:tcPr>
           <w:p>
@@ -15458,7 +15547,7 @@
                 <wp:inline distT="0" distB="0" distL="0" distR="0">
                   <wp:extent cx="241540" cy="241540"/>
                   <wp:effectExtent l="19050" t="0" r="6110" b="0"/>
-                  <wp:docPr id="78" name="Picture 51" descr="duplicate.png"/>
+                  <wp:docPr id="39" name="Picture 51" descr="duplicate.png"/>
                   <wp:cNvGraphicFramePr>
                     <a:graphicFrameLocks xmlns:a="http://schemas.openxmlformats.org/drawingml/2006/main" noChangeAspect="1"/>
                   </wp:cNvGraphicFramePr>
@@ -15514,7 +15603,7 @@
                 <wp:inline distT="0" distB="0" distL="0" distR="0">
                   <wp:extent cx="250166" cy="250166"/>
                   <wp:effectExtent l="19050" t="0" r="0" b="0"/>
-                  <wp:docPr id="79" name="Picture 75" descr="external.png"/>
+                  <wp:docPr id="40" name="Picture 75" descr="external.png"/>
                   <wp:cNvGraphicFramePr>
                     <a:graphicFrameLocks xmlns:a="http://schemas.openxmlformats.org/drawingml/2006/main" noChangeAspect="1"/>
                   </wp:cNvGraphicFramePr>
@@ -15523,62 +15612,6 @@
                       <pic:pic xmlns:pic="http://schemas.openxmlformats.org/drawingml/2006/picture">
                         <pic:nvPicPr>
                           <pic:cNvPr id="0" name="external.png"/>
-                          <pic:cNvPicPr/>
-                        </pic:nvPicPr>
-                        <pic:blipFill>
-                          <a:blip r:embed="rId21" cstate="print"/>
-                          <a:stretch>
-                            <a:fillRect/>
-                          </a:stretch>
-                        </pic:blipFill>
-                        <pic:spPr>
-                          <a:xfrm>
-                            <a:off x="0" y="0"/>
-                            <a:ext cx="248443" cy="248443"/>
-                          </a:xfrm>
-                          <a:prstGeom prst="rect">
-                            <a:avLst/>
-                          </a:prstGeom>
-                        </pic:spPr>
-                      </pic:pic>
-                    </a:graphicData>
-                  </a:graphic>
-                </wp:inline>
-              </w:drawing>
-            </w:r>
-          </w:p>
-        </w:tc>
-        <w:tc>
-          <w:tcPr>
-            <w:tcW w:w="1984" w:type="dxa"/>
-            <w:shd w:val="pct5" w:color="auto" w:fill="auto"/>
-          </w:tcPr>
-          <w:p>
-            <w:pPr>
-              <w:jc w:val="center"/>
-              <w:rPr>
-                <w:noProof/>
-                <w:lang w:val="fr-FR" w:eastAsia="fr-FR"/>
-              </w:rPr>
-            </w:pPr>
-            <w:r>
-              <w:rPr>
-                <w:noProof/>
-                <w:lang w:val="fr-FR" w:eastAsia="fr-FR"/>
-              </w:rPr>
-              <w:drawing>
-                <wp:inline distT="0" distB="0" distL="0" distR="0">
-                  <wp:extent cx="250166" cy="250166"/>
-                  <wp:effectExtent l="19050" t="0" r="0" b="0"/>
-                  <wp:docPr id="80" name="Picture 76" descr="internal.png"/>
-                  <wp:cNvGraphicFramePr>
-                    <a:graphicFrameLocks xmlns:a="http://schemas.openxmlformats.org/drawingml/2006/main" noChangeAspect="1"/>
-                  </wp:cNvGraphicFramePr>
-                  <a:graphic xmlns:a="http://schemas.openxmlformats.org/drawingml/2006/main">
-                    <a:graphicData uri="http://schemas.openxmlformats.org/drawingml/2006/picture">
-                      <pic:pic xmlns:pic="http://schemas.openxmlformats.org/drawingml/2006/picture">
-                        <pic:nvPicPr>
-                          <pic:cNvPr id="0" name="internal.png"/>
                           <pic:cNvPicPr/>
                         </pic:nvPicPr>
                         <pic:blipFill>
@@ -15606,7 +15639,7 @@
         </w:tc>
         <w:tc>
           <w:tcPr>
-            <w:tcW w:w="2268" w:type="dxa"/>
+            <w:tcW w:w="1985" w:type="dxa"/>
             <w:shd w:val="pct5" w:color="auto" w:fill="auto"/>
           </w:tcPr>
           <w:p>
@@ -15624,9 +15657,65 @@
               </w:rPr>
               <w:drawing>
                 <wp:inline distT="0" distB="0" distL="0" distR="0">
+                  <wp:extent cx="250166" cy="250166"/>
+                  <wp:effectExtent l="19050" t="0" r="0" b="0"/>
+                  <wp:docPr id="41" name="Picture 76" descr="internal.png"/>
+                  <wp:cNvGraphicFramePr>
+                    <a:graphicFrameLocks xmlns:a="http://schemas.openxmlformats.org/drawingml/2006/main" noChangeAspect="1"/>
+                  </wp:cNvGraphicFramePr>
+                  <a:graphic xmlns:a="http://schemas.openxmlformats.org/drawingml/2006/main">
+                    <a:graphicData uri="http://schemas.openxmlformats.org/drawingml/2006/picture">
+                      <pic:pic xmlns:pic="http://schemas.openxmlformats.org/drawingml/2006/picture">
+                        <pic:nvPicPr>
+                          <pic:cNvPr id="0" name="internal.png"/>
+                          <pic:cNvPicPr/>
+                        </pic:nvPicPr>
+                        <pic:blipFill>
+                          <a:blip r:embed="rId23" cstate="print"/>
+                          <a:stretch>
+                            <a:fillRect/>
+                          </a:stretch>
+                        </pic:blipFill>
+                        <pic:spPr>
+                          <a:xfrm>
+                            <a:off x="0" y="0"/>
+                            <a:ext cx="248443" cy="248443"/>
+                          </a:xfrm>
+                          <a:prstGeom prst="rect">
+                            <a:avLst/>
+                          </a:prstGeom>
+                        </pic:spPr>
+                      </pic:pic>
+                    </a:graphicData>
+                  </a:graphic>
+                </wp:inline>
+              </w:drawing>
+            </w:r>
+          </w:p>
+        </w:tc>
+        <w:tc>
+          <w:tcPr>
+            <w:tcW w:w="1526" w:type="dxa"/>
+            <w:shd w:val="pct5" w:color="auto" w:fill="auto"/>
+          </w:tcPr>
+          <w:p>
+            <w:pPr>
+              <w:jc w:val="center"/>
+              <w:rPr>
+                <w:noProof/>
+                <w:lang w:val="fr-FR" w:eastAsia="fr-FR"/>
+              </w:rPr>
+            </w:pPr>
+            <w:r>
+              <w:rPr>
+                <w:noProof/>
+                <w:lang w:val="fr-FR" w:eastAsia="fr-FR"/>
+              </w:rPr>
+              <w:drawing>
+                <wp:inline distT="0" distB="0" distL="0" distR="0">
                   <wp:extent cx="284672" cy="284672"/>
                   <wp:effectExtent l="19050" t="0" r="1078" b="0"/>
-                  <wp:docPr id="81" name="Picture 17" descr="refresh.png"/>
+                  <wp:docPr id="42" name="Picture 17" descr="refresh.png"/>
                   <wp:cNvGraphicFramePr>
                     <a:graphicFrameLocks xmlns:a="http://schemas.openxmlformats.org/drawingml/2006/main" noChangeAspect="1"/>
                   </wp:cNvGraphicFramePr>
@@ -15664,7 +15753,7 @@
       <w:tr>
         <w:tc>
           <w:tcPr>
-            <w:tcW w:w="2235" w:type="dxa"/>
+            <w:tcW w:w="1526" w:type="dxa"/>
           </w:tcPr>
           <w:p>
             <w:pPr>
@@ -15678,59 +15767,51 @@
                 <w:sz w:val="20"/>
                 <w:szCs w:val="20"/>
               </w:rPr>
-              <w:t xml:space="preserve">Duplicate task. </w:t>
-            </w:r>
-          </w:p>
-          <w:p>
-            <w:pPr>
+              <w:t>Over</w:t>
+            </w:r>
+            <w:r>
               <w:rPr>
                 <w:sz w:val="20"/>
                 <w:szCs w:val="20"/>
               </w:rPr>
-            </w:pPr>
+              <w:t>estimate</w:t>
+            </w:r>
             <w:r>
               <w:rPr>
                 <w:sz w:val="20"/>
                 <w:szCs w:val="20"/>
               </w:rPr>
-              <w:t xml:space="preserve">Make a copy of the selected task in </w:t>
-            </w:r>
-            <w:r>
-              <w:rPr>
-                <w:b/>
-              </w:rPr>
-              <w:t>Activity List</w:t>
-            </w:r>
-            <w:r>
-              <w:t xml:space="preserve"> / </w:t>
-            </w:r>
-            <w:r>
-              <w:rPr>
-                <w:b/>
-              </w:rPr>
-              <w:t>Backlog</w:t>
-            </w:r>
-            <w:r>
-              <w:t>.</w:t>
-            </w:r>
-          </w:p>
-          <w:p>
-            <w:pPr>
+              <w:t xml:space="preserve"> </w:t>
+            </w:r>
+            <w:r>
               <w:rPr>
                 <w:sz w:val="20"/>
                 <w:szCs w:val="20"/>
               </w:rPr>
-            </w:pPr>
-          </w:p>
-          <w:p>
-            <w:pPr>
+              <w:t>the selected task</w:t>
+            </w:r>
+            <w:r>
               <w:rPr>
                 <w:sz w:val="20"/>
                 <w:szCs w:val="20"/>
               </w:rPr>
-            </w:pPr>
-            <w:r>
-              <w:t>Shortcut: CTRL + D</w:t>
+              <w:t xml:space="preserve"> by one </w:t>
+            </w:r>
+            <w:proofErr w:type="spellStart"/>
+            <w:r>
+              <w:rPr>
+                <w:sz w:val="20"/>
+                <w:szCs w:val="20"/>
+              </w:rPr>
+              <w:t>pomodoro</w:t>
+            </w:r>
+            <w:proofErr w:type="spellEnd"/>
+            <w:r>
+              <w:rPr>
+                <w:sz w:val="20"/>
+                <w:szCs w:val="20"/>
+              </w:rPr>
+              <w:t>.</w:t>
             </w:r>
           </w:p>
         </w:tc>
@@ -15750,7 +15831,79 @@
                 <w:sz w:val="20"/>
                 <w:szCs w:val="20"/>
               </w:rPr>
-              <w:t>Create external interruption.</w:t>
+              <w:t xml:space="preserve">Duplicate the selected task. </w:t>
+            </w:r>
+          </w:p>
+          <w:p>
+            <w:pPr>
+              <w:rPr>
+                <w:sz w:val="20"/>
+                <w:szCs w:val="20"/>
+              </w:rPr>
+            </w:pPr>
+            <w:r>
+              <w:rPr>
+                <w:sz w:val="20"/>
+                <w:szCs w:val="20"/>
+              </w:rPr>
+              <w:t xml:space="preserve">Make a copy of the selected task in </w:t>
+            </w:r>
+            <w:r>
+              <w:rPr>
+                <w:b/>
+              </w:rPr>
+              <w:t>Activity List</w:t>
+            </w:r>
+            <w:r>
+              <w:t xml:space="preserve"> / </w:t>
+            </w:r>
+            <w:r>
+              <w:rPr>
+                <w:b/>
+              </w:rPr>
+              <w:t>Backlog</w:t>
+            </w:r>
+            <w:r>
+              <w:t>.</w:t>
+            </w:r>
+          </w:p>
+          <w:p>
+            <w:pPr>
+              <w:rPr>
+                <w:sz w:val="20"/>
+                <w:szCs w:val="20"/>
+              </w:rPr>
+            </w:pPr>
+          </w:p>
+          <w:p>
+            <w:pPr>
+              <w:rPr>
+                <w:sz w:val="20"/>
+                <w:szCs w:val="20"/>
+              </w:rPr>
+            </w:pPr>
+            <w:r>
+              <w:t>Shortcut: CTRL + D</w:t>
+            </w:r>
+          </w:p>
+        </w:tc>
+        <w:tc>
+          <w:tcPr>
+            <w:tcW w:w="2126" w:type="dxa"/>
+          </w:tcPr>
+          <w:p>
+            <w:pPr>
+              <w:rPr>
+                <w:sz w:val="20"/>
+                <w:szCs w:val="20"/>
+              </w:rPr>
+            </w:pPr>
+            <w:r>
+              <w:rPr>
+                <w:sz w:val="20"/>
+                <w:szCs w:val="20"/>
+              </w:rPr>
+              <w:t>Create an external interruption.</w:t>
             </w:r>
           </w:p>
           <w:p>
@@ -15764,6 +15917,7 @@
           <w:p/>
           <w:p/>
           <w:p/>
+          <w:p/>
           <w:p>
             <w:pPr>
               <w:rPr>
@@ -15778,7 +15932,7 @@
         </w:tc>
         <w:tc>
           <w:tcPr>
-            <w:tcW w:w="1984" w:type="dxa"/>
+            <w:tcW w:w="1985" w:type="dxa"/>
           </w:tcPr>
           <w:p>
             <w:pPr>
@@ -15792,7 +15946,7 @@
                 <w:sz w:val="20"/>
                 <w:szCs w:val="20"/>
               </w:rPr>
-              <w:t>Create internal interruption.</w:t>
+              <w:t>Create an internal interruption.</w:t>
             </w:r>
           </w:p>
           <w:p>
@@ -15806,6 +15960,7 @@
           <w:p/>
           <w:p/>
           <w:p/>
+          <w:p/>
           <w:p>
             <w:pPr>
               <w:rPr>
@@ -15820,7 +15975,7 @@
         </w:tc>
         <w:tc>
           <w:tcPr>
-            <w:tcW w:w="2268" w:type="dxa"/>
+            <w:tcW w:w="1526" w:type="dxa"/>
           </w:tcPr>
           <w:p>
             <w:pPr>
@@ -15877,7 +16032,7 @@
       <w:pPr>
         <w:pStyle w:val="Heading3"/>
       </w:pPr>
-      <w:bookmarkStart w:id="67" w:name="_Toc412908292"/>
+      <w:bookmarkStart w:id="67" w:name="_Toc413006919"/>
       <w:r>
         <w:t>How to</w:t>
       </w:r>
@@ -15935,58 +16090,6 @@
                           <pic:cNvPicPr/>
                         </pic:nvPicPr>
                         <pic:blipFill>
-                          <a:blip r:embed="rId23" cstate="print"/>
-                          <a:stretch>
-                            <a:fillRect/>
-                          </a:stretch>
-                        </pic:blipFill>
-                        <pic:spPr>
-                          <a:xfrm>
-                            <a:off x="0" y="0"/>
-                            <a:ext cx="200053" cy="352474"/>
-                          </a:xfrm>
-                          <a:prstGeom prst="rect">
-                            <a:avLst/>
-                          </a:prstGeom>
-                        </pic:spPr>
-                      </pic:pic>
-                    </a:graphicData>
-                  </a:graphic>
-                </wp:inline>
-              </w:drawing>
-            </w:r>
-          </w:p>
-        </w:tc>
-        <w:tc>
-          <w:tcPr>
-            <w:tcW w:w="1260" w:type="dxa"/>
-            <w:shd w:val="pct5" w:color="auto" w:fill="auto"/>
-          </w:tcPr>
-          <w:p>
-            <w:pPr>
-              <w:jc w:val="center"/>
-            </w:pPr>
-            <w:r>
-              <w:rPr>
-                <w:noProof/>
-                <w:lang w:val="fr-FR" w:eastAsia="fr-FR"/>
-              </w:rPr>
-              <w:drawing>
-                <wp:inline distT="0" distB="0" distL="0" distR="0">
-                  <wp:extent cx="200053" cy="352474"/>
-                  <wp:effectExtent l="19050" t="0" r="9497" b="0"/>
-                  <wp:docPr id="57" name="Picture 38" descr="stop.png"/>
-                  <wp:cNvGraphicFramePr>
-                    <a:graphicFrameLocks xmlns:a="http://schemas.openxmlformats.org/drawingml/2006/main" noChangeAspect="1"/>
-                  </wp:cNvGraphicFramePr>
-                  <a:graphic xmlns:a="http://schemas.openxmlformats.org/drawingml/2006/main">
-                    <a:graphicData uri="http://schemas.openxmlformats.org/drawingml/2006/picture">
-                      <pic:pic xmlns:pic="http://schemas.openxmlformats.org/drawingml/2006/picture">
-                        <pic:nvPicPr>
-                          <pic:cNvPr id="0" name="stop.png"/>
-                          <pic:cNvPicPr/>
-                        </pic:nvPicPr>
-                        <pic:blipFill>
                           <a:blip r:embed="rId24" cstate="print"/>
                           <a:stretch>
                             <a:fillRect/>
@@ -16011,6 +16114,58 @@
         </w:tc>
         <w:tc>
           <w:tcPr>
+            <w:tcW w:w="1260" w:type="dxa"/>
+            <w:shd w:val="pct5" w:color="auto" w:fill="auto"/>
+          </w:tcPr>
+          <w:p>
+            <w:pPr>
+              <w:jc w:val="center"/>
+            </w:pPr>
+            <w:r>
+              <w:rPr>
+                <w:noProof/>
+                <w:lang w:val="fr-FR" w:eastAsia="fr-FR"/>
+              </w:rPr>
+              <w:drawing>
+                <wp:inline distT="0" distB="0" distL="0" distR="0">
+                  <wp:extent cx="200053" cy="352474"/>
+                  <wp:effectExtent l="19050" t="0" r="9497" b="0"/>
+                  <wp:docPr id="57" name="Picture 38" descr="stop.png"/>
+                  <wp:cNvGraphicFramePr>
+                    <a:graphicFrameLocks xmlns:a="http://schemas.openxmlformats.org/drawingml/2006/main" noChangeAspect="1"/>
+                  </wp:cNvGraphicFramePr>
+                  <a:graphic xmlns:a="http://schemas.openxmlformats.org/drawingml/2006/main">
+                    <a:graphicData uri="http://schemas.openxmlformats.org/drawingml/2006/picture">
+                      <pic:pic xmlns:pic="http://schemas.openxmlformats.org/drawingml/2006/picture">
+                        <pic:nvPicPr>
+                          <pic:cNvPr id="0" name="stop.png"/>
+                          <pic:cNvPicPr/>
+                        </pic:nvPicPr>
+                        <pic:blipFill>
+                          <a:blip r:embed="rId25" cstate="print"/>
+                          <a:stretch>
+                            <a:fillRect/>
+                          </a:stretch>
+                        </pic:blipFill>
+                        <pic:spPr>
+                          <a:xfrm>
+                            <a:off x="0" y="0"/>
+                            <a:ext cx="200053" cy="352474"/>
+                          </a:xfrm>
+                          <a:prstGeom prst="rect">
+                            <a:avLst/>
+                          </a:prstGeom>
+                        </pic:spPr>
+                      </pic:pic>
+                    </a:graphicData>
+                  </a:graphic>
+                </wp:inline>
+              </w:drawing>
+            </w:r>
+          </w:p>
+        </w:tc>
+        <w:tc>
+          <w:tcPr>
             <w:tcW w:w="1276" w:type="dxa"/>
             <w:shd w:val="pct5" w:color="auto" w:fill="auto"/>
           </w:tcPr>
@@ -16039,7 +16194,7 @@
                           <pic:cNvPicPr/>
                         </pic:nvPicPr>
                         <pic:blipFill>
-                          <a:blip r:embed="rId25" cstate="print"/>
+                          <a:blip r:embed="rId26" cstate="print"/>
                           <a:stretch>
                             <a:fillRect/>
                           </a:stretch>
@@ -16091,7 +16246,7 @@
                           <pic:cNvPicPr/>
                         </pic:nvPicPr>
                         <pic:blipFill>
-                          <a:blip r:embed="rId26" cstate="print"/>
+                          <a:blip r:embed="rId27" cstate="print"/>
                           <a:stretch>
                             <a:fillRect/>
                           </a:stretch>
@@ -16143,7 +16298,7 @@
                           <pic:cNvPicPr/>
                         </pic:nvPicPr>
                         <pic:blipFill>
-                          <a:blip r:embed="rId27" cstate="print"/>
+                          <a:blip r:embed="rId28" cstate="print"/>
                           <a:stretch>
                             <a:fillRect/>
                           </a:stretch>
@@ -16195,7 +16350,7 @@
                           <pic:cNvPicPr/>
                         </pic:nvPicPr>
                         <pic:blipFill>
-                          <a:blip r:embed="rId28" cstate="print"/>
+                          <a:blip r:embed="rId29" cstate="print"/>
                           <a:stretch>
                             <a:fillRect/>
                           </a:stretch>
@@ -16239,6 +16394,7 @@
                 <w:szCs w:val="20"/>
                 <w:lang w:val="fr-FR" w:eastAsia="fr-FR"/>
               </w:rPr>
+              <w:lastRenderedPageBreak/>
               <w:t>Start</w:t>
             </w:r>
           </w:p>
@@ -16258,7 +16414,6 @@
                 <w:szCs w:val="20"/>
                 <w:lang w:val="fr-FR" w:eastAsia="fr-FR"/>
               </w:rPr>
-              <w:lastRenderedPageBreak/>
               <w:t>pomodoro</w:t>
             </w:r>
           </w:p>
@@ -16279,7 +16434,6 @@
                 <w:sz w:val="20"/>
                 <w:szCs w:val="20"/>
               </w:rPr>
-              <w:lastRenderedPageBreak/>
               <w:t xml:space="preserve">Void </w:t>
             </w:r>
             <w:proofErr w:type="spellStart"/>
@@ -16304,7 +16458,6 @@
                 <w:sz w:val="20"/>
                 <w:szCs w:val="20"/>
               </w:rPr>
-              <w:lastRenderedPageBreak/>
               <w:t>Stop break</w:t>
             </w:r>
           </w:p>
@@ -16325,7 +16478,6 @@
                 <w:sz w:val="20"/>
                 <w:szCs w:val="20"/>
               </w:rPr>
-              <w:lastRenderedPageBreak/>
               <w:t>Pause</w:t>
             </w:r>
           </w:p>
@@ -16342,7 +16494,6 @@
                 <w:sz w:val="20"/>
                 <w:szCs w:val="20"/>
               </w:rPr>
-              <w:lastRenderedPageBreak/>
               <w:t>pom</w:t>
             </w:r>
             <w:proofErr w:type="spellEnd"/>
@@ -16378,7 +16529,6 @@
                 <w:sz w:val="20"/>
                 <w:szCs w:val="20"/>
               </w:rPr>
-              <w:lastRenderedPageBreak/>
               <w:t>Resume</w:t>
             </w:r>
           </w:p>
@@ -16395,7 +16545,6 @@
                 <w:sz w:val="20"/>
                 <w:szCs w:val="20"/>
               </w:rPr>
-              <w:lastRenderedPageBreak/>
               <w:t>pom</w:t>
             </w:r>
             <w:proofErr w:type="spellEnd"/>
@@ -16420,7 +16569,6 @@
               </w:rPr>
             </w:pPr>
             <w:r>
-              <w:lastRenderedPageBreak/>
               <w:t>L</w:t>
             </w:r>
             <w:r>
@@ -16439,7 +16587,6 @@
                 <w:sz w:val="20"/>
                 <w:szCs w:val="20"/>
               </w:rPr>
-              <w:lastRenderedPageBreak/>
               <w:t>pom</w:t>
             </w:r>
             <w:proofErr w:type="spellEnd"/>
@@ -16464,7 +16611,6 @@
               </w:rPr>
             </w:pPr>
             <w:r>
-              <w:lastRenderedPageBreak/>
               <w:t>Shorten</w:t>
             </w:r>
             <w:r>
@@ -16480,7 +16626,6 @@
                 <w:sz w:val="20"/>
                 <w:szCs w:val="20"/>
               </w:rPr>
-              <w:lastRenderedPageBreak/>
               <w:t>pom</w:t>
             </w:r>
             <w:proofErr w:type="spellEnd"/>
@@ -16504,7 +16649,7 @@
       <w:pPr>
         <w:pStyle w:val="Heading3"/>
       </w:pPr>
-      <w:bookmarkStart w:id="68" w:name="_Toc412908293"/>
+      <w:bookmarkStart w:id="68" w:name="_Toc413006920"/>
       <w:r>
         <w:t>How to</w:t>
       </w:r>
@@ -16566,7 +16711,7 @@
                           <pic:cNvPicPr/>
                         </pic:nvPicPr>
                         <pic:blipFill>
-                          <a:blip r:embed="rId29" cstate="print"/>
+                          <a:blip r:embed="rId30" cstate="print"/>
                           <a:stretch>
                             <a:fillRect/>
                           </a:stretch>
@@ -16618,7 +16763,7 @@
                           <pic:cNvPicPr/>
                         </pic:nvPicPr>
                         <pic:blipFill>
-                          <a:blip r:embed="rId30" cstate="print"/>
+                          <a:blip r:embed="rId31" cstate="print"/>
                           <a:stretch>
                             <a:fillRect/>
                           </a:stretch>
@@ -16670,7 +16815,7 @@
                           <pic:cNvPicPr/>
                         </pic:nvPicPr>
                         <pic:blipFill>
-                          <a:blip r:embed="rId31" cstate="print"/>
+                          <a:blip r:embed="rId32" cstate="print"/>
                           <a:stretch>
                             <a:fillRect/>
                           </a:stretch>
@@ -16726,7 +16871,7 @@
                           <pic:cNvPicPr/>
                         </pic:nvPicPr>
                         <pic:blipFill>
-                          <a:blip r:embed="rId32" cstate="print"/>
+                          <a:blip r:embed="rId33" cstate="print"/>
                           <a:stretch>
                             <a:fillRect/>
                           </a:stretch>
@@ -17140,7 +17285,7 @@
       <w:pPr>
         <w:pStyle w:val="Heading3"/>
       </w:pPr>
-      <w:bookmarkStart w:id="69" w:name="_Toc412908294"/>
+      <w:bookmarkStart w:id="69" w:name="_Toc413006921"/>
       <w:r>
         <w:t>How to w</w:t>
       </w:r>
@@ -17961,7 +18106,6 @@
           <w:noProof/>
           <w:lang w:val="fr-FR" w:eastAsia="fr-FR"/>
         </w:rPr>
-        <w:lastRenderedPageBreak/>
         <w:drawing>
           <wp:inline distT="0" distB="0" distL="0" distR="0">
             <wp:extent cx="203246" cy="203246"/>
@@ -18066,80 +18210,6 @@
                     </pic:cNvPicPr>
                   </pic:nvPicPr>
                   <pic:blipFill>
-                    <a:blip r:embed="rId33" cstate="print"/>
-                    <a:srcRect/>
-                    <a:stretch>
-                      <a:fillRect/>
-                    </a:stretch>
-                  </pic:blipFill>
-                  <pic:spPr bwMode="auto">
-                    <a:xfrm>
-                      <a:off x="0" y="0"/>
-                      <a:ext cx="123825" cy="123825"/>
-                    </a:xfrm>
-                    <a:prstGeom prst="rect">
-                      <a:avLst/>
-                    </a:prstGeom>
-                    <a:noFill/>
-                    <a:ln w="9525">
-                      <a:noFill/>
-                      <a:miter lim="800000"/>
-                      <a:headEnd/>
-                      <a:tailEnd/>
-                    </a:ln>
-                  </pic:spPr>
-                </pic:pic>
-              </a:graphicData>
-            </a:graphic>
-          </wp:inline>
-        </w:drawing>
-      </w:r>
-      <w:r>
-        <w:t xml:space="preserve"> (not yet done)</w:t>
-      </w:r>
-    </w:p>
-    <w:p>
-      <w:pPr>
-        <w:pStyle w:val="ListParagraph"/>
-        <w:numPr>
-          <w:ilvl w:val="0"/>
-          <w:numId w:val="15"/>
-        </w:numPr>
-      </w:pPr>
-      <w:r>
-        <w:t xml:space="preserve">Real </w:t>
-      </w:r>
-      <w:proofErr w:type="spellStart"/>
-      <w:r>
-        <w:t>Pomodoro</w:t>
-      </w:r>
-      <w:proofErr w:type="spellEnd"/>
-      <w:r>
-        <w:t xml:space="preserve">: </w:t>
-      </w:r>
-      <w:r>
-        <w:rPr>
-          <w:noProof/>
-          <w:lang w:val="fr-FR" w:eastAsia="fr-FR"/>
-        </w:rPr>
-        <w:drawing>
-          <wp:inline distT="0" distB="0" distL="0" distR="0">
-            <wp:extent cx="123825" cy="123825"/>
-            <wp:effectExtent l="19050" t="0" r="9525" b="0"/>
-            <wp:docPr id="7" name="Picture 4" descr="squareCross"/>
-            <wp:cNvGraphicFramePr>
-              <a:graphicFrameLocks xmlns:a="http://schemas.openxmlformats.org/drawingml/2006/main" noChangeAspect="1"/>
-            </wp:cNvGraphicFramePr>
-            <a:graphic xmlns:a="http://schemas.openxmlformats.org/drawingml/2006/main">
-              <a:graphicData uri="http://schemas.openxmlformats.org/drawingml/2006/picture">
-                <pic:pic xmlns:pic="http://schemas.openxmlformats.org/drawingml/2006/picture">
-                  <pic:nvPicPr>
-                    <pic:cNvPr id="0" name="Picture 4" descr="squareCross"/>
-                    <pic:cNvPicPr>
-                      <a:picLocks noChangeAspect="1" noChangeArrowheads="1"/>
-                    </pic:cNvPicPr>
-                  </pic:nvPicPr>
-                  <pic:blipFill>
                     <a:blip r:embed="rId34" cstate="print"/>
                     <a:srcRect/>
                     <a:stretch>
@@ -18169,6 +18239,80 @@
         </w:drawing>
       </w:r>
       <w:r>
+        <w:t xml:space="preserve"> (not yet done)</w:t>
+      </w:r>
+    </w:p>
+    <w:p>
+      <w:pPr>
+        <w:pStyle w:val="ListParagraph"/>
+        <w:numPr>
+          <w:ilvl w:val="0"/>
+          <w:numId w:val="15"/>
+        </w:numPr>
+      </w:pPr>
+      <w:r>
+        <w:t xml:space="preserve">Real </w:t>
+      </w:r>
+      <w:proofErr w:type="spellStart"/>
+      <w:r>
+        <w:t>Pomodoro</w:t>
+      </w:r>
+      <w:proofErr w:type="spellEnd"/>
+      <w:r>
+        <w:t xml:space="preserve">: </w:t>
+      </w:r>
+      <w:r>
+        <w:rPr>
+          <w:noProof/>
+          <w:lang w:val="fr-FR" w:eastAsia="fr-FR"/>
+        </w:rPr>
+        <w:drawing>
+          <wp:inline distT="0" distB="0" distL="0" distR="0">
+            <wp:extent cx="123825" cy="123825"/>
+            <wp:effectExtent l="19050" t="0" r="9525" b="0"/>
+            <wp:docPr id="7" name="Picture 4" descr="squareCross"/>
+            <wp:cNvGraphicFramePr>
+              <a:graphicFrameLocks xmlns:a="http://schemas.openxmlformats.org/drawingml/2006/main" noChangeAspect="1"/>
+            </wp:cNvGraphicFramePr>
+            <a:graphic xmlns:a="http://schemas.openxmlformats.org/drawingml/2006/main">
+              <a:graphicData uri="http://schemas.openxmlformats.org/drawingml/2006/picture">
+                <pic:pic xmlns:pic="http://schemas.openxmlformats.org/drawingml/2006/picture">
+                  <pic:nvPicPr>
+                    <pic:cNvPr id="0" name="Picture 4" descr="squareCross"/>
+                    <pic:cNvPicPr>
+                      <a:picLocks noChangeAspect="1" noChangeArrowheads="1"/>
+                    </pic:cNvPicPr>
+                  </pic:nvPicPr>
+                  <pic:blipFill>
+                    <a:blip r:embed="rId35" cstate="print"/>
+                    <a:srcRect/>
+                    <a:stretch>
+                      <a:fillRect/>
+                    </a:stretch>
+                  </pic:blipFill>
+                  <pic:spPr bwMode="auto">
+                    <a:xfrm>
+                      <a:off x="0" y="0"/>
+                      <a:ext cx="123825" cy="123825"/>
+                    </a:xfrm>
+                    <a:prstGeom prst="rect">
+                      <a:avLst/>
+                    </a:prstGeom>
+                    <a:noFill/>
+                    <a:ln w="9525">
+                      <a:noFill/>
+                      <a:miter lim="800000"/>
+                      <a:headEnd/>
+                      <a:tailEnd/>
+                    </a:ln>
+                  </pic:spPr>
+                </pic:pic>
+              </a:graphicData>
+            </a:graphic>
+          </wp:inline>
+        </w:drawing>
+      </w:r>
+      <w:r>
         <w:t xml:space="preserve"> (done)</w:t>
       </w:r>
     </w:p>
@@ -18206,7 +18350,7 @@
                     </pic:cNvPicPr>
                   </pic:nvPicPr>
                   <pic:blipFill>
-                    <a:blip r:embed="rId35" cstate="print"/>
+                    <a:blip r:embed="rId36" cstate="print"/>
                     <a:srcRect/>
                     <a:stretch>
                       <a:fillRect/>
@@ -18269,7 +18413,7 @@
                     </pic:cNvPicPr>
                   </pic:nvPicPr>
                   <pic:blipFill>
-                    <a:blip r:embed="rId36" cstate="print"/>
+                    <a:blip r:embed="rId37" cstate="print"/>
                     <a:srcRect/>
                     <a:stretch>
                       <a:fillRect/>
@@ -18390,7 +18534,7 @@
       <w:pPr>
         <w:pStyle w:val="Heading3"/>
       </w:pPr>
-      <w:bookmarkStart w:id="77" w:name="_Toc412908295"/>
+      <w:bookmarkStart w:id="77" w:name="_Toc413006922"/>
       <w:r>
         <w:t xml:space="preserve">How to </w:t>
       </w:r>
@@ -18752,7 +18896,7 @@
       <w:pPr>
         <w:pStyle w:val="Heading3"/>
       </w:pPr>
-      <w:bookmarkStart w:id="80" w:name="_Toc412908296"/>
+      <w:bookmarkStart w:id="80" w:name="_Toc413006923"/>
       <w:r>
         <w:t xml:space="preserve">How to </w:t>
       </w:r>
@@ -19127,7 +19271,7 @@
       <w:pPr>
         <w:pStyle w:val="Heading3"/>
       </w:pPr>
-      <w:bookmarkStart w:id="81" w:name="_Toc412908297"/>
+      <w:bookmarkStart w:id="81" w:name="_Toc413006924"/>
       <w:r>
         <w:t xml:space="preserve">How to </w:t>
       </w:r>
@@ -19302,7 +19446,6 @@
           <w:noProof/>
           <w:lang w:val="fr-FR" w:eastAsia="fr-FR"/>
         </w:rPr>
-        <w:lastRenderedPageBreak/>
         <w:drawing>
           <wp:anchor distT="0" distB="0" distL="114300" distR="114300" simplePos="0" relativeHeight="251664384" behindDoc="0" locked="0" layoutInCell="1" allowOverlap="1">
             <wp:simplePos x="0" y="0"/>
@@ -19327,7 +19470,7 @@
                     <pic:cNvPicPr/>
                   </pic:nvPicPr>
                   <pic:blipFill>
-                    <a:blip r:embed="rId37" cstate="print"/>
+                    <a:blip r:embed="rId38" cstate="print"/>
                     <a:stretch>
                       <a:fillRect/>
                     </a:stretch>
@@ -19347,7 +19490,7 @@
           </wp:anchor>
         </w:drawing>
       </w:r>
-      <w:bookmarkStart w:id="82" w:name="_Toc412908298"/>
+      <w:bookmarkStart w:id="82" w:name="_Toc413006925"/>
       <w:r>
         <w:t>Report List / Release Backlog</w:t>
       </w:r>
@@ -19382,7 +19525,7 @@
       <w:pPr>
         <w:pStyle w:val="Heading3"/>
       </w:pPr>
-      <w:bookmarkStart w:id="83" w:name="_Toc412908299"/>
+      <w:bookmarkStart w:id="83" w:name="_Toc413006926"/>
       <w:r>
         <w:t>How to read the table’s border</w:t>
       </w:r>
@@ -19659,7 +19802,7 @@
       <w:pPr>
         <w:pStyle w:val="Heading3"/>
       </w:pPr>
-      <w:bookmarkStart w:id="84" w:name="_Toc412908300"/>
+      <w:bookmarkStart w:id="84" w:name="_Toc413006927"/>
       <w:r>
         <w:t xml:space="preserve">How to </w:t>
       </w:r>
@@ -20197,7 +20340,7 @@
       <w:pPr>
         <w:pStyle w:val="Heading3"/>
       </w:pPr>
-      <w:bookmarkStart w:id="101" w:name="_Toc412908301"/>
+      <w:bookmarkStart w:id="101" w:name="_Toc413006928"/>
       <w:r>
         <w:t>How to</w:t>
       </w:r>
@@ -20350,7 +20493,21 @@
                 <w:sz w:val="20"/>
                 <w:szCs w:val="20"/>
               </w:rPr>
-              <w:t xml:space="preserve">Duplicate task. </w:t>
+              <w:t xml:space="preserve">Duplicate </w:t>
+            </w:r>
+            <w:r>
+              <w:rPr>
+                <w:sz w:val="20"/>
+                <w:szCs w:val="20"/>
+              </w:rPr>
+              <w:t xml:space="preserve">the selected </w:t>
+            </w:r>
+            <w:r>
+              <w:rPr>
+                <w:sz w:val="20"/>
+                <w:szCs w:val="20"/>
+              </w:rPr>
+              <w:t xml:space="preserve">task. </w:t>
             </w:r>
           </w:p>
           <w:p>
@@ -20494,7 +20651,7 @@
                     <pic:cNvPicPr/>
                   </pic:nvPicPr>
                   <pic:blipFill>
-                    <a:blip r:embed="rId38" cstate="print"/>
+                    <a:blip r:embed="rId39" cstate="print"/>
                     <a:stretch>
                       <a:fillRect/>
                     </a:stretch>
@@ -20514,7 +20671,7 @@
           </wp:anchor>
         </w:drawing>
       </w:r>
-      <w:bookmarkStart w:id="102" w:name="_Toc412908302"/>
+      <w:bookmarkStart w:id="102" w:name="_Toc413006929"/>
       <w:proofErr w:type="spellStart"/>
       <w:r>
         <w:t>Burndown</w:t>
@@ -20555,8 +20712,9 @@
       <w:pPr>
         <w:pStyle w:val="Heading3"/>
       </w:pPr>
-      <w:bookmarkStart w:id="103" w:name="_Toc412908303"/>
-      <w:r>
+      <w:bookmarkStart w:id="103" w:name="_Toc413006930"/>
+      <w:r>
+        <w:lastRenderedPageBreak/>
         <w:t xml:space="preserve">How to </w:t>
       </w:r>
       <w:r>
@@ -20700,7 +20858,6 @@
         <w:rPr>
           <w:b/>
         </w:rPr>
-        <w:lastRenderedPageBreak/>
         <w:t>%</w:t>
       </w:r>
       <w:r>
@@ -21663,7 +21820,7 @@
       <w:pPr>
         <w:pStyle w:val="Heading1"/>
       </w:pPr>
-      <w:bookmarkStart w:id="104" w:name="_Toc412908304"/>
+      <w:bookmarkStart w:id="104" w:name="_Toc413006931"/>
       <w:r>
         <w:lastRenderedPageBreak/>
         <w:t>Annex</w:t>
@@ -21674,7 +21831,7 @@
       <w:pPr>
         <w:pStyle w:val="Heading2"/>
       </w:pPr>
-      <w:bookmarkStart w:id="105" w:name="_Toc412908305"/>
+      <w:bookmarkStart w:id="105" w:name="_Toc413006932"/>
       <w:r>
         <w:t>Themes</w:t>
       </w:r>
@@ -21936,7 +22093,7 @@
       <w:pPr>
         <w:pStyle w:val="Heading2"/>
       </w:pPr>
-      <w:bookmarkStart w:id="106" w:name="_Toc412908306"/>
+      <w:bookmarkStart w:id="106" w:name="_Toc413006933"/>
       <w:r>
         <w:t>Libraries</w:t>
       </w:r>
@@ -22066,7 +22223,7 @@
     </w:p>
     <w:p/>
     <w:sectPr>
-      <w:footerReference w:type="default" r:id="rId39"/>
+      <w:footerReference w:type="default" r:id="rId40"/>
       <w:pgSz w:w="11906" w:h="16838" w:code="9"/>
       <w:pgMar w:top="1440" w:right="1440" w:bottom="1440" w:left="1440" w:header="709" w:footer="709" w:gutter="0"/>
       <w:pgNumType w:start="1"/>
@@ -22174,7 +22331,7 @@
         <v:path o:extrusionok="f" gradientshapeok="t" o:connecttype="rect"/>
         <o:lock v:ext="edit" aspectratio="t"/>
       </v:shapetype>
-      <v:shape id="_x0000_i1072" type="#_x0000_t75" alt="pomodoro16.png" style="width:16.3pt;height:16.3pt;visibility:visible;mso-wrap-style:square" o:bullet="t">
+      <v:shape id="_x0000_i1038" type="#_x0000_t75" alt="pomodoro16.png" style="width:16.3pt;height:16.3pt;visibility:visible;mso-wrap-style:square" o:bullet="t">
         <v:imagedata r:id="rId1" o:title="pomodoro16"/>
       </v:shape>
     </w:pict>
@@ -27425,7 +27582,7 @@
 </file>
 
 <file path=customXml/itemProps1.xml><?xml version="1.0" encoding="utf-8"?>
-<ds:datastoreItem xmlns:ds="http://schemas.openxmlformats.org/officeDocument/2006/customXml" ds:itemID="{079C9282-0500-4D23-AE4E-7EFBDFB0E188}">
+<ds:datastoreItem xmlns:ds="http://schemas.openxmlformats.org/officeDocument/2006/customXml" ds:itemID="{113A33D0-2B58-4776-B25D-C5D92AC02514}">
   <ds:schemaRefs>
     <ds:schemaRef ds:uri="http://schemas.openxmlformats.org/officeDocument/2006/bibliography"/>
   </ds:schemaRefs>

</xml_diff>

<commit_message>
added quick scroll back button
</commit_message>
<xml_diff>
--- a/doc/User guides/myAgilePomodoro_3.4.0.docx
+++ b/doc/User guides/myAgilePomodoro_3.4.0.docx
@@ -321,7 +321,7 @@
             </w:rPr>
             <w:fldChar w:fldCharType="separate"/>
           </w:r>
-          <w:hyperlink w:anchor="_Toc413006891" w:history="1">
+          <w:hyperlink w:anchor="_Toc413067115" w:history="1">
             <w:r>
               <w:rPr>
                 <w:rStyle w:val="Hyperlink"/>
@@ -348,7 +348,7 @@
                 <w:noProof/>
                 <w:webHidden/>
               </w:rPr>
-              <w:instrText xml:space="preserve"> PAGEREF _Toc413006891 \h </w:instrText>
+              <w:instrText xml:space="preserve"> PAGEREF _Toc413067115 \h </w:instrText>
             </w:r>
             <w:r>
               <w:rPr>
@@ -391,7 +391,7 @@
               <w:lang w:val="fr-FR" w:eastAsia="fr-FR"/>
             </w:rPr>
           </w:pPr>
-          <w:hyperlink w:anchor="_Toc413006892" w:history="1">
+          <w:hyperlink w:anchor="_Toc413067116" w:history="1">
             <w:r>
               <w:rPr>
                 <w:rStyle w:val="Hyperlink"/>
@@ -418,7 +418,7 @@
                 <w:noProof/>
                 <w:webHidden/>
               </w:rPr>
-              <w:instrText xml:space="preserve"> PAGEREF _Toc413006892 \h </w:instrText>
+              <w:instrText xml:space="preserve"> PAGEREF _Toc413067116 \h </w:instrText>
             </w:r>
             <w:r>
               <w:rPr>
@@ -461,7 +461,7 @@
               <w:lang w:val="fr-FR" w:eastAsia="fr-FR"/>
             </w:rPr>
           </w:pPr>
-          <w:hyperlink w:anchor="_Toc413006893" w:history="1">
+          <w:hyperlink w:anchor="_Toc413067117" w:history="1">
             <w:r>
               <w:rPr>
                 <w:rStyle w:val="Hyperlink"/>
@@ -488,7 +488,7 @@
                 <w:noProof/>
                 <w:webHidden/>
               </w:rPr>
-              <w:instrText xml:space="preserve"> PAGEREF _Toc413006893 \h </w:instrText>
+              <w:instrText xml:space="preserve"> PAGEREF _Toc413067117 \h </w:instrText>
             </w:r>
             <w:r>
               <w:rPr>
@@ -531,7 +531,7 @@
               <w:lang w:val="fr-FR" w:eastAsia="fr-FR"/>
             </w:rPr>
           </w:pPr>
-          <w:hyperlink w:anchor="_Toc413006894" w:history="1">
+          <w:hyperlink w:anchor="_Toc413067118" w:history="1">
             <w:r>
               <w:rPr>
                 <w:rStyle w:val="Hyperlink"/>
@@ -558,7 +558,7 @@
                 <w:noProof/>
                 <w:webHidden/>
               </w:rPr>
-              <w:instrText xml:space="preserve"> PAGEREF _Toc413006894 \h </w:instrText>
+              <w:instrText xml:space="preserve"> PAGEREF _Toc413067118 \h </w:instrText>
             </w:r>
             <w:r>
               <w:rPr>
@@ -601,7 +601,7 @@
               <w:lang w:val="fr-FR" w:eastAsia="fr-FR"/>
             </w:rPr>
           </w:pPr>
-          <w:hyperlink w:anchor="_Toc413006895" w:history="1">
+          <w:hyperlink w:anchor="_Toc413067119" w:history="1">
             <w:r>
               <w:rPr>
                 <w:rStyle w:val="Hyperlink"/>
@@ -628,7 +628,7 @@
                 <w:noProof/>
                 <w:webHidden/>
               </w:rPr>
-              <w:instrText xml:space="preserve"> PAGEREF _Toc413006895 \h </w:instrText>
+              <w:instrText xml:space="preserve"> PAGEREF _Toc413067119 \h </w:instrText>
             </w:r>
             <w:r>
               <w:rPr>
@@ -668,7 +668,7 @@
               <w:lang w:val="fr-FR" w:eastAsia="fr-FR"/>
             </w:rPr>
           </w:pPr>
-          <w:hyperlink w:anchor="_Toc413006896" w:history="1">
+          <w:hyperlink w:anchor="_Toc413067120" w:history="1">
             <w:r>
               <w:rPr>
                 <w:rStyle w:val="Hyperlink"/>
@@ -695,7 +695,7 @@
                 <w:noProof/>
                 <w:webHidden/>
               </w:rPr>
-              <w:instrText xml:space="preserve"> PAGEREF _Toc413006896 \h </w:instrText>
+              <w:instrText xml:space="preserve"> PAGEREF _Toc413067120 \h </w:instrText>
             </w:r>
             <w:r>
               <w:rPr>
@@ -735,7 +735,7 @@
               <w:lang w:val="fr-FR" w:eastAsia="fr-FR"/>
             </w:rPr>
           </w:pPr>
-          <w:hyperlink w:anchor="_Toc413006897" w:history="1">
+          <w:hyperlink w:anchor="_Toc413067121" w:history="1">
             <w:r>
               <w:rPr>
                 <w:rStyle w:val="Hyperlink"/>
@@ -762,7 +762,7 @@
                 <w:noProof/>
                 <w:webHidden/>
               </w:rPr>
-              <w:instrText xml:space="preserve"> PAGEREF _Toc413006897 \h </w:instrText>
+              <w:instrText xml:space="preserve"> PAGEREF _Toc413067121 \h </w:instrText>
             </w:r>
             <w:r>
               <w:rPr>
@@ -802,7 +802,7 @@
               <w:lang w:val="fr-FR" w:eastAsia="fr-FR"/>
             </w:rPr>
           </w:pPr>
-          <w:hyperlink w:anchor="_Toc413006898" w:history="1">
+          <w:hyperlink w:anchor="_Toc413067122" w:history="1">
             <w:r>
               <w:rPr>
                 <w:rStyle w:val="Hyperlink"/>
@@ -829,7 +829,7 @@
                 <w:noProof/>
                 <w:webHidden/>
               </w:rPr>
-              <w:instrText xml:space="preserve"> PAGEREF _Toc413006898 \h </w:instrText>
+              <w:instrText xml:space="preserve"> PAGEREF _Toc413067122 \h </w:instrText>
             </w:r>
             <w:r>
               <w:rPr>
@@ -872,7 +872,7 @@
               <w:lang w:val="fr-FR" w:eastAsia="fr-FR"/>
             </w:rPr>
           </w:pPr>
-          <w:hyperlink w:anchor="_Toc413006899" w:history="1">
+          <w:hyperlink w:anchor="_Toc413067123" w:history="1">
             <w:r>
               <w:rPr>
                 <w:rStyle w:val="Hyperlink"/>
@@ -899,7 +899,7 @@
                 <w:noProof/>
                 <w:webHidden/>
               </w:rPr>
-              <w:instrText xml:space="preserve"> PAGEREF _Toc413006899 \h </w:instrText>
+              <w:instrText xml:space="preserve"> PAGEREF _Toc413067123 \h </w:instrText>
             </w:r>
             <w:r>
               <w:rPr>
@@ -939,7 +939,7 @@
               <w:lang w:val="fr-FR" w:eastAsia="fr-FR"/>
             </w:rPr>
           </w:pPr>
-          <w:hyperlink w:anchor="_Toc413006900" w:history="1">
+          <w:hyperlink w:anchor="_Toc413067124" w:history="1">
             <w:r>
               <w:rPr>
                 <w:rStyle w:val="Hyperlink"/>
@@ -966,7 +966,7 @@
                 <w:noProof/>
                 <w:webHidden/>
               </w:rPr>
-              <w:instrText xml:space="preserve"> PAGEREF _Toc413006900 \h </w:instrText>
+              <w:instrText xml:space="preserve"> PAGEREF _Toc413067124 \h </w:instrText>
             </w:r>
             <w:r>
               <w:rPr>
@@ -1009,7 +1009,7 @@
               <w:lang w:val="fr-FR" w:eastAsia="fr-FR"/>
             </w:rPr>
           </w:pPr>
-          <w:hyperlink w:anchor="_Toc413006901" w:history="1">
+          <w:hyperlink w:anchor="_Toc413067125" w:history="1">
             <w:r>
               <w:rPr>
                 <w:rStyle w:val="Hyperlink"/>
@@ -1036,7 +1036,7 @@
                 <w:noProof/>
                 <w:webHidden/>
               </w:rPr>
-              <w:instrText xml:space="preserve"> PAGEREF _Toc413006901 \h </w:instrText>
+              <w:instrText xml:space="preserve"> PAGEREF _Toc413067125 \h </w:instrText>
             </w:r>
             <w:r>
               <w:rPr>
@@ -1079,7 +1079,7 @@
               <w:lang w:val="fr-FR" w:eastAsia="fr-FR"/>
             </w:rPr>
           </w:pPr>
-          <w:hyperlink w:anchor="_Toc413006902" w:history="1">
+          <w:hyperlink w:anchor="_Toc413067126" w:history="1">
             <w:r>
               <w:rPr>
                 <w:rStyle w:val="Hyperlink"/>
@@ -1106,7 +1106,7 @@
                 <w:noProof/>
                 <w:webHidden/>
               </w:rPr>
-              <w:instrText xml:space="preserve"> PAGEREF _Toc413006902 \h </w:instrText>
+              <w:instrText xml:space="preserve"> PAGEREF _Toc413067126 \h </w:instrText>
             </w:r>
             <w:r>
               <w:rPr>
@@ -1149,7 +1149,7 @@
               <w:lang w:val="fr-FR" w:eastAsia="fr-FR"/>
             </w:rPr>
           </w:pPr>
-          <w:hyperlink w:anchor="_Toc413006903" w:history="1">
+          <w:hyperlink w:anchor="_Toc413067127" w:history="1">
             <w:r>
               <w:rPr>
                 <w:rStyle w:val="Hyperlink"/>
@@ -1176,7 +1176,7 @@
                 <w:noProof/>
                 <w:webHidden/>
               </w:rPr>
-              <w:instrText xml:space="preserve"> PAGEREF _Toc413006903 \h </w:instrText>
+              <w:instrText xml:space="preserve"> PAGEREF _Toc413067127 \h </w:instrText>
             </w:r>
             <w:r>
               <w:rPr>
@@ -1219,7 +1219,7 @@
               <w:lang w:val="fr-FR" w:eastAsia="fr-FR"/>
             </w:rPr>
           </w:pPr>
-          <w:hyperlink w:anchor="_Toc413006904" w:history="1">
+          <w:hyperlink w:anchor="_Toc413067128" w:history="1">
             <w:r>
               <w:rPr>
                 <w:rStyle w:val="Hyperlink"/>
@@ -1246,7 +1246,7 @@
                 <w:noProof/>
                 <w:webHidden/>
               </w:rPr>
-              <w:instrText xml:space="preserve"> PAGEREF _Toc413006904 \h </w:instrText>
+              <w:instrText xml:space="preserve"> PAGEREF _Toc413067128 \h </w:instrText>
             </w:r>
             <w:r>
               <w:rPr>
@@ -1286,7 +1286,7 @@
               <w:lang w:val="fr-FR" w:eastAsia="fr-FR"/>
             </w:rPr>
           </w:pPr>
-          <w:hyperlink w:anchor="_Toc413006905" w:history="1">
+          <w:hyperlink w:anchor="_Toc413067129" w:history="1">
             <w:r>
               <w:rPr>
                 <w:rStyle w:val="Hyperlink"/>
@@ -1313,7 +1313,7 @@
                 <w:noProof/>
                 <w:webHidden/>
               </w:rPr>
-              <w:instrText xml:space="preserve"> PAGEREF _Toc413006905 \h </w:instrText>
+              <w:instrText xml:space="preserve"> PAGEREF _Toc413067129 \h </w:instrText>
             </w:r>
             <w:r>
               <w:rPr>
@@ -1356,7 +1356,7 @@
               <w:lang w:val="fr-FR" w:eastAsia="fr-FR"/>
             </w:rPr>
           </w:pPr>
-          <w:hyperlink w:anchor="_Toc413006906" w:history="1">
+          <w:hyperlink w:anchor="_Toc413067130" w:history="1">
             <w:r>
               <w:rPr>
                 <w:rStyle w:val="Hyperlink"/>
@@ -1383,7 +1383,7 @@
                 <w:noProof/>
                 <w:webHidden/>
               </w:rPr>
-              <w:instrText xml:space="preserve"> PAGEREF _Toc413006906 \h </w:instrText>
+              <w:instrText xml:space="preserve"> PAGEREF _Toc413067130 \h </w:instrText>
             </w:r>
             <w:r>
               <w:rPr>
@@ -1426,7 +1426,7 @@
               <w:lang w:val="fr-FR" w:eastAsia="fr-FR"/>
             </w:rPr>
           </w:pPr>
-          <w:hyperlink w:anchor="_Toc413006907" w:history="1">
+          <w:hyperlink w:anchor="_Toc413067131" w:history="1">
             <w:r>
               <w:rPr>
                 <w:rStyle w:val="Hyperlink"/>
@@ -1453,7 +1453,7 @@
                 <w:noProof/>
                 <w:webHidden/>
               </w:rPr>
-              <w:instrText xml:space="preserve"> PAGEREF _Toc413006907 \h </w:instrText>
+              <w:instrText xml:space="preserve"> PAGEREF _Toc413067131 \h </w:instrText>
             </w:r>
             <w:r>
               <w:rPr>
@@ -1493,7 +1493,7 @@
               <w:lang w:val="fr-FR" w:eastAsia="fr-FR"/>
             </w:rPr>
           </w:pPr>
-          <w:hyperlink w:anchor="_Toc413006908" w:history="1">
+          <w:hyperlink w:anchor="_Toc413067132" w:history="1">
             <w:r>
               <w:rPr>
                 <w:rStyle w:val="Hyperlink"/>
@@ -1520,7 +1520,7 @@
                 <w:noProof/>
                 <w:webHidden/>
               </w:rPr>
-              <w:instrText xml:space="preserve"> PAGEREF _Toc413006908 \h </w:instrText>
+              <w:instrText xml:space="preserve"> PAGEREF _Toc413067132 \h </w:instrText>
             </w:r>
             <w:r>
               <w:rPr>
@@ -1563,7 +1563,7 @@
               <w:lang w:val="fr-FR" w:eastAsia="fr-FR"/>
             </w:rPr>
           </w:pPr>
-          <w:hyperlink w:anchor="_Toc413006909" w:history="1">
+          <w:hyperlink w:anchor="_Toc413067133" w:history="1">
             <w:r>
               <w:rPr>
                 <w:rStyle w:val="Hyperlink"/>
@@ -1590,7 +1590,7 @@
                 <w:noProof/>
                 <w:webHidden/>
               </w:rPr>
-              <w:instrText xml:space="preserve"> PAGEREF _Toc413006909 \h </w:instrText>
+              <w:instrText xml:space="preserve"> PAGEREF _Toc413067133 \h </w:instrText>
             </w:r>
             <w:r>
               <w:rPr>
@@ -1633,7 +1633,7 @@
               <w:lang w:val="fr-FR" w:eastAsia="fr-FR"/>
             </w:rPr>
           </w:pPr>
-          <w:hyperlink w:anchor="_Toc413006910" w:history="1">
+          <w:hyperlink w:anchor="_Toc413067134" w:history="1">
             <w:r>
               <w:rPr>
                 <w:rStyle w:val="Hyperlink"/>
@@ -1660,7 +1660,7 @@
                 <w:noProof/>
                 <w:webHidden/>
               </w:rPr>
-              <w:instrText xml:space="preserve"> PAGEREF _Toc413006910 \h </w:instrText>
+              <w:instrText xml:space="preserve"> PAGEREF _Toc413067134 \h </w:instrText>
             </w:r>
             <w:r>
               <w:rPr>
@@ -1703,7 +1703,7 @@
               <w:lang w:val="fr-FR" w:eastAsia="fr-FR"/>
             </w:rPr>
           </w:pPr>
-          <w:hyperlink w:anchor="_Toc413006911" w:history="1">
+          <w:hyperlink w:anchor="_Toc413067135" w:history="1">
             <w:r>
               <w:rPr>
                 <w:rStyle w:val="Hyperlink"/>
@@ -1730,7 +1730,7 @@
                 <w:noProof/>
                 <w:webHidden/>
               </w:rPr>
-              <w:instrText xml:space="preserve"> PAGEREF _Toc413006911 \h </w:instrText>
+              <w:instrText xml:space="preserve"> PAGEREF _Toc413067135 \h </w:instrText>
             </w:r>
             <w:r>
               <w:rPr>
@@ -1773,7 +1773,7 @@
               <w:lang w:val="fr-FR" w:eastAsia="fr-FR"/>
             </w:rPr>
           </w:pPr>
-          <w:hyperlink w:anchor="_Toc413006912" w:history="1">
+          <w:hyperlink w:anchor="_Toc413067136" w:history="1">
             <w:r>
               <w:rPr>
                 <w:rStyle w:val="Hyperlink"/>
@@ -1800,7 +1800,7 @@
                 <w:noProof/>
                 <w:webHidden/>
               </w:rPr>
-              <w:instrText xml:space="preserve"> PAGEREF _Toc413006912 \h </w:instrText>
+              <w:instrText xml:space="preserve"> PAGEREF _Toc413067136 \h </w:instrText>
             </w:r>
             <w:r>
               <w:rPr>
@@ -1843,7 +1843,7 @@
               <w:lang w:val="fr-FR" w:eastAsia="fr-FR"/>
             </w:rPr>
           </w:pPr>
-          <w:hyperlink w:anchor="_Toc413006913" w:history="1">
+          <w:hyperlink w:anchor="_Toc413067137" w:history="1">
             <w:r>
               <w:rPr>
                 <w:rStyle w:val="Hyperlink"/>
@@ -1870,7 +1870,7 @@
                 <w:noProof/>
                 <w:webHidden/>
               </w:rPr>
-              <w:instrText xml:space="preserve"> PAGEREF _Toc413006913 \h </w:instrText>
+              <w:instrText xml:space="preserve"> PAGEREF _Toc413067137 \h </w:instrText>
             </w:r>
             <w:r>
               <w:rPr>
@@ -1913,7 +1913,7 @@
               <w:lang w:val="fr-FR" w:eastAsia="fr-FR"/>
             </w:rPr>
           </w:pPr>
-          <w:hyperlink w:anchor="_Toc413006914" w:history="1">
+          <w:hyperlink w:anchor="_Toc413067138" w:history="1">
             <w:r>
               <w:rPr>
                 <w:rStyle w:val="Hyperlink"/>
@@ -1940,7 +1940,7 @@
                 <w:noProof/>
                 <w:webHidden/>
               </w:rPr>
-              <w:instrText xml:space="preserve"> PAGEREF _Toc413006914 \h </w:instrText>
+              <w:instrText xml:space="preserve"> PAGEREF _Toc413067138 \h </w:instrText>
             </w:r>
             <w:r>
               <w:rPr>
@@ -1980,7 +1980,7 @@
               <w:lang w:val="fr-FR" w:eastAsia="fr-FR"/>
             </w:rPr>
           </w:pPr>
-          <w:hyperlink w:anchor="_Toc413006915" w:history="1">
+          <w:hyperlink w:anchor="_Toc413067139" w:history="1">
             <w:r>
               <w:rPr>
                 <w:rStyle w:val="Hyperlink"/>
@@ -2007,7 +2007,7 @@
                 <w:noProof/>
                 <w:webHidden/>
               </w:rPr>
-              <w:instrText xml:space="preserve"> PAGEREF _Toc413006915 \h </w:instrText>
+              <w:instrText xml:space="preserve"> PAGEREF _Toc413067139 \h </w:instrText>
             </w:r>
             <w:r>
               <w:rPr>
@@ -2050,7 +2050,7 @@
               <w:lang w:val="fr-FR" w:eastAsia="fr-FR"/>
             </w:rPr>
           </w:pPr>
-          <w:hyperlink w:anchor="_Toc413006916" w:history="1">
+          <w:hyperlink w:anchor="_Toc413067140" w:history="1">
             <w:r>
               <w:rPr>
                 <w:rStyle w:val="Hyperlink"/>
@@ -2077,7 +2077,7 @@
                 <w:noProof/>
                 <w:webHidden/>
               </w:rPr>
-              <w:instrText xml:space="preserve"> PAGEREF _Toc413006916 \h </w:instrText>
+              <w:instrText xml:space="preserve"> PAGEREF _Toc413067140 \h </w:instrText>
             </w:r>
             <w:r>
               <w:rPr>
@@ -2120,7 +2120,7 @@
               <w:lang w:val="fr-FR" w:eastAsia="fr-FR"/>
             </w:rPr>
           </w:pPr>
-          <w:hyperlink w:anchor="_Toc413006917" w:history="1">
+          <w:hyperlink w:anchor="_Toc413067141" w:history="1">
             <w:r>
               <w:rPr>
                 <w:rStyle w:val="Hyperlink"/>
@@ -2147,7 +2147,7 @@
                 <w:noProof/>
                 <w:webHidden/>
               </w:rPr>
-              <w:instrText xml:space="preserve"> PAGEREF _Toc413006917 \h </w:instrText>
+              <w:instrText xml:space="preserve"> PAGEREF _Toc413067141 \h </w:instrText>
             </w:r>
             <w:r>
               <w:rPr>
@@ -2190,7 +2190,7 @@
               <w:lang w:val="fr-FR" w:eastAsia="fr-FR"/>
             </w:rPr>
           </w:pPr>
-          <w:hyperlink w:anchor="_Toc413006918" w:history="1">
+          <w:hyperlink w:anchor="_Toc413067142" w:history="1">
             <w:r>
               <w:rPr>
                 <w:rStyle w:val="Hyperlink"/>
@@ -2217,7 +2217,7 @@
                 <w:noProof/>
                 <w:webHidden/>
               </w:rPr>
-              <w:instrText xml:space="preserve"> PAGEREF _Toc413006918 \h </w:instrText>
+              <w:instrText xml:space="preserve"> PAGEREF _Toc413067142 \h </w:instrText>
             </w:r>
             <w:r>
               <w:rPr>
@@ -2260,7 +2260,7 @@
               <w:lang w:val="fr-FR" w:eastAsia="fr-FR"/>
             </w:rPr>
           </w:pPr>
-          <w:hyperlink w:anchor="_Toc413006919" w:history="1">
+          <w:hyperlink w:anchor="_Toc413067143" w:history="1">
             <w:r>
               <w:rPr>
                 <w:rStyle w:val="Hyperlink"/>
@@ -2287,7 +2287,7 @@
                 <w:noProof/>
                 <w:webHidden/>
               </w:rPr>
-              <w:instrText xml:space="preserve"> PAGEREF _Toc413006919 \h </w:instrText>
+              <w:instrText xml:space="preserve"> PAGEREF _Toc413067143 \h </w:instrText>
             </w:r>
             <w:r>
               <w:rPr>
@@ -2307,7 +2307,7 @@
                 <w:noProof/>
                 <w:webHidden/>
               </w:rPr>
-              <w:t>13</w:t>
+              <w:t>14</w:t>
             </w:r>
             <w:r>
               <w:rPr>
@@ -2330,7 +2330,7 @@
               <w:lang w:val="fr-FR" w:eastAsia="fr-FR"/>
             </w:rPr>
           </w:pPr>
-          <w:hyperlink w:anchor="_Toc413006920" w:history="1">
+          <w:hyperlink w:anchor="_Toc413067144" w:history="1">
             <w:r>
               <w:rPr>
                 <w:rStyle w:val="Hyperlink"/>
@@ -2357,7 +2357,7 @@
                 <w:noProof/>
                 <w:webHidden/>
               </w:rPr>
-              <w:instrText xml:space="preserve"> PAGEREF _Toc413006920 \h </w:instrText>
+              <w:instrText xml:space="preserve"> PAGEREF _Toc413067144 \h </w:instrText>
             </w:r>
             <w:r>
               <w:rPr>
@@ -2400,7 +2400,7 @@
               <w:lang w:val="fr-FR" w:eastAsia="fr-FR"/>
             </w:rPr>
           </w:pPr>
-          <w:hyperlink w:anchor="_Toc413006921" w:history="1">
+          <w:hyperlink w:anchor="_Toc413067145" w:history="1">
             <w:r>
               <w:rPr>
                 <w:rStyle w:val="Hyperlink"/>
@@ -2427,7 +2427,7 @@
                 <w:noProof/>
                 <w:webHidden/>
               </w:rPr>
-              <w:instrText xml:space="preserve"> PAGEREF _Toc413006921 \h </w:instrText>
+              <w:instrText xml:space="preserve"> PAGEREF _Toc413067145 \h </w:instrText>
             </w:r>
             <w:r>
               <w:rPr>
@@ -2470,7 +2470,7 @@
               <w:lang w:val="fr-FR" w:eastAsia="fr-FR"/>
             </w:rPr>
           </w:pPr>
-          <w:hyperlink w:anchor="_Toc413006922" w:history="1">
+          <w:hyperlink w:anchor="_Toc413067146" w:history="1">
             <w:r>
               <w:rPr>
                 <w:rStyle w:val="Hyperlink"/>
@@ -2497,7 +2497,7 @@
                 <w:noProof/>
                 <w:webHidden/>
               </w:rPr>
-              <w:instrText xml:space="preserve"> PAGEREF _Toc413006922 \h </w:instrText>
+              <w:instrText xml:space="preserve"> PAGEREF _Toc413067146 \h </w:instrText>
             </w:r>
             <w:r>
               <w:rPr>
@@ -2540,7 +2540,7 @@
               <w:lang w:val="fr-FR" w:eastAsia="fr-FR"/>
             </w:rPr>
           </w:pPr>
-          <w:hyperlink w:anchor="_Toc413006923" w:history="1">
+          <w:hyperlink w:anchor="_Toc413067147" w:history="1">
             <w:r>
               <w:rPr>
                 <w:rStyle w:val="Hyperlink"/>
@@ -2567,7 +2567,7 @@
                 <w:noProof/>
                 <w:webHidden/>
               </w:rPr>
-              <w:instrText xml:space="preserve"> PAGEREF _Toc413006923 \h </w:instrText>
+              <w:instrText xml:space="preserve"> PAGEREF _Toc413067147 \h </w:instrText>
             </w:r>
             <w:r>
               <w:rPr>
@@ -2610,7 +2610,7 @@
               <w:lang w:val="fr-FR" w:eastAsia="fr-FR"/>
             </w:rPr>
           </w:pPr>
-          <w:hyperlink w:anchor="_Toc413006924" w:history="1">
+          <w:hyperlink w:anchor="_Toc413067148" w:history="1">
             <w:r>
               <w:rPr>
                 <w:rStyle w:val="Hyperlink"/>
@@ -2637,7 +2637,7 @@
                 <w:noProof/>
                 <w:webHidden/>
               </w:rPr>
-              <w:instrText xml:space="preserve"> PAGEREF _Toc413006924 \h </w:instrText>
+              <w:instrText xml:space="preserve"> PAGEREF _Toc413067148 \h </w:instrText>
             </w:r>
             <w:r>
               <w:rPr>
@@ -2657,7 +2657,7 @@
                 <w:noProof/>
                 <w:webHidden/>
               </w:rPr>
-              <w:t>15</w:t>
+              <w:t>16</w:t>
             </w:r>
             <w:r>
               <w:rPr>
@@ -2677,7 +2677,7 @@
               <w:lang w:val="fr-FR" w:eastAsia="fr-FR"/>
             </w:rPr>
           </w:pPr>
-          <w:hyperlink w:anchor="_Toc413006925" w:history="1">
+          <w:hyperlink w:anchor="_Toc413067149" w:history="1">
             <w:r>
               <w:rPr>
                 <w:rStyle w:val="Hyperlink"/>
@@ -2704,7 +2704,7 @@
                 <w:noProof/>
                 <w:webHidden/>
               </w:rPr>
-              <w:instrText xml:space="preserve"> PAGEREF _Toc413006925 \h </w:instrText>
+              <w:instrText xml:space="preserve"> PAGEREF _Toc413067149 \h </w:instrText>
             </w:r>
             <w:r>
               <w:rPr>
@@ -2747,7 +2747,7 @@
               <w:lang w:val="fr-FR" w:eastAsia="fr-FR"/>
             </w:rPr>
           </w:pPr>
-          <w:hyperlink w:anchor="_Toc413006926" w:history="1">
+          <w:hyperlink w:anchor="_Toc413067150" w:history="1">
             <w:r>
               <w:rPr>
                 <w:rStyle w:val="Hyperlink"/>
@@ -2774,7 +2774,7 @@
                 <w:noProof/>
                 <w:webHidden/>
               </w:rPr>
-              <w:instrText xml:space="preserve"> PAGEREF _Toc413006926 \h </w:instrText>
+              <w:instrText xml:space="preserve"> PAGEREF _Toc413067150 \h </w:instrText>
             </w:r>
             <w:r>
               <w:rPr>
@@ -2817,7 +2817,7 @@
               <w:lang w:val="fr-FR" w:eastAsia="fr-FR"/>
             </w:rPr>
           </w:pPr>
-          <w:hyperlink w:anchor="_Toc413006927" w:history="1">
+          <w:hyperlink w:anchor="_Toc413067151" w:history="1">
             <w:r>
               <w:rPr>
                 <w:rStyle w:val="Hyperlink"/>
@@ -2844,7 +2844,7 @@
                 <w:noProof/>
                 <w:webHidden/>
               </w:rPr>
-              <w:instrText xml:space="preserve"> PAGEREF _Toc413006927 \h </w:instrText>
+              <w:instrText xml:space="preserve"> PAGEREF _Toc413067151 \h </w:instrText>
             </w:r>
             <w:r>
               <w:rPr>
@@ -2887,7 +2887,7 @@
               <w:lang w:val="fr-FR" w:eastAsia="fr-FR"/>
             </w:rPr>
           </w:pPr>
-          <w:hyperlink w:anchor="_Toc413006928" w:history="1">
+          <w:hyperlink w:anchor="_Toc413067152" w:history="1">
             <w:r>
               <w:rPr>
                 <w:rStyle w:val="Hyperlink"/>
@@ -2914,7 +2914,7 @@
                 <w:noProof/>
                 <w:webHidden/>
               </w:rPr>
-              <w:instrText xml:space="preserve"> PAGEREF _Toc413006928 \h </w:instrText>
+              <w:instrText xml:space="preserve"> PAGEREF _Toc413067152 \h </w:instrText>
             </w:r>
             <w:r>
               <w:rPr>
@@ -2954,7 +2954,7 @@
               <w:lang w:val="fr-FR" w:eastAsia="fr-FR"/>
             </w:rPr>
           </w:pPr>
-          <w:hyperlink w:anchor="_Toc413006929" w:history="1">
+          <w:hyperlink w:anchor="_Toc413067153" w:history="1">
             <w:r>
               <w:rPr>
                 <w:rStyle w:val="Hyperlink"/>
@@ -2981,7 +2981,7 @@
                 <w:noProof/>
                 <w:webHidden/>
               </w:rPr>
-              <w:instrText xml:space="preserve"> PAGEREF _Toc413006929 \h </w:instrText>
+              <w:instrText xml:space="preserve"> PAGEREF _Toc413067153 \h </w:instrText>
             </w:r>
             <w:r>
               <w:rPr>
@@ -3001,7 +3001,7 @@
                 <w:noProof/>
                 <w:webHidden/>
               </w:rPr>
-              <w:t>16</w:t>
+              <w:t>17</w:t>
             </w:r>
             <w:r>
               <w:rPr>
@@ -3024,7 +3024,7 @@
               <w:lang w:val="fr-FR" w:eastAsia="fr-FR"/>
             </w:rPr>
           </w:pPr>
-          <w:hyperlink w:anchor="_Toc413006930" w:history="1">
+          <w:hyperlink w:anchor="_Toc413067154" w:history="1">
             <w:r>
               <w:rPr>
                 <w:rStyle w:val="Hyperlink"/>
@@ -3051,7 +3051,7 @@
                 <w:noProof/>
                 <w:webHidden/>
               </w:rPr>
-              <w:instrText xml:space="preserve"> PAGEREF _Toc413006930 \h </w:instrText>
+              <w:instrText xml:space="preserve"> PAGEREF _Toc413067154 \h </w:instrText>
             </w:r>
             <w:r>
               <w:rPr>
@@ -3094,7 +3094,7 @@
               <w:lang w:val="fr-FR" w:eastAsia="fr-FR"/>
             </w:rPr>
           </w:pPr>
-          <w:hyperlink w:anchor="_Toc413006931" w:history="1">
+          <w:hyperlink w:anchor="_Toc413067155" w:history="1">
             <w:r>
               <w:rPr>
                 <w:rStyle w:val="Hyperlink"/>
@@ -3121,7 +3121,7 @@
                 <w:noProof/>
                 <w:webHidden/>
               </w:rPr>
-              <w:instrText xml:space="preserve"> PAGEREF _Toc413006931 \h </w:instrText>
+              <w:instrText xml:space="preserve"> PAGEREF _Toc413067155 \h </w:instrText>
             </w:r>
             <w:r>
               <w:rPr>
@@ -3161,7 +3161,7 @@
               <w:lang w:val="fr-FR" w:eastAsia="fr-FR"/>
             </w:rPr>
           </w:pPr>
-          <w:hyperlink w:anchor="_Toc413006932" w:history="1">
+          <w:hyperlink w:anchor="_Toc413067156" w:history="1">
             <w:r>
               <w:rPr>
                 <w:rStyle w:val="Hyperlink"/>
@@ -3188,7 +3188,7 @@
                 <w:noProof/>
                 <w:webHidden/>
               </w:rPr>
-              <w:instrText xml:space="preserve"> PAGEREF _Toc413006932 \h </w:instrText>
+              <w:instrText xml:space="preserve"> PAGEREF _Toc413067156 \h </w:instrText>
             </w:r>
             <w:r>
               <w:rPr>
@@ -3228,7 +3228,7 @@
               <w:lang w:val="fr-FR" w:eastAsia="fr-FR"/>
             </w:rPr>
           </w:pPr>
-          <w:hyperlink w:anchor="_Toc413006933" w:history="1">
+          <w:hyperlink w:anchor="_Toc413067157" w:history="1">
             <w:r>
               <w:rPr>
                 <w:rStyle w:val="Hyperlink"/>
@@ -3255,7 +3255,7 @@
                 <w:noProof/>
                 <w:webHidden/>
               </w:rPr>
-              <w:instrText xml:space="preserve"> PAGEREF _Toc413006933 \h </w:instrText>
+              <w:instrText xml:space="preserve"> PAGEREF _Toc413067157 \h </w:instrText>
             </w:r>
             <w:r>
               <w:rPr>
@@ -3301,7 +3301,7 @@
       <w:pPr>
         <w:pStyle w:val="Heading1"/>
       </w:pPr>
-      <w:bookmarkStart w:id="2" w:name="_Toc413006891"/>
+      <w:bookmarkStart w:id="2" w:name="_Toc413067115"/>
       <w:r>
         <w:t>About</w:t>
       </w:r>
@@ -3418,7 +3418,7 @@
       <w:pPr>
         <w:pStyle w:val="Heading1"/>
       </w:pPr>
-      <w:bookmarkStart w:id="3" w:name="_Toc413006892"/>
+      <w:bookmarkStart w:id="3" w:name="_Toc413067116"/>
       <w:r>
         <w:t>Application</w:t>
       </w:r>
@@ -3631,7 +3631,7 @@
       <w:pPr>
         <w:pStyle w:val="Heading1"/>
       </w:pPr>
-      <w:bookmarkStart w:id="4" w:name="_Toc413006893"/>
+      <w:bookmarkStart w:id="4" w:name="_Toc413067117"/>
       <w:r>
         <w:t>License</w:t>
       </w:r>
@@ -3743,7 +3743,7 @@
       <w:pPr>
         <w:pStyle w:val="Heading1"/>
       </w:pPr>
-      <w:bookmarkStart w:id="5" w:name="_Toc413006894"/>
+      <w:bookmarkStart w:id="5" w:name="_Toc413067118"/>
       <w:r>
         <w:lastRenderedPageBreak/>
         <w:t xml:space="preserve">The </w:t>
@@ -4680,7 +4680,7 @@
       <w:pPr>
         <w:pStyle w:val="Heading1"/>
       </w:pPr>
-      <w:bookmarkStart w:id="6" w:name="_Toc413006895"/>
+      <w:bookmarkStart w:id="6" w:name="_Toc413067119"/>
       <w:r>
         <w:lastRenderedPageBreak/>
         <w:t>Configuration</w:t>
@@ -5051,7 +5051,7 @@
       <w:pPr>
         <w:pStyle w:val="Heading2"/>
       </w:pPr>
-      <w:bookmarkStart w:id="7" w:name="_Toc413006896"/>
+      <w:bookmarkStart w:id="7" w:name="_Toc413067120"/>
       <w:proofErr w:type="spellStart"/>
       <w:r>
         <w:t>MySQL</w:t>
@@ -5701,7 +5701,7 @@
       <w:pPr>
         <w:pStyle w:val="Heading2"/>
       </w:pPr>
-      <w:bookmarkStart w:id="8" w:name="_Toc413006897"/>
+      <w:bookmarkStart w:id="8" w:name="_Toc413067121"/>
       <w:r>
         <w:t>Logger</w:t>
       </w:r>
@@ -5859,7 +5859,7 @@
       <w:pPr>
         <w:pStyle w:val="Heading2"/>
       </w:pPr>
-      <w:bookmarkStart w:id="9" w:name="_Toc413006898"/>
+      <w:bookmarkStart w:id="9" w:name="_Toc413067122"/>
       <w:r>
         <w:t>Google Drive configuration</w:t>
       </w:r>
@@ -6064,7 +6064,7 @@
       <w:pPr>
         <w:pStyle w:val="Heading1"/>
       </w:pPr>
-      <w:bookmarkStart w:id="10" w:name="_Toc413006899"/>
+      <w:bookmarkStart w:id="10" w:name="_Toc413067123"/>
       <w:proofErr w:type="spellStart"/>
       <w:proofErr w:type="gramStart"/>
       <w:r>
@@ -6084,7 +6084,7 @@
       <w:pPr>
         <w:pStyle w:val="Heading2"/>
       </w:pPr>
-      <w:bookmarkStart w:id="11" w:name="_Toc413006900"/>
+      <w:bookmarkStart w:id="11" w:name="_Toc413067124"/>
       <w:r>
         <w:t>P</w:t>
       </w:r>
@@ -6102,7 +6102,7 @@
       <w:pPr>
         <w:pStyle w:val="Heading3"/>
       </w:pPr>
-      <w:bookmarkStart w:id="12" w:name="_Toc413006901"/>
+      <w:bookmarkStart w:id="12" w:name="_Toc413067125"/>
       <w:r>
         <w:t>How to set the preferences</w:t>
       </w:r>
@@ -8934,7 +8934,7 @@
       <w:pPr>
         <w:pStyle w:val="Heading1"/>
       </w:pPr>
-      <w:bookmarkStart w:id="32" w:name="_Toc413006902"/>
+      <w:bookmarkStart w:id="32" w:name="_Toc413067126"/>
       <w:r>
         <w:t>Getting Started</w:t>
       </w:r>
@@ -9009,7 +9009,7 @@
       <w:pPr>
         <w:pStyle w:val="Heading3"/>
       </w:pPr>
-      <w:bookmarkStart w:id="33" w:name="_Toc413006903"/>
+      <w:bookmarkStart w:id="33" w:name="_Toc413067127"/>
       <w:r>
         <w:t>One</w:t>
       </w:r>
@@ -9816,7 +9816,7 @@
       <w:pPr>
         <w:pStyle w:val="Heading3"/>
       </w:pPr>
-      <w:bookmarkStart w:id="36" w:name="_Toc413006904"/>
+      <w:bookmarkStart w:id="36" w:name="_Toc413067128"/>
       <w:r>
         <w:lastRenderedPageBreak/>
         <w:t xml:space="preserve">How to </w:t>
@@ -12142,7 +12142,7 @@
           </wp:anchor>
         </w:drawing>
       </w:r>
-      <w:bookmarkStart w:id="37" w:name="_Toc413006905"/>
+      <w:bookmarkStart w:id="37" w:name="_Toc413067129"/>
       <w:r>
         <w:t>New</w:t>
       </w:r>
@@ -12166,7 +12166,7 @@
       <w:pPr>
         <w:pStyle w:val="Heading3"/>
       </w:pPr>
-      <w:bookmarkStart w:id="38" w:name="_Toc413006906"/>
+      <w:bookmarkStart w:id="38" w:name="_Toc413067130"/>
       <w:r>
         <w:t>How to c</w:t>
       </w:r>
@@ -12299,7 +12299,7 @@
       <w:pPr>
         <w:pStyle w:val="Heading3"/>
       </w:pPr>
-      <w:bookmarkStart w:id="39" w:name="_Toc413006907"/>
+      <w:bookmarkStart w:id="39" w:name="_Toc413067131"/>
       <w:r>
         <w:lastRenderedPageBreak/>
         <w:t>How to use the</w:t>
@@ -12835,7 +12835,7 @@
           </wp:anchor>
         </w:drawing>
       </w:r>
-      <w:bookmarkStart w:id="50" w:name="_Toc413006908"/>
+      <w:bookmarkStart w:id="50" w:name="_Toc413067132"/>
       <w:r>
         <w:t>Ac</w:t>
       </w:r>
@@ -12865,7 +12865,7 @@
       <w:pPr>
         <w:pStyle w:val="Heading3"/>
       </w:pPr>
-      <w:bookmarkStart w:id="51" w:name="_Toc413006909"/>
+      <w:bookmarkStart w:id="51" w:name="_Toc413067133"/>
       <w:r>
         <w:t>How to read the table</w:t>
       </w:r>
@@ -13175,7 +13175,7 @@
       <w:pPr>
         <w:pStyle w:val="Heading3"/>
       </w:pPr>
-      <w:bookmarkStart w:id="52" w:name="_Toc413006910"/>
+      <w:bookmarkStart w:id="52" w:name="_Toc413067134"/>
       <w:r>
         <w:t>How to</w:t>
       </w:r>
@@ -13193,14 +13193,15 @@
     <w:tbl>
       <w:tblPr>
         <w:tblStyle w:val="TableGrid"/>
-        <w:tblW w:w="7905" w:type="dxa"/>
+        <w:tblW w:w="8755" w:type="dxa"/>
         <w:tblLayout w:type="fixed"/>
         <w:tblLook w:val="04A0"/>
       </w:tblPr>
       <w:tblGrid>
         <w:gridCol w:w="2093"/>
+        <w:gridCol w:w="2093"/>
         <w:gridCol w:w="2551"/>
-        <w:gridCol w:w="3261"/>
+        <w:gridCol w:w="2018"/>
       </w:tblGrid>
       <w:tr>
         <w:tc>
@@ -13211,6 +13212,10 @@
           <w:p>
             <w:pPr>
               <w:jc w:val="center"/>
+              <w:rPr>
+                <w:noProof/>
+                <w:lang w:val="fr-FR" w:eastAsia="fr-FR"/>
+              </w:rPr>
             </w:pPr>
             <w:r>
               <w:rPr>
@@ -13221,7 +13226,59 @@
                 <wp:inline distT="0" distB="0" distL="0" distR="0">
                   <wp:extent cx="241540" cy="241540"/>
                   <wp:effectExtent l="19050" t="0" r="6110" b="0"/>
-                  <wp:docPr id="53" name="Picture 50" descr="create.png"/>
+                  <wp:docPr id="38" name="Picture 37" descr="selected.png"/>
+                  <wp:cNvGraphicFramePr>
+                    <a:graphicFrameLocks xmlns:a="http://schemas.openxmlformats.org/drawingml/2006/main" noChangeAspect="1"/>
+                  </wp:cNvGraphicFramePr>
+                  <a:graphic xmlns:a="http://schemas.openxmlformats.org/drawingml/2006/main">
+                    <a:graphicData uri="http://schemas.openxmlformats.org/drawingml/2006/picture">
+                      <pic:pic xmlns:pic="http://schemas.openxmlformats.org/drawingml/2006/picture">
+                        <pic:nvPicPr>
+                          <pic:cNvPr id="0" name="selected.png"/>
+                          <pic:cNvPicPr/>
+                        </pic:nvPicPr>
+                        <pic:blipFill>
+                          <a:blip r:embed="rId16" cstate="print"/>
+                          <a:stretch>
+                            <a:fillRect/>
+                          </a:stretch>
+                        </pic:blipFill>
+                        <pic:spPr>
+                          <a:xfrm>
+                            <a:off x="0" y="0"/>
+                            <a:ext cx="239939" cy="239939"/>
+                          </a:xfrm>
+                          <a:prstGeom prst="rect">
+                            <a:avLst/>
+                          </a:prstGeom>
+                        </pic:spPr>
+                      </pic:pic>
+                    </a:graphicData>
+                  </a:graphic>
+                </wp:inline>
+              </w:drawing>
+            </w:r>
+          </w:p>
+        </w:tc>
+        <w:tc>
+          <w:tcPr>
+            <w:tcW w:w="2093" w:type="dxa"/>
+            <w:shd w:val="pct5" w:color="auto" w:fill="auto"/>
+          </w:tcPr>
+          <w:p>
+            <w:pPr>
+              <w:jc w:val="center"/>
+            </w:pPr>
+            <w:r>
+              <w:rPr>
+                <w:noProof/>
+                <w:lang w:val="fr-FR" w:eastAsia="fr-FR"/>
+              </w:rPr>
+              <w:drawing>
+                <wp:inline distT="0" distB="0" distL="0" distR="0">
+                  <wp:extent cx="241540" cy="241540"/>
+                  <wp:effectExtent l="19050" t="0" r="6110" b="0"/>
+                  <wp:docPr id="18" name="Picture 50" descr="create.png"/>
                   <wp:cNvGraphicFramePr>
                     <a:graphicFrameLocks xmlns:a="http://schemas.openxmlformats.org/drawingml/2006/main" noChangeAspect="1"/>
                   </wp:cNvGraphicFramePr>
@@ -13233,7 +13290,7 @@
                           <pic:cNvPicPr/>
                         </pic:nvPicPr>
                         <pic:blipFill>
-                          <a:blip r:embed="rId16" cstate="print"/>
+                          <a:blip r:embed="rId17" cstate="print"/>
                           <a:stretch>
                             <a:fillRect/>
                           </a:stretch>
@@ -13273,7 +13330,7 @@
                 <wp:inline distT="0" distB="0" distL="0" distR="0">
                   <wp:extent cx="241540" cy="241540"/>
                   <wp:effectExtent l="19050" t="0" r="6110" b="0"/>
-                  <wp:docPr id="54" name="Picture 51" descr="duplicate.png"/>
+                  <wp:docPr id="19" name="Picture 51" descr="duplicate.png"/>
                   <wp:cNvGraphicFramePr>
                     <a:graphicFrameLocks xmlns:a="http://schemas.openxmlformats.org/drawingml/2006/main" noChangeAspect="1"/>
                   </wp:cNvGraphicFramePr>
@@ -13285,7 +13342,7 @@
                           <pic:cNvPicPr/>
                         </pic:nvPicPr>
                         <pic:blipFill>
-                          <a:blip r:embed="rId17" cstate="print"/>
+                          <a:blip r:embed="rId18" cstate="print"/>
                           <a:stretch>
                             <a:fillRect/>
                           </a:stretch>
@@ -13309,7 +13366,7 @@
         </w:tc>
         <w:tc>
           <w:tcPr>
-            <w:tcW w:w="3261" w:type="dxa"/>
+            <w:tcW w:w="2018" w:type="dxa"/>
             <w:shd w:val="pct5" w:color="auto" w:fill="auto"/>
           </w:tcPr>
           <w:p>
@@ -13329,7 +13386,7 @@
                 <wp:inline distT="0" distB="0" distL="0" distR="0">
                   <wp:extent cx="284672" cy="284672"/>
                   <wp:effectExtent l="19050" t="0" r="1078" b="0"/>
-                  <wp:docPr id="62" name="Picture 17" descr="refresh.png"/>
+                  <wp:docPr id="34" name="Picture 17" descr="refresh.png"/>
                   <wp:cNvGraphicFramePr>
                     <a:graphicFrameLocks xmlns:a="http://schemas.openxmlformats.org/drawingml/2006/main" noChangeAspect="1"/>
                   </wp:cNvGraphicFramePr>
@@ -13341,7 +13398,7 @@
                           <pic:cNvPicPr/>
                         </pic:nvPicPr>
                         <pic:blipFill>
-                          <a:blip r:embed="rId18" cstate="print"/>
+                          <a:blip r:embed="rId19" cstate="print"/>
                           <a:stretch>
                             <a:fillRect/>
                           </a:stretch>
@@ -13368,93 +13425,88 @@
         <w:tc>
           <w:tcPr>
             <w:tcW w:w="2093" w:type="dxa"/>
+            <w:shd w:val="pct5" w:color="auto" w:fill="auto"/>
           </w:tcPr>
           <w:p>
             <w:pPr>
-              <w:rPr>
-                <w:noProof/>
-                <w:sz w:val="20"/>
-                <w:szCs w:val="20"/>
+              <w:jc w:val="center"/>
+              <w:rPr>
+                <w:noProof/>
                 <w:lang w:val="fr-FR" w:eastAsia="fr-FR"/>
               </w:rPr>
             </w:pPr>
             <w:r>
-              <w:rPr>
-                <w:noProof/>
-                <w:sz w:val="20"/>
-                <w:szCs w:val="20"/>
-                <w:lang w:val="fr-FR" w:eastAsia="fr-FR"/>
-              </w:rPr>
-              <w:t xml:space="preserve">Create </w:t>
-            </w:r>
-            <w:r>
-              <w:rPr>
-                <w:noProof/>
-                <w:sz w:val="20"/>
-                <w:szCs w:val="20"/>
-                <w:lang w:val="fr-FR" w:eastAsia="fr-FR"/>
-              </w:rPr>
-              <w:t xml:space="preserve">a </w:t>
-            </w:r>
-            <w:r>
-              <w:rPr>
-                <w:noProof/>
-                <w:sz w:val="20"/>
-                <w:szCs w:val="20"/>
-                <w:lang w:val="fr-FR" w:eastAsia="fr-FR"/>
-              </w:rPr>
-              <w:t>task.</w:t>
+              <w:t>CTRL + G</w:t>
             </w:r>
           </w:p>
+        </w:tc>
+        <w:tc>
+          <w:tcPr>
+            <w:tcW w:w="2093" w:type="dxa"/>
+            <w:shd w:val="pct5" w:color="auto" w:fill="auto"/>
+          </w:tcPr>
           <w:p>
             <w:pPr>
-              <w:rPr>
-                <w:noProof/>
-                <w:sz w:val="20"/>
-                <w:szCs w:val="20"/>
+              <w:jc w:val="center"/>
+              <w:rPr>
+                <w:noProof/>
+                <w:lang w:val="fr-FR" w:eastAsia="fr-FR"/>
+              </w:rPr>
+            </w:pPr>
+            <w:r>
+              <w:t>CTRL + T</w:t>
+            </w:r>
+          </w:p>
+        </w:tc>
+        <w:tc>
+          <w:tcPr>
+            <w:tcW w:w="2551" w:type="dxa"/>
+            <w:shd w:val="pct5" w:color="auto" w:fill="auto"/>
+          </w:tcPr>
+          <w:p>
+            <w:pPr>
+              <w:jc w:val="center"/>
+              <w:rPr>
+                <w:noProof/>
+                <w:lang w:val="fr-FR" w:eastAsia="fr-FR"/>
+              </w:rPr>
+            </w:pPr>
+            <w:r>
+              <w:t>CTRL + D</w:t>
+            </w:r>
+          </w:p>
+        </w:tc>
+        <w:tc>
+          <w:tcPr>
+            <w:tcW w:w="2018" w:type="dxa"/>
+            <w:shd w:val="pct5" w:color="auto" w:fill="auto"/>
+          </w:tcPr>
+          <w:p>
+            <w:pPr>
+              <w:jc w:val="center"/>
+              <w:rPr>
+                <w:noProof/>
                 <w:lang w:val="fr-FR" w:eastAsia="fr-FR"/>
               </w:rPr>
             </w:pPr>
           </w:p>
+        </w:tc>
+      </w:tr>
+      <w:tr>
+        <w:tc>
+          <w:tcPr>
+            <w:tcW w:w="2093" w:type="dxa"/>
+          </w:tcPr>
           <w:p>
-            <w:pPr>
-              <w:rPr>
-                <w:noProof/>
-                <w:sz w:val="20"/>
-                <w:szCs w:val="20"/>
-                <w:lang w:val="fr-FR" w:eastAsia="fr-FR"/>
-              </w:rPr>
-            </w:pPr>
-          </w:p>
-          <w:p>
-            <w:pPr>
-              <w:rPr>
-                <w:noProof/>
-                <w:sz w:val="20"/>
-                <w:szCs w:val="20"/>
-                <w:lang w:val="fr-FR" w:eastAsia="fr-FR"/>
-              </w:rPr>
-            </w:pPr>
-          </w:p>
-          <w:p>
-            <w:pPr>
-              <w:rPr>
-                <w:noProof/>
-                <w:sz w:val="20"/>
-                <w:szCs w:val="20"/>
-                <w:lang w:val="fr-FR" w:eastAsia="fr-FR"/>
-              </w:rPr>
-            </w:pPr>
-          </w:p>
-          <w:p>
-            <w:pPr>
-              <w:rPr>
-                <w:noProof/>
-                <w:sz w:val="20"/>
-                <w:szCs w:val="20"/>
-                <w:lang w:val="fr-FR" w:eastAsia="fr-FR"/>
-              </w:rPr>
-            </w:pPr>
+            <w:r>
+              <w:t>Scroll back</w:t>
+            </w:r>
+            <w:r>
+              <w:t xml:space="preserve"> </w:t>
+            </w:r>
+            <w:r>
+              <w:t>the selected task.</w:t>
+            </w:r>
           </w:p>
           <w:p/>
           <w:p>
@@ -13466,8 +13518,58 @@
                 <w:lang w:val="fr-FR" w:eastAsia="fr-FR"/>
               </w:rPr>
             </w:pPr>
-            <w:r>
-              <w:t>Shortcut: CTRL + T</w:t>
+          </w:p>
+        </w:tc>
+        <w:tc>
+          <w:tcPr>
+            <w:tcW w:w="2093" w:type="dxa"/>
+          </w:tcPr>
+          <w:p>
+            <w:pPr>
+              <w:rPr>
+                <w:noProof/>
+                <w:sz w:val="20"/>
+                <w:szCs w:val="20"/>
+                <w:lang w:val="fr-FR" w:eastAsia="fr-FR"/>
+              </w:rPr>
+            </w:pPr>
+            <w:r>
+              <w:rPr>
+                <w:noProof/>
+                <w:sz w:val="20"/>
+                <w:szCs w:val="20"/>
+                <w:lang w:val="fr-FR" w:eastAsia="fr-FR"/>
+              </w:rPr>
+              <w:t>Create a task</w:t>
+            </w:r>
+            <w:r>
+              <w:rPr>
+                <w:noProof/>
+                <w:sz w:val="20"/>
+                <w:szCs w:val="20"/>
+                <w:lang w:val="fr-FR" w:eastAsia="fr-FR"/>
+              </w:rPr>
+              <w:t xml:space="preserve"> </w:t>
+            </w:r>
+            <w:r>
+              <w:t xml:space="preserve">with estimated </w:t>
+            </w:r>
+            <w:proofErr w:type="spellStart"/>
+            <w:r>
+              <w:t>pomodoro</w:t>
+            </w:r>
+            <w:proofErr w:type="spellEnd"/>
+            <w:r>
+              <w:t xml:space="preserve"> set to 0 and date set to today</w:t>
+            </w:r>
+            <w:r>
+              <w:rPr>
+                <w:noProof/>
+                <w:sz w:val="20"/>
+                <w:szCs w:val="20"/>
+                <w:lang w:val="fr-FR" w:eastAsia="fr-FR"/>
+              </w:rPr>
+              <w:t>.</w:t>
             </w:r>
           </w:p>
         </w:tc>
@@ -13487,94 +13589,37 @@
                 <w:sz w:val="20"/>
                 <w:szCs w:val="20"/>
               </w:rPr>
-              <w:t xml:space="preserve">Duplicate </w:t>
+              <w:t xml:space="preserve">Duplicate the selected </w:t>
             </w:r>
             <w:r>
               <w:rPr>
                 <w:sz w:val="20"/>
                 <w:szCs w:val="20"/>
               </w:rPr>
-              <w:t xml:space="preserve">the selected </w:t>
-            </w:r>
-            <w:r>
-              <w:rPr>
-                <w:sz w:val="20"/>
-                <w:szCs w:val="20"/>
-              </w:rPr>
-              <w:t>task.</w:t>
-            </w:r>
-            <w:r>
-              <w:rPr>
-                <w:sz w:val="20"/>
-                <w:szCs w:val="20"/>
-              </w:rPr>
+              <w:t xml:space="preserve">task </w:t>
+            </w:r>
+            <w:r>
+              <w:t xml:space="preserve">with overestimated and real </w:t>
+            </w:r>
+            <w:proofErr w:type="spellStart"/>
+            <w:r>
+              <w:t>pomodoros</w:t>
+            </w:r>
+            <w:proofErr w:type="spellEnd"/>
+            <w:r>
+              <w:t xml:space="preserve"> reset to 0, iteration removed</w:t>
+            </w:r>
+            <w:r>
               <w:t xml:space="preserve"> </w:t>
             </w:r>
-          </w:p>
-          <w:p>
-            <w:pPr>
-              <w:rPr>
-                <w:sz w:val="20"/>
-                <w:szCs w:val="20"/>
-              </w:rPr>
-            </w:pPr>
-            <w:r>
-              <w:rPr>
-                <w:sz w:val="20"/>
-                <w:szCs w:val="20"/>
-              </w:rPr>
-              <w:t xml:space="preserve">Make a copy of the selected task in </w:t>
-            </w:r>
-            <w:r>
-              <w:rPr>
-                <w:b/>
-              </w:rPr>
-              <w:t>Activity List</w:t>
-            </w:r>
-            <w:r>
-              <w:t xml:space="preserve"> / </w:t>
-            </w:r>
-            <w:r>
-              <w:rPr>
-                <w:b/>
-              </w:rPr>
-              <w:t>Backlog</w:t>
-            </w:r>
-            <w:r>
-              <w:t>.</w:t>
-            </w:r>
-          </w:p>
-          <w:p>
-            <w:pPr>
-              <w:rPr>
-                <w:sz w:val="20"/>
-                <w:szCs w:val="20"/>
-              </w:rPr>
-            </w:pPr>
-          </w:p>
-          <w:p>
-            <w:pPr>
-              <w:rPr>
-                <w:sz w:val="20"/>
-                <w:szCs w:val="20"/>
-              </w:rPr>
-            </w:pPr>
-          </w:p>
-          <w:p>
-            <w:pPr>
-              <w:rPr>
-                <w:sz w:val="20"/>
-                <w:szCs w:val="20"/>
-              </w:rPr>
-            </w:pPr>
-            <w:r>
-              <w:t>Shortcut: CTRL + D</w:t>
+            <w:r>
+              <w:t>and date set to today.</w:t>
             </w:r>
           </w:p>
         </w:tc>
         <w:tc>
           <w:tcPr>
-            <w:tcW w:w="3261" w:type="dxa"/>
+            <w:tcW w:w="2018" w:type="dxa"/>
           </w:tcPr>
           <w:p>
             <w:pPr>
@@ -13604,50 +13649,29 @@
               </w:rPr>
             </w:pPr>
             <w:r>
+              <w:t>Update</w:t>
+            </w:r>
+            <w:r>
+              <w:t xml:space="preserve"> </w:t>
+            </w:r>
+            <w:r>
               <w:rPr>
                 <w:sz w:val="20"/>
                 <w:szCs w:val="20"/>
               </w:rPr>
-              <w:t>Refresh</w:t>
-            </w:r>
-            <w:r>
-              <w:rPr>
-                <w:sz w:val="20"/>
-                <w:szCs w:val="20"/>
-              </w:rPr>
+              <w:t>the list</w:t>
+            </w:r>
+            <w:r>
+              <w:t xml:space="preserve"> from</w:t>
+            </w:r>
+            <w:r>
               <w:t xml:space="preserve"> the</w:t>
             </w:r>
             <w:r>
-              <w:rPr>
-                <w:sz w:val="20"/>
-                <w:szCs w:val="20"/>
-              </w:rPr>
-              <w:t xml:space="preserve"> list</w:t>
-            </w:r>
-            <w:r>
-              <w:rPr>
-                <w:sz w:val="20"/>
-                <w:szCs w:val="20"/>
-              </w:rPr>
+              <w:t xml:space="preserve"> database</w:t>
+            </w:r>
+            <w:r>
               <w:t>.</w:t>
-            </w:r>
-            <w:r>
-              <w:rPr>
-                <w:sz w:val="20"/>
-                <w:szCs w:val="20"/>
-              </w:rPr>
-              <w:t xml:space="preserve"> </w:t>
-            </w:r>
-          </w:p>
-          <w:p>
-            <w:pPr>
-              <w:rPr>
-                <w:sz w:val="20"/>
-                <w:szCs w:val="20"/>
-              </w:rPr>
-            </w:pPr>
-            <w:r>
-              <w:t>Press this icon to update the list from the database to synchronize with the other team members’ work.</w:t>
             </w:r>
           </w:p>
         </w:tc>
@@ -13663,7 +13687,7 @@
       <w:pPr>
         <w:pStyle w:val="Heading3"/>
       </w:pPr>
-      <w:bookmarkStart w:id="53" w:name="_Toc413006911"/>
+      <w:bookmarkStart w:id="53" w:name="_Toc413067135"/>
       <w:r>
         <w:t>How to use a task as template</w:t>
       </w:r>
@@ -13739,7 +13763,7 @@
       <w:pPr>
         <w:pStyle w:val="Heading3"/>
       </w:pPr>
-      <w:bookmarkStart w:id="54" w:name="_Toc413006912"/>
+      <w:bookmarkStart w:id="54" w:name="_Toc413067136"/>
       <w:r>
         <w:t>How to edit a task</w:t>
       </w:r>
@@ -13801,7 +13825,7 @@
                     <pic:cNvPicPr/>
                   </pic:nvPicPr>
                   <pic:blipFill>
-                    <a:blip r:embed="rId18" cstate="print"/>
+                    <a:blip r:embed="rId19" cstate="print"/>
                     <a:stretch>
                       <a:fillRect/>
                     </a:stretch>
@@ -14017,7 +14041,7 @@
       <w:pPr>
         <w:pStyle w:val="Heading3"/>
       </w:pPr>
-      <w:bookmarkStart w:id="55" w:name="_Toc413006913"/>
+      <w:bookmarkStart w:id="55" w:name="_Toc413067137"/>
       <w:r>
         <w:t>How to export data</w:t>
       </w:r>
@@ -14733,6 +14757,7 @@
           <w:noProof/>
           <w:lang w:val="fr-FR" w:eastAsia="fr-FR"/>
         </w:rPr>
+        <w:lastRenderedPageBreak/>
         <w:drawing>
           <wp:inline distT="0" distB="0" distL="0" distR="0">
             <wp:extent cx="203246" cy="203246"/>
@@ -14817,7 +14842,7 @@
                     <pic:cNvPicPr/>
                   </pic:nvPicPr>
                   <pic:blipFill>
-                    <a:blip r:embed="rId19" cstate="print"/>
+                    <a:blip r:embed="rId20" cstate="print"/>
                     <a:stretch>
                       <a:fillRect/>
                     </a:stretch>
@@ -14904,7 +14929,7 @@
       <w:pPr>
         <w:pStyle w:val="Heading3"/>
       </w:pPr>
-      <w:bookmarkStart w:id="62" w:name="_Toc413006914"/>
+      <w:bookmarkStart w:id="62" w:name="_Toc413067138"/>
       <w:r>
         <w:t>How to impor</w:t>
       </w:r>
@@ -15095,7 +15120,7 @@
                     <pic:cNvPicPr/>
                   </pic:nvPicPr>
                   <pic:blipFill>
-                    <a:blip r:embed="rId20" cstate="print"/>
+                    <a:blip r:embed="rId21" cstate="print"/>
                     <a:stretch>
                       <a:fillRect/>
                     </a:stretch>
@@ -15115,7 +15140,7 @@
           </wp:anchor>
         </w:drawing>
       </w:r>
-      <w:bookmarkStart w:id="63" w:name="_Toc413006915"/>
+      <w:bookmarkStart w:id="63" w:name="_Toc413067139"/>
       <w:proofErr w:type="spellStart"/>
       <w:r>
         <w:t>ToDo</w:t>
@@ -15164,7 +15189,7 @@
       <w:pPr>
         <w:pStyle w:val="Heading3"/>
       </w:pPr>
-      <w:bookmarkStart w:id="64" w:name="_Toc413006916"/>
+      <w:bookmarkStart w:id="64" w:name="_Toc413067140"/>
       <w:r>
         <w:t>How to read the table</w:t>
       </w:r>
@@ -15382,7 +15407,7 @@
       <w:pPr>
         <w:pStyle w:val="Heading3"/>
       </w:pPr>
-      <w:bookmarkStart w:id="65" w:name="_Toc413006917"/>
+      <w:bookmarkStart w:id="65" w:name="_Toc413067141"/>
       <w:r>
         <w:t>How to p</w:t>
       </w:r>
@@ -15443,7 +15468,7 @@
       <w:pPr>
         <w:pStyle w:val="Heading3"/>
       </w:pPr>
-      <w:bookmarkStart w:id="66" w:name="_Toc413006918"/>
+      <w:bookmarkStart w:id="66" w:name="_Toc413067142"/>
       <w:r>
         <w:t>How to</w:t>
       </w:r>
@@ -15461,21 +15486,23 @@
     <w:tbl>
       <w:tblPr>
         <w:tblStyle w:val="TableGrid"/>
-        <w:tblW w:w="9289" w:type="dxa"/>
+        <w:tblW w:w="9889" w:type="dxa"/>
         <w:tblLayout w:type="fixed"/>
         <w:tblLook w:val="04A0"/>
       </w:tblPr>
       <w:tblGrid>
-        <w:gridCol w:w="1526"/>
-        <w:gridCol w:w="2126"/>
-        <w:gridCol w:w="2126"/>
-        <w:gridCol w:w="1985"/>
-        <w:gridCol w:w="1526"/>
+        <w:gridCol w:w="1384"/>
+        <w:gridCol w:w="1276"/>
+        <w:gridCol w:w="1701"/>
+        <w:gridCol w:w="1417"/>
+        <w:gridCol w:w="1417"/>
+        <w:gridCol w:w="1418"/>
+        <w:gridCol w:w="1276"/>
       </w:tblGrid>
       <w:tr>
         <w:tc>
           <w:tcPr>
-            <w:tcW w:w="1526" w:type="dxa"/>
+            <w:tcW w:w="1384" w:type="dxa"/>
             <w:shd w:val="pct5" w:color="auto" w:fill="auto"/>
           </w:tcPr>
           <w:p>
@@ -15493,9 +15520,65 @@
               </w:rPr>
               <w:drawing>
                 <wp:inline distT="0" distB="0" distL="0" distR="0">
+                  <wp:extent cx="241539" cy="241539"/>
+                  <wp:effectExtent l="19050" t="0" r="6111" b="0"/>
+                  <wp:docPr id="73" name="Picture 62" descr="selected.png"/>
+                  <wp:cNvGraphicFramePr>
+                    <a:graphicFrameLocks xmlns:a="http://schemas.openxmlformats.org/drawingml/2006/main" noChangeAspect="1"/>
+                  </wp:cNvGraphicFramePr>
+                  <a:graphic xmlns:a="http://schemas.openxmlformats.org/drawingml/2006/main">
+                    <a:graphicData uri="http://schemas.openxmlformats.org/drawingml/2006/picture">
+                      <pic:pic xmlns:pic="http://schemas.openxmlformats.org/drawingml/2006/picture">
+                        <pic:nvPicPr>
+                          <pic:cNvPr id="0" name="selected.png"/>
+                          <pic:cNvPicPr/>
+                        </pic:nvPicPr>
+                        <pic:blipFill>
+                          <a:blip r:embed="rId16" cstate="print"/>
+                          <a:stretch>
+                            <a:fillRect/>
+                          </a:stretch>
+                        </pic:blipFill>
+                        <pic:spPr>
+                          <a:xfrm>
+                            <a:off x="0" y="0"/>
+                            <a:ext cx="239940" cy="239940"/>
+                          </a:xfrm>
+                          <a:prstGeom prst="rect">
+                            <a:avLst/>
+                          </a:prstGeom>
+                        </pic:spPr>
+                      </pic:pic>
+                    </a:graphicData>
+                  </a:graphic>
+                </wp:inline>
+              </w:drawing>
+            </w:r>
+          </w:p>
+        </w:tc>
+        <w:tc>
+          <w:tcPr>
+            <w:tcW w:w="1276" w:type="dxa"/>
+            <w:shd w:val="pct5" w:color="auto" w:fill="auto"/>
+          </w:tcPr>
+          <w:p>
+            <w:pPr>
+              <w:jc w:val="center"/>
+              <w:rPr>
+                <w:noProof/>
+                <w:lang w:val="fr-FR" w:eastAsia="fr-FR"/>
+              </w:rPr>
+            </w:pPr>
+            <w:r>
+              <w:rPr>
+                <w:noProof/>
+                <w:lang w:val="fr-FR" w:eastAsia="fr-FR"/>
+              </w:rPr>
+              <w:drawing>
+                <wp:inline distT="0" distB="0" distL="0" distR="0">
                   <wp:extent cx="215661" cy="215661"/>
                   <wp:effectExtent l="19050" t="0" r="0" b="0"/>
-                  <wp:docPr id="43" name="Picture 42" descr="plusone.png"/>
+                  <wp:docPr id="74" name="Picture 42" descr="plusone.png"/>
                   <wp:cNvGraphicFramePr>
                     <a:graphicFrameLocks xmlns:a="http://schemas.openxmlformats.org/drawingml/2006/main" noChangeAspect="1"/>
                   </wp:cNvGraphicFramePr>
@@ -15507,7 +15590,7 @@
                           <pic:cNvPicPr/>
                         </pic:nvPicPr>
                         <pic:blipFill>
-                          <a:blip r:embed="rId21" cstate="print"/>
+                          <a:blip r:embed="rId22" cstate="print"/>
                           <a:stretch>
                             <a:fillRect/>
                           </a:stretch>
@@ -15531,7 +15614,7 @@
         </w:tc>
         <w:tc>
           <w:tcPr>
-            <w:tcW w:w="2126" w:type="dxa"/>
+            <w:tcW w:w="1701" w:type="dxa"/>
             <w:shd w:val="pct5" w:color="auto" w:fill="auto"/>
           </w:tcPr>
           <w:p>
@@ -15547,7 +15630,7 @@
                 <wp:inline distT="0" distB="0" distL="0" distR="0">
                   <wp:extent cx="241540" cy="241540"/>
                   <wp:effectExtent l="19050" t="0" r="6110" b="0"/>
-                  <wp:docPr id="39" name="Picture 51" descr="duplicate.png"/>
+                  <wp:docPr id="75" name="Picture 51" descr="duplicate.png"/>
                   <wp:cNvGraphicFramePr>
                     <a:graphicFrameLocks xmlns:a="http://schemas.openxmlformats.org/drawingml/2006/main" noChangeAspect="1"/>
                   </wp:cNvGraphicFramePr>
@@ -15559,7 +15642,7 @@
                           <pic:cNvPicPr/>
                         </pic:nvPicPr>
                         <pic:blipFill>
-                          <a:blip r:embed="rId17" cstate="print"/>
+                          <a:blip r:embed="rId18" cstate="print"/>
                           <a:stretch>
                             <a:fillRect/>
                           </a:stretch>
@@ -15583,7 +15666,7 @@
         </w:tc>
         <w:tc>
           <w:tcPr>
-            <w:tcW w:w="2126" w:type="dxa"/>
+            <w:tcW w:w="1417" w:type="dxa"/>
             <w:shd w:val="pct5" w:color="auto" w:fill="auto"/>
           </w:tcPr>
           <w:p>
@@ -15603,7 +15686,63 @@
                 <wp:inline distT="0" distB="0" distL="0" distR="0">
                   <wp:extent cx="250166" cy="250166"/>
                   <wp:effectExtent l="19050" t="0" r="0" b="0"/>
-                  <wp:docPr id="40" name="Picture 75" descr="external.png"/>
+                  <wp:docPr id="79" name="Picture 78" descr="unplanned.png"/>
+                  <wp:cNvGraphicFramePr>
+                    <a:graphicFrameLocks xmlns:a="http://schemas.openxmlformats.org/drawingml/2006/main" noChangeAspect="1"/>
+                  </wp:cNvGraphicFramePr>
+                  <a:graphic xmlns:a="http://schemas.openxmlformats.org/drawingml/2006/main">
+                    <a:graphicData uri="http://schemas.openxmlformats.org/drawingml/2006/picture">
+                      <pic:pic xmlns:pic="http://schemas.openxmlformats.org/drawingml/2006/picture">
+                        <pic:nvPicPr>
+                          <pic:cNvPr id="0" name="unplanned.png"/>
+                          <pic:cNvPicPr/>
+                        </pic:nvPicPr>
+                        <pic:blipFill>
+                          <a:blip r:embed="rId23" cstate="print"/>
+                          <a:stretch>
+                            <a:fillRect/>
+                          </a:stretch>
+                        </pic:blipFill>
+                        <pic:spPr>
+                          <a:xfrm>
+                            <a:off x="0" y="0"/>
+                            <a:ext cx="248441" cy="248441"/>
+                          </a:xfrm>
+                          <a:prstGeom prst="rect">
+                            <a:avLst/>
+                          </a:prstGeom>
+                        </pic:spPr>
+                      </pic:pic>
+                    </a:graphicData>
+                  </a:graphic>
+                </wp:inline>
+              </w:drawing>
+            </w:r>
+          </w:p>
+        </w:tc>
+        <w:tc>
+          <w:tcPr>
+            <w:tcW w:w="1417" w:type="dxa"/>
+            <w:shd w:val="pct5" w:color="auto" w:fill="auto"/>
+          </w:tcPr>
+          <w:p>
+            <w:pPr>
+              <w:jc w:val="center"/>
+              <w:rPr>
+                <w:noProof/>
+                <w:lang w:val="fr-FR" w:eastAsia="fr-FR"/>
+              </w:rPr>
+            </w:pPr>
+            <w:r>
+              <w:rPr>
+                <w:noProof/>
+                <w:lang w:val="fr-FR" w:eastAsia="fr-FR"/>
+              </w:rPr>
+              <w:drawing>
+                <wp:inline distT="0" distB="0" distL="0" distR="0">
+                  <wp:extent cx="250166" cy="250166"/>
+                  <wp:effectExtent l="19050" t="0" r="0" b="0"/>
+                  <wp:docPr id="76" name="Picture 75" descr="external.png"/>
                   <wp:cNvGraphicFramePr>
                     <a:graphicFrameLocks xmlns:a="http://schemas.openxmlformats.org/drawingml/2006/main" noChangeAspect="1"/>
                   </wp:cNvGraphicFramePr>
@@ -15615,7 +15754,7 @@
                           <pic:cNvPicPr/>
                         </pic:nvPicPr>
                         <pic:blipFill>
-                          <a:blip r:embed="rId22" cstate="print"/>
+                          <a:blip r:embed="rId24" cstate="print"/>
                           <a:stretch>
                             <a:fillRect/>
                           </a:stretch>
@@ -15639,7 +15778,7 @@
         </w:tc>
         <w:tc>
           <w:tcPr>
-            <w:tcW w:w="1985" w:type="dxa"/>
+            <w:tcW w:w="1418" w:type="dxa"/>
             <w:shd w:val="pct5" w:color="auto" w:fill="auto"/>
           </w:tcPr>
           <w:p>
@@ -15659,7 +15798,7 @@
                 <wp:inline distT="0" distB="0" distL="0" distR="0">
                   <wp:extent cx="250166" cy="250166"/>
                   <wp:effectExtent l="19050" t="0" r="0" b="0"/>
-                  <wp:docPr id="41" name="Picture 76" descr="internal.png"/>
+                  <wp:docPr id="77" name="Picture 76" descr="internal.png"/>
                   <wp:cNvGraphicFramePr>
                     <a:graphicFrameLocks xmlns:a="http://schemas.openxmlformats.org/drawingml/2006/main" noChangeAspect="1"/>
                   </wp:cNvGraphicFramePr>
@@ -15671,7 +15810,7 @@
                           <pic:cNvPicPr/>
                         </pic:nvPicPr>
                         <pic:blipFill>
-                          <a:blip r:embed="rId23" cstate="print"/>
+                          <a:blip r:embed="rId25" cstate="print"/>
                           <a:stretch>
                             <a:fillRect/>
                           </a:stretch>
@@ -15695,7 +15834,7 @@
         </w:tc>
         <w:tc>
           <w:tcPr>
-            <w:tcW w:w="1526" w:type="dxa"/>
+            <w:tcW w:w="1276" w:type="dxa"/>
             <w:shd w:val="pct5" w:color="auto" w:fill="auto"/>
           </w:tcPr>
           <w:p>
@@ -15715,7 +15854,7 @@
                 <wp:inline distT="0" distB="0" distL="0" distR="0">
                   <wp:extent cx="284672" cy="284672"/>
                   <wp:effectExtent l="19050" t="0" r="1078" b="0"/>
-                  <wp:docPr id="42" name="Picture 17" descr="refresh.png"/>
+                  <wp:docPr id="78" name="Picture 17" descr="refresh.png"/>
                   <wp:cNvGraphicFramePr>
                     <a:graphicFrameLocks xmlns:a="http://schemas.openxmlformats.org/drawingml/2006/main" noChangeAspect="1"/>
                   </wp:cNvGraphicFramePr>
@@ -15727,7 +15866,7 @@
                           <pic:cNvPicPr/>
                         </pic:nvPicPr>
                         <pic:blipFill>
-                          <a:blip r:embed="rId18" cstate="print"/>
+                          <a:blip r:embed="rId19" cstate="print"/>
                           <a:stretch>
                             <a:fillRect/>
                           </a:stretch>
@@ -15753,167 +15892,132 @@
       <w:tr>
         <w:tc>
           <w:tcPr>
-            <w:tcW w:w="1526" w:type="dxa"/>
+            <w:tcW w:w="1384" w:type="dxa"/>
+            <w:shd w:val="pct5" w:color="auto" w:fill="auto"/>
           </w:tcPr>
           <w:p>
             <w:pPr>
-              <w:rPr>
-                <w:sz w:val="20"/>
-                <w:szCs w:val="20"/>
+              <w:jc w:val="center"/>
+              <w:rPr>
+                <w:noProof/>
+                <w:lang w:val="fr-FR" w:eastAsia="fr-FR"/>
               </w:rPr>
             </w:pPr>
             <w:r>
-              <w:rPr>
-                <w:sz w:val="20"/>
-                <w:szCs w:val="20"/>
-              </w:rPr>
-              <w:t>Over</w:t>
-            </w:r>
-            <w:r>
-              <w:rPr>
-                <w:sz w:val="20"/>
-                <w:szCs w:val="20"/>
-              </w:rPr>
-              <w:t>estimate</w:t>
-            </w:r>
-            <w:r>
-              <w:rPr>
-                <w:sz w:val="20"/>
-                <w:szCs w:val="20"/>
-              </w:rPr>
-              <w:t xml:space="preserve"> </w:t>
-            </w:r>
-            <w:r>
-              <w:rPr>
-                <w:sz w:val="20"/>
-                <w:szCs w:val="20"/>
-              </w:rPr>
-              <w:t>the selected task</w:t>
-            </w:r>
-            <w:r>
-              <w:rPr>
-                <w:sz w:val="20"/>
-                <w:szCs w:val="20"/>
-              </w:rPr>
-              <w:t xml:space="preserve"> by one </w:t>
-            </w:r>
-            <w:proofErr w:type="spellStart"/>
-            <w:r>
-              <w:rPr>
-                <w:sz w:val="20"/>
-                <w:szCs w:val="20"/>
-              </w:rPr>
-              <w:t>pomodoro</w:t>
-            </w:r>
-            <w:proofErr w:type="spellEnd"/>
-            <w:r>
-              <w:rPr>
-                <w:sz w:val="20"/>
-                <w:szCs w:val="20"/>
-              </w:rPr>
-              <w:t>.</w:t>
+              <w:t>CTRL + G</w:t>
             </w:r>
           </w:p>
         </w:tc>
         <w:tc>
           <w:tcPr>
-            <w:tcW w:w="2126" w:type="dxa"/>
+            <w:tcW w:w="1276" w:type="dxa"/>
+            <w:shd w:val="pct5" w:color="auto" w:fill="auto"/>
           </w:tcPr>
           <w:p>
             <w:pPr>
-              <w:rPr>
-                <w:sz w:val="20"/>
-                <w:szCs w:val="20"/>
+              <w:jc w:val="center"/>
+              <w:rPr>
+                <w:noProof/>
+                <w:lang w:val="fr-FR" w:eastAsia="fr-FR"/>
               </w:rPr>
             </w:pPr>
-            <w:r>
-              <w:rPr>
-                <w:sz w:val="20"/>
-                <w:szCs w:val="20"/>
-              </w:rPr>
-              <w:t xml:space="preserve">Duplicate the selected task. </w:t>
-            </w:r>
-          </w:p>
-          <w:p>
-            <w:pPr>
-              <w:rPr>
-                <w:sz w:val="20"/>
-                <w:szCs w:val="20"/>
-              </w:rPr>
-            </w:pPr>
-            <w:r>
-              <w:rPr>
-                <w:sz w:val="20"/>
-                <w:szCs w:val="20"/>
-              </w:rPr>
-              <w:t xml:space="preserve">Make a copy of the selected task in </w:t>
-            </w:r>
-            <w:r>
-              <w:rPr>
-                <w:b/>
-              </w:rPr>
-              <w:t>Activity List</w:t>
-            </w:r>
-            <w:r>
-              <w:t xml:space="preserve"> / </w:t>
-            </w:r>
-            <w:r>
-              <w:rPr>
-                <w:b/>
-              </w:rPr>
-              <w:t>Backlog</w:t>
-            </w:r>
-            <w:r>
-              <w:t>.</w:t>
-            </w:r>
-          </w:p>
-          <w:p>
-            <w:pPr>
-              <w:rPr>
-                <w:sz w:val="20"/>
-                <w:szCs w:val="20"/>
-              </w:rPr>
-            </w:pPr>
-          </w:p>
-          <w:p>
-            <w:pPr>
-              <w:rPr>
-                <w:sz w:val="20"/>
-                <w:szCs w:val="20"/>
-              </w:rPr>
-            </w:pPr>
-            <w:r>
-              <w:t>Shortcut: CTRL + D</w:t>
-            </w:r>
           </w:p>
         </w:tc>
         <w:tc>
           <w:tcPr>
-            <w:tcW w:w="2126" w:type="dxa"/>
+            <w:tcW w:w="1701" w:type="dxa"/>
+            <w:shd w:val="pct5" w:color="auto" w:fill="auto"/>
           </w:tcPr>
           <w:p>
             <w:pPr>
-              <w:rPr>
-                <w:sz w:val="20"/>
-                <w:szCs w:val="20"/>
+              <w:jc w:val="center"/>
+              <w:rPr>
+                <w:noProof/>
+                <w:lang w:val="fr-FR" w:eastAsia="fr-FR"/>
               </w:rPr>
             </w:pPr>
             <w:r>
-              <w:rPr>
-                <w:sz w:val="20"/>
-                <w:szCs w:val="20"/>
-              </w:rPr>
-              <w:t>Create an external interruption.</w:t>
+              <w:t>CTRL + D</w:t>
             </w:r>
           </w:p>
+        </w:tc>
+        <w:tc>
+          <w:tcPr>
+            <w:tcW w:w="1417" w:type="dxa"/>
+            <w:shd w:val="pct5" w:color="auto" w:fill="auto"/>
+          </w:tcPr>
           <w:p>
             <w:pPr>
-              <w:rPr>
-                <w:sz w:val="20"/>
-                <w:szCs w:val="20"/>
+              <w:jc w:val="center"/>
+            </w:pPr>
+            <w:r>
+              <w:t>CTRL + U</w:t>
+            </w:r>
+          </w:p>
+        </w:tc>
+        <w:tc>
+          <w:tcPr>
+            <w:tcW w:w="1417" w:type="dxa"/>
+            <w:shd w:val="pct5" w:color="auto" w:fill="auto"/>
+          </w:tcPr>
+          <w:p>
+            <w:pPr>
+              <w:jc w:val="center"/>
+              <w:rPr>
+                <w:noProof/>
+                <w:lang w:val="fr-FR" w:eastAsia="fr-FR"/>
+              </w:rPr>
+            </w:pPr>
+            <w:r>
+              <w:t>CTRL + E</w:t>
+            </w:r>
+          </w:p>
+        </w:tc>
+        <w:tc>
+          <w:tcPr>
+            <w:tcW w:w="1418" w:type="dxa"/>
+            <w:shd w:val="pct5" w:color="auto" w:fill="auto"/>
+          </w:tcPr>
+          <w:p>
+            <w:pPr>
+              <w:jc w:val="center"/>
+              <w:rPr>
+                <w:noProof/>
+                <w:lang w:val="fr-FR" w:eastAsia="fr-FR"/>
+              </w:rPr>
+            </w:pPr>
+            <w:r>
+              <w:t>CTRL + I</w:t>
+            </w:r>
+          </w:p>
+        </w:tc>
+        <w:tc>
+          <w:tcPr>
+            <w:tcW w:w="1276" w:type="dxa"/>
+            <w:shd w:val="pct5" w:color="auto" w:fill="auto"/>
+          </w:tcPr>
+          <w:p>
+            <w:pPr>
+              <w:jc w:val="center"/>
+              <w:rPr>
+                <w:noProof/>
+                <w:lang w:val="fr-FR" w:eastAsia="fr-FR"/>
               </w:rPr>
             </w:pPr>
           </w:p>
+        </w:tc>
+      </w:tr>
+      <w:tr>
+        <w:tc>
+          <w:tcPr>
+            <w:tcW w:w="1384" w:type="dxa"/>
+          </w:tcPr>
+          <w:p>
+            <w:r>
+              <w:t>Scroll back to the running task; if there is no running task, scroll back to the selected task.</w:t>
+            </w:r>
+          </w:p>
+          <w:p/>
           <w:p/>
           <w:p/>
           <w:p/>
@@ -15926,13 +16030,13 @@
               </w:rPr>
             </w:pPr>
             <w:r>
-              <w:t>Shortcut: CTRL + E</w:t>
+              <w:t xml:space="preserve"> </w:t>
             </w:r>
           </w:p>
         </w:tc>
         <w:tc>
           <w:tcPr>
-            <w:tcW w:w="1985" w:type="dxa"/>
+            <w:tcW w:w="1276" w:type="dxa"/>
           </w:tcPr>
           <w:p>
             <w:pPr>
@@ -15946,7 +16050,192 @@
                 <w:sz w:val="20"/>
                 <w:szCs w:val="20"/>
               </w:rPr>
-              <w:t>Create an internal interruption.</w:t>
+              <w:lastRenderedPageBreak/>
+              <w:t xml:space="preserve">Overestimate the selected task by one </w:t>
+            </w:r>
+            <w:proofErr w:type="spellStart"/>
+            <w:r>
+              <w:rPr>
+                <w:sz w:val="20"/>
+                <w:szCs w:val="20"/>
+              </w:rPr>
+              <w:t>pomodoro</w:t>
+            </w:r>
+            <w:proofErr w:type="spellEnd"/>
+            <w:r>
+              <w:rPr>
+                <w:sz w:val="20"/>
+                <w:szCs w:val="20"/>
+              </w:rPr>
+              <w:t xml:space="preserve">. Overestimation is only possible when the task is </w:t>
+            </w:r>
+            <w:r>
+              <w:rPr>
+                <w:color w:val="00B050"/>
+                <w:sz w:val="20"/>
+                <w:szCs w:val="20"/>
+              </w:rPr>
+              <w:t>finished</w:t>
+            </w:r>
+            <w:r>
+              <w:rPr>
+                <w:sz w:val="20"/>
+                <w:szCs w:val="20"/>
+              </w:rPr>
+              <w:t xml:space="preserve"> or is already overestimated.</w:t>
+            </w:r>
+          </w:p>
+        </w:tc>
+        <w:tc>
+          <w:tcPr>
+            <w:tcW w:w="1701" w:type="dxa"/>
+          </w:tcPr>
+          <w:p>
+            <w:pPr>
+              <w:rPr>
+                <w:sz w:val="20"/>
+                <w:szCs w:val="20"/>
+              </w:rPr>
+            </w:pPr>
+            <w:r>
+              <w:rPr>
+                <w:sz w:val="20"/>
+                <w:szCs w:val="20"/>
+              </w:rPr>
+              <w:t xml:space="preserve">Duplicate the selected task </w:t>
+            </w:r>
+            <w:r>
+              <w:t xml:space="preserve">in the </w:t>
+            </w:r>
+            <w:r>
+              <w:rPr>
+                <w:b/>
+              </w:rPr>
+              <w:t>Activity List / Backlog</w:t>
+            </w:r>
+            <w:r>
+              <w:rPr>
+                <w:b/>
+              </w:rPr>
+              <w:t xml:space="preserve"> </w:t>
+            </w:r>
+            <w:r>
+              <w:t xml:space="preserve">with </w:t>
+            </w:r>
+            <w:r>
+              <w:t>"</w:t>
+            </w:r>
+            <w:r>
+              <w:t>(D)</w:t>
+            </w:r>
+            <w:r>
+              <w:t>"</w:t>
+            </w:r>
+            <w:r>
+              <w:t xml:space="preserve"> in front of the title, overestimated and real </w:t>
+            </w:r>
+            <w:proofErr w:type="spellStart"/>
+            <w:r>
+              <w:t>pomodoros</w:t>
+            </w:r>
+            <w:proofErr w:type="spellEnd"/>
+            <w:r>
+              <w:t xml:space="preserve"> reset to 0, iteration removed</w:t>
+            </w:r>
+            <w:r>
+              <w:t xml:space="preserve"> </w:t>
+            </w:r>
+            <w:r>
+              <w:t xml:space="preserve">and </w:t>
+            </w:r>
+            <w:r>
+              <w:lastRenderedPageBreak/>
+              <w:t xml:space="preserve">date set to today. </w:t>
+            </w:r>
+          </w:p>
+        </w:tc>
+        <w:tc>
+          <w:tcPr>
+            <w:tcW w:w="1417" w:type="dxa"/>
+          </w:tcPr>
+          <w:p>
+            <w:pPr>
+              <w:rPr>
+                <w:sz w:val="20"/>
+                <w:szCs w:val="20"/>
+              </w:rPr>
+            </w:pPr>
+            <w:r>
+              <w:rPr>
+                <w:sz w:val="20"/>
+                <w:szCs w:val="20"/>
+              </w:rPr>
+              <w:lastRenderedPageBreak/>
+              <w:t>Create an unplanned task</w:t>
+            </w:r>
+            <w:r>
+              <w:t xml:space="preserve"> with estimated </w:t>
+            </w:r>
+            <w:proofErr w:type="spellStart"/>
+            <w:r>
+              <w:t>pomodoro</w:t>
+            </w:r>
+            <w:proofErr w:type="spellEnd"/>
+            <w:r>
+              <w:t xml:space="preserve"> set to 0 and date set to today</w:t>
+            </w:r>
+            <w:r>
+              <w:rPr>
+                <w:sz w:val="20"/>
+                <w:szCs w:val="20"/>
+              </w:rPr>
+              <w:t>.</w:t>
+            </w:r>
+          </w:p>
+          <w:p>
+            <w:pPr>
+              <w:rPr>
+                <w:sz w:val="20"/>
+                <w:szCs w:val="20"/>
+              </w:rPr>
+            </w:pPr>
+          </w:p>
+        </w:tc>
+        <w:tc>
+          <w:tcPr>
+            <w:tcW w:w="1417" w:type="dxa"/>
+          </w:tcPr>
+          <w:p>
+            <w:pPr>
+              <w:rPr>
+                <w:sz w:val="20"/>
+                <w:szCs w:val="20"/>
+              </w:rPr>
+            </w:pPr>
+            <w:r>
+              <w:rPr>
+                <w:sz w:val="20"/>
+                <w:szCs w:val="20"/>
+              </w:rPr>
+              <w:t>Create an external interruption</w:t>
+            </w:r>
+            <w:r>
+              <w:t xml:space="preserve"> with estimated </w:t>
+            </w:r>
+            <w:proofErr w:type="spellStart"/>
+            <w:r>
+              <w:t>pomodoro</w:t>
+            </w:r>
+            <w:proofErr w:type="spellEnd"/>
+            <w:r>
+              <w:t xml:space="preserve"> set to 0 and date set to today</w:t>
+            </w:r>
+            <w:r>
+              <w:rPr>
+                <w:sz w:val="20"/>
+                <w:szCs w:val="20"/>
+              </w:rPr>
+              <w:t>.</w:t>
             </w:r>
           </w:p>
           <w:p>
@@ -15959,8 +16248,6 @@
           </w:p>
           <w:p/>
           <w:p/>
-          <w:p/>
-          <w:p/>
           <w:p>
             <w:pPr>
               <w:rPr>
@@ -15969,13 +16256,13 @@
               </w:rPr>
             </w:pPr>
             <w:r>
-              <w:t>Shortcut: CTRL + I</w:t>
+              <w:t xml:space="preserve"> </w:t>
             </w:r>
           </w:p>
         </w:tc>
         <w:tc>
           <w:tcPr>
-            <w:tcW w:w="1526" w:type="dxa"/>
+            <w:tcW w:w="1418" w:type="dxa"/>
           </w:tcPr>
           <w:p>
             <w:pPr>
@@ -15985,16 +16272,29 @@
               </w:rPr>
             </w:pPr>
             <w:r>
-              <w:t>(</w:t>
-            </w:r>
-            <w:r>
-              <w:rPr>
-                <w:b/>
-              </w:rPr>
-              <w:t>Remote database</w:t>
-            </w:r>
-            <w:r>
-              <w:t>)</w:t>
+              <w:rPr>
+                <w:sz w:val="20"/>
+                <w:szCs w:val="20"/>
+              </w:rPr>
+              <w:t>Create an internal interruption</w:t>
+            </w:r>
+            <w:r>
+              <w:t xml:space="preserve"> with estimated </w:t>
+            </w:r>
+            <w:proofErr w:type="spellStart"/>
+            <w:r>
+              <w:t>pomodoro</w:t>
+            </w:r>
+            <w:proofErr w:type="spellEnd"/>
+            <w:r>
+              <w:t xml:space="preserve"> set to 0 and date set to today</w:t>
+            </w:r>
+            <w:r>
+              <w:rPr>
+                <w:sz w:val="20"/>
+                <w:szCs w:val="20"/>
+              </w:rPr>
+              <w:t>.</w:t>
             </w:r>
           </w:p>
           <w:p>
@@ -16005,11 +16305,53 @@
               </w:rPr>
             </w:pPr>
             <w:r>
+              <w:t xml:space="preserve"> </w:t>
+            </w:r>
+          </w:p>
+        </w:tc>
+        <w:tc>
+          <w:tcPr>
+            <w:tcW w:w="1276" w:type="dxa"/>
+          </w:tcPr>
+          <w:p>
+            <w:pPr>
               <w:rPr>
                 <w:sz w:val="20"/>
                 <w:szCs w:val="20"/>
               </w:rPr>
-              <w:t xml:space="preserve">Refresh the list. </w:t>
+            </w:pPr>
+            <w:r>
+              <w:t>(</w:t>
+            </w:r>
+            <w:r>
+              <w:rPr>
+                <w:b/>
+              </w:rPr>
+              <w:t>Remote database</w:t>
+            </w:r>
+            <w:r>
+              <w:t>)</w:t>
+            </w:r>
+          </w:p>
+          <w:p>
+            <w:pPr>
+              <w:rPr>
+                <w:sz w:val="20"/>
+                <w:szCs w:val="20"/>
+              </w:rPr>
+            </w:pPr>
+            <w:r>
+              <w:t xml:space="preserve">Update </w:t>
+            </w:r>
+            <w:r>
+              <w:rPr>
+                <w:sz w:val="20"/>
+                <w:szCs w:val="20"/>
+              </w:rPr>
+              <w:t>the list</w:t>
+            </w:r>
+            <w:r>
+              <w:t xml:space="preserve"> from the database.</w:t>
             </w:r>
           </w:p>
           <w:p>
@@ -16032,7 +16374,7 @@
       <w:pPr>
         <w:pStyle w:val="Heading3"/>
       </w:pPr>
-      <w:bookmarkStart w:id="67" w:name="_Toc413006919"/>
+      <w:bookmarkStart w:id="67" w:name="_Toc413067143"/>
       <w:r>
         <w:t>How to</w:t>
       </w:r>
@@ -16090,7 +16432,7 @@
                           <pic:cNvPicPr/>
                         </pic:nvPicPr>
                         <pic:blipFill>
-                          <a:blip r:embed="rId24" cstate="print"/>
+                          <a:blip r:embed="rId26" cstate="print"/>
                           <a:stretch>
                             <a:fillRect/>
                           </a:stretch>
@@ -16142,7 +16484,7 @@
                           <pic:cNvPicPr/>
                         </pic:nvPicPr>
                         <pic:blipFill>
-                          <a:blip r:embed="rId25" cstate="print"/>
+                          <a:blip r:embed="rId27" cstate="print"/>
                           <a:stretch>
                             <a:fillRect/>
                           </a:stretch>
@@ -16194,7 +16536,7 @@
                           <pic:cNvPicPr/>
                         </pic:nvPicPr>
                         <pic:blipFill>
-                          <a:blip r:embed="rId26" cstate="print"/>
+                          <a:blip r:embed="rId28" cstate="print"/>
                           <a:stretch>
                             <a:fillRect/>
                           </a:stretch>
@@ -16246,7 +16588,7 @@
                           <pic:cNvPicPr/>
                         </pic:nvPicPr>
                         <pic:blipFill>
-                          <a:blip r:embed="rId27" cstate="print"/>
+                          <a:blip r:embed="rId29" cstate="print"/>
                           <a:stretch>
                             <a:fillRect/>
                           </a:stretch>
@@ -16298,7 +16640,7 @@
                           <pic:cNvPicPr/>
                         </pic:nvPicPr>
                         <pic:blipFill>
-                          <a:blip r:embed="rId28" cstate="print"/>
+                          <a:blip r:embed="rId30" cstate="print"/>
                           <a:stretch>
                             <a:fillRect/>
                           </a:stretch>
@@ -16350,7 +16692,7 @@
                           <pic:cNvPicPr/>
                         </pic:nvPicPr>
                         <pic:blipFill>
-                          <a:blip r:embed="rId29" cstate="print"/>
+                          <a:blip r:embed="rId31" cstate="print"/>
                           <a:stretch>
                             <a:fillRect/>
                           </a:stretch>
@@ -16394,7 +16736,6 @@
                 <w:szCs w:val="20"/>
                 <w:lang w:val="fr-FR" w:eastAsia="fr-FR"/>
               </w:rPr>
-              <w:lastRenderedPageBreak/>
               <w:t>Start</w:t>
             </w:r>
           </w:p>
@@ -16649,7 +16990,7 @@
       <w:pPr>
         <w:pStyle w:val="Heading3"/>
       </w:pPr>
-      <w:bookmarkStart w:id="68" w:name="_Toc413006920"/>
+      <w:bookmarkStart w:id="68" w:name="_Toc413067144"/>
       <w:r>
         <w:t>How to</w:t>
       </w:r>
@@ -16711,7 +17052,7 @@
                           <pic:cNvPicPr/>
                         </pic:nvPicPr>
                         <pic:blipFill>
-                          <a:blip r:embed="rId30" cstate="print"/>
+                          <a:blip r:embed="rId32" cstate="print"/>
                           <a:stretch>
                             <a:fillRect/>
                           </a:stretch>
@@ -16763,7 +17104,7 @@
                           <pic:cNvPicPr/>
                         </pic:nvPicPr>
                         <pic:blipFill>
-                          <a:blip r:embed="rId31" cstate="print"/>
+                          <a:blip r:embed="rId33" cstate="print"/>
                           <a:stretch>
                             <a:fillRect/>
                           </a:stretch>
@@ -16815,7 +17156,7 @@
                           <pic:cNvPicPr/>
                         </pic:nvPicPr>
                         <pic:blipFill>
-                          <a:blip r:embed="rId32" cstate="print"/>
+                          <a:blip r:embed="rId34" cstate="print"/>
                           <a:stretch>
                             <a:fillRect/>
                           </a:stretch>
@@ -16871,7 +17212,7 @@
                           <pic:cNvPicPr/>
                         </pic:nvPicPr>
                         <pic:blipFill>
-                          <a:blip r:embed="rId33" cstate="print"/>
+                          <a:blip r:embed="rId35" cstate="print"/>
                           <a:stretch>
                             <a:fillRect/>
                           </a:stretch>
@@ -16898,6 +17239,71 @@
         <w:tc>
           <w:tcPr>
             <w:tcW w:w="2376" w:type="dxa"/>
+            <w:shd w:val="pct5" w:color="auto" w:fill="auto"/>
+          </w:tcPr>
+          <w:p>
+            <w:pPr>
+              <w:jc w:val="center"/>
+              <w:rPr>
+                <w:noProof/>
+                <w:lang w:val="fr-FR" w:eastAsia="fr-FR"/>
+              </w:rPr>
+            </w:pPr>
+          </w:p>
+        </w:tc>
+        <w:tc>
+          <w:tcPr>
+            <w:tcW w:w="2268" w:type="dxa"/>
+            <w:shd w:val="pct5" w:color="auto" w:fill="auto"/>
+          </w:tcPr>
+          <w:p>
+            <w:pPr>
+              <w:jc w:val="center"/>
+              <w:rPr>
+                <w:noProof/>
+                <w:lang w:val="fr-FR" w:eastAsia="fr-FR"/>
+              </w:rPr>
+            </w:pPr>
+          </w:p>
+        </w:tc>
+        <w:tc>
+          <w:tcPr>
+            <w:tcW w:w="2410" w:type="dxa"/>
+            <w:shd w:val="pct5" w:color="auto" w:fill="auto"/>
+          </w:tcPr>
+          <w:p>
+            <w:pPr>
+              <w:jc w:val="center"/>
+              <w:rPr>
+                <w:noProof/>
+                <w:lang w:val="fr-FR" w:eastAsia="fr-FR"/>
+              </w:rPr>
+            </w:pPr>
+          </w:p>
+        </w:tc>
+        <w:tc>
+          <w:tcPr>
+            <w:tcW w:w="2410" w:type="dxa"/>
+            <w:shd w:val="pct5" w:color="auto" w:fill="auto"/>
+          </w:tcPr>
+          <w:p>
+            <w:pPr>
+              <w:jc w:val="center"/>
+              <w:rPr>
+                <w:noProof/>
+                <w:lang w:val="fr-FR" w:eastAsia="fr-FR"/>
+              </w:rPr>
+            </w:pPr>
+            <w:r>
+              <w:t>ALT + M</w:t>
+            </w:r>
+          </w:p>
+        </w:tc>
+      </w:tr>
+      <w:tr>
+        <w:tc>
+          <w:tcPr>
+            <w:tcW w:w="2376" w:type="dxa"/>
           </w:tcPr>
           <w:p>
             <w:pPr>
@@ -17265,7 +17671,6 @@
               <w:t>size and location.</w:t>
             </w:r>
           </w:p>
-          <w:p/>
           <w:p>
             <w:pPr>
               <w:rPr>
@@ -17274,7 +17679,7 @@
               </w:rPr>
             </w:pPr>
             <w:r>
-              <w:t>Shortcut: ALT + M</w:t>
+              <w:t xml:space="preserve"> </w:t>
             </w:r>
           </w:p>
         </w:tc>
@@ -17285,7 +17690,7 @@
       <w:pPr>
         <w:pStyle w:val="Heading3"/>
       </w:pPr>
-      <w:bookmarkStart w:id="69" w:name="_Toc413006921"/>
+      <w:bookmarkStart w:id="69" w:name="_Toc413067145"/>
       <w:r>
         <w:t>How to w</w:t>
       </w:r>
@@ -17364,7 +17769,7 @@
                     <pic:cNvPicPr/>
                   </pic:nvPicPr>
                   <pic:blipFill>
-                    <a:blip r:embed="rId18" cstate="print"/>
+                    <a:blip r:embed="rId19" cstate="print"/>
                     <a:stretch>
                       <a:fillRect/>
                     </a:stretch>
@@ -17583,7 +17988,7 @@
                     <pic:cNvPicPr/>
                   </pic:nvPicPr>
                   <pic:blipFill>
-                    <a:blip r:embed="rId18" cstate="print"/>
+                    <a:blip r:embed="rId19" cstate="print"/>
                     <a:stretch>
                       <a:fillRect/>
                     </a:stretch>
@@ -17659,7 +18064,7 @@
                     <pic:cNvPicPr/>
                   </pic:nvPicPr>
                   <pic:blipFill>
-                    <a:blip r:embed="rId18" cstate="print"/>
+                    <a:blip r:embed="rId19" cstate="print"/>
                     <a:stretch>
                       <a:fillRect/>
                     </a:stretch>
@@ -17683,7 +18088,16 @@
         <w:t xml:space="preserve"> </w:t>
       </w:r>
       <w:r>
-        <w:t xml:space="preserve">By the time, if the task has been finished by someone else, </w:t>
+        <w:t xml:space="preserve">By the time, if the task has been </w:t>
+      </w:r>
+      <w:r>
+        <w:rPr>
+          <w:color w:val="00B050"/>
+        </w:rPr>
+        <w:t>finished</w:t>
+      </w:r>
+      <w:r>
+        <w:t xml:space="preserve"> by someone else, </w:t>
       </w:r>
       <w:proofErr w:type="spellStart"/>
       <w:r>
@@ -17740,6 +18154,7 @@
         </w:numPr>
       </w:pPr>
       <w:r>
+        <w:lastRenderedPageBreak/>
         <w:t>Y</w:t>
       </w:r>
       <w:r>
@@ -17937,7 +18352,7 @@
                     <pic:cNvPicPr/>
                   </pic:nvPicPr>
                   <pic:blipFill>
-                    <a:blip r:embed="rId18" cstate="print"/>
+                    <a:blip r:embed="rId19" cstate="print"/>
                     <a:stretch>
                       <a:fillRect/>
                     </a:stretch>
@@ -18064,7 +18479,7 @@
                     <pic:cNvPicPr/>
                   </pic:nvPicPr>
                   <pic:blipFill>
-                    <a:blip r:embed="rId18" cstate="print"/>
+                    <a:blip r:embed="rId19" cstate="print"/>
                     <a:stretch>
                       <a:fillRect/>
                     </a:stretch>
@@ -18210,7 +18625,7 @@
                     </pic:cNvPicPr>
                   </pic:nvPicPr>
                   <pic:blipFill>
-                    <a:blip r:embed="rId34" cstate="print"/>
+                    <a:blip r:embed="rId36" cstate="print"/>
                     <a:srcRect/>
                     <a:stretch>
                       <a:fillRect/>
@@ -18284,7 +18699,7 @@
                     </pic:cNvPicPr>
                   </pic:nvPicPr>
                   <pic:blipFill>
-                    <a:blip r:embed="rId35" cstate="print"/>
+                    <a:blip r:embed="rId37" cstate="print"/>
                     <a:srcRect/>
                     <a:stretch>
                       <a:fillRect/>
@@ -18350,7 +18765,7 @@
                     </pic:cNvPicPr>
                   </pic:nvPicPr>
                   <pic:blipFill>
-                    <a:blip r:embed="rId36" cstate="print"/>
+                    <a:blip r:embed="rId38" cstate="print"/>
                     <a:srcRect/>
                     <a:stretch>
                       <a:fillRect/>
@@ -18413,7 +18828,7 @@
                     </pic:cNvPicPr>
                   </pic:nvPicPr>
                   <pic:blipFill>
-                    <a:blip r:embed="rId37" cstate="print"/>
+                    <a:blip r:embed="rId39" cstate="print"/>
                     <a:srcRect/>
                     <a:stretch>
                       <a:fillRect/>
@@ -18516,25 +18931,34 @@
         <w:t xml:space="preserve">: </w:t>
       </w:r>
       <w:r>
-        <w:t xml:space="preserve"> all </w:t>
+        <w:t xml:space="preserve"> </w:t>
+      </w:r>
+      <w:r>
+        <w:t>finished</w:t>
+      </w:r>
+      <w:r>
+        <w:t xml:space="preserve"> (</w:t>
+      </w:r>
+      <w:r>
+        <w:t xml:space="preserve">all </w:t>
       </w:r>
       <w:proofErr w:type="spellStart"/>
       <w:r>
-        <w:t>p</w:t>
-      </w:r>
-      <w:r>
-        <w:t>omodoros</w:t>
+        <w:t>pomodoros</w:t>
       </w:r>
       <w:proofErr w:type="spellEnd"/>
       <w:r>
         <w:t xml:space="preserve"> done</w:t>
       </w:r>
+      <w:r>
+        <w:t>)</w:t>
+      </w:r>
     </w:p>
     <w:p>
       <w:pPr>
         <w:pStyle w:val="Heading3"/>
       </w:pPr>
-      <w:bookmarkStart w:id="77" w:name="_Toc413006922"/>
+      <w:bookmarkStart w:id="77" w:name="_Toc413067146"/>
       <w:r>
         <w:t xml:space="preserve">How to </w:t>
       </w:r>
@@ -18896,7 +19320,7 @@
       <w:pPr>
         <w:pStyle w:val="Heading3"/>
       </w:pPr>
-      <w:bookmarkStart w:id="80" w:name="_Toc413006923"/>
+      <w:bookmarkStart w:id="80" w:name="_Toc413067147"/>
       <w:r>
         <w:t xml:space="preserve">How to </w:t>
       </w:r>
@@ -18953,7 +19377,13 @@
         <w:t>Whenever an interruption happens, c</w:t>
       </w:r>
       <w:r>
-        <w:t>reate an interruption using the appropriate shortcuts</w:t>
+        <w:t xml:space="preserve">reate an interruption using the appropriate </w:t>
+      </w:r>
+      <w:r>
+        <w:t xml:space="preserve">buttons, </w:t>
+      </w:r>
+      <w:r>
+        <w:t>shortcuts</w:t>
       </w:r>
       <w:r>
         <w:t xml:space="preserve"> (internal or external)</w:t>
@@ -19071,6 +19501,7 @@
         </w:numPr>
       </w:pPr>
       <w:r>
+        <w:lastRenderedPageBreak/>
         <w:t>If t</w:t>
       </w:r>
       <w:r>
@@ -19271,7 +19702,7 @@
       <w:pPr>
         <w:pStyle w:val="Heading3"/>
       </w:pPr>
-      <w:bookmarkStart w:id="81" w:name="_Toc413006924"/>
+      <w:bookmarkStart w:id="81" w:name="_Toc413067148"/>
       <w:r>
         <w:t xml:space="preserve">How to </w:t>
       </w:r>
@@ -19470,7 +19901,7 @@
                     <pic:cNvPicPr/>
                   </pic:nvPicPr>
                   <pic:blipFill>
-                    <a:blip r:embed="rId38" cstate="print"/>
+                    <a:blip r:embed="rId40" cstate="print"/>
                     <a:stretch>
                       <a:fillRect/>
                     </a:stretch>
@@ -19490,7 +19921,7 @@
           </wp:anchor>
         </w:drawing>
       </w:r>
-      <w:bookmarkStart w:id="82" w:name="_Toc413006925"/>
+      <w:bookmarkStart w:id="82" w:name="_Toc413067149"/>
       <w:r>
         <w:t>Report List / Release Backlog</w:t>
       </w:r>
@@ -19525,7 +19956,7 @@
       <w:pPr>
         <w:pStyle w:val="Heading3"/>
       </w:pPr>
-      <w:bookmarkStart w:id="83" w:name="_Toc413006926"/>
+      <w:bookmarkStart w:id="83" w:name="_Toc413067150"/>
       <w:r>
         <w:t>How to read the table’s border</w:t>
       </w:r>
@@ -19802,7 +20233,7 @@
       <w:pPr>
         <w:pStyle w:val="Heading3"/>
       </w:pPr>
-      <w:bookmarkStart w:id="84" w:name="_Toc413006927"/>
+      <w:bookmarkStart w:id="84" w:name="_Toc413067151"/>
       <w:r>
         <w:t xml:space="preserve">How to </w:t>
       </w:r>
@@ -20340,7 +20771,7 @@
       <w:pPr>
         <w:pStyle w:val="Heading3"/>
       </w:pPr>
-      <w:bookmarkStart w:id="101" w:name="_Toc413006928"/>
+      <w:bookmarkStart w:id="101" w:name="_Toc413067152"/>
       <w:r>
         <w:t>How to</w:t>
       </w:r>
@@ -20358,11 +20789,12 @@
     <w:tbl>
       <w:tblPr>
         <w:tblStyle w:val="TableGrid"/>
-        <w:tblW w:w="4786" w:type="dxa"/>
+        <w:tblW w:w="7162" w:type="dxa"/>
         <w:tblLayout w:type="fixed"/>
         <w:tblLook w:val="04A0"/>
       </w:tblPr>
       <w:tblGrid>
+        <w:gridCol w:w="2376"/>
         <w:gridCol w:w="2376"/>
         <w:gridCol w:w="2410"/>
       </w:tblGrid>
@@ -20375,6 +20807,10 @@
           <w:p>
             <w:pPr>
               <w:jc w:val="center"/>
+              <w:rPr>
+                <w:noProof/>
+                <w:lang w:val="fr-FR" w:eastAsia="fr-FR"/>
+              </w:rPr>
             </w:pPr>
             <w:r>
               <w:rPr>
@@ -20383,9 +20819,61 @@
               </w:rPr>
               <w:drawing>
                 <wp:inline distT="0" distB="0" distL="0" distR="0">
-                  <wp:extent cx="241540" cy="241540"/>
-                  <wp:effectExtent l="19050" t="0" r="6110" b="0"/>
-                  <wp:docPr id="89" name="Picture 51" descr="duplicate.png"/>
+                  <wp:extent cx="250166" cy="250166"/>
+                  <wp:effectExtent l="19050" t="0" r="0" b="0"/>
+                  <wp:docPr id="66" name="Picture 65" descr="selected.png"/>
+                  <wp:cNvGraphicFramePr>
+                    <a:graphicFrameLocks xmlns:a="http://schemas.openxmlformats.org/drawingml/2006/main" noChangeAspect="1"/>
+                  </wp:cNvGraphicFramePr>
+                  <a:graphic xmlns:a="http://schemas.openxmlformats.org/drawingml/2006/main">
+                    <a:graphicData uri="http://schemas.openxmlformats.org/drawingml/2006/picture">
+                      <pic:pic xmlns:pic="http://schemas.openxmlformats.org/drawingml/2006/picture">
+                        <pic:nvPicPr>
+                          <pic:cNvPr id="0" name="selected.png"/>
+                          <pic:cNvPicPr/>
+                        </pic:nvPicPr>
+                        <pic:blipFill>
+                          <a:blip r:embed="rId16" cstate="print"/>
+                          <a:stretch>
+                            <a:fillRect/>
+                          </a:stretch>
+                        </pic:blipFill>
+                        <pic:spPr>
+                          <a:xfrm>
+                            <a:off x="0" y="0"/>
+                            <a:ext cx="248510" cy="248510"/>
+                          </a:xfrm>
+                          <a:prstGeom prst="rect">
+                            <a:avLst/>
+                          </a:prstGeom>
+                        </pic:spPr>
+                      </pic:pic>
+                    </a:graphicData>
+                  </a:graphic>
+                </wp:inline>
+              </w:drawing>
+            </w:r>
+          </w:p>
+        </w:tc>
+        <w:tc>
+          <w:tcPr>
+            <w:tcW w:w="2376" w:type="dxa"/>
+            <w:shd w:val="pct5" w:color="auto" w:fill="auto"/>
+          </w:tcPr>
+          <w:p>
+            <w:pPr>
+              <w:jc w:val="center"/>
+            </w:pPr>
+            <w:r>
+              <w:rPr>
+                <w:noProof/>
+                <w:lang w:val="fr-FR" w:eastAsia="fr-FR"/>
+              </w:rPr>
+              <w:drawing>
+                <wp:inline distT="0" distB="0" distL="0" distR="0">
+                  <wp:extent cx="284672" cy="284672"/>
+                  <wp:effectExtent l="19050" t="0" r="1078" b="0"/>
+                  <wp:docPr id="64" name="Picture 51" descr="duplicate.png"/>
                   <wp:cNvGraphicFramePr>
                     <a:graphicFrameLocks xmlns:a="http://schemas.openxmlformats.org/drawingml/2006/main" noChangeAspect="1"/>
                   </wp:cNvGraphicFramePr>
@@ -20397,7 +20885,7 @@
                           <pic:cNvPicPr/>
                         </pic:nvPicPr>
                         <pic:blipFill>
-                          <a:blip r:embed="rId17" cstate="print"/>
+                          <a:blip r:embed="rId18" cstate="print"/>
                           <a:stretch>
                             <a:fillRect/>
                           </a:stretch>
@@ -20405,7 +20893,7 @@
                         <pic:spPr>
                           <a:xfrm>
                             <a:off x="0" y="0"/>
-                            <a:ext cx="239877" cy="239877"/>
+                            <a:ext cx="282713" cy="282713"/>
                           </a:xfrm>
                           <a:prstGeom prst="rect">
                             <a:avLst/>
@@ -20441,7 +20929,7 @@
                 <wp:inline distT="0" distB="0" distL="0" distR="0">
                   <wp:extent cx="284672" cy="284672"/>
                   <wp:effectExtent l="19050" t="0" r="1078" b="0"/>
-                  <wp:docPr id="90" name="Picture 17" descr="refresh.png"/>
+                  <wp:docPr id="65" name="Picture 17" descr="refresh.png"/>
                   <wp:cNvGraphicFramePr>
                     <a:graphicFrameLocks xmlns:a="http://schemas.openxmlformats.org/drawingml/2006/main" noChangeAspect="1"/>
                   </wp:cNvGraphicFramePr>
@@ -20453,7 +20941,7 @@
                           <pic:cNvPicPr/>
                         </pic:nvPicPr>
                         <pic:blipFill>
-                          <a:blip r:embed="rId18" cstate="print"/>
+                          <a:blip r:embed="rId19" cstate="print"/>
                           <a:stretch>
                             <a:fillRect/>
                           </a:stretch>
@@ -20480,86 +20968,141 @@
         <w:tc>
           <w:tcPr>
             <w:tcW w:w="2376" w:type="dxa"/>
+            <w:shd w:val="pct5" w:color="auto" w:fill="auto"/>
           </w:tcPr>
           <w:p>
             <w:pPr>
+              <w:jc w:val="center"/>
+              <w:rPr>
+                <w:noProof/>
+                <w:lang w:val="fr-FR" w:eastAsia="fr-FR"/>
+              </w:rPr>
+            </w:pPr>
+            <w:r>
+              <w:t>CTRL + G</w:t>
+            </w:r>
+          </w:p>
+        </w:tc>
+        <w:tc>
+          <w:tcPr>
+            <w:tcW w:w="2376" w:type="dxa"/>
+            <w:shd w:val="pct5" w:color="auto" w:fill="auto"/>
+          </w:tcPr>
+          <w:p>
+            <w:pPr>
+              <w:jc w:val="center"/>
+              <w:rPr>
+                <w:noProof/>
+                <w:lang w:val="fr-FR" w:eastAsia="fr-FR"/>
+              </w:rPr>
+            </w:pPr>
+            <w:r>
+              <w:t>CTRL + D</w:t>
+            </w:r>
+          </w:p>
+        </w:tc>
+        <w:tc>
+          <w:tcPr>
+            <w:tcW w:w="2410" w:type="dxa"/>
+            <w:shd w:val="pct5" w:color="auto" w:fill="auto"/>
+          </w:tcPr>
+          <w:p>
+            <w:pPr>
+              <w:jc w:val="center"/>
+              <w:rPr>
+                <w:noProof/>
+                <w:lang w:val="fr-FR" w:eastAsia="fr-FR"/>
+              </w:rPr>
+            </w:pPr>
+          </w:p>
+        </w:tc>
+      </w:tr>
+      <w:tr>
+        <w:tc>
+          <w:tcPr>
+            <w:tcW w:w="2376" w:type="dxa"/>
+          </w:tcPr>
+          <w:p>
+            <w:r>
+              <w:t>Scroll back to the selected task.</w:t>
+            </w:r>
+          </w:p>
+          <w:p/>
+          <w:p/>
+          <w:p/>
+          <w:p/>
+          <w:p>
+            <w:pPr>
               <w:rPr>
                 <w:sz w:val="20"/>
                 <w:szCs w:val="20"/>
               </w:rPr>
             </w:pPr>
-            <w:r>
+          </w:p>
+        </w:tc>
+        <w:tc>
+          <w:tcPr>
+            <w:tcW w:w="2376" w:type="dxa"/>
+          </w:tcPr>
+          <w:p>
+            <w:pPr>
               <w:rPr>
                 <w:sz w:val="20"/>
                 <w:szCs w:val="20"/>
               </w:rPr>
-              <w:t xml:space="preserve">Duplicate </w:t>
-            </w:r>
+            </w:pPr>
             <w:r>
               <w:rPr>
                 <w:sz w:val="20"/>
                 <w:szCs w:val="20"/>
               </w:rPr>
-              <w:t xml:space="preserve">the selected </w:t>
-            </w:r>
-            <w:r>
-              <w:rPr>
-                <w:sz w:val="20"/>
-                <w:szCs w:val="20"/>
-              </w:rPr>
-              <w:t xml:space="preserve">task. </w:t>
-            </w:r>
-          </w:p>
-          <w:p>
-            <w:pPr>
-              <w:rPr>
-                <w:sz w:val="20"/>
-                <w:szCs w:val="20"/>
-              </w:rPr>
-            </w:pPr>
-            <w:r>
-              <w:rPr>
-                <w:sz w:val="20"/>
-                <w:szCs w:val="20"/>
-              </w:rPr>
-              <w:t xml:space="preserve">Make a copy of the selected task in </w:t>
+              <w:lastRenderedPageBreak/>
+              <w:t xml:space="preserve">Duplicate the selected task </w:t>
+            </w:r>
+            <w:r>
+              <w:t xml:space="preserve">in the </w:t>
             </w:r>
             <w:r>
               <w:rPr>
                 <w:b/>
               </w:rPr>
-              <w:t>Activity List</w:t>
-            </w:r>
-            <w:r>
-              <w:t xml:space="preserve"> / </w:t>
+              <w:t>Activity List / Backlog</w:t>
             </w:r>
             <w:r>
               <w:rPr>
                 <w:b/>
               </w:rPr>
-              <w:t>Backlog</w:t>
-            </w:r>
-            <w:r>
-              <w:t>.</w:t>
-            </w:r>
-          </w:p>
-          <w:p>
-            <w:pPr>
-              <w:rPr>
-                <w:sz w:val="20"/>
-                <w:szCs w:val="20"/>
-              </w:rPr>
-            </w:pPr>
-          </w:p>
-          <w:p>
-            <w:pPr>
-              <w:rPr>
-                <w:sz w:val="20"/>
-                <w:szCs w:val="20"/>
-              </w:rPr>
-            </w:pPr>
-            <w:r>
-              <w:t>Shortcut: CTRL + D</w:t>
+              <w:t xml:space="preserve"> </w:t>
+            </w:r>
+            <w:r>
+              <w:t xml:space="preserve">with </w:t>
+            </w:r>
+            <w:r>
+              <w:lastRenderedPageBreak/>
+              <w:t>"</w:t>
+            </w:r>
+            <w:r>
+              <w:t>(D)</w:t>
+            </w:r>
+            <w:r>
+              <w:t>"</w:t>
+            </w:r>
+            <w:r>
+              <w:t xml:space="preserve"> in front of the title, overestimated and real </w:t>
+            </w:r>
+            <w:proofErr w:type="spellStart"/>
+            <w:r>
+              <w:t>pomodoros</w:t>
+            </w:r>
+            <w:proofErr w:type="spellEnd"/>
+            <w:r>
+              <w:t xml:space="preserve"> reset to 0, iteration removed</w:t>
+            </w:r>
+            <w:r>
+              <w:t xml:space="preserve"> </w:t>
+            </w:r>
+            <w:r>
+              <w:t>and date set to today.</w:t>
             </w:r>
           </w:p>
         </w:tc>
@@ -20575,6 +21118,7 @@
               </w:rPr>
             </w:pPr>
             <w:r>
+              <w:lastRenderedPageBreak/>
               <w:t>(</w:t>
             </w:r>
             <w:r>
@@ -20595,11 +21139,24 @@
               </w:rPr>
             </w:pPr>
             <w:r>
+              <w:t xml:space="preserve">Update </w:t>
+            </w:r>
+            <w:r>
               <w:rPr>
                 <w:sz w:val="20"/>
                 <w:szCs w:val="20"/>
               </w:rPr>
-              <w:t xml:space="preserve">Refresh the list. </w:t>
+              <w:t>the list</w:t>
+            </w:r>
+            <w:r>
+              <w:t xml:space="preserve"> from the database.</w:t>
+            </w:r>
+            <w:r>
+              <w:rPr>
+                <w:sz w:val="20"/>
+                <w:szCs w:val="20"/>
+              </w:rPr>
+              <w:t xml:space="preserve"> </w:t>
             </w:r>
           </w:p>
           <w:p>
@@ -20651,7 +21208,7 @@
                     <pic:cNvPicPr/>
                   </pic:nvPicPr>
                   <pic:blipFill>
-                    <a:blip r:embed="rId39" cstate="print"/>
+                    <a:blip r:embed="rId41" cstate="print"/>
                     <a:stretch>
                       <a:fillRect/>
                     </a:stretch>
@@ -20671,7 +21228,7 @@
           </wp:anchor>
         </w:drawing>
       </w:r>
-      <w:bookmarkStart w:id="102" w:name="_Toc413006929"/>
+      <w:bookmarkStart w:id="102" w:name="_Toc413067153"/>
       <w:proofErr w:type="spellStart"/>
       <w:r>
         <w:t>Burndown</w:t>
@@ -20712,9 +21269,8 @@
       <w:pPr>
         <w:pStyle w:val="Heading3"/>
       </w:pPr>
-      <w:bookmarkStart w:id="103" w:name="_Toc413006930"/>
-      <w:r>
-        <w:lastRenderedPageBreak/>
+      <w:bookmarkStart w:id="103" w:name="_Toc413067154"/>
+      <w:r>
         <w:t xml:space="preserve">How to </w:t>
       </w:r>
       <w:r>
@@ -21521,6 +22077,7 @@
         <w:rPr>
           <w:b/>
         </w:rPr>
+        <w:lastRenderedPageBreak/>
         <w:t>ToDo</w:t>
       </w:r>
       <w:proofErr w:type="spellEnd"/>
@@ -21820,9 +22377,8 @@
       <w:pPr>
         <w:pStyle w:val="Heading1"/>
       </w:pPr>
-      <w:bookmarkStart w:id="104" w:name="_Toc413006931"/>
-      <w:r>
-        <w:lastRenderedPageBreak/>
+      <w:bookmarkStart w:id="104" w:name="_Toc413067155"/>
+      <w:r>
         <w:t>Annex</w:t>
       </w:r>
       <w:bookmarkEnd w:id="104"/>
@@ -21831,7 +22387,7 @@
       <w:pPr>
         <w:pStyle w:val="Heading2"/>
       </w:pPr>
-      <w:bookmarkStart w:id="105" w:name="_Toc413006932"/>
+      <w:bookmarkStart w:id="105" w:name="_Toc413067156"/>
       <w:r>
         <w:t>Themes</w:t>
       </w:r>
@@ -22093,7 +22649,7 @@
       <w:pPr>
         <w:pStyle w:val="Heading2"/>
       </w:pPr>
-      <w:bookmarkStart w:id="106" w:name="_Toc413006933"/>
+      <w:bookmarkStart w:id="106" w:name="_Toc413067157"/>
       <w:r>
         <w:t>Libraries</w:t>
       </w:r>
@@ -22221,9 +22777,8 @@
       </w:r>
       <w:proofErr w:type="spellEnd"/>
     </w:p>
-    <w:p/>
     <w:sectPr>
-      <w:footerReference w:type="default" r:id="rId40"/>
+      <w:footerReference w:type="default" r:id="rId42"/>
       <w:pgSz w:w="11906" w:h="16838" w:code="9"/>
       <w:pgMar w:top="1440" w:right="1440" w:bottom="1440" w:left="1440" w:header="709" w:footer="709" w:gutter="0"/>
       <w:pgNumType w:start="1"/>
@@ -22331,7 +22886,7 @@
         <v:path o:extrusionok="f" gradientshapeok="t" o:connecttype="rect"/>
         <o:lock v:ext="edit" aspectratio="t"/>
       </v:shapetype>
-      <v:shape id="_x0000_i1038" type="#_x0000_t75" alt="pomodoro16.png" style="width:16.3pt;height:16.3pt;visibility:visible;mso-wrap-style:square" o:bullet="t">
+      <v:shape id="_x0000_i1106" type="#_x0000_t75" alt="pomodoro16.png" style="width:16.3pt;height:16.3pt;visibility:visible;mso-wrap-style:square" o:bullet="t">
         <v:imagedata r:id="rId1" o:title="pomodoro16"/>
       </v:shape>
     </w:pict>
@@ -27582,7 +28137,7 @@
 </file>
 
 <file path=customXml/itemProps1.xml><?xml version="1.0" encoding="utf-8"?>
-<ds:datastoreItem xmlns:ds="http://schemas.openxmlformats.org/officeDocument/2006/customXml" ds:itemID="{113A33D0-2B58-4776-B25D-C5D92AC02514}">
+<ds:datastoreItem xmlns:ds="http://schemas.openxmlformats.org/officeDocument/2006/customXml" ds:itemID="{00BD2FE0-294D-45DE-A91F-761CA2DDFE0D}">
   <ds:schemaRefs>
     <ds:schemaRef ds:uri="http://schemas.openxmlformats.org/officeDocument/2006/bibliography"/>
   </ds:schemaRefs>

</xml_diff>

<commit_message>
resized the app to 800x600 (format 4:3) + added running icon + refactoring + improved support of JTatoo themes
</commit_message>
<xml_diff>
--- a/doc/User guides/myAgilePomodoro_3.4.0.docx
+++ b/doc/User guides/myAgilePomodoro_3.4.0.docx
@@ -321,7 +321,7 @@
             </w:rPr>
             <w:fldChar w:fldCharType="separate"/>
           </w:r>
-          <w:hyperlink w:anchor="_Toc413067115" w:history="1">
+          <w:hyperlink w:anchor="_Toc413150591" w:history="1">
             <w:r>
               <w:rPr>
                 <w:rStyle w:val="Hyperlink"/>
@@ -348,7 +348,7 @@
                 <w:noProof/>
                 <w:webHidden/>
               </w:rPr>
-              <w:instrText xml:space="preserve"> PAGEREF _Toc413067115 \h </w:instrText>
+              <w:instrText xml:space="preserve"> PAGEREF _Toc413150591 \h </w:instrText>
             </w:r>
             <w:r>
               <w:rPr>
@@ -391,7 +391,7 @@
               <w:lang w:val="fr-FR" w:eastAsia="fr-FR"/>
             </w:rPr>
           </w:pPr>
-          <w:hyperlink w:anchor="_Toc413067116" w:history="1">
+          <w:hyperlink w:anchor="_Toc413150592" w:history="1">
             <w:r>
               <w:rPr>
                 <w:rStyle w:val="Hyperlink"/>
@@ -418,7 +418,7 @@
                 <w:noProof/>
                 <w:webHidden/>
               </w:rPr>
-              <w:instrText xml:space="preserve"> PAGEREF _Toc413067116 \h </w:instrText>
+              <w:instrText xml:space="preserve"> PAGEREF _Toc413150592 \h </w:instrText>
             </w:r>
             <w:r>
               <w:rPr>
@@ -461,7 +461,7 @@
               <w:lang w:val="fr-FR" w:eastAsia="fr-FR"/>
             </w:rPr>
           </w:pPr>
-          <w:hyperlink w:anchor="_Toc413067117" w:history="1">
+          <w:hyperlink w:anchor="_Toc413150593" w:history="1">
             <w:r>
               <w:rPr>
                 <w:rStyle w:val="Hyperlink"/>
@@ -488,7 +488,7 @@
                 <w:noProof/>
                 <w:webHidden/>
               </w:rPr>
-              <w:instrText xml:space="preserve"> PAGEREF _Toc413067117 \h </w:instrText>
+              <w:instrText xml:space="preserve"> PAGEREF _Toc413150593 \h </w:instrText>
             </w:r>
             <w:r>
               <w:rPr>
@@ -531,7 +531,7 @@
               <w:lang w:val="fr-FR" w:eastAsia="fr-FR"/>
             </w:rPr>
           </w:pPr>
-          <w:hyperlink w:anchor="_Toc413067118" w:history="1">
+          <w:hyperlink w:anchor="_Toc413150594" w:history="1">
             <w:r>
               <w:rPr>
                 <w:rStyle w:val="Hyperlink"/>
@@ -558,7 +558,7 @@
                 <w:noProof/>
                 <w:webHidden/>
               </w:rPr>
-              <w:instrText xml:space="preserve"> PAGEREF _Toc413067118 \h </w:instrText>
+              <w:instrText xml:space="preserve"> PAGEREF _Toc413150594 \h </w:instrText>
             </w:r>
             <w:r>
               <w:rPr>
@@ -601,7 +601,7 @@
               <w:lang w:val="fr-FR" w:eastAsia="fr-FR"/>
             </w:rPr>
           </w:pPr>
-          <w:hyperlink w:anchor="_Toc413067119" w:history="1">
+          <w:hyperlink w:anchor="_Toc413150595" w:history="1">
             <w:r>
               <w:rPr>
                 <w:rStyle w:val="Hyperlink"/>
@@ -628,7 +628,7 @@
                 <w:noProof/>
                 <w:webHidden/>
               </w:rPr>
-              <w:instrText xml:space="preserve"> PAGEREF _Toc413067119 \h </w:instrText>
+              <w:instrText xml:space="preserve"> PAGEREF _Toc413150595 \h </w:instrText>
             </w:r>
             <w:r>
               <w:rPr>
@@ -668,7 +668,7 @@
               <w:lang w:val="fr-FR" w:eastAsia="fr-FR"/>
             </w:rPr>
           </w:pPr>
-          <w:hyperlink w:anchor="_Toc413067120" w:history="1">
+          <w:hyperlink w:anchor="_Toc413150596" w:history="1">
             <w:r>
               <w:rPr>
                 <w:rStyle w:val="Hyperlink"/>
@@ -695,7 +695,7 @@
                 <w:noProof/>
                 <w:webHidden/>
               </w:rPr>
-              <w:instrText xml:space="preserve"> PAGEREF _Toc413067120 \h </w:instrText>
+              <w:instrText xml:space="preserve"> PAGEREF _Toc413150596 \h </w:instrText>
             </w:r>
             <w:r>
               <w:rPr>
@@ -735,7 +735,7 @@
               <w:lang w:val="fr-FR" w:eastAsia="fr-FR"/>
             </w:rPr>
           </w:pPr>
-          <w:hyperlink w:anchor="_Toc413067121" w:history="1">
+          <w:hyperlink w:anchor="_Toc413150597" w:history="1">
             <w:r>
               <w:rPr>
                 <w:rStyle w:val="Hyperlink"/>
@@ -762,7 +762,7 @@
                 <w:noProof/>
                 <w:webHidden/>
               </w:rPr>
-              <w:instrText xml:space="preserve"> PAGEREF _Toc413067121 \h </w:instrText>
+              <w:instrText xml:space="preserve"> PAGEREF _Toc413150597 \h </w:instrText>
             </w:r>
             <w:r>
               <w:rPr>
@@ -802,7 +802,7 @@
               <w:lang w:val="fr-FR" w:eastAsia="fr-FR"/>
             </w:rPr>
           </w:pPr>
-          <w:hyperlink w:anchor="_Toc413067122" w:history="1">
+          <w:hyperlink w:anchor="_Toc413150598" w:history="1">
             <w:r>
               <w:rPr>
                 <w:rStyle w:val="Hyperlink"/>
@@ -829,7 +829,7 @@
                 <w:noProof/>
                 <w:webHidden/>
               </w:rPr>
-              <w:instrText xml:space="preserve"> PAGEREF _Toc413067122 \h </w:instrText>
+              <w:instrText xml:space="preserve"> PAGEREF _Toc413150598 \h </w:instrText>
             </w:r>
             <w:r>
               <w:rPr>
@@ -872,7 +872,7 @@
               <w:lang w:val="fr-FR" w:eastAsia="fr-FR"/>
             </w:rPr>
           </w:pPr>
-          <w:hyperlink w:anchor="_Toc413067123" w:history="1">
+          <w:hyperlink w:anchor="_Toc413150599" w:history="1">
             <w:r>
               <w:rPr>
                 <w:rStyle w:val="Hyperlink"/>
@@ -899,7 +899,7 @@
                 <w:noProof/>
                 <w:webHidden/>
               </w:rPr>
-              <w:instrText xml:space="preserve"> PAGEREF _Toc413067123 \h </w:instrText>
+              <w:instrText xml:space="preserve"> PAGEREF _Toc413150599 \h </w:instrText>
             </w:r>
             <w:r>
               <w:rPr>
@@ -939,7 +939,7 @@
               <w:lang w:val="fr-FR" w:eastAsia="fr-FR"/>
             </w:rPr>
           </w:pPr>
-          <w:hyperlink w:anchor="_Toc413067124" w:history="1">
+          <w:hyperlink w:anchor="_Toc413150600" w:history="1">
             <w:r>
               <w:rPr>
                 <w:rStyle w:val="Hyperlink"/>
@@ -966,7 +966,7 @@
                 <w:noProof/>
                 <w:webHidden/>
               </w:rPr>
-              <w:instrText xml:space="preserve"> PAGEREF _Toc413067124 \h </w:instrText>
+              <w:instrText xml:space="preserve"> PAGEREF _Toc413150600 \h </w:instrText>
             </w:r>
             <w:r>
               <w:rPr>
@@ -1009,7 +1009,7 @@
               <w:lang w:val="fr-FR" w:eastAsia="fr-FR"/>
             </w:rPr>
           </w:pPr>
-          <w:hyperlink w:anchor="_Toc413067125" w:history="1">
+          <w:hyperlink w:anchor="_Toc413150601" w:history="1">
             <w:r>
               <w:rPr>
                 <w:rStyle w:val="Hyperlink"/>
@@ -1036,7 +1036,7 @@
                 <w:noProof/>
                 <w:webHidden/>
               </w:rPr>
-              <w:instrText xml:space="preserve"> PAGEREF _Toc413067125 \h </w:instrText>
+              <w:instrText xml:space="preserve"> PAGEREF _Toc413150601 \h </w:instrText>
             </w:r>
             <w:r>
               <w:rPr>
@@ -1079,7 +1079,7 @@
               <w:lang w:val="fr-FR" w:eastAsia="fr-FR"/>
             </w:rPr>
           </w:pPr>
-          <w:hyperlink w:anchor="_Toc413067126" w:history="1">
+          <w:hyperlink w:anchor="_Toc413150602" w:history="1">
             <w:r>
               <w:rPr>
                 <w:rStyle w:val="Hyperlink"/>
@@ -1106,7 +1106,7 @@
                 <w:noProof/>
                 <w:webHidden/>
               </w:rPr>
-              <w:instrText xml:space="preserve"> PAGEREF _Toc413067126 \h </w:instrText>
+              <w:instrText xml:space="preserve"> PAGEREF _Toc413150602 \h </w:instrText>
             </w:r>
             <w:r>
               <w:rPr>
@@ -1149,7 +1149,7 @@
               <w:lang w:val="fr-FR" w:eastAsia="fr-FR"/>
             </w:rPr>
           </w:pPr>
-          <w:hyperlink w:anchor="_Toc413067127" w:history="1">
+          <w:hyperlink w:anchor="_Toc413150603" w:history="1">
             <w:r>
               <w:rPr>
                 <w:rStyle w:val="Hyperlink"/>
@@ -1176,7 +1176,7 @@
                 <w:noProof/>
                 <w:webHidden/>
               </w:rPr>
-              <w:instrText xml:space="preserve"> PAGEREF _Toc413067127 \h </w:instrText>
+              <w:instrText xml:space="preserve"> PAGEREF _Toc413150603 \h </w:instrText>
             </w:r>
             <w:r>
               <w:rPr>
@@ -1219,7 +1219,7 @@
               <w:lang w:val="fr-FR" w:eastAsia="fr-FR"/>
             </w:rPr>
           </w:pPr>
-          <w:hyperlink w:anchor="_Toc413067128" w:history="1">
+          <w:hyperlink w:anchor="_Toc413150604" w:history="1">
             <w:r>
               <w:rPr>
                 <w:rStyle w:val="Hyperlink"/>
@@ -1246,7 +1246,7 @@
                 <w:noProof/>
                 <w:webHidden/>
               </w:rPr>
-              <w:instrText xml:space="preserve"> PAGEREF _Toc413067128 \h </w:instrText>
+              <w:instrText xml:space="preserve"> PAGEREF _Toc413150604 \h </w:instrText>
             </w:r>
             <w:r>
               <w:rPr>
@@ -1286,7 +1286,7 @@
               <w:lang w:val="fr-FR" w:eastAsia="fr-FR"/>
             </w:rPr>
           </w:pPr>
-          <w:hyperlink w:anchor="_Toc413067129" w:history="1">
+          <w:hyperlink w:anchor="_Toc413150605" w:history="1">
             <w:r>
               <w:rPr>
                 <w:rStyle w:val="Hyperlink"/>
@@ -1313,7 +1313,7 @@
                 <w:noProof/>
                 <w:webHidden/>
               </w:rPr>
-              <w:instrText xml:space="preserve"> PAGEREF _Toc413067129 \h </w:instrText>
+              <w:instrText xml:space="preserve"> PAGEREF _Toc413150605 \h </w:instrText>
             </w:r>
             <w:r>
               <w:rPr>
@@ -1356,7 +1356,7 @@
               <w:lang w:val="fr-FR" w:eastAsia="fr-FR"/>
             </w:rPr>
           </w:pPr>
-          <w:hyperlink w:anchor="_Toc413067130" w:history="1">
+          <w:hyperlink w:anchor="_Toc413150606" w:history="1">
             <w:r>
               <w:rPr>
                 <w:rStyle w:val="Hyperlink"/>
@@ -1383,7 +1383,7 @@
                 <w:noProof/>
                 <w:webHidden/>
               </w:rPr>
-              <w:instrText xml:space="preserve"> PAGEREF _Toc413067130 \h </w:instrText>
+              <w:instrText xml:space="preserve"> PAGEREF _Toc413150606 \h </w:instrText>
             </w:r>
             <w:r>
               <w:rPr>
@@ -1426,7 +1426,7 @@
               <w:lang w:val="fr-FR" w:eastAsia="fr-FR"/>
             </w:rPr>
           </w:pPr>
-          <w:hyperlink w:anchor="_Toc413067131" w:history="1">
+          <w:hyperlink w:anchor="_Toc413150607" w:history="1">
             <w:r>
               <w:rPr>
                 <w:rStyle w:val="Hyperlink"/>
@@ -1453,7 +1453,7 @@
                 <w:noProof/>
                 <w:webHidden/>
               </w:rPr>
-              <w:instrText xml:space="preserve"> PAGEREF _Toc413067131 \h </w:instrText>
+              <w:instrText xml:space="preserve"> PAGEREF _Toc413150607 \h </w:instrText>
             </w:r>
             <w:r>
               <w:rPr>
@@ -1473,7 +1473,7 @@
                 <w:noProof/>
                 <w:webHidden/>
               </w:rPr>
-              <w:t>11</w:t>
+              <w:t>10</w:t>
             </w:r>
             <w:r>
               <w:rPr>
@@ -1493,7 +1493,7 @@
               <w:lang w:val="fr-FR" w:eastAsia="fr-FR"/>
             </w:rPr>
           </w:pPr>
-          <w:hyperlink w:anchor="_Toc413067132" w:history="1">
+          <w:hyperlink w:anchor="_Toc413150608" w:history="1">
             <w:r>
               <w:rPr>
                 <w:rStyle w:val="Hyperlink"/>
@@ -1520,7 +1520,7 @@
                 <w:noProof/>
                 <w:webHidden/>
               </w:rPr>
-              <w:instrText xml:space="preserve"> PAGEREF _Toc413067132 \h </w:instrText>
+              <w:instrText xml:space="preserve"> PAGEREF _Toc413150608 \h </w:instrText>
             </w:r>
             <w:r>
               <w:rPr>
@@ -1563,7 +1563,7 @@
               <w:lang w:val="fr-FR" w:eastAsia="fr-FR"/>
             </w:rPr>
           </w:pPr>
-          <w:hyperlink w:anchor="_Toc413067133" w:history="1">
+          <w:hyperlink w:anchor="_Toc413150609" w:history="1">
             <w:r>
               <w:rPr>
                 <w:rStyle w:val="Hyperlink"/>
@@ -1590,7 +1590,7 @@
                 <w:noProof/>
                 <w:webHidden/>
               </w:rPr>
-              <w:instrText xml:space="preserve"> PAGEREF _Toc413067133 \h </w:instrText>
+              <w:instrText xml:space="preserve"> PAGEREF _Toc413150609 \h </w:instrText>
             </w:r>
             <w:r>
               <w:rPr>
@@ -1633,7 +1633,7 @@
               <w:lang w:val="fr-FR" w:eastAsia="fr-FR"/>
             </w:rPr>
           </w:pPr>
-          <w:hyperlink w:anchor="_Toc413067134" w:history="1">
+          <w:hyperlink w:anchor="_Toc413150610" w:history="1">
             <w:r>
               <w:rPr>
                 <w:rStyle w:val="Hyperlink"/>
@@ -1660,7 +1660,7 @@
                 <w:noProof/>
                 <w:webHidden/>
               </w:rPr>
-              <w:instrText xml:space="preserve"> PAGEREF _Toc413067134 \h </w:instrText>
+              <w:instrText xml:space="preserve"> PAGEREF _Toc413150610 \h </w:instrText>
             </w:r>
             <w:r>
               <w:rPr>
@@ -1703,7 +1703,7 @@
               <w:lang w:val="fr-FR" w:eastAsia="fr-FR"/>
             </w:rPr>
           </w:pPr>
-          <w:hyperlink w:anchor="_Toc413067135" w:history="1">
+          <w:hyperlink w:anchor="_Toc413150611" w:history="1">
             <w:r>
               <w:rPr>
                 <w:rStyle w:val="Hyperlink"/>
@@ -1730,7 +1730,7 @@
                 <w:noProof/>
                 <w:webHidden/>
               </w:rPr>
-              <w:instrText xml:space="preserve"> PAGEREF _Toc413067135 \h </w:instrText>
+              <w:instrText xml:space="preserve"> PAGEREF _Toc413150611 \h </w:instrText>
             </w:r>
             <w:r>
               <w:rPr>
@@ -1773,7 +1773,7 @@
               <w:lang w:val="fr-FR" w:eastAsia="fr-FR"/>
             </w:rPr>
           </w:pPr>
-          <w:hyperlink w:anchor="_Toc413067136" w:history="1">
+          <w:hyperlink w:anchor="_Toc413150612" w:history="1">
             <w:r>
               <w:rPr>
                 <w:rStyle w:val="Hyperlink"/>
@@ -1800,7 +1800,7 @@
                 <w:noProof/>
                 <w:webHidden/>
               </w:rPr>
-              <w:instrText xml:space="preserve"> PAGEREF _Toc413067136 \h </w:instrText>
+              <w:instrText xml:space="preserve"> PAGEREF _Toc413150612 \h </w:instrText>
             </w:r>
             <w:r>
               <w:rPr>
@@ -1843,7 +1843,7 @@
               <w:lang w:val="fr-FR" w:eastAsia="fr-FR"/>
             </w:rPr>
           </w:pPr>
-          <w:hyperlink w:anchor="_Toc413067137" w:history="1">
+          <w:hyperlink w:anchor="_Toc413150613" w:history="1">
             <w:r>
               <w:rPr>
                 <w:rStyle w:val="Hyperlink"/>
@@ -1870,7 +1870,7 @@
                 <w:noProof/>
                 <w:webHidden/>
               </w:rPr>
-              <w:instrText xml:space="preserve"> PAGEREF _Toc413067137 \h </w:instrText>
+              <w:instrText xml:space="preserve"> PAGEREF _Toc413150613 \h </w:instrText>
             </w:r>
             <w:r>
               <w:rPr>
@@ -1913,7 +1913,7 @@
               <w:lang w:val="fr-FR" w:eastAsia="fr-FR"/>
             </w:rPr>
           </w:pPr>
-          <w:hyperlink w:anchor="_Toc413067138" w:history="1">
+          <w:hyperlink w:anchor="_Toc413150614" w:history="1">
             <w:r>
               <w:rPr>
                 <w:rStyle w:val="Hyperlink"/>
@@ -1940,7 +1940,7 @@
                 <w:noProof/>
                 <w:webHidden/>
               </w:rPr>
-              <w:instrText xml:space="preserve"> PAGEREF _Toc413067138 \h </w:instrText>
+              <w:instrText xml:space="preserve"> PAGEREF _Toc413150614 \h </w:instrText>
             </w:r>
             <w:r>
               <w:rPr>
@@ -1980,7 +1980,7 @@
               <w:lang w:val="fr-FR" w:eastAsia="fr-FR"/>
             </w:rPr>
           </w:pPr>
-          <w:hyperlink w:anchor="_Toc413067139" w:history="1">
+          <w:hyperlink w:anchor="_Toc413150615" w:history="1">
             <w:r>
               <w:rPr>
                 <w:rStyle w:val="Hyperlink"/>
@@ -2007,7 +2007,7 @@
                 <w:noProof/>
                 <w:webHidden/>
               </w:rPr>
-              <w:instrText xml:space="preserve"> PAGEREF _Toc413067139 \h </w:instrText>
+              <w:instrText xml:space="preserve"> PAGEREF _Toc413150615 \h </w:instrText>
             </w:r>
             <w:r>
               <w:rPr>
@@ -2050,7 +2050,7 @@
               <w:lang w:val="fr-FR" w:eastAsia="fr-FR"/>
             </w:rPr>
           </w:pPr>
-          <w:hyperlink w:anchor="_Toc413067140" w:history="1">
+          <w:hyperlink w:anchor="_Toc413150616" w:history="1">
             <w:r>
               <w:rPr>
                 <w:rStyle w:val="Hyperlink"/>
@@ -2077,7 +2077,7 @@
                 <w:noProof/>
                 <w:webHidden/>
               </w:rPr>
-              <w:instrText xml:space="preserve"> PAGEREF _Toc413067140 \h </w:instrText>
+              <w:instrText xml:space="preserve"> PAGEREF _Toc413150616 \h </w:instrText>
             </w:r>
             <w:r>
               <w:rPr>
@@ -2120,7 +2120,7 @@
               <w:lang w:val="fr-FR" w:eastAsia="fr-FR"/>
             </w:rPr>
           </w:pPr>
-          <w:hyperlink w:anchor="_Toc413067141" w:history="1">
+          <w:hyperlink w:anchor="_Toc413150617" w:history="1">
             <w:r>
               <w:rPr>
                 <w:rStyle w:val="Hyperlink"/>
@@ -2147,7 +2147,7 @@
                 <w:noProof/>
                 <w:webHidden/>
               </w:rPr>
-              <w:instrText xml:space="preserve"> PAGEREF _Toc413067141 \h </w:instrText>
+              <w:instrText xml:space="preserve"> PAGEREF _Toc413150617 \h </w:instrText>
             </w:r>
             <w:r>
               <w:rPr>
@@ -2190,7 +2190,7 @@
               <w:lang w:val="fr-FR" w:eastAsia="fr-FR"/>
             </w:rPr>
           </w:pPr>
-          <w:hyperlink w:anchor="_Toc413067142" w:history="1">
+          <w:hyperlink w:anchor="_Toc413150618" w:history="1">
             <w:r>
               <w:rPr>
                 <w:rStyle w:val="Hyperlink"/>
@@ -2217,7 +2217,7 @@
                 <w:noProof/>
                 <w:webHidden/>
               </w:rPr>
-              <w:instrText xml:space="preserve"> PAGEREF _Toc413067142 \h </w:instrText>
+              <w:instrText xml:space="preserve"> PAGEREF _Toc413150618 \h </w:instrText>
             </w:r>
             <w:r>
               <w:rPr>
@@ -2260,7 +2260,7 @@
               <w:lang w:val="fr-FR" w:eastAsia="fr-FR"/>
             </w:rPr>
           </w:pPr>
-          <w:hyperlink w:anchor="_Toc413067143" w:history="1">
+          <w:hyperlink w:anchor="_Toc413150619" w:history="1">
             <w:r>
               <w:rPr>
                 <w:rStyle w:val="Hyperlink"/>
@@ -2287,7 +2287,7 @@
                 <w:noProof/>
                 <w:webHidden/>
               </w:rPr>
-              <w:instrText xml:space="preserve"> PAGEREF _Toc413067143 \h </w:instrText>
+              <w:instrText xml:space="preserve"> PAGEREF _Toc413150619 \h </w:instrText>
             </w:r>
             <w:r>
               <w:rPr>
@@ -2330,7 +2330,7 @@
               <w:lang w:val="fr-FR" w:eastAsia="fr-FR"/>
             </w:rPr>
           </w:pPr>
-          <w:hyperlink w:anchor="_Toc413067144" w:history="1">
+          <w:hyperlink w:anchor="_Toc413150620" w:history="1">
             <w:r>
               <w:rPr>
                 <w:rStyle w:val="Hyperlink"/>
@@ -2357,7 +2357,7 @@
                 <w:noProof/>
                 <w:webHidden/>
               </w:rPr>
-              <w:instrText xml:space="preserve"> PAGEREF _Toc413067144 \h </w:instrText>
+              <w:instrText xml:space="preserve"> PAGEREF _Toc413150620 \h </w:instrText>
             </w:r>
             <w:r>
               <w:rPr>
@@ -2400,7 +2400,7 @@
               <w:lang w:val="fr-FR" w:eastAsia="fr-FR"/>
             </w:rPr>
           </w:pPr>
-          <w:hyperlink w:anchor="_Toc413067145" w:history="1">
+          <w:hyperlink w:anchor="_Toc413150621" w:history="1">
             <w:r>
               <w:rPr>
                 <w:rStyle w:val="Hyperlink"/>
@@ -2427,7 +2427,7 @@
                 <w:noProof/>
                 <w:webHidden/>
               </w:rPr>
-              <w:instrText xml:space="preserve"> PAGEREF _Toc413067145 \h </w:instrText>
+              <w:instrText xml:space="preserve"> PAGEREF _Toc413150621 \h </w:instrText>
             </w:r>
             <w:r>
               <w:rPr>
@@ -2470,7 +2470,7 @@
               <w:lang w:val="fr-FR" w:eastAsia="fr-FR"/>
             </w:rPr>
           </w:pPr>
-          <w:hyperlink w:anchor="_Toc413067146" w:history="1">
+          <w:hyperlink w:anchor="_Toc413150622" w:history="1">
             <w:r>
               <w:rPr>
                 <w:rStyle w:val="Hyperlink"/>
@@ -2497,7 +2497,7 @@
                 <w:noProof/>
                 <w:webHidden/>
               </w:rPr>
-              <w:instrText xml:space="preserve"> PAGEREF _Toc413067146 \h </w:instrText>
+              <w:instrText xml:space="preserve"> PAGEREF _Toc413150622 \h </w:instrText>
             </w:r>
             <w:r>
               <w:rPr>
@@ -2540,7 +2540,7 @@
               <w:lang w:val="fr-FR" w:eastAsia="fr-FR"/>
             </w:rPr>
           </w:pPr>
-          <w:hyperlink w:anchor="_Toc413067147" w:history="1">
+          <w:hyperlink w:anchor="_Toc413150623" w:history="1">
             <w:r>
               <w:rPr>
                 <w:rStyle w:val="Hyperlink"/>
@@ -2567,7 +2567,7 @@
                 <w:noProof/>
                 <w:webHidden/>
               </w:rPr>
-              <w:instrText xml:space="preserve"> PAGEREF _Toc413067147 \h </w:instrText>
+              <w:instrText xml:space="preserve"> PAGEREF _Toc413150623 \h </w:instrText>
             </w:r>
             <w:r>
               <w:rPr>
@@ -2610,7 +2610,7 @@
               <w:lang w:val="fr-FR" w:eastAsia="fr-FR"/>
             </w:rPr>
           </w:pPr>
-          <w:hyperlink w:anchor="_Toc413067148" w:history="1">
+          <w:hyperlink w:anchor="_Toc413150624" w:history="1">
             <w:r>
               <w:rPr>
                 <w:rStyle w:val="Hyperlink"/>
@@ -2637,7 +2637,7 @@
                 <w:noProof/>
                 <w:webHidden/>
               </w:rPr>
-              <w:instrText xml:space="preserve"> PAGEREF _Toc413067148 \h </w:instrText>
+              <w:instrText xml:space="preserve"> PAGEREF _Toc413150624 \h </w:instrText>
             </w:r>
             <w:r>
               <w:rPr>
@@ -2677,7 +2677,7 @@
               <w:lang w:val="fr-FR" w:eastAsia="fr-FR"/>
             </w:rPr>
           </w:pPr>
-          <w:hyperlink w:anchor="_Toc413067149" w:history="1">
+          <w:hyperlink w:anchor="_Toc413150625" w:history="1">
             <w:r>
               <w:rPr>
                 <w:rStyle w:val="Hyperlink"/>
@@ -2704,7 +2704,7 @@
                 <w:noProof/>
                 <w:webHidden/>
               </w:rPr>
-              <w:instrText xml:space="preserve"> PAGEREF _Toc413067149 \h </w:instrText>
+              <w:instrText xml:space="preserve"> PAGEREF _Toc413150625 \h </w:instrText>
             </w:r>
             <w:r>
               <w:rPr>
@@ -2747,7 +2747,7 @@
               <w:lang w:val="fr-FR" w:eastAsia="fr-FR"/>
             </w:rPr>
           </w:pPr>
-          <w:hyperlink w:anchor="_Toc413067150" w:history="1">
+          <w:hyperlink w:anchor="_Toc413150626" w:history="1">
             <w:r>
               <w:rPr>
                 <w:rStyle w:val="Hyperlink"/>
@@ -2774,7 +2774,7 @@
                 <w:noProof/>
                 <w:webHidden/>
               </w:rPr>
-              <w:instrText xml:space="preserve"> PAGEREF _Toc413067150 \h </w:instrText>
+              <w:instrText xml:space="preserve"> PAGEREF _Toc413150626 \h </w:instrText>
             </w:r>
             <w:r>
               <w:rPr>
@@ -2817,7 +2817,7 @@
               <w:lang w:val="fr-FR" w:eastAsia="fr-FR"/>
             </w:rPr>
           </w:pPr>
-          <w:hyperlink w:anchor="_Toc413067151" w:history="1">
+          <w:hyperlink w:anchor="_Toc413150627" w:history="1">
             <w:r>
               <w:rPr>
                 <w:rStyle w:val="Hyperlink"/>
@@ -2844,7 +2844,7 @@
                 <w:noProof/>
                 <w:webHidden/>
               </w:rPr>
-              <w:instrText xml:space="preserve"> PAGEREF _Toc413067151 \h </w:instrText>
+              <w:instrText xml:space="preserve"> PAGEREF _Toc413150627 \h </w:instrText>
             </w:r>
             <w:r>
               <w:rPr>
@@ -2887,7 +2887,7 @@
               <w:lang w:val="fr-FR" w:eastAsia="fr-FR"/>
             </w:rPr>
           </w:pPr>
-          <w:hyperlink w:anchor="_Toc413067152" w:history="1">
+          <w:hyperlink w:anchor="_Toc413150628" w:history="1">
             <w:r>
               <w:rPr>
                 <w:rStyle w:val="Hyperlink"/>
@@ -2914,7 +2914,7 @@
                 <w:noProof/>
                 <w:webHidden/>
               </w:rPr>
-              <w:instrText xml:space="preserve"> PAGEREF _Toc413067152 \h </w:instrText>
+              <w:instrText xml:space="preserve"> PAGEREF _Toc413150628 \h </w:instrText>
             </w:r>
             <w:r>
               <w:rPr>
@@ -2954,7 +2954,7 @@
               <w:lang w:val="fr-FR" w:eastAsia="fr-FR"/>
             </w:rPr>
           </w:pPr>
-          <w:hyperlink w:anchor="_Toc413067153" w:history="1">
+          <w:hyperlink w:anchor="_Toc413150629" w:history="1">
             <w:r>
               <w:rPr>
                 <w:rStyle w:val="Hyperlink"/>
@@ -2981,7 +2981,7 @@
                 <w:noProof/>
                 <w:webHidden/>
               </w:rPr>
-              <w:instrText xml:space="preserve"> PAGEREF _Toc413067153 \h </w:instrText>
+              <w:instrText xml:space="preserve"> PAGEREF _Toc413150629 \h </w:instrText>
             </w:r>
             <w:r>
               <w:rPr>
@@ -3024,7 +3024,7 @@
               <w:lang w:val="fr-FR" w:eastAsia="fr-FR"/>
             </w:rPr>
           </w:pPr>
-          <w:hyperlink w:anchor="_Toc413067154" w:history="1">
+          <w:hyperlink w:anchor="_Toc413150630" w:history="1">
             <w:r>
               <w:rPr>
                 <w:rStyle w:val="Hyperlink"/>
@@ -3051,7 +3051,7 @@
                 <w:noProof/>
                 <w:webHidden/>
               </w:rPr>
-              <w:instrText xml:space="preserve"> PAGEREF _Toc413067154 \h </w:instrText>
+              <w:instrText xml:space="preserve"> PAGEREF _Toc413150630 \h </w:instrText>
             </w:r>
             <w:r>
               <w:rPr>
@@ -3094,7 +3094,7 @@
               <w:lang w:val="fr-FR" w:eastAsia="fr-FR"/>
             </w:rPr>
           </w:pPr>
-          <w:hyperlink w:anchor="_Toc413067155" w:history="1">
+          <w:hyperlink w:anchor="_Toc413150631" w:history="1">
             <w:r>
               <w:rPr>
                 <w:rStyle w:val="Hyperlink"/>
@@ -3121,7 +3121,7 @@
                 <w:noProof/>
                 <w:webHidden/>
               </w:rPr>
-              <w:instrText xml:space="preserve"> PAGEREF _Toc413067155 \h </w:instrText>
+              <w:instrText xml:space="preserve"> PAGEREF _Toc413150631 \h </w:instrText>
             </w:r>
             <w:r>
               <w:rPr>
@@ -3161,7 +3161,7 @@
               <w:lang w:val="fr-FR" w:eastAsia="fr-FR"/>
             </w:rPr>
           </w:pPr>
-          <w:hyperlink w:anchor="_Toc413067156" w:history="1">
+          <w:hyperlink w:anchor="_Toc413150632" w:history="1">
             <w:r>
               <w:rPr>
                 <w:rStyle w:val="Hyperlink"/>
@@ -3188,7 +3188,7 @@
                 <w:noProof/>
                 <w:webHidden/>
               </w:rPr>
-              <w:instrText xml:space="preserve"> PAGEREF _Toc413067156 \h </w:instrText>
+              <w:instrText xml:space="preserve"> PAGEREF _Toc413150632 \h </w:instrText>
             </w:r>
             <w:r>
               <w:rPr>
@@ -3228,7 +3228,7 @@
               <w:lang w:val="fr-FR" w:eastAsia="fr-FR"/>
             </w:rPr>
           </w:pPr>
-          <w:hyperlink w:anchor="_Toc413067157" w:history="1">
+          <w:hyperlink w:anchor="_Toc413150633" w:history="1">
             <w:r>
               <w:rPr>
                 <w:rStyle w:val="Hyperlink"/>
@@ -3255,7 +3255,7 @@
                 <w:noProof/>
                 <w:webHidden/>
               </w:rPr>
-              <w:instrText xml:space="preserve"> PAGEREF _Toc413067157 \h </w:instrText>
+              <w:instrText xml:space="preserve"> PAGEREF _Toc413150633 \h </w:instrText>
             </w:r>
             <w:r>
               <w:rPr>
@@ -3301,7 +3301,7 @@
       <w:pPr>
         <w:pStyle w:val="Heading1"/>
       </w:pPr>
-      <w:bookmarkStart w:id="2" w:name="_Toc413067115"/>
+      <w:bookmarkStart w:id="2" w:name="_Toc413150591"/>
       <w:r>
         <w:t>About</w:t>
       </w:r>
@@ -3418,7 +3418,7 @@
       <w:pPr>
         <w:pStyle w:val="Heading1"/>
       </w:pPr>
-      <w:bookmarkStart w:id="3" w:name="_Toc413067116"/>
+      <w:bookmarkStart w:id="3" w:name="_Toc413150592"/>
       <w:r>
         <w:t>Application</w:t>
       </w:r>
@@ -3631,7 +3631,7 @@
       <w:pPr>
         <w:pStyle w:val="Heading1"/>
       </w:pPr>
-      <w:bookmarkStart w:id="4" w:name="_Toc413067117"/>
+      <w:bookmarkStart w:id="4" w:name="_Toc413150593"/>
       <w:r>
         <w:t>License</w:t>
       </w:r>
@@ -3743,7 +3743,7 @@
       <w:pPr>
         <w:pStyle w:val="Heading1"/>
       </w:pPr>
-      <w:bookmarkStart w:id="5" w:name="_Toc413067118"/>
+      <w:bookmarkStart w:id="5" w:name="_Toc413150594"/>
       <w:r>
         <w:lastRenderedPageBreak/>
         <w:t xml:space="preserve">The </w:t>
@@ -4680,7 +4680,7 @@
       <w:pPr>
         <w:pStyle w:val="Heading1"/>
       </w:pPr>
-      <w:bookmarkStart w:id="6" w:name="_Toc413067119"/>
+      <w:bookmarkStart w:id="6" w:name="_Toc413150595"/>
       <w:r>
         <w:lastRenderedPageBreak/>
         <w:t>Configuration</w:t>
@@ -5051,7 +5051,7 @@
       <w:pPr>
         <w:pStyle w:val="Heading2"/>
       </w:pPr>
-      <w:bookmarkStart w:id="7" w:name="_Toc413067120"/>
+      <w:bookmarkStart w:id="7" w:name="_Toc413150596"/>
       <w:proofErr w:type="spellStart"/>
       <w:r>
         <w:t>MySQL</w:t>
@@ -5701,7 +5701,7 @@
       <w:pPr>
         <w:pStyle w:val="Heading2"/>
       </w:pPr>
-      <w:bookmarkStart w:id="8" w:name="_Toc413067121"/>
+      <w:bookmarkStart w:id="8" w:name="_Toc413150597"/>
       <w:r>
         <w:t>Logger</w:t>
       </w:r>
@@ -5859,7 +5859,7 @@
       <w:pPr>
         <w:pStyle w:val="Heading2"/>
       </w:pPr>
-      <w:bookmarkStart w:id="9" w:name="_Toc413067122"/>
+      <w:bookmarkStart w:id="9" w:name="_Toc413150598"/>
       <w:r>
         <w:t>Google Drive configuration</w:t>
       </w:r>
@@ -6064,7 +6064,7 @@
       <w:pPr>
         <w:pStyle w:val="Heading1"/>
       </w:pPr>
-      <w:bookmarkStart w:id="10" w:name="_Toc413067123"/>
+      <w:bookmarkStart w:id="10" w:name="_Toc413150599"/>
       <w:proofErr w:type="spellStart"/>
       <w:proofErr w:type="gramStart"/>
       <w:r>
@@ -6084,7 +6084,7 @@
       <w:pPr>
         <w:pStyle w:val="Heading2"/>
       </w:pPr>
-      <w:bookmarkStart w:id="11" w:name="_Toc413067124"/>
+      <w:bookmarkStart w:id="11" w:name="_Toc413150600"/>
       <w:r>
         <w:t>P</w:t>
       </w:r>
@@ -6102,7 +6102,7 @@
       <w:pPr>
         <w:pStyle w:val="Heading3"/>
       </w:pPr>
-      <w:bookmarkStart w:id="12" w:name="_Toc413067125"/>
+      <w:bookmarkStart w:id="12" w:name="_Toc413150601"/>
       <w:r>
         <w:t>How to set the preferences</w:t>
       </w:r>
@@ -8894,12 +8894,12 @@
         </w:numPr>
       </w:pPr>
       <w:r>
-        <w:rPr>
-          <w:b/>
-        </w:rPr>
         <w:t>Theme</w:t>
       </w:r>
       <w:r>
+        <w:t>s</w:t>
+      </w:r>
+      <w:r>
         <w:t>:</w:t>
       </w:r>
       <w:r>
@@ -8934,7 +8934,7 @@
       <w:pPr>
         <w:pStyle w:val="Heading1"/>
       </w:pPr>
-      <w:bookmarkStart w:id="32" w:name="_Toc413067126"/>
+      <w:bookmarkStart w:id="32" w:name="_Toc413150602"/>
       <w:r>
         <w:t>Getting Started</w:t>
       </w:r>
@@ -9009,7 +9009,7 @@
       <w:pPr>
         <w:pStyle w:val="Heading3"/>
       </w:pPr>
-      <w:bookmarkStart w:id="33" w:name="_Toc413067127"/>
+      <w:bookmarkStart w:id="33" w:name="_Toc413150603"/>
       <w:r>
         <w:t>One</w:t>
       </w:r>
@@ -9154,13 +9154,19 @@
         </w:numPr>
       </w:pPr>
       <w:r>
-        <w:t>As tasks can be</w:t>
+        <w:t xml:space="preserve">As tasks </w:t>
+      </w:r>
+      <w:r>
+        <w:t>can</w:t>
+      </w:r>
+      <w:r>
+        <w:t xml:space="preserve"> be</w:t>
       </w:r>
       <w:r>
         <w:t xml:space="preserve"> duplicated, the first tasks </w:t>
       </w:r>
       <w:r>
-        <w:t>could</w:t>
+        <w:t>might</w:t>
       </w:r>
       <w:r>
         <w:t xml:space="preserve"> be </w:t>
@@ -9816,7 +9822,7 @@
       <w:pPr>
         <w:pStyle w:val="Heading3"/>
       </w:pPr>
-      <w:bookmarkStart w:id="36" w:name="_Toc413067128"/>
+      <w:bookmarkStart w:id="36" w:name="_Toc413150604"/>
       <w:r>
         <w:lastRenderedPageBreak/>
         <w:t xml:space="preserve">How to </w:t>
@@ -10485,7 +10491,10 @@
         <w:t>: s</w:t>
       </w:r>
       <w:r>
-        <w:t>croll back to the selected task</w:t>
+        <w:t xml:space="preserve">croll </w:t>
+      </w:r>
+      <w:r>
+        <w:t>to the selected task</w:t>
       </w:r>
       <w:r>
         <w:t xml:space="preserve"> (see </w:t>
@@ -11149,13 +11158,19 @@
         <w:t xml:space="preserve"> + G</w:t>
       </w:r>
       <w:r>
-        <w:t xml:space="preserve">: scroll back to </w:t>
-      </w:r>
-      <w:r>
-        <w:t xml:space="preserve">the running task; if there is no running task, scroll back to the </w:t>
-      </w:r>
-      <w:r>
-        <w:t>selected task.</w:t>
+        <w:t xml:space="preserve">: </w:t>
+      </w:r>
+      <w:r>
+        <w:t>s</w:t>
+      </w:r>
+      <w:r>
+        <w:t xml:space="preserve">croll </w:t>
+      </w:r>
+      <w:r>
+        <w:t>to the selected task or the running task if any</w:t>
+      </w:r>
+      <w:r>
+        <w:t>.</w:t>
       </w:r>
     </w:p>
     <w:p>
@@ -11259,7 +11274,6 @@
         </w:numPr>
       </w:pPr>
       <w:r>
-        <w:lastRenderedPageBreak/>
         <w:t xml:space="preserve">SHIFT + &gt;: complete </w:t>
       </w:r>
       <w:r>
@@ -11311,6 +11325,7 @@
         </w:numPr>
       </w:pPr>
       <w:r>
+        <w:lastRenderedPageBreak/>
         <w:t xml:space="preserve">SHIFT + &lt;: </w:t>
       </w:r>
       <w:r>
@@ -12142,7 +12157,7 @@
           </wp:anchor>
         </w:drawing>
       </w:r>
-      <w:bookmarkStart w:id="37" w:name="_Toc413067129"/>
+      <w:bookmarkStart w:id="37" w:name="_Toc413150605"/>
       <w:r>
         <w:t>New</w:t>
       </w:r>
@@ -12166,7 +12181,7 @@
       <w:pPr>
         <w:pStyle w:val="Heading3"/>
       </w:pPr>
-      <w:bookmarkStart w:id="38" w:name="_Toc413067130"/>
+      <w:bookmarkStart w:id="38" w:name="_Toc413150606"/>
       <w:r>
         <w:t>How to c</w:t>
       </w:r>
@@ -12220,22 +12235,54 @@
         <w:t xml:space="preserve"> </w:t>
       </w:r>
       <w:r>
-        <w:t xml:space="preserve">on top of </w:t>
-      </w:r>
-      <w:r>
-        <w:rPr>
-          <w:b/>
-        </w:rPr>
-        <w:t>Activity List</w:t>
-      </w:r>
-      <w:r>
-        <w:t xml:space="preserve"> / </w:t>
-      </w:r>
-      <w:r>
-        <w:rPr>
-          <w:b/>
-        </w:rPr>
-        <w:t>Backlog</w:t>
+        <w:t>(</w:t>
+      </w:r>
+      <w:r>
+        <w:rPr>
+          <w:noProof/>
+          <w:lang w:val="fr-FR" w:eastAsia="fr-FR"/>
+        </w:rPr>
+        <w:drawing>
+          <wp:inline distT="0" distB="0" distL="0" distR="0">
+            <wp:extent cx="152421" cy="152421"/>
+            <wp:effectExtent l="19050" t="0" r="0" b="0"/>
+            <wp:docPr id="44" name="Picture 43" descr="create.png"/>
+            <wp:cNvGraphicFramePr>
+              <a:graphicFrameLocks xmlns:a="http://schemas.openxmlformats.org/drawingml/2006/main" noChangeAspect="1"/>
+            </wp:cNvGraphicFramePr>
+            <a:graphic xmlns:a="http://schemas.openxmlformats.org/drawingml/2006/main">
+              <a:graphicData uri="http://schemas.openxmlformats.org/drawingml/2006/picture">
+                <pic:pic xmlns:pic="http://schemas.openxmlformats.org/drawingml/2006/picture">
+                  <pic:nvPicPr>
+                    <pic:cNvPr id="0" name="create.png"/>
+                    <pic:cNvPicPr/>
+                  </pic:nvPicPr>
+                  <pic:blipFill>
+                    <a:blip r:embed="rId15" cstate="print"/>
+                    <a:stretch>
+                      <a:fillRect/>
+                    </a:stretch>
+                  </pic:blipFill>
+                  <pic:spPr>
+                    <a:xfrm>
+                      <a:off x="0" y="0"/>
+                      <a:ext cx="152421" cy="152421"/>
+                    </a:xfrm>
+                    <a:prstGeom prst="rect">
+                      <a:avLst/>
+                    </a:prstGeom>
+                  </pic:spPr>
+                </pic:pic>
+              </a:graphicData>
+            </a:graphic>
+          </wp:inline>
+        </w:drawing>
+      </w:r>
+      <w:r>
+        <w:t>)</w:t>
+      </w:r>
+      <w:r>
+        <w:t>.</w:t>
       </w:r>
     </w:p>
     <w:p>
@@ -12299,9 +12346,8 @@
       <w:pPr>
         <w:pStyle w:val="Heading3"/>
       </w:pPr>
-      <w:bookmarkStart w:id="39" w:name="_Toc413067131"/>
-      <w:r>
-        <w:lastRenderedPageBreak/>
+      <w:bookmarkStart w:id="39" w:name="_Toc413150607"/>
+      <w:r>
         <w:t>How to use the</w:t>
       </w:r>
       <w:r>
@@ -12382,6 +12428,7 @@
         <w:rPr>
           <w:b/>
         </w:rPr>
+        <w:lastRenderedPageBreak/>
         <w:t>Title</w:t>
       </w:r>
       <w:r>
@@ -12815,7 +12862,7 @@
                     <pic:cNvPicPr/>
                   </pic:nvPicPr>
                   <pic:blipFill>
-                    <a:blip r:embed="rId15" cstate="print"/>
+                    <a:blip r:embed="rId16" cstate="print"/>
                     <a:stretch>
                       <a:fillRect/>
                     </a:stretch>
@@ -12835,7 +12882,7 @@
           </wp:anchor>
         </w:drawing>
       </w:r>
-      <w:bookmarkStart w:id="50" w:name="_Toc413067132"/>
+      <w:bookmarkStart w:id="50" w:name="_Toc413150608"/>
       <w:r>
         <w:t>Ac</w:t>
       </w:r>
@@ -12865,7 +12912,7 @@
       <w:pPr>
         <w:pStyle w:val="Heading3"/>
       </w:pPr>
-      <w:bookmarkStart w:id="51" w:name="_Toc413067133"/>
+      <w:bookmarkStart w:id="51" w:name="_Toc413150609"/>
       <w:r>
         <w:t>How to read the table</w:t>
       </w:r>
@@ -13175,7 +13222,7 @@
       <w:pPr>
         <w:pStyle w:val="Heading3"/>
       </w:pPr>
-      <w:bookmarkStart w:id="52" w:name="_Toc413067134"/>
+      <w:bookmarkStart w:id="52" w:name="_Toc413150610"/>
       <w:r>
         <w:t>How to</w:t>
       </w:r>
@@ -13238,7 +13285,7 @@
                           <pic:cNvPicPr/>
                         </pic:nvPicPr>
                         <pic:blipFill>
-                          <a:blip r:embed="rId16" cstate="print"/>
+                          <a:blip r:embed="rId17" cstate="print"/>
                           <a:stretch>
                             <a:fillRect/>
                           </a:stretch>
@@ -13290,7 +13337,7 @@
                           <pic:cNvPicPr/>
                         </pic:nvPicPr>
                         <pic:blipFill>
-                          <a:blip r:embed="rId17" cstate="print"/>
+                          <a:blip r:embed="rId15" cstate="print"/>
                           <a:stretch>
                             <a:fillRect/>
                           </a:stretch>
@@ -13499,7 +13546,10 @@
           </w:tcPr>
           <w:p>
             <w:r>
-              <w:t>Scroll back</w:t>
+              <w:t xml:space="preserve">Scroll </w:t>
+            </w:r>
+            <w:r>
+              <w:t>to</w:t>
             </w:r>
             <w:r>
               <w:t xml:space="preserve"> </w:t>
@@ -13687,7 +13737,7 @@
       <w:pPr>
         <w:pStyle w:val="Heading3"/>
       </w:pPr>
-      <w:bookmarkStart w:id="53" w:name="_Toc413067135"/>
+      <w:bookmarkStart w:id="53" w:name="_Toc413150611"/>
       <w:r>
         <w:t>How to use a task as template</w:t>
       </w:r>
@@ -13763,7 +13813,7 @@
       <w:pPr>
         <w:pStyle w:val="Heading3"/>
       </w:pPr>
-      <w:bookmarkStart w:id="54" w:name="_Toc413067136"/>
+      <w:bookmarkStart w:id="54" w:name="_Toc413150612"/>
       <w:r>
         <w:t>How to edit a task</w:t>
       </w:r>
@@ -14041,7 +14091,7 @@
       <w:pPr>
         <w:pStyle w:val="Heading3"/>
       </w:pPr>
-      <w:bookmarkStart w:id="55" w:name="_Toc413067137"/>
+      <w:bookmarkStart w:id="55" w:name="_Toc413150613"/>
       <w:r>
         <w:t>How to export data</w:t>
       </w:r>
@@ -14880,13 +14930,8 @@
       <w:r>
         <w:t xml:space="preserve">delete, </w:t>
       </w:r>
-      <w:proofErr w:type="gramStart"/>
-      <w:r>
-        <w:t>generate</w:t>
-      </w:r>
-      <w:proofErr w:type="gramEnd"/>
-      <w:r>
-        <w:t xml:space="preserve"> test data…)</w:t>
+      <w:r>
+        <w:t>test data…)</w:t>
       </w:r>
       <w:r>
         <w:t xml:space="preserve">. </w:t>
@@ -14904,7 +14949,7 @@
         <w:t xml:space="preserve"> </w:t>
       </w:r>
       <w:r>
-        <w:t>any</w:t>
+        <w:t>one</w:t>
       </w:r>
       <w:r>
         <w:t xml:space="preserve"> of the</w:t>
@@ -14929,7 +14974,7 @@
       <w:pPr>
         <w:pStyle w:val="Heading3"/>
       </w:pPr>
-      <w:bookmarkStart w:id="62" w:name="_Toc413067138"/>
+      <w:bookmarkStart w:id="62" w:name="_Toc413150614"/>
       <w:r>
         <w:t>How to impor</w:t>
       </w:r>
@@ -15140,7 +15185,7 @@
           </wp:anchor>
         </w:drawing>
       </w:r>
-      <w:bookmarkStart w:id="63" w:name="_Toc413067139"/>
+      <w:bookmarkStart w:id="63" w:name="_Toc413150615"/>
       <w:proofErr w:type="spellStart"/>
       <w:r>
         <w:t>ToDo</w:t>
@@ -15189,7 +15234,7 @@
       <w:pPr>
         <w:pStyle w:val="Heading3"/>
       </w:pPr>
-      <w:bookmarkStart w:id="64" w:name="_Toc413067140"/>
+      <w:bookmarkStart w:id="64" w:name="_Toc413150616"/>
       <w:r>
         <w:t>How to read the table</w:t>
       </w:r>
@@ -15407,7 +15452,7 @@
       <w:pPr>
         <w:pStyle w:val="Heading3"/>
       </w:pPr>
-      <w:bookmarkStart w:id="65" w:name="_Toc413067141"/>
+      <w:bookmarkStart w:id="65" w:name="_Toc413150617"/>
       <w:r>
         <w:t>How to p</w:t>
       </w:r>
@@ -15468,7 +15513,7 @@
       <w:pPr>
         <w:pStyle w:val="Heading3"/>
       </w:pPr>
-      <w:bookmarkStart w:id="66" w:name="_Toc413067142"/>
+      <w:bookmarkStart w:id="66" w:name="_Toc413150618"/>
       <w:r>
         <w:t>How to</w:t>
       </w:r>
@@ -15534,7 +15579,7 @@
                           <pic:cNvPicPr/>
                         </pic:nvPicPr>
                         <pic:blipFill>
-                          <a:blip r:embed="rId16" cstate="print"/>
+                          <a:blip r:embed="rId17" cstate="print"/>
                           <a:stretch>
                             <a:fillRect/>
                           </a:stretch>
@@ -15742,7 +15787,7 @@
                 <wp:inline distT="0" distB="0" distL="0" distR="0">
                   <wp:extent cx="250166" cy="250166"/>
                   <wp:effectExtent l="19050" t="0" r="0" b="0"/>
-                  <wp:docPr id="76" name="Picture 75" descr="external.png"/>
+                  <wp:docPr id="42" name="Picture 76" descr="internal.png"/>
                   <wp:cNvGraphicFramePr>
                     <a:graphicFrameLocks xmlns:a="http://schemas.openxmlformats.org/drawingml/2006/main" noChangeAspect="1"/>
                   </wp:cNvGraphicFramePr>
@@ -15750,7 +15795,7 @@
                     <a:graphicData uri="http://schemas.openxmlformats.org/drawingml/2006/picture">
                       <pic:pic xmlns:pic="http://schemas.openxmlformats.org/drawingml/2006/picture">
                         <pic:nvPicPr>
-                          <pic:cNvPr id="0" name="external.png"/>
+                          <pic:cNvPr id="0" name="internal.png"/>
                           <pic:cNvPicPr/>
                         </pic:nvPicPr>
                         <pic:blipFill>
@@ -15798,7 +15843,7 @@
                 <wp:inline distT="0" distB="0" distL="0" distR="0">
                   <wp:extent cx="250166" cy="250166"/>
                   <wp:effectExtent l="19050" t="0" r="0" b="0"/>
-                  <wp:docPr id="77" name="Picture 76" descr="internal.png"/>
+                  <wp:docPr id="43" name="Picture 75" descr="external.png"/>
                   <wp:cNvGraphicFramePr>
                     <a:graphicFrameLocks xmlns:a="http://schemas.openxmlformats.org/drawingml/2006/main" noChangeAspect="1"/>
                   </wp:cNvGraphicFramePr>
@@ -15806,7 +15851,7 @@
                     <a:graphicData uri="http://schemas.openxmlformats.org/drawingml/2006/picture">
                       <pic:pic xmlns:pic="http://schemas.openxmlformats.org/drawingml/2006/picture">
                         <pic:nvPicPr>
-                          <pic:cNvPr id="0" name="internal.png"/>
+                          <pic:cNvPr id="0" name="external.png"/>
                           <pic:cNvPicPr/>
                         </pic:nvPicPr>
                         <pic:blipFill>
@@ -15969,7 +16014,10 @@
               </w:rPr>
             </w:pPr>
             <w:r>
-              <w:t>CTRL + E</w:t>
+              <w:t xml:space="preserve">CTRL + </w:t>
+            </w:r>
+            <w:r>
+              <w:t>I</w:t>
             </w:r>
           </w:p>
         </w:tc>
@@ -15987,7 +16035,10 @@
               </w:rPr>
             </w:pPr>
             <w:r>
-              <w:t>CTRL + I</w:t>
+              <w:t>CTRL +</w:t>
+            </w:r>
+            <w:r>
+              <w:t>E</w:t>
             </w:r>
           </w:p>
         </w:tc>
@@ -16014,7 +16065,74 @@
           </w:tcPr>
           <w:p>
             <w:r>
-              <w:t>Scroll back to the running task; if there is no running task, scroll back to the selected task.</w:t>
+              <w:t>Scroll</w:t>
+            </w:r>
+            <w:r>
+              <w:t xml:space="preserve"> to the</w:t>
+            </w:r>
+            <w:r>
+              <w:t xml:space="preserve"> selected task or the </w:t>
+            </w:r>
+            <w:r>
+              <w:t>running task</w:t>
+            </w:r>
+            <w:r>
+              <w:t xml:space="preserve"> if any</w:t>
+            </w:r>
+            <w:r>
+              <w:t xml:space="preserve"> </w:t>
+            </w:r>
+          </w:p>
+          <w:p>
+            <w:r>
+              <w:t>(</w:t>
+            </w:r>
+            <w:r>
+              <w:rPr>
+                <w:noProof/>
+                <w:lang w:val="fr-FR" w:eastAsia="fr-FR"/>
+              </w:rPr>
+              <w:drawing>
+                <wp:inline distT="0" distB="0" distL="0" distR="0">
+                  <wp:extent cx="152421" cy="152421"/>
+                  <wp:effectExtent l="19050" t="0" r="0" b="0"/>
+                  <wp:docPr id="39" name="Picture 38" descr="running.png"/>
+                  <wp:cNvGraphicFramePr>
+                    <a:graphicFrameLocks xmlns:a="http://schemas.openxmlformats.org/drawingml/2006/main" noChangeAspect="1"/>
+                  </wp:cNvGraphicFramePr>
+                  <a:graphic xmlns:a="http://schemas.openxmlformats.org/drawingml/2006/main">
+                    <a:graphicData uri="http://schemas.openxmlformats.org/drawingml/2006/picture">
+                      <pic:pic xmlns:pic="http://schemas.openxmlformats.org/drawingml/2006/picture">
+                        <pic:nvPicPr>
+                          <pic:cNvPr id="0" name="running.png"/>
+                          <pic:cNvPicPr/>
+                        </pic:nvPicPr>
+                        <pic:blipFill>
+                          <a:blip r:embed="rId26" cstate="print"/>
+                          <a:stretch>
+                            <a:fillRect/>
+                          </a:stretch>
+                        </pic:blipFill>
+                        <pic:spPr>
+                          <a:xfrm>
+                            <a:off x="0" y="0"/>
+                            <a:ext cx="152421" cy="152421"/>
+                          </a:xfrm>
+                          <a:prstGeom prst="rect">
+                            <a:avLst/>
+                          </a:prstGeom>
+                        </pic:spPr>
+                      </pic:pic>
+                    </a:graphicData>
+                  </a:graphic>
+                </wp:inline>
+              </w:drawing>
+            </w:r>
+            <w:r>
+              <w:t>)</w:t>
+            </w:r>
+            <w:r>
+              <w:t>.</w:t>
             </w:r>
           </w:p>
           <w:p/>
@@ -16050,7 +16168,6 @@
                 <w:sz w:val="20"/>
                 <w:szCs w:val="20"/>
               </w:rPr>
-              <w:lastRenderedPageBreak/>
               <w:t xml:space="preserve">Overestimate the selected task by one </w:t>
             </w:r>
             <w:proofErr w:type="spellStart"/>
@@ -16206,47 +16323,32 @@
             <w:tcW w:w="1417" w:type="dxa"/>
           </w:tcPr>
           <w:p>
-            <w:pPr>
+            <w:r>
               <w:rPr>
                 <w:sz w:val="20"/>
                 <w:szCs w:val="20"/>
               </w:rPr>
-            </w:pPr>
+              <w:t>Create an internal interruption</w:t>
+            </w:r>
+            <w:r>
+              <w:t xml:space="preserve"> with estimated </w:t>
+            </w:r>
+            <w:proofErr w:type="spellStart"/>
+            <w:r>
+              <w:t>pomodoro</w:t>
+            </w:r>
+            <w:proofErr w:type="spellEnd"/>
+            <w:r>
+              <w:t xml:space="preserve"> set to 0 and date set to today</w:t>
+            </w:r>
             <w:r>
               <w:rPr>
                 <w:sz w:val="20"/>
                 <w:szCs w:val="20"/>
               </w:rPr>
-              <w:t>Create an external interruption</w:t>
-            </w:r>
-            <w:r>
-              <w:t xml:space="preserve"> with estimated </w:t>
-            </w:r>
-            <w:proofErr w:type="spellStart"/>
-            <w:r>
-              <w:t>pomodoro</w:t>
-            </w:r>
-            <w:proofErr w:type="spellEnd"/>
-            <w:r>
-              <w:t xml:space="preserve"> set to 0 and date set to today</w:t>
-            </w:r>
-            <w:r>
-              <w:rPr>
-                <w:sz w:val="20"/>
-                <w:szCs w:val="20"/>
-              </w:rPr>
               <w:t>.</w:t>
             </w:r>
           </w:p>
-          <w:p>
-            <w:pPr>
-              <w:rPr>
-                <w:sz w:val="20"/>
-                <w:szCs w:val="20"/>
-              </w:rPr>
-            </w:pPr>
-          </w:p>
-          <w:p/>
           <w:p/>
           <w:p>
             <w:pPr>
@@ -16276,7 +16378,7 @@
                 <w:sz w:val="20"/>
                 <w:szCs w:val="20"/>
               </w:rPr>
-              <w:t>Create an internal interruption</w:t>
+              <w:t>Create an external interruption</w:t>
             </w:r>
             <w:r>
               <w:t xml:space="preserve"> with estimated </w:t>
@@ -16295,6 +16397,13 @@
                 <w:szCs w:val="20"/>
               </w:rPr>
               <w:t>.</w:t>
+            </w:r>
+            <w:r>
+              <w:rPr>
+                <w:noProof/>
+                <w:lang w:val="fr-FR" w:eastAsia="fr-FR"/>
+              </w:rPr>
+              <w:t xml:space="preserve"> </w:t>
             </w:r>
           </w:p>
           <w:p>
@@ -16374,7 +16483,7 @@
       <w:pPr>
         <w:pStyle w:val="Heading3"/>
       </w:pPr>
-      <w:bookmarkStart w:id="67" w:name="_Toc413067143"/>
+      <w:bookmarkStart w:id="67" w:name="_Toc413150619"/>
       <w:r>
         <w:t>How to</w:t>
       </w:r>
@@ -16432,58 +16541,6 @@
                           <pic:cNvPicPr/>
                         </pic:nvPicPr>
                         <pic:blipFill>
-                          <a:blip r:embed="rId26" cstate="print"/>
-                          <a:stretch>
-                            <a:fillRect/>
-                          </a:stretch>
-                        </pic:blipFill>
-                        <pic:spPr>
-                          <a:xfrm>
-                            <a:off x="0" y="0"/>
-                            <a:ext cx="200053" cy="352474"/>
-                          </a:xfrm>
-                          <a:prstGeom prst="rect">
-                            <a:avLst/>
-                          </a:prstGeom>
-                        </pic:spPr>
-                      </pic:pic>
-                    </a:graphicData>
-                  </a:graphic>
-                </wp:inline>
-              </w:drawing>
-            </w:r>
-          </w:p>
-        </w:tc>
-        <w:tc>
-          <w:tcPr>
-            <w:tcW w:w="1260" w:type="dxa"/>
-            <w:shd w:val="pct5" w:color="auto" w:fill="auto"/>
-          </w:tcPr>
-          <w:p>
-            <w:pPr>
-              <w:jc w:val="center"/>
-            </w:pPr>
-            <w:r>
-              <w:rPr>
-                <w:noProof/>
-                <w:lang w:val="fr-FR" w:eastAsia="fr-FR"/>
-              </w:rPr>
-              <w:drawing>
-                <wp:inline distT="0" distB="0" distL="0" distR="0">
-                  <wp:extent cx="200053" cy="352474"/>
-                  <wp:effectExtent l="19050" t="0" r="9497" b="0"/>
-                  <wp:docPr id="57" name="Picture 38" descr="stop.png"/>
-                  <wp:cNvGraphicFramePr>
-                    <a:graphicFrameLocks xmlns:a="http://schemas.openxmlformats.org/drawingml/2006/main" noChangeAspect="1"/>
-                  </wp:cNvGraphicFramePr>
-                  <a:graphic xmlns:a="http://schemas.openxmlformats.org/drawingml/2006/main">
-                    <a:graphicData uri="http://schemas.openxmlformats.org/drawingml/2006/picture">
-                      <pic:pic xmlns:pic="http://schemas.openxmlformats.org/drawingml/2006/picture">
-                        <pic:nvPicPr>
-                          <pic:cNvPr id="0" name="stop.png"/>
-                          <pic:cNvPicPr/>
-                        </pic:nvPicPr>
-                        <pic:blipFill>
                           <a:blip r:embed="rId27" cstate="print"/>
                           <a:stretch>
                             <a:fillRect/>
@@ -16508,6 +16565,58 @@
         </w:tc>
         <w:tc>
           <w:tcPr>
+            <w:tcW w:w="1260" w:type="dxa"/>
+            <w:shd w:val="pct5" w:color="auto" w:fill="auto"/>
+          </w:tcPr>
+          <w:p>
+            <w:pPr>
+              <w:jc w:val="center"/>
+            </w:pPr>
+            <w:r>
+              <w:rPr>
+                <w:noProof/>
+                <w:lang w:val="fr-FR" w:eastAsia="fr-FR"/>
+              </w:rPr>
+              <w:drawing>
+                <wp:inline distT="0" distB="0" distL="0" distR="0">
+                  <wp:extent cx="200053" cy="352474"/>
+                  <wp:effectExtent l="19050" t="0" r="9497" b="0"/>
+                  <wp:docPr id="57" name="Picture 38" descr="stop.png"/>
+                  <wp:cNvGraphicFramePr>
+                    <a:graphicFrameLocks xmlns:a="http://schemas.openxmlformats.org/drawingml/2006/main" noChangeAspect="1"/>
+                  </wp:cNvGraphicFramePr>
+                  <a:graphic xmlns:a="http://schemas.openxmlformats.org/drawingml/2006/main">
+                    <a:graphicData uri="http://schemas.openxmlformats.org/drawingml/2006/picture">
+                      <pic:pic xmlns:pic="http://schemas.openxmlformats.org/drawingml/2006/picture">
+                        <pic:nvPicPr>
+                          <pic:cNvPr id="0" name="stop.png"/>
+                          <pic:cNvPicPr/>
+                        </pic:nvPicPr>
+                        <pic:blipFill>
+                          <a:blip r:embed="rId28" cstate="print"/>
+                          <a:stretch>
+                            <a:fillRect/>
+                          </a:stretch>
+                        </pic:blipFill>
+                        <pic:spPr>
+                          <a:xfrm>
+                            <a:off x="0" y="0"/>
+                            <a:ext cx="200053" cy="352474"/>
+                          </a:xfrm>
+                          <a:prstGeom prst="rect">
+                            <a:avLst/>
+                          </a:prstGeom>
+                        </pic:spPr>
+                      </pic:pic>
+                    </a:graphicData>
+                  </a:graphic>
+                </wp:inline>
+              </w:drawing>
+            </w:r>
+          </w:p>
+        </w:tc>
+        <w:tc>
+          <w:tcPr>
             <w:tcW w:w="1276" w:type="dxa"/>
             <w:shd w:val="pct5" w:color="auto" w:fill="auto"/>
           </w:tcPr>
@@ -16536,7 +16645,7 @@
                           <pic:cNvPicPr/>
                         </pic:nvPicPr>
                         <pic:blipFill>
-                          <a:blip r:embed="rId28" cstate="print"/>
+                          <a:blip r:embed="rId29" cstate="print"/>
                           <a:stretch>
                             <a:fillRect/>
                           </a:stretch>
@@ -16588,7 +16697,7 @@
                           <pic:cNvPicPr/>
                         </pic:nvPicPr>
                         <pic:blipFill>
-                          <a:blip r:embed="rId29" cstate="print"/>
+                          <a:blip r:embed="rId30" cstate="print"/>
                           <a:stretch>
                             <a:fillRect/>
                           </a:stretch>
@@ -16640,7 +16749,7 @@
                           <pic:cNvPicPr/>
                         </pic:nvPicPr>
                         <pic:blipFill>
-                          <a:blip r:embed="rId30" cstate="print"/>
+                          <a:blip r:embed="rId31" cstate="print"/>
                           <a:stretch>
                             <a:fillRect/>
                           </a:stretch>
@@ -16692,7 +16801,7 @@
                           <pic:cNvPicPr/>
                         </pic:nvPicPr>
                         <pic:blipFill>
-                          <a:blip r:embed="rId31" cstate="print"/>
+                          <a:blip r:embed="rId32" cstate="print"/>
                           <a:stretch>
                             <a:fillRect/>
                           </a:stretch>
@@ -16990,7 +17099,7 @@
       <w:pPr>
         <w:pStyle w:val="Heading3"/>
       </w:pPr>
-      <w:bookmarkStart w:id="68" w:name="_Toc413067144"/>
+      <w:bookmarkStart w:id="68" w:name="_Toc413150620"/>
       <w:r>
         <w:t>How to</w:t>
       </w:r>
@@ -17052,7 +17161,7 @@
                           <pic:cNvPicPr/>
                         </pic:nvPicPr>
                         <pic:blipFill>
-                          <a:blip r:embed="rId32" cstate="print"/>
+                          <a:blip r:embed="rId33" cstate="print"/>
                           <a:stretch>
                             <a:fillRect/>
                           </a:stretch>
@@ -17104,7 +17213,7 @@
                           <pic:cNvPicPr/>
                         </pic:nvPicPr>
                         <pic:blipFill>
-                          <a:blip r:embed="rId33" cstate="print"/>
+                          <a:blip r:embed="rId34" cstate="print"/>
                           <a:stretch>
                             <a:fillRect/>
                           </a:stretch>
@@ -17156,7 +17265,7 @@
                           <pic:cNvPicPr/>
                         </pic:nvPicPr>
                         <pic:blipFill>
-                          <a:blip r:embed="rId34" cstate="print"/>
+                          <a:blip r:embed="rId35" cstate="print"/>
                           <a:stretch>
                             <a:fillRect/>
                           </a:stretch>
@@ -17212,7 +17321,7 @@
                           <pic:cNvPicPr/>
                         </pic:nvPicPr>
                         <pic:blipFill>
-                          <a:blip r:embed="rId35" cstate="print"/>
+                          <a:blip r:embed="rId36" cstate="print"/>
                           <a:stretch>
                             <a:fillRect/>
                           </a:stretch>
@@ -17690,7 +17799,7 @@
       <w:pPr>
         <w:pStyle w:val="Heading3"/>
       </w:pPr>
-      <w:bookmarkStart w:id="69" w:name="_Toc413067145"/>
+      <w:bookmarkStart w:id="69" w:name="_Toc413150621"/>
       <w:r>
         <w:t>How to w</w:t>
       </w:r>
@@ -17828,7 +17937,13 @@
         </w:numPr>
       </w:pPr>
       <w:r>
-        <w:t xml:space="preserve">You may </w:t>
+        <w:t xml:space="preserve">You </w:t>
+      </w:r>
+      <w:r>
+        <w:t>may</w:t>
+      </w:r>
+      <w:r>
+        <w:t xml:space="preserve"> </w:t>
       </w:r>
       <w:bookmarkStart w:id="72" w:name="OLE_LINK103"/>
       <w:bookmarkStart w:id="73" w:name="OLE_LINK104"/>
@@ -18093,6 +18208,8 @@
       <w:r>
         <w:rPr>
           <w:color w:val="00B050"/>
+          <w:sz w:val="20"/>
+          <w:szCs w:val="20"/>
         </w:rPr>
         <w:t>finished</w:t>
       </w:r>
@@ -18422,15 +18539,21 @@
         <w:t>he</w:t>
       </w:r>
       <w:r>
-        <w:t xml:space="preserve"> timer stops itself when all </w:t>
-      </w:r>
-      <w:proofErr w:type="spellStart"/>
-      <w:r>
-        <w:t>pomodoros</w:t>
-      </w:r>
-      <w:proofErr w:type="spellEnd"/>
-      <w:r>
-        <w:t xml:space="preserve"> of the task are done</w:t>
+        <w:t xml:space="preserve"> timer stops itself when </w:t>
+      </w:r>
+      <w:r>
+        <w:t xml:space="preserve">the task </w:t>
+      </w:r>
+      <w:r>
+        <w:t xml:space="preserve">is </w:t>
+      </w:r>
+      <w:r>
+        <w:rPr>
+          <w:color w:val="00B050"/>
+          <w:sz w:val="20"/>
+          <w:szCs w:val="20"/>
+        </w:rPr>
+        <w:t>finished</w:t>
       </w:r>
       <w:bookmarkEnd w:id="74"/>
       <w:bookmarkEnd w:id="75"/>
@@ -18625,80 +18748,6 @@
                     </pic:cNvPicPr>
                   </pic:nvPicPr>
                   <pic:blipFill>
-                    <a:blip r:embed="rId36" cstate="print"/>
-                    <a:srcRect/>
-                    <a:stretch>
-                      <a:fillRect/>
-                    </a:stretch>
-                  </pic:blipFill>
-                  <pic:spPr bwMode="auto">
-                    <a:xfrm>
-                      <a:off x="0" y="0"/>
-                      <a:ext cx="123825" cy="123825"/>
-                    </a:xfrm>
-                    <a:prstGeom prst="rect">
-                      <a:avLst/>
-                    </a:prstGeom>
-                    <a:noFill/>
-                    <a:ln w="9525">
-                      <a:noFill/>
-                      <a:miter lim="800000"/>
-                      <a:headEnd/>
-                      <a:tailEnd/>
-                    </a:ln>
-                  </pic:spPr>
-                </pic:pic>
-              </a:graphicData>
-            </a:graphic>
-          </wp:inline>
-        </w:drawing>
-      </w:r>
-      <w:r>
-        <w:t xml:space="preserve"> (not yet done)</w:t>
-      </w:r>
-    </w:p>
-    <w:p>
-      <w:pPr>
-        <w:pStyle w:val="ListParagraph"/>
-        <w:numPr>
-          <w:ilvl w:val="0"/>
-          <w:numId w:val="15"/>
-        </w:numPr>
-      </w:pPr>
-      <w:r>
-        <w:t xml:space="preserve">Real </w:t>
-      </w:r>
-      <w:proofErr w:type="spellStart"/>
-      <w:r>
-        <w:t>Pomodoro</w:t>
-      </w:r>
-      <w:proofErr w:type="spellEnd"/>
-      <w:r>
-        <w:t xml:space="preserve">: </w:t>
-      </w:r>
-      <w:r>
-        <w:rPr>
-          <w:noProof/>
-          <w:lang w:val="fr-FR" w:eastAsia="fr-FR"/>
-        </w:rPr>
-        <w:drawing>
-          <wp:inline distT="0" distB="0" distL="0" distR="0">
-            <wp:extent cx="123825" cy="123825"/>
-            <wp:effectExtent l="19050" t="0" r="9525" b="0"/>
-            <wp:docPr id="7" name="Picture 4" descr="squareCross"/>
-            <wp:cNvGraphicFramePr>
-              <a:graphicFrameLocks xmlns:a="http://schemas.openxmlformats.org/drawingml/2006/main" noChangeAspect="1"/>
-            </wp:cNvGraphicFramePr>
-            <a:graphic xmlns:a="http://schemas.openxmlformats.org/drawingml/2006/main">
-              <a:graphicData uri="http://schemas.openxmlformats.org/drawingml/2006/picture">
-                <pic:pic xmlns:pic="http://schemas.openxmlformats.org/drawingml/2006/picture">
-                  <pic:nvPicPr>
-                    <pic:cNvPr id="0" name="Picture 4" descr="squareCross"/>
-                    <pic:cNvPicPr>
-                      <a:picLocks noChangeAspect="1" noChangeArrowheads="1"/>
-                    </pic:cNvPicPr>
-                  </pic:nvPicPr>
-                  <pic:blipFill>
                     <a:blip r:embed="rId37" cstate="print"/>
                     <a:srcRect/>
                     <a:stretch>
@@ -18728,6 +18777,80 @@
         </w:drawing>
       </w:r>
       <w:r>
+        <w:t xml:space="preserve"> (not yet done)</w:t>
+      </w:r>
+    </w:p>
+    <w:p>
+      <w:pPr>
+        <w:pStyle w:val="ListParagraph"/>
+        <w:numPr>
+          <w:ilvl w:val="0"/>
+          <w:numId w:val="15"/>
+        </w:numPr>
+      </w:pPr>
+      <w:r>
+        <w:t xml:space="preserve">Real </w:t>
+      </w:r>
+      <w:proofErr w:type="spellStart"/>
+      <w:r>
+        <w:t>Pomodoro</w:t>
+      </w:r>
+      <w:proofErr w:type="spellEnd"/>
+      <w:r>
+        <w:t xml:space="preserve">: </w:t>
+      </w:r>
+      <w:r>
+        <w:rPr>
+          <w:noProof/>
+          <w:lang w:val="fr-FR" w:eastAsia="fr-FR"/>
+        </w:rPr>
+        <w:drawing>
+          <wp:inline distT="0" distB="0" distL="0" distR="0">
+            <wp:extent cx="123825" cy="123825"/>
+            <wp:effectExtent l="19050" t="0" r="9525" b="0"/>
+            <wp:docPr id="7" name="Picture 4" descr="squareCross"/>
+            <wp:cNvGraphicFramePr>
+              <a:graphicFrameLocks xmlns:a="http://schemas.openxmlformats.org/drawingml/2006/main" noChangeAspect="1"/>
+            </wp:cNvGraphicFramePr>
+            <a:graphic xmlns:a="http://schemas.openxmlformats.org/drawingml/2006/main">
+              <a:graphicData uri="http://schemas.openxmlformats.org/drawingml/2006/picture">
+                <pic:pic xmlns:pic="http://schemas.openxmlformats.org/drawingml/2006/picture">
+                  <pic:nvPicPr>
+                    <pic:cNvPr id="0" name="Picture 4" descr="squareCross"/>
+                    <pic:cNvPicPr>
+                      <a:picLocks noChangeAspect="1" noChangeArrowheads="1"/>
+                    </pic:cNvPicPr>
+                  </pic:nvPicPr>
+                  <pic:blipFill>
+                    <a:blip r:embed="rId38" cstate="print"/>
+                    <a:srcRect/>
+                    <a:stretch>
+                      <a:fillRect/>
+                    </a:stretch>
+                  </pic:blipFill>
+                  <pic:spPr bwMode="auto">
+                    <a:xfrm>
+                      <a:off x="0" y="0"/>
+                      <a:ext cx="123825" cy="123825"/>
+                    </a:xfrm>
+                    <a:prstGeom prst="rect">
+                      <a:avLst/>
+                    </a:prstGeom>
+                    <a:noFill/>
+                    <a:ln w="9525">
+                      <a:noFill/>
+                      <a:miter lim="800000"/>
+                      <a:headEnd/>
+                      <a:tailEnd/>
+                    </a:ln>
+                  </pic:spPr>
+                </pic:pic>
+              </a:graphicData>
+            </a:graphic>
+          </wp:inline>
+        </w:drawing>
+      </w:r>
+      <w:r>
         <w:t xml:space="preserve"> (done)</w:t>
       </w:r>
     </w:p>
@@ -18765,7 +18888,7 @@
                     </pic:cNvPicPr>
                   </pic:nvPicPr>
                   <pic:blipFill>
-                    <a:blip r:embed="rId38" cstate="print"/>
+                    <a:blip r:embed="rId39" cstate="print"/>
                     <a:srcRect/>
                     <a:stretch>
                       <a:fillRect/>
@@ -18828,7 +18951,7 @@
                     </pic:cNvPicPr>
                   </pic:nvPicPr>
                   <pic:blipFill>
-                    <a:blip r:embed="rId39" cstate="print"/>
+                    <a:blip r:embed="rId40" cstate="print"/>
                     <a:srcRect/>
                     <a:stretch>
                       <a:fillRect/>
@@ -18958,7 +19081,7 @@
       <w:pPr>
         <w:pStyle w:val="Heading3"/>
       </w:pPr>
-      <w:bookmarkStart w:id="77" w:name="_Toc413067146"/>
+      <w:bookmarkStart w:id="77" w:name="_Toc413150622"/>
       <w:r>
         <w:t xml:space="preserve">How to </w:t>
       </w:r>
@@ -19320,7 +19443,7 @@
       <w:pPr>
         <w:pStyle w:val="Heading3"/>
       </w:pPr>
-      <w:bookmarkStart w:id="80" w:name="_Toc413067147"/>
+      <w:bookmarkStart w:id="80" w:name="_Toc413150623"/>
       <w:r>
         <w:t xml:space="preserve">How to </w:t>
       </w:r>
@@ -19378,6 +19501,9 @@
       </w:r>
       <w:r>
         <w:t xml:space="preserve">reate an interruption using the appropriate </w:t>
+      </w:r>
+      <w:r>
+        <w:t xml:space="preserve">quick </w:t>
       </w:r>
       <w:r>
         <w:t xml:space="preserve">buttons, </w:t>
@@ -19702,7 +19828,7 @@
       <w:pPr>
         <w:pStyle w:val="Heading3"/>
       </w:pPr>
-      <w:bookmarkStart w:id="81" w:name="_Toc413067148"/>
+      <w:bookmarkStart w:id="81" w:name="_Toc413150624"/>
       <w:r>
         <w:t xml:space="preserve">How to </w:t>
       </w:r>
@@ -19901,7 +20027,7 @@
                     <pic:cNvPicPr/>
                   </pic:nvPicPr>
                   <pic:blipFill>
-                    <a:blip r:embed="rId40" cstate="print"/>
+                    <a:blip r:embed="rId41" cstate="print"/>
                     <a:stretch>
                       <a:fillRect/>
                     </a:stretch>
@@ -19921,7 +20047,7 @@
           </wp:anchor>
         </w:drawing>
       </w:r>
-      <w:bookmarkStart w:id="82" w:name="_Toc413067149"/>
+      <w:bookmarkStart w:id="82" w:name="_Toc413150625"/>
       <w:r>
         <w:t>Report List / Release Backlog</w:t>
       </w:r>
@@ -19956,7 +20082,7 @@
       <w:pPr>
         <w:pStyle w:val="Heading3"/>
       </w:pPr>
-      <w:bookmarkStart w:id="83" w:name="_Toc413067150"/>
+      <w:bookmarkStart w:id="83" w:name="_Toc413150626"/>
       <w:r>
         <w:t>How to read the table’s border</w:t>
       </w:r>
@@ -20233,7 +20359,7 @@
       <w:pPr>
         <w:pStyle w:val="Heading3"/>
       </w:pPr>
-      <w:bookmarkStart w:id="84" w:name="_Toc413067151"/>
+      <w:bookmarkStart w:id="84" w:name="_Toc413150627"/>
       <w:r>
         <w:t xml:space="preserve">How to </w:t>
       </w:r>
@@ -20771,7 +20897,7 @@
       <w:pPr>
         <w:pStyle w:val="Heading3"/>
       </w:pPr>
-      <w:bookmarkStart w:id="101" w:name="_Toc413067152"/>
+      <w:bookmarkStart w:id="101" w:name="_Toc413150628"/>
       <w:r>
         <w:t>How to</w:t>
       </w:r>
@@ -20833,7 +20959,7 @@
                           <pic:cNvPicPr/>
                         </pic:nvPicPr>
                         <pic:blipFill>
-                          <a:blip r:embed="rId16" cstate="print"/>
+                          <a:blip r:embed="rId17" cstate="print"/>
                           <a:stretch>
                             <a:fillRect/>
                           </a:stretch>
@@ -21024,7 +21150,10 @@
           </w:tcPr>
           <w:p>
             <w:r>
-              <w:t>Scroll back to the selected task.</w:t>
+              <w:t xml:space="preserve">Scroll </w:t>
+            </w:r>
+            <w:r>
+              <w:t>to the selected task.</w:t>
             </w:r>
           </w:p>
           <w:p/>
@@ -21208,7 +21337,7 @@
                     <pic:cNvPicPr/>
                   </pic:nvPicPr>
                   <pic:blipFill>
-                    <a:blip r:embed="rId41" cstate="print"/>
+                    <a:blip r:embed="rId42" cstate="print"/>
                     <a:stretch>
                       <a:fillRect/>
                     </a:stretch>
@@ -21228,7 +21357,7 @@
           </wp:anchor>
         </w:drawing>
       </w:r>
-      <w:bookmarkStart w:id="102" w:name="_Toc413067153"/>
+      <w:bookmarkStart w:id="102" w:name="_Toc413150629"/>
       <w:proofErr w:type="spellStart"/>
       <w:r>
         <w:t>Burndown</w:t>
@@ -21269,7 +21398,7 @@
       <w:pPr>
         <w:pStyle w:val="Heading3"/>
       </w:pPr>
-      <w:bookmarkStart w:id="103" w:name="_Toc413067154"/>
+      <w:bookmarkStart w:id="103" w:name="_Toc413150630"/>
       <w:r>
         <w:t xml:space="preserve">How to </w:t>
       </w:r>
@@ -22377,7 +22506,7 @@
       <w:pPr>
         <w:pStyle w:val="Heading1"/>
       </w:pPr>
-      <w:bookmarkStart w:id="104" w:name="_Toc413067155"/>
+      <w:bookmarkStart w:id="104" w:name="_Toc413150631"/>
       <w:r>
         <w:t>Annex</w:t>
       </w:r>
@@ -22387,7 +22516,7 @@
       <w:pPr>
         <w:pStyle w:val="Heading2"/>
       </w:pPr>
-      <w:bookmarkStart w:id="105" w:name="_Toc413067156"/>
+      <w:bookmarkStart w:id="105" w:name="_Toc413150632"/>
       <w:r>
         <w:t>Themes</w:t>
       </w:r>
@@ -22649,7 +22778,7 @@
       <w:pPr>
         <w:pStyle w:val="Heading2"/>
       </w:pPr>
-      <w:bookmarkStart w:id="106" w:name="_Toc413067157"/>
+      <w:bookmarkStart w:id="106" w:name="_Toc413150633"/>
       <w:r>
         <w:t>Libraries</w:t>
       </w:r>
@@ -22778,7 +22907,7 @@
       <w:proofErr w:type="spellEnd"/>
     </w:p>
     <w:sectPr>
-      <w:footerReference w:type="default" r:id="rId42"/>
+      <w:footerReference w:type="default" r:id="rId43"/>
       <w:pgSz w:w="11906" w:h="16838" w:code="9"/>
       <w:pgMar w:top="1440" w:right="1440" w:bottom="1440" w:left="1440" w:header="709" w:footer="709" w:gutter="0"/>
       <w:pgNumType w:start="1"/>
@@ -22886,7 +23015,7 @@
         <v:path o:extrusionok="f" gradientshapeok="t" o:connecttype="rect"/>
         <o:lock v:ext="edit" aspectratio="t"/>
       </v:shapetype>
-      <v:shape id="_x0000_i1106" type="#_x0000_t75" alt="pomodoro16.png" style="width:16.3pt;height:16.3pt;visibility:visible;mso-wrap-style:square" o:bullet="t">
+      <v:shape id="_x0000_i1064" type="#_x0000_t75" alt="pomodoro16.png" style="width:16.3pt;height:16.3pt;visibility:visible;mso-wrap-style:square" o:bullet="t">
         <v:imagedata r:id="rId1" o:title="pomodoro16"/>
       </v:shape>
     </w:pict>
@@ -28137,7 +28266,7 @@
 </file>
 
 <file path=customXml/itemProps1.xml><?xml version="1.0" encoding="utf-8"?>
-<ds:datastoreItem xmlns:ds="http://schemas.openxmlformats.org/officeDocument/2006/customXml" ds:itemID="{00BD2FE0-294D-45DE-A91F-761CA2DDFE0D}">
+<ds:datastoreItem xmlns:ds="http://schemas.openxmlformats.org/officeDocument/2006/customXml" ds:itemID="{58803B4B-86C3-471A-BC2A-D54925DFB98A}">
   <ds:schemaRefs>
     <ds:schemaRef ds:uri="http://schemas.openxmlformats.org/officeDocument/2006/bibliography"/>
   </ds:schemaRefs>

</xml_diff>